<commit_message>
Test de Configuracion de Sectores con datos de Base de Datos.
git-svn-id: http://10.34.2.66/svn/sacta-proxy/trunk@63 919647e8-3121-2f49-b100-017848d5475d
</commit_message>
<xml_diff>
--- a/doc/Manuales/NucleoSactaProxy. Descripcion General.docx
+++ b/doc/Manuales/NucleoSactaProxy. Descripcion General.docx
@@ -29,6 +29,7 @@
           <w:dataBinding w:prefixMappings="xmlns:ns0='http://purl.org/dc/elements/1.1/' xmlns:ns1='http://schemas.openxmlformats.org/package/2006/metadata/core-properties' " w:xpath="/ns1:coreProperties[1]/ns0:subject[1]" w:storeItemID="{6C3C8BC8-F283-45AE-878A-BAB7291924A1}"/>
           <w:text/>
         </w:sdtPr>
+        <w:sdtEndPr/>
         <w:sdtContent>
           <w:r>
             <w:rPr>
@@ -75,6 +76,7 @@
         <w:dataBinding w:prefixMappings="xmlns:ns0='http://purl.org/dc/elements/1.1/' xmlns:ns1='http://schemas.openxmlformats.org/package/2006/metadata/core-properties' " w:xpath="/ns1:coreProperties[1]/ns1:category[1]" w:storeItemID="{6C3C8BC8-F283-45AE-878A-BAB7291924A1}"/>
         <w:text/>
       </w:sdtPr>
+      <w:sdtEndPr/>
       <w:sdtContent>
         <w:p>
           <w:pPr>
@@ -123,6 +125,7 @@
           <w:dataBinding w:prefixMappings="xmlns:ns0='http://purl.org/dc/elements/1.1/' xmlns:ns1='http://schemas.openxmlformats.org/package/2006/metadata/core-properties' " w:xpath="/ns1:coreProperties[1]/ns0:title[1]" w:storeItemID="{6C3C8BC8-F283-45AE-878A-BAB7291924A1}"/>
           <w:text/>
         </w:sdtPr>
+        <w:sdtEndPr/>
         <w:sdtContent>
           <w:r>
             <w:rPr>
@@ -166,6 +169,7 @@
           <w:dataBinding w:prefixMappings="xmlns:ns0='http://purl.org/dc/elements/1.1/' xmlns:ns1='http://schemas.openxmlformats.org/package/2006/metadata/core-properties' " w:xpath="/ns1:coreProperties[1]/ns1:keywords[1]" w:storeItemID="{6C3C8BC8-F283-45AE-878A-BAB7291924A1}"/>
           <w:text/>
         </w:sdtPr>
+        <w:sdtEndPr/>
         <w:sdtContent>
           <w:r>
             <w:rPr>
@@ -348,6 +352,7 @@
             <w:dataBinding w:prefixMappings="xmlns:ns0='http://purl.org/dc/elements/1.1/' xmlns:ns1='http://schemas.openxmlformats.org/package/2006/metadata/core-properties' " w:xpath="/ns1:coreProperties[1]/ns0:subject[1]" w:storeItemID="{6C3C8BC8-F283-45AE-878A-BAB7291924A1}"/>
             <w:text/>
           </w:sdtPr>
+          <w:sdtEndPr/>
           <w:sdtContent>
             <w:tc>
               <w:tcPr>
@@ -506,6 +511,7 @@
             <w:dataBinding w:prefixMappings="xmlns:ns0='http://purl.org/dc/elements/1.1/' xmlns:ns1='http://schemas.openxmlformats.org/package/2006/metadata/core-properties' " w:xpath="/ns1:coreProperties[1]/ns0:title[1]" w:storeItemID="{6C3C8BC8-F283-45AE-878A-BAB7291924A1}"/>
             <w:text/>
           </w:sdtPr>
+          <w:sdtEndPr/>
           <w:sdtContent>
             <w:tc>
               <w:tcPr>
@@ -587,6 +593,7 @@
             <w:dataBinding w:prefixMappings="xmlns:ns0='http://purl.org/dc/elements/1.1/' xmlns:ns1='http://schemas.openxmlformats.org/package/2006/metadata/core-properties' " w:xpath="/ns1:coreProperties[1]/ns1:keywords[1]" w:storeItemID="{6C3C8BC8-F283-45AE-878A-BAB7291924A1}"/>
             <w:text/>
           </w:sdtPr>
+          <w:sdtEndPr/>
           <w:sdtContent>
             <w:tc>
               <w:tcPr>
@@ -722,6 +729,7 @@
               <w:calendar w:val="gregorian"/>
             </w:date>
           </w:sdtPr>
+          <w:sdtEndPr/>
           <w:sdtContent>
             <w:tc>
               <w:tcPr>
@@ -3484,7 +3492,7 @@
         </w:rPr>
         <w:fldChar w:fldCharType="separate"/>
       </w:r>
-      <w:hyperlink w:anchor="_Toc62645768" w:history="1">
+      <w:hyperlink w:anchor="_Toc62814230" w:history="1">
         <w:r>
           <w:rPr>
             <w:rStyle w:val="Hipervnculo"/>
@@ -3526,7 +3534,7 @@
             <w:noProof/>
             <w:webHidden/>
           </w:rPr>
-          <w:instrText xml:space="preserve"> PAGEREF _Toc62645768 \h </w:instrText>
+          <w:instrText xml:space="preserve"> PAGEREF _Toc62814230 \h </w:instrText>
         </w:r>
         <w:r>
           <w:rPr>
@@ -3572,7 +3580,7 @@
           <w:noProof/>
         </w:rPr>
       </w:pPr>
-      <w:hyperlink w:anchor="_Toc62645769" w:history="1">
+      <w:hyperlink w:anchor="_Toc62814231" w:history="1">
         <w:r>
           <w:rPr>
             <w:rStyle w:val="Hipervnculo"/>
@@ -3616,7 +3624,7 @@
             <w:noProof/>
             <w:webHidden/>
           </w:rPr>
-          <w:instrText xml:space="preserve"> PAGEREF _Toc62645769 \h </w:instrText>
+          <w:instrText xml:space="preserve"> PAGEREF _Toc62814231 \h </w:instrText>
         </w:r>
         <w:r>
           <w:rPr>
@@ -3662,7 +3670,7 @@
           <w:noProof/>
         </w:rPr>
       </w:pPr>
-      <w:hyperlink w:anchor="_Toc62645770" w:history="1">
+      <w:hyperlink w:anchor="_Toc62814232" w:history="1">
         <w:r>
           <w:rPr>
             <w:rStyle w:val="Hipervnculo"/>
@@ -3706,7 +3714,7 @@
             <w:noProof/>
             <w:webHidden/>
           </w:rPr>
-          <w:instrText xml:space="preserve"> PAGEREF _Toc62645770 \h </w:instrText>
+          <w:instrText xml:space="preserve"> PAGEREF _Toc62814232 \h </w:instrText>
         </w:r>
         <w:r>
           <w:rPr>
@@ -3752,7 +3760,7 @@
           <w:noProof/>
         </w:rPr>
       </w:pPr>
-      <w:hyperlink w:anchor="_Toc62645771" w:history="1">
+      <w:hyperlink w:anchor="_Toc62814233" w:history="1">
         <w:r>
           <w:rPr>
             <w:rStyle w:val="Hipervnculo"/>
@@ -3796,7 +3804,7 @@
             <w:noProof/>
             <w:webHidden/>
           </w:rPr>
-          <w:instrText xml:space="preserve"> PAGEREF _Toc62645771 \h </w:instrText>
+          <w:instrText xml:space="preserve"> PAGEREF _Toc62814233 \h </w:instrText>
         </w:r>
         <w:r>
           <w:rPr>
@@ -3840,7 +3848,7 @@
           <w:u w:val="none"/>
         </w:rPr>
       </w:pPr>
-      <w:hyperlink w:anchor="_Toc62645772" w:history="1">
+      <w:hyperlink w:anchor="_Toc62814234" w:history="1">
         <w:r>
           <w:rPr>
             <w:rStyle w:val="Hipervnculo"/>
@@ -3882,7 +3890,7 @@
             <w:noProof/>
             <w:webHidden/>
           </w:rPr>
-          <w:instrText xml:space="preserve"> PAGEREF _Toc62645772 \h </w:instrText>
+          <w:instrText xml:space="preserve"> PAGEREF _Toc62814234 \h </w:instrText>
         </w:r>
         <w:r>
           <w:rPr>
@@ -3928,7 +3936,7 @@
           <w:noProof/>
         </w:rPr>
       </w:pPr>
-      <w:hyperlink w:anchor="_Toc62645773" w:history="1">
+      <w:hyperlink w:anchor="_Toc62814235" w:history="1">
         <w:r>
           <w:rPr>
             <w:rStyle w:val="Hipervnculo"/>
@@ -3972,7 +3980,7 @@
             <w:noProof/>
             <w:webHidden/>
           </w:rPr>
-          <w:instrText xml:space="preserve"> PAGEREF _Toc62645773 \h </w:instrText>
+          <w:instrText xml:space="preserve"> PAGEREF _Toc62814235 \h </w:instrText>
         </w:r>
         <w:r>
           <w:rPr>
@@ -4016,7 +4024,7 @@
           <w:noProof/>
         </w:rPr>
       </w:pPr>
-      <w:hyperlink w:anchor="_Toc62645774" w:history="1">
+      <w:hyperlink w:anchor="_Toc62814236" w:history="1">
         <w:r>
           <w:rPr>
             <w:rStyle w:val="Hipervnculo"/>
@@ -4058,7 +4066,7 @@
             <w:noProof/>
             <w:webHidden/>
           </w:rPr>
-          <w:instrText xml:space="preserve"> PAGEREF _Toc62645774 \h </w:instrText>
+          <w:instrText xml:space="preserve"> PAGEREF _Toc62814236 \h </w:instrText>
         </w:r>
         <w:r>
           <w:rPr>
@@ -4102,7 +4110,7 @@
           <w:noProof/>
         </w:rPr>
       </w:pPr>
-      <w:hyperlink w:anchor="_Toc62645775" w:history="1">
+      <w:hyperlink w:anchor="_Toc62814237" w:history="1">
         <w:r>
           <w:rPr>
             <w:rStyle w:val="Hipervnculo"/>
@@ -4144,7 +4152,7 @@
             <w:noProof/>
             <w:webHidden/>
           </w:rPr>
-          <w:instrText xml:space="preserve"> PAGEREF _Toc62645775 \h </w:instrText>
+          <w:instrText xml:space="preserve"> PAGEREF _Toc62814237 \h </w:instrText>
         </w:r>
         <w:r>
           <w:rPr>
@@ -4190,7 +4198,7 @@
           <w:noProof/>
         </w:rPr>
       </w:pPr>
-      <w:hyperlink w:anchor="_Toc62645776" w:history="1">
+      <w:hyperlink w:anchor="_Toc62814238" w:history="1">
         <w:r>
           <w:rPr>
             <w:rStyle w:val="Hipervnculo"/>
@@ -4234,7 +4242,7 @@
             <w:noProof/>
             <w:webHidden/>
           </w:rPr>
-          <w:instrText xml:space="preserve"> PAGEREF _Toc62645776 \h </w:instrText>
+          <w:instrText xml:space="preserve"> PAGEREF _Toc62814238 \h </w:instrText>
         </w:r>
         <w:r>
           <w:rPr>
@@ -4280,7 +4288,7 @@
           <w:noProof/>
         </w:rPr>
       </w:pPr>
-      <w:hyperlink w:anchor="_Toc62645777" w:history="1">
+      <w:hyperlink w:anchor="_Toc62814239" w:history="1">
         <w:r>
           <w:rPr>
             <w:rStyle w:val="Hipervnculo"/>
@@ -4324,7 +4332,7 @@
             <w:noProof/>
             <w:webHidden/>
           </w:rPr>
-          <w:instrText xml:space="preserve"> PAGEREF _Toc62645777 \h </w:instrText>
+          <w:instrText xml:space="preserve"> PAGEREF _Toc62814239 \h </w:instrText>
         </w:r>
         <w:r>
           <w:rPr>
@@ -4368,7 +4376,7 @@
           <w:noProof/>
         </w:rPr>
       </w:pPr>
-      <w:hyperlink w:anchor="_Toc62645778" w:history="1">
+      <w:hyperlink w:anchor="_Toc62814240" w:history="1">
         <w:r>
           <w:rPr>
             <w:rStyle w:val="Hipervnculo"/>
@@ -4410,7 +4418,7 @@
             <w:noProof/>
             <w:webHidden/>
           </w:rPr>
-          <w:instrText xml:space="preserve"> PAGEREF _Toc62645778 \h </w:instrText>
+          <w:instrText xml:space="preserve"> PAGEREF _Toc62814240 \h </w:instrText>
         </w:r>
         <w:r>
           <w:rPr>
@@ -4454,7 +4462,7 @@
           <w:noProof/>
         </w:rPr>
       </w:pPr>
-      <w:hyperlink w:anchor="_Toc62645779" w:history="1">
+      <w:hyperlink w:anchor="_Toc62814241" w:history="1">
         <w:r>
           <w:rPr>
             <w:rStyle w:val="Hipervnculo"/>
@@ -4496,7 +4504,7 @@
             <w:noProof/>
             <w:webHidden/>
           </w:rPr>
-          <w:instrText xml:space="preserve"> PAGEREF _Toc62645779 \h </w:instrText>
+          <w:instrText xml:space="preserve"> PAGEREF _Toc62814241 \h </w:instrText>
         </w:r>
         <w:r>
           <w:rPr>
@@ -4540,7 +4548,7 @@
           <w:noProof/>
         </w:rPr>
       </w:pPr>
-      <w:hyperlink w:anchor="_Toc62645780" w:history="1">
+      <w:hyperlink w:anchor="_Toc62814242" w:history="1">
         <w:r>
           <w:rPr>
             <w:rStyle w:val="Hipervnculo"/>
@@ -4582,7 +4590,7 @@
             <w:noProof/>
             <w:webHidden/>
           </w:rPr>
-          <w:instrText xml:space="preserve"> PAGEREF _Toc62645780 \h </w:instrText>
+          <w:instrText xml:space="preserve"> PAGEREF _Toc62814242 \h </w:instrText>
         </w:r>
         <w:r>
           <w:rPr>
@@ -4626,7 +4634,7 @@
           <w:noProof/>
         </w:rPr>
       </w:pPr>
-      <w:hyperlink w:anchor="_Toc62645781" w:history="1">
+      <w:hyperlink w:anchor="_Toc62814243" w:history="1">
         <w:r>
           <w:rPr>
             <w:rStyle w:val="Hipervnculo"/>
@@ -4668,7 +4676,7 @@
             <w:noProof/>
             <w:webHidden/>
           </w:rPr>
-          <w:instrText xml:space="preserve"> PAGEREF _Toc62645781 \h </w:instrText>
+          <w:instrText xml:space="preserve"> PAGEREF _Toc62814243 \h </w:instrText>
         </w:r>
         <w:r>
           <w:rPr>
@@ -4712,7 +4720,7 @@
           <w:noProof/>
         </w:rPr>
       </w:pPr>
-      <w:hyperlink w:anchor="_Toc62645782" w:history="1">
+      <w:hyperlink w:anchor="_Toc62814244" w:history="1">
         <w:r>
           <w:rPr>
             <w:rStyle w:val="Hipervnculo"/>
@@ -4754,7 +4762,7 @@
             <w:noProof/>
             <w:webHidden/>
           </w:rPr>
-          <w:instrText xml:space="preserve"> PAGEREF _Toc62645782 \h </w:instrText>
+          <w:instrText xml:space="preserve"> PAGEREF _Toc62814244 \h </w:instrText>
         </w:r>
         <w:r>
           <w:rPr>
@@ -4774,7 +4782,7 @@
             <w:noProof/>
             <w:webHidden/>
           </w:rPr>
-          <w:t>13</w:t>
+          <w:t>14</w:t>
         </w:r>
         <w:r>
           <w:rPr>
@@ -4798,7 +4806,7 @@
           <w:noProof/>
         </w:rPr>
       </w:pPr>
-      <w:hyperlink w:anchor="_Toc62645783" w:history="1">
+      <w:hyperlink w:anchor="_Toc62814245" w:history="1">
         <w:r>
           <w:rPr>
             <w:rStyle w:val="Hipervnculo"/>
@@ -4840,7 +4848,7 @@
             <w:noProof/>
             <w:webHidden/>
           </w:rPr>
-          <w:instrText xml:space="preserve"> PAGEREF _Toc62645783 \h </w:instrText>
+          <w:instrText xml:space="preserve"> PAGEREF _Toc62814245 \h </w:instrText>
         </w:r>
         <w:r>
           <w:rPr>
@@ -4860,7 +4868,7 @@
             <w:noProof/>
             <w:webHidden/>
           </w:rPr>
-          <w:t>14</w:t>
+          <w:t>15</w:t>
         </w:r>
         <w:r>
           <w:rPr>
@@ -4884,7 +4892,7 @@
           <w:noProof/>
         </w:rPr>
       </w:pPr>
-      <w:hyperlink w:anchor="_Toc62645784" w:history="1">
+      <w:hyperlink w:anchor="_Toc62814246" w:history="1">
         <w:r>
           <w:rPr>
             <w:rStyle w:val="Hipervnculo"/>
@@ -4926,7 +4934,7 @@
             <w:noProof/>
             <w:webHidden/>
           </w:rPr>
-          <w:instrText xml:space="preserve"> PAGEREF _Toc62645784 \h </w:instrText>
+          <w:instrText xml:space="preserve"> PAGEREF _Toc62814246 \h </w:instrText>
         </w:r>
         <w:r>
           <w:rPr>
@@ -4946,7 +4954,7 @@
             <w:noProof/>
             <w:webHidden/>
           </w:rPr>
-          <w:t>15</w:t>
+          <w:t>16</w:t>
         </w:r>
         <w:r>
           <w:rPr>
@@ -4969,7 +4977,7 @@
           <w:noProof/>
         </w:rPr>
       </w:pPr>
-      <w:hyperlink w:anchor="_Toc62645785" w:history="1">
+      <w:hyperlink w:anchor="_Toc62814247" w:history="1">
         <w:r>
           <w:rPr>
             <w:rStyle w:val="Hipervnculo"/>
@@ -5010,7 +5018,7 @@
             <w:noProof/>
             <w:webHidden/>
           </w:rPr>
-          <w:instrText xml:space="preserve"> PAGEREF _Toc62645785 \h </w:instrText>
+          <w:instrText xml:space="preserve"> PAGEREF _Toc62814247 \h </w:instrText>
         </w:r>
         <w:r>
           <w:rPr>
@@ -5030,7 +5038,7 @@
             <w:noProof/>
             <w:webHidden/>
           </w:rPr>
-          <w:t>15</w:t>
+          <w:t>16</w:t>
         </w:r>
         <w:r>
           <w:rPr>
@@ -5053,7 +5061,7 @@
           <w:noProof/>
         </w:rPr>
       </w:pPr>
-      <w:hyperlink w:anchor="_Toc62645786" w:history="1">
+      <w:hyperlink w:anchor="_Toc62814248" w:history="1">
         <w:r>
           <w:rPr>
             <w:rStyle w:val="Hipervnculo"/>
@@ -5094,7 +5102,7 @@
             <w:noProof/>
             <w:webHidden/>
           </w:rPr>
-          <w:instrText xml:space="preserve"> PAGEREF _Toc62645786 \h </w:instrText>
+          <w:instrText xml:space="preserve"> PAGEREF _Toc62814248 \h </w:instrText>
         </w:r>
         <w:r>
           <w:rPr>
@@ -5114,7 +5122,7 @@
             <w:noProof/>
             <w:webHidden/>
           </w:rPr>
-          <w:t>15</w:t>
+          <w:t>16</w:t>
         </w:r>
         <w:r>
           <w:rPr>
@@ -5137,7 +5145,7 @@
           <w:noProof/>
         </w:rPr>
       </w:pPr>
-      <w:hyperlink w:anchor="_Toc62645787" w:history="1">
+      <w:hyperlink w:anchor="_Toc62814249" w:history="1">
         <w:r>
           <w:rPr>
             <w:rStyle w:val="Hipervnculo"/>
@@ -5178,7 +5186,7 @@
             <w:noProof/>
             <w:webHidden/>
           </w:rPr>
-          <w:instrText xml:space="preserve"> PAGEREF _Toc62645787 \h </w:instrText>
+          <w:instrText xml:space="preserve"> PAGEREF _Toc62814249 \h </w:instrText>
         </w:r>
         <w:r>
           <w:rPr>
@@ -5198,7 +5206,7 @@
             <w:noProof/>
             <w:webHidden/>
           </w:rPr>
-          <w:t>15</w:t>
+          <w:t>16</w:t>
         </w:r>
         <w:r>
           <w:rPr>
@@ -5221,7 +5229,7 @@
           <w:noProof/>
         </w:rPr>
       </w:pPr>
-      <w:hyperlink w:anchor="_Toc62645788" w:history="1">
+      <w:hyperlink w:anchor="_Toc62814250" w:history="1">
         <w:r>
           <w:rPr>
             <w:rStyle w:val="Hipervnculo"/>
@@ -5262,7 +5270,7 @@
             <w:noProof/>
             <w:webHidden/>
           </w:rPr>
-          <w:instrText xml:space="preserve"> PAGEREF _Toc62645788 \h </w:instrText>
+          <w:instrText xml:space="preserve"> PAGEREF _Toc62814250 \h </w:instrText>
         </w:r>
         <w:r>
           <w:rPr>
@@ -5282,7 +5290,7 @@
             <w:noProof/>
             <w:webHidden/>
           </w:rPr>
-          <w:t>16</w:t>
+          <w:t>17</w:t>
         </w:r>
         <w:r>
           <w:rPr>
@@ -5308,7 +5316,7 @@
           <w:noProof/>
         </w:rPr>
       </w:pPr>
-      <w:hyperlink w:anchor="_Toc62645789" w:history="1">
+      <w:hyperlink w:anchor="_Toc62814251" w:history="1">
         <w:r>
           <w:rPr>
             <w:rStyle w:val="Hipervnculo"/>
@@ -5352,7 +5360,7 @@
             <w:noProof/>
             <w:webHidden/>
           </w:rPr>
-          <w:instrText xml:space="preserve"> PAGEREF _Toc62645789 \h </w:instrText>
+          <w:instrText xml:space="preserve"> PAGEREF _Toc62814251 \h </w:instrText>
         </w:r>
         <w:r>
           <w:rPr>
@@ -5372,7 +5380,7 @@
             <w:noProof/>
             <w:webHidden/>
           </w:rPr>
-          <w:t>17</w:t>
+          <w:t>18</w:t>
         </w:r>
         <w:r>
           <w:rPr>
@@ -5396,7 +5404,7 @@
           <w:u w:val="none"/>
         </w:rPr>
       </w:pPr>
-      <w:hyperlink w:anchor="_Toc62645790" w:history="1">
+      <w:hyperlink w:anchor="_Toc62814252" w:history="1">
         <w:r>
           <w:rPr>
             <w:rStyle w:val="Hipervnculo"/>
@@ -5438,7 +5446,7 @@
             <w:noProof/>
             <w:webHidden/>
           </w:rPr>
-          <w:instrText xml:space="preserve"> PAGEREF _Toc62645790 \h </w:instrText>
+          <w:instrText xml:space="preserve"> PAGEREF _Toc62814252 \h </w:instrText>
         </w:r>
         <w:r>
           <w:rPr>
@@ -5458,7 +5466,7 @@
             <w:noProof/>
             <w:webHidden/>
           </w:rPr>
-          <w:t>18</w:t>
+          <w:t>19</w:t>
         </w:r>
         <w:r>
           <w:rPr>
@@ -5484,7 +5492,7 @@
           <w:noProof/>
         </w:rPr>
       </w:pPr>
-      <w:hyperlink w:anchor="_Toc62645791" w:history="1">
+      <w:hyperlink w:anchor="_Toc62814253" w:history="1">
         <w:r>
           <w:rPr>
             <w:rStyle w:val="Hipervnculo"/>
@@ -5528,7 +5536,7 @@
             <w:noProof/>
             <w:webHidden/>
           </w:rPr>
-          <w:instrText xml:space="preserve"> PAGEREF _Toc62645791 \h </w:instrText>
+          <w:instrText xml:space="preserve"> PAGEREF _Toc62814253 \h </w:instrText>
         </w:r>
         <w:r>
           <w:rPr>
@@ -5548,7 +5556,7 @@
             <w:noProof/>
             <w:webHidden/>
           </w:rPr>
-          <w:t>18</w:t>
+          <w:t>19</w:t>
         </w:r>
         <w:r>
           <w:rPr>
@@ -5572,7 +5580,7 @@
           <w:noProof/>
         </w:rPr>
       </w:pPr>
-      <w:hyperlink w:anchor="_Toc62645792" w:history="1">
+      <w:hyperlink w:anchor="_Toc62814254" w:history="1">
         <w:r>
           <w:rPr>
             <w:rStyle w:val="Hipervnculo"/>
@@ -5614,7 +5622,7 @@
             <w:noProof/>
             <w:webHidden/>
           </w:rPr>
-          <w:instrText xml:space="preserve"> PAGEREF _Toc62645792 \h </w:instrText>
+          <w:instrText xml:space="preserve"> PAGEREF _Toc62814254 \h </w:instrText>
         </w:r>
         <w:r>
           <w:rPr>
@@ -5634,7 +5642,7 @@
             <w:noProof/>
             <w:webHidden/>
           </w:rPr>
-          <w:t>18</w:t>
+          <w:t>19</w:t>
         </w:r>
         <w:r>
           <w:rPr>
@@ -5657,7 +5665,7 @@
           <w:noProof/>
         </w:rPr>
       </w:pPr>
-      <w:hyperlink w:anchor="_Toc62645793" w:history="1">
+      <w:hyperlink w:anchor="_Toc62814255" w:history="1">
         <w:r>
           <w:rPr>
             <w:rStyle w:val="Hipervnculo"/>
@@ -5698,7 +5706,7 @@
             <w:noProof/>
             <w:webHidden/>
           </w:rPr>
-          <w:instrText xml:space="preserve"> PAGEREF _Toc62645793 \h </w:instrText>
+          <w:instrText xml:space="preserve"> PAGEREF _Toc62814255 \h </w:instrText>
         </w:r>
         <w:r>
           <w:rPr>
@@ -5718,7 +5726,7 @@
             <w:noProof/>
             <w:webHidden/>
           </w:rPr>
-          <w:t>18</w:t>
+          <w:t>19</w:t>
         </w:r>
         <w:r>
           <w:rPr>
@@ -5741,7 +5749,7 @@
           <w:noProof/>
         </w:rPr>
       </w:pPr>
-      <w:hyperlink w:anchor="_Toc62645794" w:history="1">
+      <w:hyperlink w:anchor="_Toc62814256" w:history="1">
         <w:r>
           <w:rPr>
             <w:rStyle w:val="Hipervnculo"/>
@@ -5782,7 +5790,7 @@
             <w:noProof/>
             <w:webHidden/>
           </w:rPr>
-          <w:instrText xml:space="preserve"> PAGEREF _Toc62645794 \h </w:instrText>
+          <w:instrText xml:space="preserve"> PAGEREF _Toc62814256 \h </w:instrText>
         </w:r>
         <w:r>
           <w:rPr>
@@ -5802,7 +5810,7 @@
             <w:noProof/>
             <w:webHidden/>
           </w:rPr>
-          <w:t>18</w:t>
+          <w:t>19</w:t>
         </w:r>
         <w:r>
           <w:rPr>
@@ -5825,7 +5833,7 @@
           <w:noProof/>
         </w:rPr>
       </w:pPr>
-      <w:hyperlink w:anchor="_Toc62645795" w:history="1">
+      <w:hyperlink w:anchor="_Toc62814257" w:history="1">
         <w:r>
           <w:rPr>
             <w:rStyle w:val="Hipervnculo"/>
@@ -5866,7 +5874,7 @@
             <w:noProof/>
             <w:webHidden/>
           </w:rPr>
-          <w:instrText xml:space="preserve"> PAGEREF _Toc62645795 \h </w:instrText>
+          <w:instrText xml:space="preserve"> PAGEREF _Toc62814257 \h </w:instrText>
         </w:r>
         <w:r>
           <w:rPr>
@@ -5886,7 +5894,7 @@
             <w:noProof/>
             <w:webHidden/>
           </w:rPr>
-          <w:t>18</w:t>
+          <w:t>19</w:t>
         </w:r>
         <w:r>
           <w:rPr>
@@ -5909,7 +5917,7 @@
           <w:noProof/>
         </w:rPr>
       </w:pPr>
-      <w:hyperlink w:anchor="_Toc62645796" w:history="1">
+      <w:hyperlink w:anchor="_Toc62814258" w:history="1">
         <w:r>
           <w:rPr>
             <w:rStyle w:val="Hipervnculo"/>
@@ -5950,7 +5958,7 @@
             <w:noProof/>
             <w:webHidden/>
           </w:rPr>
-          <w:instrText xml:space="preserve"> PAGEREF _Toc62645796 \h </w:instrText>
+          <w:instrText xml:space="preserve"> PAGEREF _Toc62814258 \h </w:instrText>
         </w:r>
         <w:r>
           <w:rPr>
@@ -5970,7 +5978,7 @@
             <w:noProof/>
             <w:webHidden/>
           </w:rPr>
-          <w:t>19</w:t>
+          <w:t>20</w:t>
         </w:r>
         <w:r>
           <w:rPr>
@@ -5994,7 +6002,7 @@
           <w:noProof/>
         </w:rPr>
       </w:pPr>
-      <w:hyperlink w:anchor="_Toc62645797" w:history="1">
+      <w:hyperlink w:anchor="_Toc62814259" w:history="1">
         <w:r>
           <w:rPr>
             <w:rStyle w:val="Hipervnculo"/>
@@ -6036,7 +6044,7 @@
             <w:noProof/>
             <w:webHidden/>
           </w:rPr>
-          <w:instrText xml:space="preserve"> PAGEREF _Toc62645797 \h </w:instrText>
+          <w:instrText xml:space="preserve"> PAGEREF _Toc62814259 \h </w:instrText>
         </w:r>
         <w:r>
           <w:rPr>
@@ -6056,7 +6064,7 @@
             <w:noProof/>
             <w:webHidden/>
           </w:rPr>
-          <w:t>19</w:t>
+          <w:t>20</w:t>
         </w:r>
         <w:r>
           <w:rPr>
@@ -6079,7 +6087,7 @@
           <w:noProof/>
         </w:rPr>
       </w:pPr>
-      <w:hyperlink w:anchor="_Toc62645798" w:history="1">
+      <w:hyperlink w:anchor="_Toc62814260" w:history="1">
         <w:r>
           <w:rPr>
             <w:rStyle w:val="Hipervnculo"/>
@@ -6120,7 +6128,7 @@
             <w:noProof/>
             <w:webHidden/>
           </w:rPr>
-          <w:instrText xml:space="preserve"> PAGEREF _Toc62645798 \h </w:instrText>
+          <w:instrText xml:space="preserve"> PAGEREF _Toc62814260 \h </w:instrText>
         </w:r>
         <w:r>
           <w:rPr>
@@ -6140,7 +6148,7 @@
             <w:noProof/>
             <w:webHidden/>
           </w:rPr>
-          <w:t>19</w:t>
+          <w:t>20</w:t>
         </w:r>
         <w:r>
           <w:rPr>
@@ -6163,7 +6171,7 @@
           <w:noProof/>
         </w:rPr>
       </w:pPr>
-      <w:hyperlink w:anchor="_Toc62645799" w:history="1">
+      <w:hyperlink w:anchor="_Toc62814261" w:history="1">
         <w:r>
           <w:rPr>
             <w:rStyle w:val="Hipervnculo"/>
@@ -6204,7 +6212,7 @@
             <w:noProof/>
             <w:webHidden/>
           </w:rPr>
-          <w:instrText xml:space="preserve"> PAGEREF _Toc62645799 \h </w:instrText>
+          <w:instrText xml:space="preserve"> PAGEREF _Toc62814261 \h </w:instrText>
         </w:r>
         <w:r>
           <w:rPr>
@@ -6224,7 +6232,7 @@
             <w:noProof/>
             <w:webHidden/>
           </w:rPr>
-          <w:t>20</w:t>
+          <w:t>21</w:t>
         </w:r>
         <w:r>
           <w:rPr>
@@ -6247,7 +6255,7 @@
           <w:noProof/>
         </w:rPr>
       </w:pPr>
-      <w:hyperlink w:anchor="_Toc62645800" w:history="1">
+      <w:hyperlink w:anchor="_Toc62814262" w:history="1">
         <w:r>
           <w:rPr>
             <w:rStyle w:val="Hipervnculo"/>
@@ -6288,7 +6296,7 @@
             <w:noProof/>
             <w:webHidden/>
           </w:rPr>
-          <w:instrText xml:space="preserve"> PAGEREF _Toc62645800 \h </w:instrText>
+          <w:instrText xml:space="preserve"> PAGEREF _Toc62814262 \h </w:instrText>
         </w:r>
         <w:r>
           <w:rPr>
@@ -6308,7 +6316,7 @@
             <w:noProof/>
             <w:webHidden/>
           </w:rPr>
-          <w:t>23</w:t>
+          <w:t>24</w:t>
         </w:r>
         <w:r>
           <w:rPr>
@@ -6331,7 +6339,7 @@
           <w:noProof/>
         </w:rPr>
       </w:pPr>
-      <w:hyperlink w:anchor="_Toc62645801" w:history="1">
+      <w:hyperlink w:anchor="_Toc62814263" w:history="1">
         <w:r>
           <w:rPr>
             <w:rStyle w:val="Hipervnculo"/>
@@ -6372,7 +6380,7 @@
             <w:noProof/>
             <w:webHidden/>
           </w:rPr>
-          <w:instrText xml:space="preserve"> PAGEREF _Toc62645801 \h </w:instrText>
+          <w:instrText xml:space="preserve"> PAGEREF _Toc62814263 \h </w:instrText>
         </w:r>
         <w:r>
           <w:rPr>
@@ -6392,7 +6400,7 @@
             <w:noProof/>
             <w:webHidden/>
           </w:rPr>
-          <w:t>25</w:t>
+          <w:t>26</w:t>
         </w:r>
         <w:r>
           <w:rPr>
@@ -6415,7 +6423,7 @@
           <w:noProof/>
         </w:rPr>
       </w:pPr>
-      <w:hyperlink w:anchor="_Toc62645802" w:history="1">
+      <w:hyperlink w:anchor="_Toc62814264" w:history="1">
         <w:r>
           <w:rPr>
             <w:rStyle w:val="Hipervnculo"/>
@@ -6456,7 +6464,7 @@
             <w:noProof/>
             <w:webHidden/>
           </w:rPr>
-          <w:instrText xml:space="preserve"> PAGEREF _Toc62645802 \h </w:instrText>
+          <w:instrText xml:space="preserve"> PAGEREF _Toc62814264 \h </w:instrText>
         </w:r>
         <w:r>
           <w:rPr>
@@ -6476,7 +6484,7 @@
             <w:noProof/>
             <w:webHidden/>
           </w:rPr>
-          <w:t>25</w:t>
+          <w:t>26</w:t>
         </w:r>
         <w:r>
           <w:rPr>
@@ -6502,7 +6510,7 @@
           <w:noProof/>
         </w:rPr>
       </w:pPr>
-      <w:hyperlink w:anchor="_Toc62645803" w:history="1">
+      <w:hyperlink w:anchor="_Toc62814265" w:history="1">
         <w:r>
           <w:rPr>
             <w:rStyle w:val="Hipervnculo"/>
@@ -6546,7 +6554,7 @@
             <w:noProof/>
             <w:webHidden/>
           </w:rPr>
-          <w:instrText xml:space="preserve"> PAGEREF _Toc62645803 \h </w:instrText>
+          <w:instrText xml:space="preserve"> PAGEREF _Toc62814265 \h </w:instrText>
         </w:r>
         <w:r>
           <w:rPr>
@@ -6566,7 +6574,7 @@
             <w:noProof/>
             <w:webHidden/>
           </w:rPr>
-          <w:t>26</w:t>
+          <w:t>27</w:t>
         </w:r>
         <w:r>
           <w:rPr>
@@ -6590,7 +6598,7 @@
           <w:noProof/>
         </w:rPr>
       </w:pPr>
-      <w:hyperlink w:anchor="_Toc62645804" w:history="1">
+      <w:hyperlink w:anchor="_Toc62814266" w:history="1">
         <w:r>
           <w:rPr>
             <w:rStyle w:val="Hipervnculo"/>
@@ -6632,7 +6640,7 @@
             <w:noProof/>
             <w:webHidden/>
           </w:rPr>
-          <w:instrText xml:space="preserve"> PAGEREF _Toc62645804 \h </w:instrText>
+          <w:instrText xml:space="preserve"> PAGEREF _Toc62814266 \h </w:instrText>
         </w:r>
         <w:r>
           <w:rPr>
@@ -6652,7 +6660,7 @@
             <w:noProof/>
             <w:webHidden/>
           </w:rPr>
-          <w:t>26</w:t>
+          <w:t>27</w:t>
         </w:r>
         <w:r>
           <w:rPr>
@@ -6676,7 +6684,7 @@
           <w:noProof/>
         </w:rPr>
       </w:pPr>
-      <w:hyperlink w:anchor="_Toc62645805" w:history="1">
+      <w:hyperlink w:anchor="_Toc62814267" w:history="1">
         <w:r>
           <w:rPr>
             <w:rStyle w:val="Hipervnculo"/>
@@ -6718,7 +6726,7 @@
             <w:noProof/>
             <w:webHidden/>
           </w:rPr>
-          <w:instrText xml:space="preserve"> PAGEREF _Toc62645805 \h </w:instrText>
+          <w:instrText xml:space="preserve"> PAGEREF _Toc62814267 \h </w:instrText>
         </w:r>
         <w:r>
           <w:rPr>
@@ -6738,7 +6746,7 @@
             <w:noProof/>
             <w:webHidden/>
           </w:rPr>
-          <w:t>26</w:t>
+          <w:t>27</w:t>
         </w:r>
         <w:r>
           <w:rPr>
@@ -6764,7 +6772,7 @@
           <w:noProof/>
         </w:rPr>
       </w:pPr>
-      <w:hyperlink w:anchor="_Toc62645806" w:history="1">
+      <w:hyperlink w:anchor="_Toc62814268" w:history="1">
         <w:r>
           <w:rPr>
             <w:rStyle w:val="Hipervnculo"/>
@@ -6808,7 +6816,7 @@
             <w:noProof/>
             <w:webHidden/>
           </w:rPr>
-          <w:instrText xml:space="preserve"> PAGEREF _Toc62645806 \h </w:instrText>
+          <w:instrText xml:space="preserve"> PAGEREF _Toc62814268 \h </w:instrText>
         </w:r>
         <w:r>
           <w:rPr>
@@ -6828,7 +6836,7 @@
             <w:noProof/>
             <w:webHidden/>
           </w:rPr>
-          <w:t>28</w:t>
+          <w:t>29</w:t>
         </w:r>
         <w:r>
           <w:rPr>
@@ -6852,7 +6860,7 @@
           <w:u w:val="none"/>
         </w:rPr>
       </w:pPr>
-      <w:hyperlink w:anchor="_Toc62645807" w:history="1">
+      <w:hyperlink w:anchor="_Toc62814269" w:history="1">
         <w:r>
           <w:rPr>
             <w:rStyle w:val="Hipervnculo"/>
@@ -6894,7 +6902,7 @@
             <w:noProof/>
             <w:webHidden/>
           </w:rPr>
-          <w:instrText xml:space="preserve"> PAGEREF _Toc62645807 \h </w:instrText>
+          <w:instrText xml:space="preserve"> PAGEREF _Toc62814269 \h </w:instrText>
         </w:r>
         <w:r>
           <w:rPr>
@@ -6914,7 +6922,7 @@
             <w:noProof/>
             <w:webHidden/>
           </w:rPr>
-          <w:t>29</w:t>
+          <w:t>30</w:t>
         </w:r>
         <w:r>
           <w:rPr>
@@ -6940,7 +6948,7 @@
           <w:noProof/>
         </w:rPr>
       </w:pPr>
-      <w:hyperlink w:anchor="_Toc62645808" w:history="1">
+      <w:hyperlink w:anchor="_Toc62814270" w:history="1">
         <w:r>
           <w:rPr>
             <w:rStyle w:val="Hipervnculo"/>
@@ -6984,7 +6992,7 @@
             <w:noProof/>
             <w:webHidden/>
           </w:rPr>
-          <w:instrText xml:space="preserve"> PAGEREF _Toc62645808 \h </w:instrText>
+          <w:instrText xml:space="preserve"> PAGEREF _Toc62814270 \h </w:instrText>
         </w:r>
         <w:r>
           <w:rPr>
@@ -7004,7 +7012,7 @@
             <w:noProof/>
             <w:webHidden/>
           </w:rPr>
-          <w:t>29</w:t>
+          <w:t>30</w:t>
         </w:r>
         <w:r>
           <w:rPr>
@@ -7030,7 +7038,7 @@
           <w:noProof/>
         </w:rPr>
       </w:pPr>
-      <w:hyperlink w:anchor="_Toc62645809" w:history="1">
+      <w:hyperlink w:anchor="_Toc62814271" w:history="1">
         <w:r>
           <w:rPr>
             <w:rStyle w:val="Hipervnculo"/>
@@ -7074,7 +7082,7 @@
             <w:noProof/>
             <w:webHidden/>
           </w:rPr>
-          <w:instrText xml:space="preserve"> PAGEREF _Toc62645809 \h </w:instrText>
+          <w:instrText xml:space="preserve"> PAGEREF _Toc62814271 \h </w:instrText>
         </w:r>
         <w:r>
           <w:rPr>
@@ -7094,7 +7102,7 @@
             <w:noProof/>
             <w:webHidden/>
           </w:rPr>
-          <w:t>31</w:t>
+          <w:t>32</w:t>
         </w:r>
         <w:r>
           <w:rPr>
@@ -7118,7 +7126,7 @@
           <w:noProof/>
         </w:rPr>
       </w:pPr>
-      <w:hyperlink w:anchor="_Toc62645810" w:history="1">
+      <w:hyperlink w:anchor="_Toc62814272" w:history="1">
         <w:r>
           <w:rPr>
             <w:rStyle w:val="Hipervnculo"/>
@@ -7160,7 +7168,7 @@
             <w:noProof/>
             <w:webHidden/>
           </w:rPr>
-          <w:instrText xml:space="preserve"> PAGEREF _Toc62645810 \h </w:instrText>
+          <w:instrText xml:space="preserve"> PAGEREF _Toc62814272 \h </w:instrText>
         </w:r>
         <w:r>
           <w:rPr>
@@ -7180,7 +7188,7 @@
             <w:noProof/>
             <w:webHidden/>
           </w:rPr>
-          <w:t>31</w:t>
+          <w:t>32</w:t>
         </w:r>
         <w:r>
           <w:rPr>
@@ -7204,7 +7212,7 @@
           <w:noProof/>
         </w:rPr>
       </w:pPr>
-      <w:hyperlink w:anchor="_Toc62645811" w:history="1">
+      <w:hyperlink w:anchor="_Toc62814273" w:history="1">
         <w:r>
           <w:rPr>
             <w:rStyle w:val="Hipervnculo"/>
@@ -7246,7 +7254,7 @@
             <w:noProof/>
             <w:webHidden/>
           </w:rPr>
-          <w:instrText xml:space="preserve"> PAGEREF _Toc62645811 \h </w:instrText>
+          <w:instrText xml:space="preserve"> PAGEREF _Toc62814273 \h </w:instrText>
         </w:r>
         <w:r>
           <w:rPr>
@@ -7266,7 +7274,7 @@
             <w:noProof/>
             <w:webHidden/>
           </w:rPr>
-          <w:t>33</w:t>
+          <w:t>34</w:t>
         </w:r>
         <w:r>
           <w:rPr>
@@ -7292,7 +7300,7 @@
           <w:noProof/>
         </w:rPr>
       </w:pPr>
-      <w:hyperlink w:anchor="_Toc62645812" w:history="1">
+      <w:hyperlink w:anchor="_Toc62814274" w:history="1">
         <w:r>
           <w:rPr>
             <w:rStyle w:val="Hipervnculo"/>
@@ -7336,7 +7344,7 @@
             <w:noProof/>
             <w:webHidden/>
           </w:rPr>
-          <w:instrText xml:space="preserve"> PAGEREF _Toc62645812 \h </w:instrText>
+          <w:instrText xml:space="preserve"> PAGEREF _Toc62814274 \h </w:instrText>
         </w:r>
         <w:r>
           <w:rPr>
@@ -7356,7 +7364,7 @@
             <w:noProof/>
             <w:webHidden/>
           </w:rPr>
-          <w:t>35</w:t>
+          <w:t>36</w:t>
         </w:r>
         <w:r>
           <w:rPr>
@@ -7380,7 +7388,7 @@
           <w:noProof/>
         </w:rPr>
       </w:pPr>
-      <w:hyperlink w:anchor="_Toc62645813" w:history="1">
+      <w:hyperlink w:anchor="_Toc62814275" w:history="1">
         <w:r>
           <w:rPr>
             <w:rStyle w:val="Hipervnculo"/>
@@ -7422,7 +7430,7 @@
             <w:noProof/>
             <w:webHidden/>
           </w:rPr>
-          <w:instrText xml:space="preserve"> PAGEREF _Toc62645813 \h </w:instrText>
+          <w:instrText xml:space="preserve"> PAGEREF _Toc62814275 \h </w:instrText>
         </w:r>
         <w:r>
           <w:rPr>
@@ -7442,7 +7450,7 @@
             <w:noProof/>
             <w:webHidden/>
           </w:rPr>
-          <w:t>35</w:t>
+          <w:t>36</w:t>
         </w:r>
         <w:r>
           <w:rPr>
@@ -7466,7 +7474,7 @@
           <w:noProof/>
         </w:rPr>
       </w:pPr>
-      <w:hyperlink w:anchor="_Toc62645814" w:history="1">
+      <w:hyperlink w:anchor="_Toc62814276" w:history="1">
         <w:r>
           <w:rPr>
             <w:rStyle w:val="Hipervnculo"/>
@@ -7508,7 +7516,7 @@
             <w:noProof/>
             <w:webHidden/>
           </w:rPr>
-          <w:instrText xml:space="preserve"> PAGEREF _Toc62645814 \h </w:instrText>
+          <w:instrText xml:space="preserve"> PAGEREF _Toc62814276 \h </w:instrText>
         </w:r>
         <w:r>
           <w:rPr>
@@ -7528,7 +7536,7 @@
             <w:noProof/>
             <w:webHidden/>
           </w:rPr>
-          <w:t>36</w:t>
+          <w:t>37</w:t>
         </w:r>
         <w:r>
           <w:rPr>
@@ -7551,7 +7559,7 @@
           <w:noProof/>
         </w:rPr>
       </w:pPr>
-      <w:hyperlink w:anchor="_Toc62645815" w:history="1">
+      <w:hyperlink w:anchor="_Toc62814277" w:history="1">
         <w:r>
           <w:rPr>
             <w:rStyle w:val="Hipervnculo"/>
@@ -7592,7 +7600,7 @@
             <w:noProof/>
             <w:webHidden/>
           </w:rPr>
-          <w:instrText xml:space="preserve"> PAGEREF _Toc62645815 \h </w:instrText>
+          <w:instrText xml:space="preserve"> PAGEREF _Toc62814277 \h </w:instrText>
         </w:r>
         <w:r>
           <w:rPr>
@@ -7612,7 +7620,7 @@
             <w:noProof/>
             <w:webHidden/>
           </w:rPr>
-          <w:t>36</w:t>
+          <w:t>37</w:t>
         </w:r>
         <w:r>
           <w:rPr>
@@ -7635,7 +7643,7 @@
           <w:noProof/>
         </w:rPr>
       </w:pPr>
-      <w:hyperlink w:anchor="_Toc62645816" w:history="1">
+      <w:hyperlink w:anchor="_Toc62814278" w:history="1">
         <w:r>
           <w:rPr>
             <w:rStyle w:val="Hipervnculo"/>
@@ -7676,7 +7684,7 @@
             <w:noProof/>
             <w:webHidden/>
           </w:rPr>
-          <w:instrText xml:space="preserve"> PAGEREF _Toc62645816 \h </w:instrText>
+          <w:instrText xml:space="preserve"> PAGEREF _Toc62814278 \h </w:instrText>
         </w:r>
         <w:r>
           <w:rPr>
@@ -7696,7 +7704,7 @@
             <w:noProof/>
             <w:webHidden/>
           </w:rPr>
-          <w:t>37</w:t>
+          <w:t>38</w:t>
         </w:r>
         <w:r>
           <w:rPr>
@@ -7720,7 +7728,7 @@
           <w:noProof/>
         </w:rPr>
       </w:pPr>
-      <w:hyperlink w:anchor="_Toc62645817" w:history="1">
+      <w:hyperlink w:anchor="_Toc62814279" w:history="1">
         <w:r>
           <w:rPr>
             <w:rStyle w:val="Hipervnculo"/>
@@ -7762,7 +7770,7 @@
             <w:noProof/>
             <w:webHidden/>
           </w:rPr>
-          <w:instrText xml:space="preserve"> PAGEREF _Toc62645817 \h </w:instrText>
+          <w:instrText xml:space="preserve"> PAGEREF _Toc62814279 \h </w:instrText>
         </w:r>
         <w:r>
           <w:rPr>
@@ -7782,7 +7790,7 @@
             <w:noProof/>
             <w:webHidden/>
           </w:rPr>
-          <w:t>37</w:t>
+          <w:t>38</w:t>
         </w:r>
         <w:r>
           <w:rPr>
@@ -7805,7 +7813,7 @@
           <w:noProof/>
         </w:rPr>
       </w:pPr>
-      <w:hyperlink w:anchor="_Toc62645818" w:history="1">
+      <w:hyperlink w:anchor="_Toc62814280" w:history="1">
         <w:r>
           <w:rPr>
             <w:rStyle w:val="Hipervnculo"/>
@@ -7846,7 +7854,7 @@
             <w:noProof/>
             <w:webHidden/>
           </w:rPr>
-          <w:instrText xml:space="preserve"> PAGEREF _Toc62645818 \h </w:instrText>
+          <w:instrText xml:space="preserve"> PAGEREF _Toc62814280 \h </w:instrText>
         </w:r>
         <w:r>
           <w:rPr>
@@ -7866,7 +7874,7 @@
             <w:noProof/>
             <w:webHidden/>
           </w:rPr>
-          <w:t>38</w:t>
+          <w:t>39</w:t>
         </w:r>
         <w:r>
           <w:rPr>
@@ -7889,7 +7897,7 @@
           <w:noProof/>
         </w:rPr>
       </w:pPr>
-      <w:hyperlink w:anchor="_Toc62645819" w:history="1">
+      <w:hyperlink w:anchor="_Toc62814281" w:history="1">
         <w:r>
           <w:rPr>
             <w:rStyle w:val="Hipervnculo"/>
@@ -7930,7 +7938,7 @@
             <w:noProof/>
             <w:webHidden/>
           </w:rPr>
-          <w:instrText xml:space="preserve"> PAGEREF _Toc62645819 \h </w:instrText>
+          <w:instrText xml:space="preserve"> PAGEREF _Toc62814281 \h </w:instrText>
         </w:r>
         <w:r>
           <w:rPr>
@@ -7950,7 +7958,7 @@
             <w:noProof/>
             <w:webHidden/>
           </w:rPr>
-          <w:t>39</w:t>
+          <w:t>40</w:t>
         </w:r>
         <w:r>
           <w:rPr>
@@ -7976,7 +7984,7 @@
           <w:noProof/>
         </w:rPr>
       </w:pPr>
-      <w:hyperlink w:anchor="_Toc62645820" w:history="1">
+      <w:hyperlink w:anchor="_Toc62814282" w:history="1">
         <w:r>
           <w:rPr>
             <w:rStyle w:val="Hipervnculo"/>
@@ -8020,7 +8028,7 @@
             <w:noProof/>
             <w:webHidden/>
           </w:rPr>
-          <w:instrText xml:space="preserve"> PAGEREF _Toc62645820 \h </w:instrText>
+          <w:instrText xml:space="preserve"> PAGEREF _Toc62814282 \h </w:instrText>
         </w:r>
         <w:r>
           <w:rPr>
@@ -8040,7 +8048,7 @@
             <w:noProof/>
             <w:webHidden/>
           </w:rPr>
-          <w:t>39</w:t>
+          <w:t>40</w:t>
         </w:r>
         <w:r>
           <w:rPr>
@@ -8064,7 +8072,7 @@
           <w:u w:val="none"/>
         </w:rPr>
       </w:pPr>
-      <w:hyperlink w:anchor="_Toc62645821" w:history="1">
+      <w:hyperlink w:anchor="_Toc62814283" w:history="1">
         <w:r>
           <w:rPr>
             <w:rStyle w:val="Hipervnculo"/>
@@ -8106,7 +8114,7 @@
             <w:noProof/>
             <w:webHidden/>
           </w:rPr>
-          <w:instrText xml:space="preserve"> PAGEREF _Toc62645821 \h </w:instrText>
+          <w:instrText xml:space="preserve"> PAGEREF _Toc62814283 \h </w:instrText>
         </w:r>
         <w:r>
           <w:rPr>
@@ -8126,7 +8134,7 @@
             <w:noProof/>
             <w:webHidden/>
           </w:rPr>
-          <w:t>41</w:t>
+          <w:t>42</w:t>
         </w:r>
         <w:r>
           <w:rPr>
@@ -8194,7 +8202,7 @@
       <w:r>
         <w:fldChar w:fldCharType="separate"/>
       </w:r>
-      <w:hyperlink w:anchor="_Toc62645822" w:history="1">
+      <w:hyperlink w:anchor="_Toc62814284" w:history="1">
         <w:r>
           <w:rPr>
             <w:rStyle w:val="Hipervnculo"/>
@@ -8221,7 +8229,7 @@
             <w:noProof/>
             <w:webHidden/>
           </w:rPr>
-          <w:instrText xml:space="preserve"> PAGEREF _Toc62645822 \h </w:instrText>
+          <w:instrText xml:space="preserve"> PAGEREF _Toc62814284 \h </w:instrText>
         </w:r>
         <w:r>
           <w:rPr>
@@ -8267,7 +8275,7 @@
           <w:szCs w:val="22"/>
         </w:rPr>
       </w:pPr>
-      <w:hyperlink w:anchor="_Toc62645823" w:history="1">
+      <w:hyperlink w:anchor="_Toc62814285" w:history="1">
         <w:r>
           <w:rPr>
             <w:rStyle w:val="Hipervnculo"/>
@@ -8294,7 +8302,7 @@
             <w:noProof/>
             <w:webHidden/>
           </w:rPr>
-          <w:instrText xml:space="preserve"> PAGEREF _Toc62645823 \h </w:instrText>
+          <w:instrText xml:space="preserve"> PAGEREF _Toc62814285 \h </w:instrText>
         </w:r>
         <w:r>
           <w:rPr>
@@ -8340,7 +8348,7 @@
           <w:szCs w:val="22"/>
         </w:rPr>
       </w:pPr>
-      <w:hyperlink w:anchor="_Toc62645824" w:history="1">
+      <w:hyperlink w:anchor="_Toc62814286" w:history="1">
         <w:r>
           <w:rPr>
             <w:rStyle w:val="Hipervnculo"/>
@@ -8367,7 +8375,7 @@
             <w:noProof/>
             <w:webHidden/>
           </w:rPr>
-          <w:instrText xml:space="preserve"> PAGEREF _Toc62645824 \h </w:instrText>
+          <w:instrText xml:space="preserve"> PAGEREF _Toc62814286 \h </w:instrText>
         </w:r>
         <w:r>
           <w:rPr>
@@ -8387,7 +8395,7 @@
             <w:noProof/>
             <w:webHidden/>
           </w:rPr>
-          <w:t>20</w:t>
+          <w:t>21</w:t>
         </w:r>
         <w:r>
           <w:rPr>
@@ -8413,7 +8421,7 @@
           <w:szCs w:val="22"/>
         </w:rPr>
       </w:pPr>
-      <w:hyperlink w:anchor="_Toc62645825" w:history="1">
+      <w:hyperlink w:anchor="_Toc62814287" w:history="1">
         <w:r>
           <w:rPr>
             <w:rStyle w:val="Hipervnculo"/>
@@ -8440,7 +8448,7 @@
             <w:noProof/>
             <w:webHidden/>
           </w:rPr>
-          <w:instrText xml:space="preserve"> PAGEREF _Toc62645825 \h </w:instrText>
+          <w:instrText xml:space="preserve"> PAGEREF _Toc62814287 \h </w:instrText>
         </w:r>
         <w:r>
           <w:rPr>
@@ -8460,7 +8468,7 @@
             <w:noProof/>
             <w:webHidden/>
           </w:rPr>
-          <w:t>21</w:t>
+          <w:t>22</w:t>
         </w:r>
         <w:r>
           <w:rPr>
@@ -8486,7 +8494,7 @@
           <w:szCs w:val="22"/>
         </w:rPr>
       </w:pPr>
-      <w:hyperlink w:anchor="_Toc62645826" w:history="1">
+      <w:hyperlink w:anchor="_Toc62814288" w:history="1">
         <w:r>
           <w:rPr>
             <w:rStyle w:val="Hipervnculo"/>
@@ -8513,7 +8521,7 @@
             <w:noProof/>
             <w:webHidden/>
           </w:rPr>
-          <w:instrText xml:space="preserve"> PAGEREF _Toc62645826 \h </w:instrText>
+          <w:instrText xml:space="preserve"> PAGEREF _Toc62814288 \h </w:instrText>
         </w:r>
         <w:r>
           <w:rPr>
@@ -8533,7 +8541,7 @@
             <w:noProof/>
             <w:webHidden/>
           </w:rPr>
-          <w:t>21</w:t>
+          <w:t>22</w:t>
         </w:r>
         <w:r>
           <w:rPr>
@@ -8559,7 +8567,7 @@
           <w:szCs w:val="22"/>
         </w:rPr>
       </w:pPr>
-      <w:hyperlink w:anchor="_Toc62645827" w:history="1">
+      <w:hyperlink w:anchor="_Toc62814289" w:history="1">
         <w:r>
           <w:rPr>
             <w:rStyle w:val="Hipervnculo"/>
@@ -8586,7 +8594,7 @@
             <w:noProof/>
             <w:webHidden/>
           </w:rPr>
-          <w:instrText xml:space="preserve"> PAGEREF _Toc62645827 \h </w:instrText>
+          <w:instrText xml:space="preserve"> PAGEREF _Toc62814289 \h </w:instrText>
         </w:r>
         <w:r>
           <w:rPr>
@@ -8606,7 +8614,7 @@
             <w:noProof/>
             <w:webHidden/>
           </w:rPr>
-          <w:t>22</w:t>
+          <w:t>23</w:t>
         </w:r>
         <w:r>
           <w:rPr>
@@ -8632,7 +8640,7 @@
           <w:szCs w:val="22"/>
         </w:rPr>
       </w:pPr>
-      <w:hyperlink w:anchor="_Toc62645828" w:history="1">
+      <w:hyperlink w:anchor="_Toc62814290" w:history="1">
         <w:r>
           <w:rPr>
             <w:rStyle w:val="Hipervnculo"/>
@@ -8659,7 +8667,7 @@
             <w:noProof/>
             <w:webHidden/>
           </w:rPr>
-          <w:instrText xml:space="preserve"> PAGEREF _Toc62645828 \h </w:instrText>
+          <w:instrText xml:space="preserve"> PAGEREF _Toc62814290 \h </w:instrText>
         </w:r>
         <w:r>
           <w:rPr>
@@ -8679,7 +8687,7 @@
             <w:noProof/>
             <w:webHidden/>
           </w:rPr>
-          <w:t>22</w:t>
+          <w:t>23</w:t>
         </w:r>
         <w:r>
           <w:rPr>
@@ -8705,7 +8713,7 @@
           <w:szCs w:val="22"/>
         </w:rPr>
       </w:pPr>
-      <w:hyperlink w:anchor="_Toc62645829" w:history="1">
+      <w:hyperlink w:anchor="_Toc62814291" w:history="1">
         <w:r>
           <w:rPr>
             <w:rStyle w:val="Hipervnculo"/>
@@ -8732,7 +8740,7 @@
             <w:noProof/>
             <w:webHidden/>
           </w:rPr>
-          <w:instrText xml:space="preserve"> PAGEREF _Toc62645829 \h </w:instrText>
+          <w:instrText xml:space="preserve"> PAGEREF _Toc62814291 \h </w:instrText>
         </w:r>
         <w:r>
           <w:rPr>
@@ -8752,7 +8760,7 @@
             <w:noProof/>
             <w:webHidden/>
           </w:rPr>
-          <w:t>22</w:t>
+          <w:t>23</w:t>
         </w:r>
         <w:r>
           <w:rPr>
@@ -8778,7 +8786,7 @@
           <w:szCs w:val="22"/>
         </w:rPr>
       </w:pPr>
-      <w:hyperlink w:anchor="_Toc62645830" w:history="1">
+      <w:hyperlink w:anchor="_Toc62814292" w:history="1">
         <w:r>
           <w:rPr>
             <w:rStyle w:val="Hipervnculo"/>
@@ -8805,7 +8813,7 @@
             <w:noProof/>
             <w:webHidden/>
           </w:rPr>
-          <w:instrText xml:space="preserve"> PAGEREF _Toc62645830 \h </w:instrText>
+          <w:instrText xml:space="preserve"> PAGEREF _Toc62814292 \h </w:instrText>
         </w:r>
         <w:r>
           <w:rPr>
@@ -8825,7 +8833,7 @@
             <w:noProof/>
             <w:webHidden/>
           </w:rPr>
-          <w:t>23</w:t>
+          <w:t>24</w:t>
         </w:r>
         <w:r>
           <w:rPr>
@@ -8851,7 +8859,7 @@
           <w:szCs w:val="22"/>
         </w:rPr>
       </w:pPr>
-      <w:hyperlink w:anchor="_Toc62645831" w:history="1">
+      <w:hyperlink w:anchor="_Toc62814293" w:history="1">
         <w:r>
           <w:rPr>
             <w:rStyle w:val="Hipervnculo"/>
@@ -8878,7 +8886,7 @@
             <w:noProof/>
             <w:webHidden/>
           </w:rPr>
-          <w:instrText xml:space="preserve"> PAGEREF _Toc62645831 \h </w:instrText>
+          <w:instrText xml:space="preserve"> PAGEREF _Toc62814293 \h </w:instrText>
         </w:r>
         <w:r>
           <w:rPr>
@@ -8898,7 +8906,7 @@
             <w:noProof/>
             <w:webHidden/>
           </w:rPr>
-          <w:t>24</w:t>
+          <w:t>25</w:t>
         </w:r>
         <w:r>
           <w:rPr>
@@ -8924,7 +8932,7 @@
           <w:szCs w:val="22"/>
         </w:rPr>
       </w:pPr>
-      <w:hyperlink w:anchor="_Toc62645832" w:history="1">
+      <w:hyperlink w:anchor="_Toc62814294" w:history="1">
         <w:r>
           <w:rPr>
             <w:rStyle w:val="Hipervnculo"/>
@@ -8951,7 +8959,7 @@
             <w:noProof/>
             <w:webHidden/>
           </w:rPr>
-          <w:instrText xml:space="preserve"> PAGEREF _Toc62645832 \h </w:instrText>
+          <w:instrText xml:space="preserve"> PAGEREF _Toc62814294 \h </w:instrText>
         </w:r>
         <w:r>
           <w:rPr>
@@ -8971,7 +8979,7 @@
             <w:noProof/>
             <w:webHidden/>
           </w:rPr>
-          <w:t>25</w:t>
+          <w:t>26</w:t>
         </w:r>
         <w:r>
           <w:rPr>
@@ -8997,7 +9005,7 @@
           <w:szCs w:val="22"/>
         </w:rPr>
       </w:pPr>
-      <w:hyperlink w:anchor="_Toc62645833" w:history="1">
+      <w:hyperlink w:anchor="_Toc62814295" w:history="1">
         <w:r>
           <w:rPr>
             <w:rStyle w:val="Hipervnculo"/>
@@ -9024,7 +9032,7 @@
             <w:noProof/>
             <w:webHidden/>
           </w:rPr>
-          <w:instrText xml:space="preserve"> PAGEREF _Toc62645833 \h </w:instrText>
+          <w:instrText xml:space="preserve"> PAGEREF _Toc62814295 \h </w:instrText>
         </w:r>
         <w:r>
           <w:rPr>
@@ -9044,7 +9052,7 @@
             <w:noProof/>
             <w:webHidden/>
           </w:rPr>
-          <w:t>26</w:t>
+          <w:t>27</w:t>
         </w:r>
         <w:r>
           <w:rPr>
@@ -9070,7 +9078,7 @@
           <w:szCs w:val="22"/>
         </w:rPr>
       </w:pPr>
-      <w:hyperlink w:anchor="_Toc62645834" w:history="1">
+      <w:hyperlink w:anchor="_Toc62814296" w:history="1">
         <w:r>
           <w:rPr>
             <w:rStyle w:val="Hipervnculo"/>
@@ -9097,7 +9105,7 @@
             <w:noProof/>
             <w:webHidden/>
           </w:rPr>
-          <w:instrText xml:space="preserve"> PAGEREF _Toc62645834 \h </w:instrText>
+          <w:instrText xml:space="preserve"> PAGEREF _Toc62814296 \h </w:instrText>
         </w:r>
         <w:r>
           <w:rPr>
@@ -9117,7 +9125,7 @@
             <w:noProof/>
             <w:webHidden/>
           </w:rPr>
-          <w:t>28</w:t>
+          <w:t>29</w:t>
         </w:r>
         <w:r>
           <w:rPr>
@@ -9143,7 +9151,7 @@
           <w:szCs w:val="22"/>
         </w:rPr>
       </w:pPr>
-      <w:hyperlink w:anchor="_Toc62645835" w:history="1">
+      <w:hyperlink w:anchor="_Toc62814297" w:history="1">
         <w:r>
           <w:rPr>
             <w:rStyle w:val="Hipervnculo"/>
@@ -9170,7 +9178,7 @@
             <w:noProof/>
             <w:webHidden/>
           </w:rPr>
-          <w:instrText xml:space="preserve"> PAGEREF _Toc62645835 \h </w:instrText>
+          <w:instrText xml:space="preserve"> PAGEREF _Toc62814297 \h </w:instrText>
         </w:r>
         <w:r>
           <w:rPr>
@@ -9190,7 +9198,7 @@
             <w:noProof/>
             <w:webHidden/>
           </w:rPr>
-          <w:t>28</w:t>
+          <w:t>29</w:t>
         </w:r>
         <w:r>
           <w:rPr>
@@ -9216,7 +9224,7 @@
           <w:szCs w:val="22"/>
         </w:rPr>
       </w:pPr>
-      <w:hyperlink w:anchor="_Toc62645836" w:history="1">
+      <w:hyperlink w:anchor="_Toc62814298" w:history="1">
         <w:r>
           <w:rPr>
             <w:rStyle w:val="Hipervnculo"/>
@@ -9243,7 +9251,7 @@
             <w:noProof/>
             <w:webHidden/>
           </w:rPr>
-          <w:instrText xml:space="preserve"> PAGEREF _Toc62645836 \h </w:instrText>
+          <w:instrText xml:space="preserve"> PAGEREF _Toc62814298 \h </w:instrText>
         </w:r>
         <w:r>
           <w:rPr>
@@ -9263,7 +9271,7 @@
             <w:noProof/>
             <w:webHidden/>
           </w:rPr>
-          <w:t>29</w:t>
+          <w:t>30</w:t>
         </w:r>
         <w:r>
           <w:rPr>
@@ -9289,7 +9297,7 @@
           <w:szCs w:val="22"/>
         </w:rPr>
       </w:pPr>
-      <w:hyperlink w:anchor="_Toc62645837" w:history="1">
+      <w:hyperlink w:anchor="_Toc62814299" w:history="1">
         <w:r>
           <w:rPr>
             <w:rStyle w:val="Hipervnculo"/>
@@ -9316,7 +9324,7 @@
             <w:noProof/>
             <w:webHidden/>
           </w:rPr>
-          <w:instrText xml:space="preserve"> PAGEREF _Toc62645837 \h </w:instrText>
+          <w:instrText xml:space="preserve"> PAGEREF _Toc62814299 \h </w:instrText>
         </w:r>
         <w:r>
           <w:rPr>
@@ -9336,7 +9344,7 @@
             <w:noProof/>
             <w:webHidden/>
           </w:rPr>
-          <w:t>30</w:t>
+          <w:t>31</w:t>
         </w:r>
         <w:r>
           <w:rPr>
@@ -9362,7 +9370,7 @@
           <w:szCs w:val="22"/>
         </w:rPr>
       </w:pPr>
-      <w:hyperlink w:anchor="_Toc62645838" w:history="1">
+      <w:hyperlink w:anchor="_Toc62814300" w:history="1">
         <w:r>
           <w:rPr>
             <w:rStyle w:val="Hipervnculo"/>
@@ -9389,7 +9397,7 @@
             <w:noProof/>
             <w:webHidden/>
           </w:rPr>
-          <w:instrText xml:space="preserve"> PAGEREF _Toc62645838 \h </w:instrText>
+          <w:instrText xml:space="preserve"> PAGEREF _Toc62814300 \h </w:instrText>
         </w:r>
         <w:r>
           <w:rPr>
@@ -9409,7 +9417,7 @@
             <w:noProof/>
             <w:webHidden/>
           </w:rPr>
-          <w:t>32</w:t>
+          <w:t>33</w:t>
         </w:r>
         <w:r>
           <w:rPr>
@@ -9435,7 +9443,7 @@
           <w:szCs w:val="22"/>
         </w:rPr>
       </w:pPr>
-      <w:hyperlink w:anchor="_Toc62645839" w:history="1">
+      <w:hyperlink w:anchor="_Toc62814301" w:history="1">
         <w:r>
           <w:rPr>
             <w:rStyle w:val="Hipervnculo"/>
@@ -9462,7 +9470,7 @@
             <w:noProof/>
             <w:webHidden/>
           </w:rPr>
-          <w:instrText xml:space="preserve"> PAGEREF _Toc62645839 \h </w:instrText>
+          <w:instrText xml:space="preserve"> PAGEREF _Toc62814301 \h </w:instrText>
         </w:r>
         <w:r>
           <w:rPr>
@@ -9482,7 +9490,7 @@
             <w:noProof/>
             <w:webHidden/>
           </w:rPr>
-          <w:t>34</w:t>
+          <w:t>35</w:t>
         </w:r>
         <w:r>
           <w:rPr>
@@ -9508,7 +9516,7 @@
           <w:szCs w:val="22"/>
         </w:rPr>
       </w:pPr>
-      <w:hyperlink w:anchor="_Toc62645840" w:history="1">
+      <w:hyperlink w:anchor="_Toc62814302" w:history="1">
         <w:r>
           <w:rPr>
             <w:rStyle w:val="Hipervnculo"/>
@@ -9535,7 +9543,7 @@
             <w:noProof/>
             <w:webHidden/>
           </w:rPr>
-          <w:instrText xml:space="preserve"> PAGEREF _Toc62645840 \h </w:instrText>
+          <w:instrText xml:space="preserve"> PAGEREF _Toc62814302 \h </w:instrText>
         </w:r>
         <w:r>
           <w:rPr>
@@ -9555,7 +9563,7 @@
             <w:noProof/>
             <w:webHidden/>
           </w:rPr>
-          <w:t>34</w:t>
+          <w:t>35</w:t>
         </w:r>
         <w:r>
           <w:rPr>
@@ -9581,7 +9589,7 @@
           <w:szCs w:val="22"/>
         </w:rPr>
       </w:pPr>
-      <w:hyperlink w:anchor="_Toc62645841" w:history="1">
+      <w:hyperlink w:anchor="_Toc62814303" w:history="1">
         <w:r>
           <w:rPr>
             <w:rStyle w:val="Hipervnculo"/>
@@ -9608,7 +9616,7 @@
             <w:noProof/>
             <w:webHidden/>
           </w:rPr>
-          <w:instrText xml:space="preserve"> PAGEREF _Toc62645841 \h </w:instrText>
+          <w:instrText xml:space="preserve"> PAGEREF _Toc62814303 \h </w:instrText>
         </w:r>
         <w:r>
           <w:rPr>
@@ -9628,7 +9636,7 @@
             <w:noProof/>
             <w:webHidden/>
           </w:rPr>
-          <w:t>35</w:t>
+          <w:t>36</w:t>
         </w:r>
         <w:r>
           <w:rPr>
@@ -9654,7 +9662,7 @@
           <w:szCs w:val="22"/>
         </w:rPr>
       </w:pPr>
-      <w:hyperlink w:anchor="_Toc62645842" w:history="1">
+      <w:hyperlink w:anchor="_Toc62814304" w:history="1">
         <w:r>
           <w:rPr>
             <w:rStyle w:val="Hipervnculo"/>
@@ -9681,7 +9689,7 @@
             <w:noProof/>
             <w:webHidden/>
           </w:rPr>
-          <w:instrText xml:space="preserve"> PAGEREF _Toc62645842 \h </w:instrText>
+          <w:instrText xml:space="preserve"> PAGEREF _Toc62814304 \h </w:instrText>
         </w:r>
         <w:r>
           <w:rPr>
@@ -9701,7 +9709,7 @@
             <w:noProof/>
             <w:webHidden/>
           </w:rPr>
-          <w:t>36</w:t>
+          <w:t>37</w:t>
         </w:r>
         <w:r>
           <w:rPr>
@@ -9727,7 +9735,7 @@
           <w:szCs w:val="22"/>
         </w:rPr>
       </w:pPr>
-      <w:hyperlink w:anchor="_Toc62645843" w:history="1">
+      <w:hyperlink w:anchor="_Toc62814305" w:history="1">
         <w:r>
           <w:rPr>
             <w:rStyle w:val="Hipervnculo"/>
@@ -9754,7 +9762,7 @@
             <w:noProof/>
             <w:webHidden/>
           </w:rPr>
-          <w:instrText xml:space="preserve"> PAGEREF _Toc62645843 \h </w:instrText>
+          <w:instrText xml:space="preserve"> PAGEREF _Toc62814305 \h </w:instrText>
         </w:r>
         <w:r>
           <w:rPr>
@@ -9774,7 +9782,7 @@
             <w:noProof/>
             <w:webHidden/>
           </w:rPr>
-          <w:t>38</w:t>
+          <w:t>39</w:t>
         </w:r>
         <w:r>
           <w:rPr>
@@ -9800,7 +9808,7 @@
           <w:szCs w:val="22"/>
         </w:rPr>
       </w:pPr>
-      <w:hyperlink w:anchor="_Toc62645844" w:history="1">
+      <w:hyperlink w:anchor="_Toc62814306" w:history="1">
         <w:r>
           <w:rPr>
             <w:rStyle w:val="Hipervnculo"/>
@@ -9827,7 +9835,7 @@
             <w:noProof/>
             <w:webHidden/>
           </w:rPr>
-          <w:instrText xml:space="preserve"> PAGEREF _Toc62645844 \h </w:instrText>
+          <w:instrText xml:space="preserve"> PAGEREF _Toc62814306 \h </w:instrText>
         </w:r>
         <w:r>
           <w:rPr>
@@ -9847,7 +9855,7 @@
             <w:noProof/>
             <w:webHidden/>
           </w:rPr>
-          <w:t>40</w:t>
+          <w:t>41</w:t>
         </w:r>
         <w:r>
           <w:rPr>
@@ -9916,7 +9924,7 @@
         </w:rPr>
         <w:fldChar w:fldCharType="separate"/>
       </w:r>
-      <w:hyperlink w:anchor="_Toc62645845" w:history="1">
+      <w:hyperlink w:anchor="_Toc62814307" w:history="1">
         <w:r>
           <w:rPr>
             <w:rStyle w:val="Hipervnculo"/>
@@ -9943,7 +9951,7 @@
             <w:noProof/>
             <w:webHidden/>
           </w:rPr>
-          <w:instrText xml:space="preserve"> PAGEREF _Toc62645845 \h </w:instrText>
+          <w:instrText xml:space="preserve"> PAGEREF _Toc62814307 \h </w:instrText>
         </w:r>
         <w:r>
           <w:rPr>
@@ -9989,7 +9997,7 @@
           <w:szCs w:val="22"/>
         </w:rPr>
       </w:pPr>
-      <w:hyperlink w:anchor="_Toc62645846" w:history="1">
+      <w:hyperlink w:anchor="_Toc62814308" w:history="1">
         <w:r>
           <w:rPr>
             <w:rStyle w:val="Hipervnculo"/>
@@ -10016,7 +10024,7 @@
             <w:noProof/>
             <w:webHidden/>
           </w:rPr>
-          <w:instrText xml:space="preserve"> PAGEREF _Toc62645846 \h </w:instrText>
+          <w:instrText xml:space="preserve"> PAGEREF _Toc62814308 \h </w:instrText>
         </w:r>
         <w:r>
           <w:rPr>
@@ -10062,7 +10070,7 @@
           <w:szCs w:val="22"/>
         </w:rPr>
       </w:pPr>
-      <w:hyperlink w:anchor="_Toc62645847" w:history="1">
+      <w:hyperlink w:anchor="_Toc62814309" w:history="1">
         <w:r>
           <w:rPr>
             <w:rStyle w:val="Hipervnculo"/>
@@ -10089,7 +10097,7 @@
             <w:noProof/>
             <w:webHidden/>
           </w:rPr>
-          <w:instrText xml:space="preserve"> PAGEREF _Toc62645847 \h </w:instrText>
+          <w:instrText xml:space="preserve"> PAGEREF _Toc62814309 \h </w:instrText>
         </w:r>
         <w:r>
           <w:rPr>
@@ -10109,7 +10117,7 @@
             <w:noProof/>
             <w:webHidden/>
           </w:rPr>
-          <w:t>18</w:t>
+          <w:t>19</w:t>
         </w:r>
         <w:r>
           <w:rPr>
@@ -10135,7 +10143,7 @@
           <w:szCs w:val="22"/>
         </w:rPr>
       </w:pPr>
-      <w:hyperlink w:anchor="_Toc62645848" w:history="1">
+      <w:hyperlink w:anchor="_Toc62814310" w:history="1">
         <w:r>
           <w:rPr>
             <w:rStyle w:val="Hipervnculo"/>
@@ -10162,7 +10170,7 @@
             <w:noProof/>
             <w:webHidden/>
           </w:rPr>
-          <w:instrText xml:space="preserve"> PAGEREF _Toc62645848 \h </w:instrText>
+          <w:instrText xml:space="preserve"> PAGEREF _Toc62814310 \h </w:instrText>
         </w:r>
         <w:r>
           <w:rPr>
@@ -10182,7 +10190,7 @@
             <w:noProof/>
             <w:webHidden/>
           </w:rPr>
-          <w:t>19</w:t>
+          <w:t>20</w:t>
         </w:r>
         <w:r>
           <w:rPr>
@@ -10208,7 +10216,7 @@
           <w:szCs w:val="22"/>
         </w:rPr>
       </w:pPr>
-      <w:hyperlink w:anchor="_Toc62645849" w:history="1">
+      <w:hyperlink w:anchor="_Toc62814311" w:history="1">
         <w:r>
           <w:rPr>
             <w:rStyle w:val="Hipervnculo"/>
@@ -10235,7 +10243,7 @@
             <w:noProof/>
             <w:webHidden/>
           </w:rPr>
-          <w:instrText xml:space="preserve"> PAGEREF _Toc62645849 \h </w:instrText>
+          <w:instrText xml:space="preserve"> PAGEREF _Toc62814311 \h </w:instrText>
         </w:r>
         <w:r>
           <w:rPr>
@@ -10255,7 +10263,7 @@
             <w:noProof/>
             <w:webHidden/>
           </w:rPr>
-          <w:t>20</w:t>
+          <w:t>21</w:t>
         </w:r>
         <w:r>
           <w:rPr>
@@ -10281,7 +10289,7 @@
           <w:szCs w:val="22"/>
         </w:rPr>
       </w:pPr>
-      <w:hyperlink w:anchor="_Toc62645850" w:history="1">
+      <w:hyperlink w:anchor="_Toc62814312" w:history="1">
         <w:r>
           <w:rPr>
             <w:rStyle w:val="Hipervnculo"/>
@@ -10308,7 +10316,7 @@
             <w:noProof/>
             <w:webHidden/>
           </w:rPr>
-          <w:instrText xml:space="preserve"> PAGEREF _Toc62645850 \h </w:instrText>
+          <w:instrText xml:space="preserve"> PAGEREF _Toc62814312 \h </w:instrText>
         </w:r>
         <w:r>
           <w:rPr>
@@ -10328,7 +10336,7 @@
             <w:noProof/>
             <w:webHidden/>
           </w:rPr>
-          <w:t>43</w:t>
+          <w:t>44</w:t>
         </w:r>
         <w:r>
           <w:rPr>
@@ -10379,7 +10387,7 @@
       <w:pPr>
         <w:pStyle w:val="Ttulo1"/>
       </w:pPr>
-      <w:bookmarkStart w:id="3" w:name="_Toc62645768"/>
+      <w:bookmarkStart w:id="3" w:name="_Toc62814230"/>
       <w:r>
         <w:lastRenderedPageBreak/>
         <w:t>Introducción</w:t>
@@ -10390,7 +10398,7 @@
       <w:pPr>
         <w:pStyle w:val="Ttulo2"/>
       </w:pPr>
-      <w:bookmarkStart w:id="4" w:name="_Toc62645769"/>
+      <w:bookmarkStart w:id="4" w:name="_Toc62814231"/>
       <w:r>
         <w:t>Descripción Preliminar.</w:t>
       </w:r>
@@ -10526,7 +10534,7 @@
       <w:pPr>
         <w:pStyle w:val="Ttulo2"/>
       </w:pPr>
-      <w:bookmarkStart w:id="5" w:name="_Toc62645770"/>
+      <w:bookmarkStart w:id="5" w:name="_Toc62814232"/>
       <w:r>
         <w:t>Características Principales.</w:t>
       </w:r>
@@ -11076,7 +11084,7 @@
       <w:pPr>
         <w:pStyle w:val="Ttulo2"/>
       </w:pPr>
-      <w:bookmarkStart w:id="6" w:name="_Toc62645771"/>
+      <w:bookmarkStart w:id="6" w:name="_Toc62814233"/>
       <w:r>
         <w:lastRenderedPageBreak/>
         <w:t>Referencias.</w:t>
@@ -11531,7 +11539,7 @@
       <w:pPr>
         <w:pStyle w:val="PiedeIlustracion"/>
       </w:pPr>
-      <w:bookmarkStart w:id="7" w:name="_Toc62645845"/>
+      <w:bookmarkStart w:id="7" w:name="_Toc62814307"/>
       <w:r>
         <w:t xml:space="preserve">Tabla </w:t>
       </w:r>
@@ -11581,7 +11589,7 @@
       <w:pPr>
         <w:pStyle w:val="Ttulo1"/>
       </w:pPr>
-      <w:bookmarkStart w:id="8" w:name="_Toc62645772"/>
+      <w:bookmarkStart w:id="8" w:name="_Toc62814234"/>
       <w:r>
         <w:lastRenderedPageBreak/>
         <w:t>Descripción General.</w:t>
@@ -11592,7 +11600,7 @@
       <w:pPr>
         <w:pStyle w:val="Ttulo2"/>
       </w:pPr>
-      <w:bookmarkStart w:id="9" w:name="_Toc62645773"/>
+      <w:bookmarkStart w:id="9" w:name="_Toc62814235"/>
       <w:r>
         <w:t>Arquitectura Hardware.</w:t>
       </w:r>
@@ -11634,7 +11642,7 @@
       <w:pPr>
         <w:pStyle w:val="Ttulo3"/>
       </w:pPr>
-      <w:bookmarkStart w:id="10" w:name="_Toc62645774"/>
+      <w:bookmarkStart w:id="10" w:name="_Toc62814236"/>
       <w:r>
         <w:t>Estructura Versión 0.</w:t>
       </w:r>
@@ -13189,28 +13197,18 @@
         <w:pStyle w:val="PiedeIlustracion"/>
       </w:pPr>
       <w:bookmarkStart w:id="11" w:name="_Ref62466629"/>
-      <w:bookmarkStart w:id="12" w:name="_Toc62645822"/>
+      <w:bookmarkStart w:id="12" w:name="_Toc62814284"/>
       <w:r>
         <w:t xml:space="preserve">Ilustración </w:t>
       </w:r>
-      <w:r>
-        <w:fldChar w:fldCharType="begin"/>
-      </w:r>
-      <w:r>
-        <w:instrText xml:space="preserve"> SEQ Ilustración \* ARABIC </w:instrText>
-      </w:r>
-      <w:r>
-        <w:fldChar w:fldCharType="separate"/>
-      </w:r>
-      <w:r>
-        <w:rPr>
-          <w:noProof/>
-        </w:rPr>
-        <w:t>1</w:t>
-      </w:r>
-      <w:r>
-        <w:fldChar w:fldCharType="end"/>
-      </w:r>
+      <w:fldSimple w:instr=" SEQ Ilustración \* ARABIC ">
+        <w:r>
+          <w:rPr>
+            <w:noProof/>
+          </w:rPr>
+          <w:t>1</w:t>
+        </w:r>
+      </w:fldSimple>
       <w:bookmarkEnd w:id="11"/>
       <w:r>
         <w:t>. Esquema hardware de conexión para CD30</w:t>
@@ -13335,7 +13333,7 @@
       <w:pPr>
         <w:pStyle w:val="Ttulo3"/>
       </w:pPr>
-      <w:bookmarkStart w:id="13" w:name="_Toc62645775"/>
+      <w:bookmarkStart w:id="13" w:name="_Toc62814237"/>
       <w:r>
         <w:t>Estructura Versión 1.</w:t>
       </w:r>
@@ -15783,28 +15781,18 @@
         <w:pStyle w:val="PiedeIlustracion"/>
       </w:pPr>
       <w:bookmarkStart w:id="14" w:name="_Ref62469571"/>
-      <w:bookmarkStart w:id="15" w:name="_Toc62645823"/>
+      <w:bookmarkStart w:id="15" w:name="_Toc62814285"/>
       <w:r>
         <w:t xml:space="preserve">Ilustración </w:t>
       </w:r>
-      <w:r>
-        <w:fldChar w:fldCharType="begin"/>
-      </w:r>
-      <w:r>
-        <w:instrText xml:space="preserve"> SEQ Ilustración \* ARABIC </w:instrText>
-      </w:r>
-      <w:r>
-        <w:fldChar w:fldCharType="separate"/>
-      </w:r>
-      <w:r>
-        <w:rPr>
-          <w:noProof/>
-        </w:rPr>
-        <w:t>2</w:t>
-      </w:r>
-      <w:r>
-        <w:fldChar w:fldCharType="end"/>
-      </w:r>
+      <w:fldSimple w:instr=" SEQ Ilustración \* ARABIC ">
+        <w:r>
+          <w:rPr>
+            <w:noProof/>
+          </w:rPr>
+          <w:t>2</w:t>
+        </w:r>
+      </w:fldSimple>
       <w:bookmarkEnd w:id="14"/>
       <w:r>
         <w:t>. Esquema hardware de conexión para ULISES V 5000i.</w:t>
@@ -15982,7 +15970,7 @@
       <w:bookmarkStart w:id="20" w:name="_Toc2241603"/>
       <w:bookmarkStart w:id="21" w:name="_Toc5354484"/>
       <w:bookmarkStart w:id="22" w:name="_Toc41469146"/>
-      <w:bookmarkStart w:id="23" w:name="_Toc62645776"/>
+      <w:bookmarkStart w:id="23" w:name="_Toc62814238"/>
       <w:r>
         <w:t>Arquitectura Software</w:t>
       </w:r>
@@ -16475,7 +16463,7 @@
       <w:bookmarkStart w:id="27" w:name="_Toc2241759"/>
       <w:bookmarkStart w:id="28" w:name="_Toc5354626"/>
       <w:bookmarkStart w:id="29" w:name="_Toc41469298"/>
-      <w:bookmarkStart w:id="30" w:name="_Toc62645846"/>
+      <w:bookmarkStart w:id="30" w:name="_Toc62814308"/>
       <w:r>
         <w:t xml:space="preserve">Tabla </w:t>
       </w:r>
@@ -16547,7 +16535,7 @@
       <w:pPr>
         <w:pStyle w:val="Ttulo2"/>
       </w:pPr>
-      <w:bookmarkStart w:id="31" w:name="_Toc62645777"/>
+      <w:bookmarkStart w:id="31" w:name="_Toc62814239"/>
       <w:r>
         <w:t>Funciones.</w:t>
       </w:r>
@@ -16557,7 +16545,7 @@
       <w:pPr>
         <w:pStyle w:val="Ttulo3"/>
       </w:pPr>
-      <w:bookmarkStart w:id="32" w:name="_Toc62645778"/>
+      <w:bookmarkStart w:id="32" w:name="_Toc62814240"/>
       <w:r>
         <w:t xml:space="preserve">Interfaz SACTA a </w:t>
       </w:r>
@@ -16623,7 +16611,7 @@
       <w:pPr>
         <w:pStyle w:val="Ttulo3"/>
       </w:pPr>
-      <w:bookmarkStart w:id="33" w:name="_Toc62645779"/>
+      <w:bookmarkStart w:id="33" w:name="_Toc62814241"/>
       <w:r>
         <w:t xml:space="preserve">Interfaz SACTA a </w:t>
       </w:r>
@@ -16686,7 +16674,7 @@
       <w:pPr>
         <w:pStyle w:val="Ttulo3"/>
       </w:pPr>
-      <w:bookmarkStart w:id="34" w:name="_Toc62645780"/>
+      <w:bookmarkStart w:id="34" w:name="_Toc62814242"/>
       <w:r>
         <w:t>Sincronización de Actividad de Emuladores.</w:t>
       </w:r>
@@ -16726,8 +16714,16 @@
         <w:rPr>
           <w:lang w:val="es-ES_tradnl"/>
         </w:rPr>
-        <w:t>Evento Actividad LAN (ON/OFF) de Dependencia Sacta</w:t>
-      </w:r>
+        <w:t xml:space="preserve">Evento Actividad LAN (ON/OFF) de Dependencia </w:t>
+      </w:r>
+      <w:proofErr w:type="spellStart"/>
+      <w:r>
+        <w:rPr>
+          <w:lang w:val="es-ES_tradnl"/>
+        </w:rPr>
+        <w:t>Sacta</w:t>
+      </w:r>
+      <w:proofErr w:type="spellEnd"/>
       <w:r>
         <w:rPr>
           <w:lang w:val="es-ES_tradnl"/>
@@ -16939,19 +16935,7 @@
         <w:rPr>
           <w:lang w:val="es-ES_tradnl"/>
         </w:rPr>
-        <w:t xml:space="preserve">Actividad LAN ON: Se considera que </w:t>
-      </w:r>
-      <w:r>
-        <w:rPr>
-          <w:lang w:val="es-ES_tradnl"/>
-        </w:rPr>
-        <w:t>el SCV</w:t>
-      </w:r>
-      <w:r>
-        <w:rPr>
-          <w:lang w:val="es-ES_tradnl"/>
-        </w:rPr>
-        <w:t xml:space="preserve"> en Actividad LAN ON cuando se detectan tramas de presencia en ALGUNA de las dos redes de control.</w:t>
+        <w:t>Actividad LAN ON: Se considera que el SCV en Actividad LAN ON cuando se detectan tramas de presencia en ALGUNA de las dos redes de control.</w:t>
       </w:r>
     </w:p>
     <w:p>
@@ -16969,19 +16953,7 @@
         <w:rPr>
           <w:lang w:val="es-ES_tradnl"/>
         </w:rPr>
-        <w:t xml:space="preserve">Actividad LAN OFF: Se considera que </w:t>
-      </w:r>
-      <w:r>
-        <w:rPr>
-          <w:lang w:val="es-ES_tradnl"/>
-        </w:rPr>
-        <w:t>el SCV</w:t>
-      </w:r>
-      <w:r>
-        <w:rPr>
-          <w:lang w:val="es-ES_tradnl"/>
-        </w:rPr>
-        <w:t xml:space="preserve"> está en Actividad LAN OFF, cuando no se detectan tramas de presencia en NINGUNA de las dos redes de control.</w:t>
+        <w:t>Actividad LAN OFF: Se considera que el SCV está en Actividad LAN OFF, cuando no se detectan tramas de presencia en NINGUNA de las dos redes de control.</w:t>
       </w:r>
     </w:p>
     <w:p>
@@ -16999,13 +16971,7 @@
         <w:rPr>
           <w:lang w:val="es-ES_tradnl"/>
         </w:rPr>
-        <w:t xml:space="preserve">Control de Transmisión hacia </w:t>
-      </w:r>
-      <w:r>
-        <w:rPr>
-          <w:lang w:val="es-ES_tradnl"/>
-        </w:rPr>
-        <w:t>el SCV</w:t>
+        <w:t>Control de Transmisión hacia el SCV</w:t>
       </w:r>
       <w:r>
         <w:rPr>
@@ -17017,31 +16983,7 @@
         <w:rPr>
           <w:lang w:val="es-ES_tradnl"/>
         </w:rPr>
-        <w:t>. El sistema gestiona la presencia o no de</w:t>
-      </w:r>
-      <w:r>
-        <w:rPr>
-          <w:lang w:val="es-ES_tradnl"/>
-        </w:rPr>
-        <w:t xml:space="preserve">l emulador </w:t>
-      </w:r>
-      <w:r>
-        <w:rPr>
-          <w:lang w:val="es-ES_tradnl"/>
-        </w:rPr>
-        <w:t xml:space="preserve">a través de este control. Esto permite ‘difundir’ un estado de ACTIVIDAD o INACTIVIDAD hacia </w:t>
-      </w:r>
-      <w:r>
-        <w:rPr>
-          <w:lang w:val="es-ES_tradnl"/>
-        </w:rPr>
-        <w:t>el SCV</w:t>
-      </w:r>
-      <w:r>
-        <w:rPr>
-          <w:lang w:val="es-ES_tradnl"/>
-        </w:rPr>
-        <w:t>.</w:t>
+        <w:t>. El sistema gestiona la presencia o no del emulador a través de este control. Esto permite ‘difundir’ un estado de ACTIVIDAD o INACTIVIDAD hacia el SCV.</w:t>
       </w:r>
     </w:p>
     <w:p>
@@ -17194,19 +17136,7 @@
         <w:rPr>
           <w:lang w:val="es-ES_tradnl"/>
         </w:rPr>
-        <w:t xml:space="preserve">En función de la lógica (AND u OR) para la activación de SACTA en SCV, </w:t>
-      </w:r>
-      <w:r>
-        <w:rPr>
-          <w:lang w:val="es-ES_tradnl"/>
-        </w:rPr>
-        <w:t>desactiva</w:t>
-      </w:r>
-      <w:r>
-        <w:rPr>
-          <w:lang w:val="es-ES_tradnl"/>
-        </w:rPr>
-        <w:t xml:space="preserve"> TSC.</w:t>
+        <w:t>En función de la lógica (AND u OR) para la activación de SACTA en SCV, desactiva TSC.</w:t>
       </w:r>
     </w:p>
     <w:p>
@@ -17339,7 +17269,7 @@
       <w:pPr>
         <w:pStyle w:val="Ttulo3"/>
       </w:pPr>
-      <w:bookmarkStart w:id="35" w:name="_Toc62645781"/>
+      <w:bookmarkStart w:id="35" w:name="_Toc62814243"/>
       <w:r>
         <w:t>Gestión de Sectorizaciones.</w:t>
       </w:r>
@@ -17390,13 +17320,7 @@
         <w:rPr>
           <w:lang w:val="es-ES_tradnl"/>
         </w:rPr>
-        <w:t xml:space="preserve"> </w:t>
-      </w:r>
-      <w:r>
-        <w:rPr>
-          <w:lang w:val="es-ES_tradnl"/>
-        </w:rPr>
-        <w:t>El control de esta función se efectúa mediante la gestión de los siguientes eventos:</w:t>
+        <w:t xml:space="preserve"> El control de esta función se efectúa mediante la gestión de los siguientes eventos:</w:t>
       </w:r>
     </w:p>
     <w:p>
@@ -17493,14 +17417,75 @@
         <w:rPr>
           <w:lang w:val="es-ES_tradnl"/>
         </w:rPr>
-        <w:t xml:space="preserve">s al SCV, se calculan tras mapear las configuraciones de cada dependencia SACTA y agregarlas. Si el resultado de este proceso contiene repeticiones de Sectores o Posiciones, se </w:t>
-      </w:r>
+        <w:t>s al SCV, se calculan tras mapear las configuraciones de cada dependencia SACTA y agregarlas.</w:t>
+      </w:r>
+      <w:r>
+        <w:rPr>
+          <w:lang w:val="es-ES_tradnl"/>
+        </w:rPr>
+        <w:t xml:space="preserve"> </w:t>
+      </w:r>
+    </w:p>
+    <w:p>
+      <w:pPr>
+        <w:pStyle w:val="Prrafodelista"/>
+        <w:numPr>
+          <w:ilvl w:val="2"/>
+          <w:numId w:val="43"/>
+        </w:numPr>
+        <w:rPr>
+          <w:lang w:val="es-ES_tradnl"/>
+        </w:rPr>
+      </w:pPr>
       <w:r>
         <w:rPr>
           <w:lang w:val="es-ES_tradnl"/>
         </w:rPr>
         <w:lastRenderedPageBreak/>
-        <w:t xml:space="preserve">genera una condición de error en el proceso y NO SE ARRANCAN los emuladores. Estas se pueden consultar a través del HMI del servicio (ver </w:t>
+        <w:t xml:space="preserve">Si está habilitado para ello, </w:t>
+      </w:r>
+      <w:r>
+        <w:rPr>
+          <w:lang w:val="es-ES_tradnl"/>
+        </w:rPr>
+        <w:t xml:space="preserve"> </w:t>
+      </w:r>
+      <w:r>
+        <w:rPr>
+          <w:lang w:val="es-ES_tradnl"/>
+        </w:rPr>
+        <w:t>compara este resultado con la Base de Datos del SCV. Si encuentran errores, se genera una condición de Error, aunque se continúa con la ejecución del programa</w:t>
+      </w:r>
+      <w:r>
+        <w:rPr>
+          <w:rStyle w:val="Refdenotaalpie"/>
+          <w:lang w:val="es-ES_tradnl"/>
+        </w:rPr>
+        <w:footnoteReference w:id="3"/>
+      </w:r>
+      <w:r>
+        <w:rPr>
+          <w:lang w:val="es-ES_tradnl"/>
+        </w:rPr>
+        <w:t>.</w:t>
+      </w:r>
+    </w:p>
+    <w:p>
+      <w:pPr>
+        <w:pStyle w:val="Prrafodelista"/>
+        <w:numPr>
+          <w:ilvl w:val="2"/>
+          <w:numId w:val="43"/>
+        </w:numPr>
+        <w:rPr>
+          <w:lang w:val="es-ES_tradnl"/>
+        </w:rPr>
+      </w:pPr>
+      <w:r>
+        <w:rPr>
+          <w:lang w:val="es-ES_tradnl"/>
+        </w:rPr>
+        <w:t xml:space="preserve">Si el resultado de este proceso contiene repeticiones de Sectores o Posiciones, se genera una condición de error en el proceso y NO SE ARRANCAN los emuladores. Estas se pueden consultar a través del HMI del servicio (ver </w:t>
       </w:r>
       <w:r>
         <w:rPr>
@@ -17567,7 +17552,7 @@
         <w:fldChar w:fldCharType="separate"/>
       </w:r>
       <w:r>
-        <w:t>Información de Estado).</w:t>
+        <w:t>Información de Estado.</w:t>
       </w:r>
       <w:r>
         <w:rPr>
@@ -17801,7 +17786,15 @@
         <w:rPr>
           <w:lang w:val="es-ES_tradnl"/>
         </w:rPr>
-        <w:t>e gene</w:t>
+        <w:t xml:space="preserve">e </w:t>
+      </w:r>
+      <w:bookmarkStart w:id="36" w:name="_GoBack"/>
+      <w:bookmarkEnd w:id="36"/>
+      <w:r>
+        <w:rPr>
+          <w:lang w:val="es-ES_tradnl"/>
+        </w:rPr>
+        <w:t>gene</w:t>
       </w:r>
       <w:r>
         <w:rPr>
@@ -17831,13 +17824,7 @@
         <w:rPr>
           <w:lang w:val="es-ES_tradnl"/>
         </w:rPr>
-        <w:t>Se compone una sectorización hacia el SCV utilizando los datos de la sectorización recibida y las últimas recibidas desde el resto de dependencias</w:t>
-      </w:r>
-      <w:r>
-        <w:rPr>
-          <w:lang w:val="es-ES_tradnl"/>
-        </w:rPr>
-        <w:t>.</w:t>
+        <w:t>Se compone una sectorización hacia el SCV utilizando los datos de la sectorización recibida y las últimas recibidas desde el resto de dependencias.</w:t>
       </w:r>
     </w:p>
     <w:p>
@@ -18005,31 +17992,7 @@
         <w:rPr>
           <w:lang w:val="es-ES_tradnl"/>
         </w:rPr>
-        <w:t xml:space="preserve">Si </w:t>
-      </w:r>
-      <w:r>
-        <w:rPr>
-          <w:lang w:val="es-ES_tradnl"/>
-        </w:rPr>
-        <w:t xml:space="preserve">la última </w:t>
-      </w:r>
-      <w:r>
-        <w:rPr>
-          <w:lang w:val="es-ES_tradnl"/>
-        </w:rPr>
-        <w:t xml:space="preserve">sectorización compuesta </w:t>
-      </w:r>
-      <w:r>
-        <w:rPr>
-          <w:lang w:val="es-ES_tradnl"/>
-        </w:rPr>
-        <w:t xml:space="preserve">salvada para el SCV </w:t>
-      </w:r>
-      <w:r>
-        <w:rPr>
-          <w:lang w:val="es-ES_tradnl"/>
-        </w:rPr>
-        <w:t>contiene información considerada válida referente a todas las dependencias SACTA:</w:t>
+        <w:t>Si la última sectorización compuesta salvada para el SCV contiene información considerada válida referente a todas las dependencias SACTA:</w:t>
       </w:r>
     </w:p>
     <w:p>
@@ -18108,12 +18071,12 @@
       <w:pPr>
         <w:pStyle w:val="Ttulo3"/>
       </w:pPr>
-      <w:bookmarkStart w:id="36" w:name="_Ref62556152"/>
-      <w:bookmarkStart w:id="37" w:name="_Ref62556185"/>
-      <w:bookmarkStart w:id="38" w:name="_Ref62556199"/>
-      <w:bookmarkStart w:id="39" w:name="_Ref62556217"/>
-      <w:bookmarkStart w:id="40" w:name="_Ref62556223"/>
-      <w:bookmarkStart w:id="41" w:name="_Toc62645782"/>
+      <w:bookmarkStart w:id="37" w:name="_Ref62556152"/>
+      <w:bookmarkStart w:id="38" w:name="_Ref62556185"/>
+      <w:bookmarkStart w:id="39" w:name="_Ref62556199"/>
+      <w:bookmarkStart w:id="40" w:name="_Ref62556217"/>
+      <w:bookmarkStart w:id="41" w:name="_Ref62556223"/>
+      <w:bookmarkStart w:id="42" w:name="_Toc62814244"/>
       <w:r>
         <w:t xml:space="preserve">Control </w:t>
       </w:r>
@@ -18129,7 +18092,7 @@
       <w:r>
         <w:t>Standby</w:t>
       </w:r>
-      <w:bookmarkEnd w:id="41"/>
+      <w:bookmarkEnd w:id="42"/>
       <w:proofErr w:type="spellEnd"/>
     </w:p>
     <w:p>
@@ -18237,6 +18200,7 @@
         <w:rPr>
           <w:lang w:val="es-ES_tradnl"/>
         </w:rPr>
+        <w:lastRenderedPageBreak/>
         <w:t xml:space="preserve">En Modo STANDBY el sistema mantiene detenidos </w:t>
       </w:r>
       <w:proofErr w:type="gramStart"/>
@@ -18271,19 +18235,19 @@
       <w:pPr>
         <w:pStyle w:val="Ttulo3"/>
       </w:pPr>
-      <w:bookmarkStart w:id="42" w:name="_Toc62645783"/>
+      <w:bookmarkStart w:id="43" w:name="_Toc62814245"/>
       <w:r>
         <w:t>Histórico</w:t>
       </w:r>
       <w:r>
         <w:t>.</w:t>
       </w:r>
-      <w:bookmarkEnd w:id="36"/>
       <w:bookmarkEnd w:id="37"/>
       <w:bookmarkEnd w:id="38"/>
       <w:bookmarkEnd w:id="39"/>
       <w:bookmarkEnd w:id="40"/>
-      <w:bookmarkEnd w:id="42"/>
+      <w:bookmarkEnd w:id="41"/>
+      <w:bookmarkEnd w:id="43"/>
       <w:r>
         <w:t xml:space="preserve"> </w:t>
       </w:r>
@@ -18301,7 +18265,6 @@
     </w:p>
     <w:p>
       <w:r>
-        <w:lastRenderedPageBreak/>
         <w:t xml:space="preserve">El servicio mantiene un registro local de histórico (en fichero local del sistema), cuyo tamaño se </w:t>
       </w:r>
       <w:r>
@@ -18852,11 +18815,12 @@
       <w:pPr>
         <w:pStyle w:val="Ttulo3"/>
       </w:pPr>
-      <w:bookmarkStart w:id="43" w:name="_Toc62645784"/>
-      <w:r>
+      <w:bookmarkStart w:id="44" w:name="_Toc62814246"/>
+      <w:r>
+        <w:lastRenderedPageBreak/>
         <w:t>Interfaz de Usuario.</w:t>
       </w:r>
-      <w:bookmarkEnd w:id="43"/>
+      <w:bookmarkEnd w:id="44"/>
       <w:r>
         <w:t xml:space="preserve"> </w:t>
       </w:r>
@@ -18865,13 +18829,13 @@
       <w:pPr>
         <w:pStyle w:val="Ttulo4"/>
       </w:pPr>
-      <w:bookmarkStart w:id="44" w:name="_Ref62558365"/>
-      <w:bookmarkStart w:id="45" w:name="_Toc62645785"/>
+      <w:bookmarkStart w:id="45" w:name="_Ref62558365"/>
+      <w:bookmarkStart w:id="46" w:name="_Toc62814247"/>
       <w:r>
         <w:t>Control de Acceso.</w:t>
       </w:r>
-      <w:bookmarkEnd w:id="44"/>
       <w:bookmarkEnd w:id="45"/>
+      <w:bookmarkEnd w:id="46"/>
       <w:r>
         <w:t xml:space="preserve"> </w:t>
       </w:r>
@@ -18887,7 +18851,7 @@
         <w:rPr>
           <w:rStyle w:val="Refdenotaalpie"/>
         </w:rPr>
-        <w:footnoteReference w:id="3"/>
+        <w:footnoteReference w:id="4"/>
       </w:r>
       <w:r>
         <w:t>. Para aquellas instalaciones que no tienen el servicio de Base de Datos disponible</w:t>
@@ -18899,7 +18863,7 @@
         <w:rPr>
           <w:rStyle w:val="Refdenotaalpie"/>
         </w:rPr>
-        <w:footnoteReference w:id="4"/>
+        <w:footnoteReference w:id="5"/>
       </w:r>
       <w:r>
         <w:t xml:space="preserve"> </w:t>
@@ -18909,12 +18873,11 @@
       <w:pPr>
         <w:pStyle w:val="Ttulo4"/>
       </w:pPr>
-      <w:bookmarkStart w:id="46" w:name="_Toc62645786"/>
-      <w:r>
-        <w:lastRenderedPageBreak/>
+      <w:bookmarkStart w:id="47" w:name="_Toc62814248"/>
+      <w:r>
         <w:t>Monitorización de Estado.</w:t>
       </w:r>
-      <w:bookmarkEnd w:id="46"/>
+      <w:bookmarkEnd w:id="47"/>
       <w:r>
         <w:t xml:space="preserve"> </w:t>
       </w:r>
@@ -19008,7 +18971,7 @@
         <w:rPr>
           <w:rStyle w:val="Refdenotaalpie"/>
         </w:rPr>
-        <w:footnoteReference w:id="5"/>
+        <w:footnoteReference w:id="6"/>
       </w:r>
       <w:r>
         <w:t>: Por cada una de ellas se ofrece la siguiente información:</w:t>
@@ -19074,7 +19037,7 @@
         <w:t>ENDPOINT</w:t>
       </w:r>
       <w:r>
-        <w:footnoteReference w:id="6"/>
+        <w:footnoteReference w:id="7"/>
       </w:r>
       <w:r>
         <w:t xml:space="preserve"> de escucha:</w:t>
@@ -19189,11 +19152,11 @@
       <w:pPr>
         <w:pStyle w:val="Ttulo4"/>
       </w:pPr>
-      <w:bookmarkStart w:id="47" w:name="_Toc62645787"/>
+      <w:bookmarkStart w:id="48" w:name="_Toc62814249"/>
       <w:r>
         <w:t>Explotación de Históricos.</w:t>
       </w:r>
-      <w:bookmarkEnd w:id="47"/>
+      <w:bookmarkEnd w:id="48"/>
       <w:r>
         <w:t xml:space="preserve"> </w:t>
       </w:r>
@@ -19227,6 +19190,7 @@
         </w:numPr>
       </w:pPr>
       <w:r>
+        <w:lastRenderedPageBreak/>
         <w:t>Profundidad Histórico (</w:t>
       </w:r>
       <w:r>
@@ -19331,7 +19295,6 @@
         </w:numPr>
       </w:pPr>
       <w:r>
-        <w:lastRenderedPageBreak/>
         <w:t>Usuario.</w:t>
       </w:r>
     </w:p>
@@ -19390,11 +19353,11 @@
       <w:pPr>
         <w:pStyle w:val="Ttulo4"/>
       </w:pPr>
-      <w:bookmarkStart w:id="48" w:name="_Toc62645788"/>
+      <w:bookmarkStart w:id="49" w:name="_Toc62814250"/>
       <w:r>
         <w:t>Configuración del Sistema.</w:t>
       </w:r>
-      <w:bookmarkEnd w:id="48"/>
+      <w:bookmarkEnd w:id="49"/>
     </w:p>
     <w:p>
       <w:pPr>
@@ -19521,7 +19484,7 @@
           <w:rStyle w:val="Refdenotaalpie"/>
           <w:u w:val="single"/>
         </w:rPr>
-        <w:footnoteReference w:id="7"/>
+        <w:footnoteReference w:id="8"/>
       </w:r>
       <w:r>
         <w:rPr>
@@ -19597,6 +19560,7 @@
       </w:pPr>
       <w:proofErr w:type="spellStart"/>
       <w:r>
+        <w:lastRenderedPageBreak/>
         <w:t>Tick</w:t>
       </w:r>
       <w:proofErr w:type="spellEnd"/>
@@ -19627,7 +19591,7 @@
         <w:rPr>
           <w:rStyle w:val="Refdenotaalpie"/>
         </w:rPr>
-        <w:footnoteReference w:id="8"/>
+        <w:footnoteReference w:id="9"/>
       </w:r>
       <w:r>
         <w:rPr>
@@ -19657,7 +19621,6 @@
         </w:numPr>
       </w:pPr>
       <w:r>
-        <w:lastRenderedPageBreak/>
         <w:t xml:space="preserve">Parámetros asociados a la Interfaces con las </w:t>
       </w:r>
       <w:proofErr w:type="spellStart"/>
@@ -19749,7 +19712,7 @@
         <w:rPr>
           <w:rStyle w:val="Refdenotaalpie"/>
         </w:rPr>
-        <w:footnoteReference w:id="9"/>
+        <w:footnoteReference w:id="10"/>
       </w:r>
       <w:r>
         <w:rPr>
@@ -19774,11 +19737,11 @@
       <w:pPr>
         <w:pStyle w:val="Ttulo2"/>
       </w:pPr>
-      <w:bookmarkStart w:id="49" w:name="_Toc62645789"/>
+      <w:bookmarkStart w:id="50" w:name="_Toc62814251"/>
       <w:r>
         <w:t>Dimensionamiento.</w:t>
       </w:r>
-      <w:bookmarkEnd w:id="49"/>
+      <w:bookmarkEnd w:id="50"/>
     </w:p>
     <w:tbl>
       <w:tblPr>
@@ -19889,7 +19852,7 @@
                 <w:rStyle w:val="Refdenotaalpie"/>
                 <w:lang w:val="es-ES_tradnl"/>
               </w:rPr>
-              <w:footnoteReference w:id="10"/>
+              <w:footnoteReference w:id="11"/>
             </w:r>
           </w:p>
         </w:tc>
@@ -19916,7 +19879,7 @@
                 <w:rStyle w:val="Refdenotaalpie"/>
                 <w:lang w:val="es-ES_tradnl"/>
               </w:rPr>
-              <w:footnoteReference w:id="11"/>
+              <w:footnoteReference w:id="12"/>
             </w:r>
           </w:p>
         </w:tc>
@@ -20053,7 +20016,7 @@
       <w:pPr>
         <w:pStyle w:val="Ttulo1"/>
       </w:pPr>
-      <w:bookmarkStart w:id="51" w:name="_Toc62645790"/>
+      <w:bookmarkStart w:id="51" w:name="_Toc62814252"/>
       <w:r>
         <w:lastRenderedPageBreak/>
         <w:t>Guía de Instalación.</w:t>
@@ -20064,7 +20027,7 @@
       <w:pPr>
         <w:pStyle w:val="Ttulo2"/>
       </w:pPr>
-      <w:bookmarkStart w:id="52" w:name="_Toc62645791"/>
+      <w:bookmarkStart w:id="52" w:name="_Toc62814253"/>
       <w:r>
         <w:t>Preparación.</w:t>
       </w:r>
@@ -20074,7 +20037,7 @@
       <w:pPr>
         <w:pStyle w:val="Ttulo3"/>
       </w:pPr>
-      <w:bookmarkStart w:id="53" w:name="_Toc62645792"/>
+      <w:bookmarkStart w:id="53" w:name="_Toc62814254"/>
       <w:r>
         <w:t>Ordenador Simple.</w:t>
       </w:r>
@@ -20084,7 +20047,7 @@
       <w:pPr>
         <w:pStyle w:val="Ttulo4"/>
       </w:pPr>
-      <w:bookmarkStart w:id="54" w:name="_Toc62645793"/>
+      <w:bookmarkStart w:id="54" w:name="_Toc62814255"/>
       <w:r>
         <w:t>Establecer las IP físicas y virtuales que se van a configurar.</w:t>
       </w:r>
@@ -20185,7 +20148,7 @@
               <w:rPr>
                 <w:rStyle w:val="Refdenotaalpie"/>
               </w:rPr>
-              <w:footnoteReference w:id="12"/>
+              <w:footnoteReference w:id="13"/>
             </w:r>
           </w:p>
         </w:tc>
@@ -20206,7 +20169,7 @@
               <w:rPr>
                 <w:rStyle w:val="Refdenotaalpie"/>
               </w:rPr>
-              <w:footnoteReference w:id="13"/>
+              <w:footnoteReference w:id="14"/>
             </w:r>
           </w:p>
         </w:tc>
@@ -20599,7 +20562,7 @@
               <w:rPr>
                 <w:rStyle w:val="Refdenotaalpie"/>
               </w:rPr>
-              <w:footnoteReference w:id="14"/>
+              <w:footnoteReference w:id="15"/>
             </w:r>
           </w:p>
         </w:tc>
@@ -20631,7 +20594,7 @@
         <w:pStyle w:val="PiedeIlustracion"/>
       </w:pPr>
       <w:bookmarkStart w:id="55" w:name="_Ref62470805"/>
-      <w:bookmarkStart w:id="56" w:name="_Toc62645847"/>
+      <w:bookmarkStart w:id="56" w:name="_Toc62814309"/>
       <w:r>
         <w:t xml:space="preserve">Tabla </w:t>
       </w:r>
@@ -20675,7 +20638,7 @@
       <w:pPr>
         <w:pStyle w:val="Ttulo4"/>
       </w:pPr>
-      <w:bookmarkStart w:id="57" w:name="_Toc62645794"/>
+      <w:bookmarkStart w:id="57" w:name="_Toc62814256"/>
       <w:r>
         <w:t>Instalar y configurar las interfaces ETH (6).</w:t>
       </w:r>
@@ -20725,7 +20688,7 @@
       <w:pPr>
         <w:pStyle w:val="Ttulo4"/>
       </w:pPr>
-      <w:bookmarkStart w:id="64" w:name="_Toc62645795"/>
+      <w:bookmarkStart w:id="64" w:name="_Toc62814257"/>
       <w:r>
         <w:t>Componentes</w:t>
       </w:r>
@@ -20812,7 +20775,7 @@
           <w:b/>
           <w:i/>
         </w:rPr>
-        <w:footnoteReference w:id="15"/>
+        <w:footnoteReference w:id="16"/>
       </w:r>
       <w:r>
         <w:rPr>
@@ -20870,7 +20833,7 @@
         <w:rPr>
           <w:rStyle w:val="Refdenotaalpie"/>
         </w:rPr>
-        <w:footnoteReference w:id="16"/>
+        <w:footnoteReference w:id="17"/>
       </w:r>
       <w:r>
         <w:t xml:space="preserve"> para instalar </w:t>
@@ -20913,7 +20876,7 @@
       <w:pPr>
         <w:pStyle w:val="Ttulo4"/>
       </w:pPr>
-      <w:bookmarkStart w:id="72" w:name="_Toc62645796"/>
+      <w:bookmarkStart w:id="72" w:name="_Toc62814258"/>
       <w:bookmarkEnd w:id="69"/>
       <w:bookmarkEnd w:id="70"/>
       <w:bookmarkEnd w:id="71"/>
@@ -21060,7 +21023,7 @@
       <w:pPr>
         <w:pStyle w:val="Ttulo3"/>
       </w:pPr>
-      <w:bookmarkStart w:id="73" w:name="_Toc62645797"/>
+      <w:bookmarkStart w:id="73" w:name="_Toc62814259"/>
       <w:r>
         <w:t xml:space="preserve">CLUSTER </w:t>
       </w:r>
@@ -21073,7 +21036,7 @@
       <w:pPr>
         <w:pStyle w:val="Ttulo4"/>
       </w:pPr>
-      <w:bookmarkStart w:id="74" w:name="_Toc62645798"/>
+      <w:bookmarkStart w:id="74" w:name="_Toc62814260"/>
       <w:r>
         <w:t>Establecer</w:t>
       </w:r>
@@ -21192,7 +21155,7 @@
               <w:rPr>
                 <w:rStyle w:val="Refdenotaalpie"/>
               </w:rPr>
-              <w:footnoteReference w:id="17"/>
+              <w:footnoteReference w:id="18"/>
             </w:r>
           </w:p>
         </w:tc>
@@ -21228,7 +21191,7 @@
               <w:rPr>
                 <w:rStyle w:val="Refdenotaalpie"/>
               </w:rPr>
-              <w:footnoteReference w:id="18"/>
+              <w:footnoteReference w:id="19"/>
             </w:r>
           </w:p>
         </w:tc>
@@ -21435,7 +21398,7 @@
               <w:rPr>
                 <w:rStyle w:val="Refdenotaalpie"/>
               </w:rPr>
-              <w:footnoteReference w:id="19"/>
+              <w:footnoteReference w:id="20"/>
             </w:r>
           </w:p>
         </w:tc>
@@ -21646,7 +21609,7 @@
               <w:rPr>
                 <w:rStyle w:val="Refdenotaalpie"/>
               </w:rPr>
-              <w:footnoteReference w:id="20"/>
+              <w:footnoteReference w:id="21"/>
             </w:r>
           </w:p>
         </w:tc>
@@ -21672,7 +21635,7 @@
         <w:pStyle w:val="PiedeIlustracion"/>
       </w:pPr>
       <w:bookmarkStart w:id="75" w:name="_Ref62471080"/>
-      <w:bookmarkStart w:id="76" w:name="_Toc62645848"/>
+      <w:bookmarkStart w:id="76" w:name="_Toc62814310"/>
       <w:r>
         <w:t xml:space="preserve">Tabla </w:t>
       </w:r>
@@ -21787,7 +21750,7 @@
               <w:rPr>
                 <w:rStyle w:val="Refdenotaalpie"/>
               </w:rPr>
-              <w:footnoteReference w:id="21"/>
+              <w:footnoteReference w:id="22"/>
             </w:r>
           </w:p>
         </w:tc>
@@ -21823,7 +21786,7 @@
               <w:rPr>
                 <w:rStyle w:val="Refdenotaalpie"/>
               </w:rPr>
-              <w:footnoteReference w:id="22"/>
+              <w:footnoteReference w:id="23"/>
             </w:r>
           </w:p>
         </w:tc>
@@ -22000,7 +21963,7 @@
               <w:rPr>
                 <w:rStyle w:val="Refdenotaalpie"/>
               </w:rPr>
-              <w:footnoteReference w:id="23"/>
+              <w:footnoteReference w:id="24"/>
             </w:r>
           </w:p>
         </w:tc>
@@ -22203,7 +22166,7 @@
               <w:rPr>
                 <w:rStyle w:val="Refdenotaalpie"/>
               </w:rPr>
-              <w:footnoteReference w:id="24"/>
+              <w:footnoteReference w:id="25"/>
             </w:r>
           </w:p>
         </w:tc>
@@ -22229,7 +22192,7 @@
         <w:pStyle w:val="PiedeIlustracion"/>
       </w:pPr>
       <w:bookmarkStart w:id="77" w:name="_Ref62471088"/>
-      <w:bookmarkStart w:id="78" w:name="_Toc62645849"/>
+      <w:bookmarkStart w:id="78" w:name="_Toc62814311"/>
       <w:r>
         <w:t xml:space="preserve">Tabla </w:t>
       </w:r>
@@ -22279,7 +22242,7 @@
       <w:pPr>
         <w:pStyle w:val="Ttulo4"/>
       </w:pPr>
-      <w:bookmarkStart w:id="79" w:name="_Toc62645799"/>
+      <w:bookmarkStart w:id="79" w:name="_Toc62814261"/>
       <w:r>
         <w:t>Instalar las Interfaces ETH adicionales (4) y Configurar los TEAMS.</w:t>
       </w:r>
@@ -22469,11 +22432,11 @@
       <w:pPr>
         <w:pStyle w:val="PiedeIlustracion"/>
       </w:pPr>
-      <w:bookmarkStart w:id="80" w:name="_Toc520302606"/>
-      <w:bookmarkStart w:id="81" w:name="_Toc27641887"/>
-      <w:bookmarkStart w:id="82" w:name="_Toc54778167"/>
-      <w:bookmarkStart w:id="83" w:name="_Ref462900234"/>
-      <w:bookmarkStart w:id="84" w:name="_Toc62645824"/>
+      <w:bookmarkStart w:id="80" w:name="_Ref462900234"/>
+      <w:bookmarkStart w:id="81" w:name="_Toc520302606"/>
+      <w:bookmarkStart w:id="82" w:name="_Toc27641887"/>
+      <w:bookmarkStart w:id="83" w:name="_Toc54778167"/>
+      <w:bookmarkStart w:id="84" w:name="_Toc62814286"/>
       <w:r>
         <w:t xml:space="preserve">Ilustración </w:t>
       </w:r>
@@ -22507,7 +22470,7 @@
         </w:rPr>
         <w:fldChar w:fldCharType="end"/>
       </w:r>
-      <w:bookmarkEnd w:id="83"/>
+      <w:bookmarkEnd w:id="80"/>
       <w:r>
         <w:t xml:space="preserve">. </w:t>
       </w:r>
@@ -22518,9 +22481,9 @@
       <w:r>
         <w:t>Doble LAN. 1 de 7.</w:t>
       </w:r>
-      <w:bookmarkEnd w:id="80"/>
       <w:bookmarkEnd w:id="81"/>
       <w:bookmarkEnd w:id="82"/>
+      <w:bookmarkEnd w:id="83"/>
       <w:bookmarkEnd w:id="84"/>
       <w:bookmarkEnd w:id="85"/>
     </w:p>
@@ -22623,11 +22586,11 @@
       <w:pPr>
         <w:pStyle w:val="PiedeIlustracion"/>
       </w:pPr>
-      <w:bookmarkStart w:id="86" w:name="_Toc520302607"/>
-      <w:bookmarkStart w:id="87" w:name="_Toc27641888"/>
-      <w:bookmarkStart w:id="88" w:name="_Toc54778168"/>
-      <w:bookmarkStart w:id="89" w:name="_Ref462900224"/>
-      <w:bookmarkStart w:id="90" w:name="_Toc62645825"/>
+      <w:bookmarkStart w:id="86" w:name="_Ref462900224"/>
+      <w:bookmarkStart w:id="87" w:name="_Toc520302607"/>
+      <w:bookmarkStart w:id="88" w:name="_Toc27641888"/>
+      <w:bookmarkStart w:id="89" w:name="_Toc54778168"/>
+      <w:bookmarkStart w:id="90" w:name="_Toc62814287"/>
       <w:r>
         <w:t xml:space="preserve">Ilustración </w:t>
       </w:r>
@@ -22661,7 +22624,7 @@
         </w:rPr>
         <w:fldChar w:fldCharType="end"/>
       </w:r>
-      <w:bookmarkEnd w:id="89"/>
+      <w:bookmarkEnd w:id="86"/>
       <w:r>
         <w:t xml:space="preserve">. </w:t>
       </w:r>
@@ -22672,9 +22635,9 @@
       <w:r>
         <w:t>Doble LAN. 2 de 7.</w:t>
       </w:r>
-      <w:bookmarkEnd w:id="86"/>
       <w:bookmarkEnd w:id="87"/>
       <w:bookmarkEnd w:id="88"/>
+      <w:bookmarkEnd w:id="89"/>
       <w:bookmarkEnd w:id="90"/>
       <w:bookmarkEnd w:id="91"/>
     </w:p>
@@ -22776,11 +22739,11 @@
       <w:pPr>
         <w:pStyle w:val="PiedeIlustracion"/>
       </w:pPr>
-      <w:bookmarkStart w:id="92" w:name="_Toc520302608"/>
-      <w:bookmarkStart w:id="93" w:name="_Toc27641889"/>
-      <w:bookmarkStart w:id="94" w:name="_Toc54778169"/>
-      <w:bookmarkStart w:id="95" w:name="_Ref462900215"/>
-      <w:bookmarkStart w:id="96" w:name="_Toc62645826"/>
+      <w:bookmarkStart w:id="92" w:name="_Ref462900215"/>
+      <w:bookmarkStart w:id="93" w:name="_Toc520302608"/>
+      <w:bookmarkStart w:id="94" w:name="_Toc27641889"/>
+      <w:bookmarkStart w:id="95" w:name="_Toc54778169"/>
+      <w:bookmarkStart w:id="96" w:name="_Toc62814288"/>
       <w:r>
         <w:t xml:space="preserve">Ilustración </w:t>
       </w:r>
@@ -22814,7 +22777,7 @@
         </w:rPr>
         <w:fldChar w:fldCharType="end"/>
       </w:r>
-      <w:bookmarkEnd w:id="95"/>
+      <w:bookmarkEnd w:id="92"/>
       <w:r>
         <w:t xml:space="preserve">. </w:t>
       </w:r>
@@ -22825,9 +22788,9 @@
       <w:r>
         <w:t>Doble LAN. 3 de 7.</w:t>
       </w:r>
-      <w:bookmarkEnd w:id="92"/>
       <w:bookmarkEnd w:id="93"/>
       <w:bookmarkEnd w:id="94"/>
+      <w:bookmarkEnd w:id="95"/>
       <w:bookmarkEnd w:id="96"/>
       <w:bookmarkEnd w:id="97"/>
     </w:p>
@@ -22930,11 +22893,11 @@
       <w:pPr>
         <w:pStyle w:val="PiedeIlustracion"/>
       </w:pPr>
-      <w:bookmarkStart w:id="98" w:name="_Toc520302609"/>
-      <w:bookmarkStart w:id="99" w:name="_Toc27641890"/>
-      <w:bookmarkStart w:id="100" w:name="_Toc54778170"/>
-      <w:bookmarkStart w:id="101" w:name="_Ref462900205"/>
-      <w:bookmarkStart w:id="102" w:name="_Toc62645827"/>
+      <w:bookmarkStart w:id="98" w:name="_Ref462900205"/>
+      <w:bookmarkStart w:id="99" w:name="_Toc520302609"/>
+      <w:bookmarkStart w:id="100" w:name="_Toc27641890"/>
+      <w:bookmarkStart w:id="101" w:name="_Toc54778170"/>
+      <w:bookmarkStart w:id="102" w:name="_Toc62814289"/>
       <w:r>
         <w:t xml:space="preserve">Ilustración </w:t>
       </w:r>
@@ -22968,7 +22931,7 @@
         </w:rPr>
         <w:fldChar w:fldCharType="end"/>
       </w:r>
-      <w:bookmarkEnd w:id="101"/>
+      <w:bookmarkEnd w:id="98"/>
       <w:r>
         <w:t xml:space="preserve">. </w:t>
       </w:r>
@@ -22979,9 +22942,9 @@
       <w:r>
         <w:t>Doble LAN. 4 de 7.</w:t>
       </w:r>
-      <w:bookmarkEnd w:id="98"/>
       <w:bookmarkEnd w:id="99"/>
       <w:bookmarkEnd w:id="100"/>
+      <w:bookmarkEnd w:id="101"/>
       <w:bookmarkEnd w:id="102"/>
       <w:bookmarkEnd w:id="103"/>
     </w:p>
@@ -23083,11 +23046,11 @@
       <w:pPr>
         <w:pStyle w:val="PiedeIlustracion"/>
       </w:pPr>
-      <w:bookmarkStart w:id="104" w:name="_Toc520302610"/>
-      <w:bookmarkStart w:id="105" w:name="_Toc27641891"/>
-      <w:bookmarkStart w:id="106" w:name="_Toc54778171"/>
-      <w:bookmarkStart w:id="107" w:name="_Ref462900193"/>
-      <w:bookmarkStart w:id="108" w:name="_Toc62645828"/>
+      <w:bookmarkStart w:id="104" w:name="_Ref462900193"/>
+      <w:bookmarkStart w:id="105" w:name="_Toc520302610"/>
+      <w:bookmarkStart w:id="106" w:name="_Toc27641891"/>
+      <w:bookmarkStart w:id="107" w:name="_Toc54778171"/>
+      <w:bookmarkStart w:id="108" w:name="_Toc62814290"/>
       <w:r>
         <w:t xml:space="preserve">Ilustración </w:t>
       </w:r>
@@ -23121,7 +23084,7 @@
         </w:rPr>
         <w:fldChar w:fldCharType="end"/>
       </w:r>
-      <w:bookmarkEnd w:id="107"/>
+      <w:bookmarkEnd w:id="104"/>
       <w:r>
         <w:t xml:space="preserve">. </w:t>
       </w:r>
@@ -23132,9 +23095,9 @@
       <w:r>
         <w:t>Doble LAN. 5 de 7.</w:t>
       </w:r>
-      <w:bookmarkEnd w:id="104"/>
       <w:bookmarkEnd w:id="105"/>
       <w:bookmarkEnd w:id="106"/>
+      <w:bookmarkEnd w:id="107"/>
       <w:bookmarkEnd w:id="108"/>
       <w:bookmarkEnd w:id="109"/>
     </w:p>
@@ -23236,11 +23199,11 @@
       <w:pPr>
         <w:pStyle w:val="PiedeIlustracion"/>
       </w:pPr>
-      <w:bookmarkStart w:id="110" w:name="_Toc520302611"/>
-      <w:bookmarkStart w:id="111" w:name="_Toc27641892"/>
-      <w:bookmarkStart w:id="112" w:name="_Toc54778172"/>
-      <w:bookmarkStart w:id="113" w:name="_Ref462900183"/>
-      <w:bookmarkStart w:id="114" w:name="_Toc62645829"/>
+      <w:bookmarkStart w:id="110" w:name="_Ref462900183"/>
+      <w:bookmarkStart w:id="111" w:name="_Toc520302611"/>
+      <w:bookmarkStart w:id="112" w:name="_Toc27641892"/>
+      <w:bookmarkStart w:id="113" w:name="_Toc54778172"/>
+      <w:bookmarkStart w:id="114" w:name="_Toc62814291"/>
       <w:r>
         <w:t xml:space="preserve">Ilustración </w:t>
       </w:r>
@@ -23274,7 +23237,7 @@
         </w:rPr>
         <w:fldChar w:fldCharType="end"/>
       </w:r>
-      <w:bookmarkEnd w:id="113"/>
+      <w:bookmarkEnd w:id="110"/>
       <w:r>
         <w:t xml:space="preserve">. </w:t>
       </w:r>
@@ -23285,9 +23248,9 @@
       <w:r>
         <w:t>Doble LAN. 6 de 7.</w:t>
       </w:r>
-      <w:bookmarkEnd w:id="110"/>
       <w:bookmarkEnd w:id="111"/>
       <w:bookmarkEnd w:id="112"/>
+      <w:bookmarkEnd w:id="113"/>
       <w:bookmarkEnd w:id="114"/>
       <w:bookmarkEnd w:id="115"/>
     </w:p>
@@ -23480,11 +23443,11 @@
       <w:pPr>
         <w:pStyle w:val="PiedeIlustracion"/>
       </w:pPr>
-      <w:bookmarkStart w:id="116" w:name="_Toc520302612"/>
-      <w:bookmarkStart w:id="117" w:name="_Toc27641893"/>
-      <w:bookmarkStart w:id="118" w:name="_Toc54778173"/>
-      <w:bookmarkStart w:id="119" w:name="_Ref462900173"/>
-      <w:bookmarkStart w:id="120" w:name="_Toc62645830"/>
+      <w:bookmarkStart w:id="116" w:name="_Ref462900173"/>
+      <w:bookmarkStart w:id="117" w:name="_Toc520302612"/>
+      <w:bookmarkStart w:id="118" w:name="_Toc27641893"/>
+      <w:bookmarkStart w:id="119" w:name="_Toc54778173"/>
+      <w:bookmarkStart w:id="120" w:name="_Toc62814292"/>
       <w:r>
         <w:t xml:space="preserve">Ilustración </w:t>
       </w:r>
@@ -23518,7 +23481,7 @@
         </w:rPr>
         <w:fldChar w:fldCharType="end"/>
       </w:r>
-      <w:bookmarkEnd w:id="119"/>
+      <w:bookmarkEnd w:id="116"/>
       <w:r>
         <w:t xml:space="preserve">. </w:t>
       </w:r>
@@ -23529,9 +23492,9 @@
       <w:r>
         <w:t>Doble LAN. 7 de 7.</w:t>
       </w:r>
-      <w:bookmarkEnd w:id="116"/>
       <w:bookmarkEnd w:id="117"/>
       <w:bookmarkEnd w:id="118"/>
+      <w:bookmarkEnd w:id="119"/>
       <w:bookmarkEnd w:id="120"/>
       <w:bookmarkEnd w:id="121"/>
     </w:p>
@@ -23602,7 +23565,7 @@
       <w:pPr>
         <w:pStyle w:val="Ttulo4"/>
       </w:pPr>
-      <w:bookmarkStart w:id="122" w:name="_Toc62645800"/>
+      <w:bookmarkStart w:id="122" w:name="_Toc62814262"/>
       <w:r>
         <w:t>Instalar y configurar el Controlador de Bucle Local.</w:t>
       </w:r>
@@ -23643,6 +23606,7 @@
       <w:r>
         <w:rPr>
           <w:noProof/>
+          <w:lang w:val="es-ES"/>
         </w:rPr>
         <w:lastRenderedPageBreak/>
         <w:drawing>
@@ -23686,7 +23650,7 @@
       <w:pPr>
         <w:pStyle w:val="PiedeIlustracion"/>
       </w:pPr>
-      <w:bookmarkStart w:id="123" w:name="_Toc62645831"/>
+      <w:bookmarkStart w:id="123" w:name="_Toc62814293"/>
       <w:r>
         <w:t xml:space="preserve">Ilustración </w:t>
       </w:r>
@@ -24310,7 +24274,7 @@
       <w:pPr>
         <w:pStyle w:val="PiedeIlustracion"/>
       </w:pPr>
-      <w:bookmarkStart w:id="124" w:name="_Toc62645832"/>
+      <w:bookmarkStart w:id="124" w:name="_Toc62814294"/>
       <w:r>
         <w:t xml:space="preserve">Ilustración </w:t>
       </w:r>
@@ -24435,7 +24399,7 @@
       <w:pPr>
         <w:pStyle w:val="Ttulo4"/>
       </w:pPr>
-      <w:bookmarkStart w:id="125" w:name="_Toc62645801"/>
+      <w:bookmarkStart w:id="125" w:name="_Toc62814263"/>
       <w:r>
         <w:t>Actualizar y configurar el servicio de CLUSTER.</w:t>
       </w:r>
@@ -24472,7 +24436,7 @@
       <w:pPr>
         <w:pStyle w:val="Ttulo4"/>
       </w:pPr>
-      <w:bookmarkStart w:id="126" w:name="_Toc62645802"/>
+      <w:bookmarkStart w:id="126" w:name="_Toc62814264"/>
       <w:r>
         <w:t xml:space="preserve">Reconfigurar el servicio SACTA del </w:t>
       </w:r>
@@ -24530,7 +24494,7 @@
         <w:rPr>
           <w:rStyle w:val="Refdenotaalpie"/>
         </w:rPr>
-        <w:footnoteReference w:id="25"/>
+        <w:footnoteReference w:id="26"/>
       </w:r>
       <w:r>
         <w:t>. Se nos presenta la siguiente pantalla:</w:t>
@@ -24544,6 +24508,7 @@
       <w:r>
         <w:rPr>
           <w:noProof/>
+          <w:lang w:val="es-ES"/>
         </w:rPr>
         <w:lastRenderedPageBreak/>
         <w:drawing>
@@ -24587,7 +24552,7 @@
       <w:pPr>
         <w:pStyle w:val="PiedeIlustracion"/>
       </w:pPr>
-      <w:bookmarkStart w:id="127" w:name="_Toc62645833"/>
+      <w:bookmarkStart w:id="127" w:name="_Toc62814295"/>
       <w:r>
         <w:t xml:space="preserve">Ilustración </w:t>
       </w:r>
@@ -24671,10 +24636,7 @@
         <w:fldChar w:fldCharType="begin"/>
       </w:r>
       <w:r>
-        <w:instrText xml:space="preserve"> REF _Ref62471080 \h </w:instrText>
-      </w:r>
-      <w:r>
-        <w:instrText xml:space="preserve"> \* MERGEFORMAT </w:instrText>
+        <w:instrText xml:space="preserve"> REF _Ref62471080 \h  \* MERGEFORMAT </w:instrText>
       </w:r>
       <w:r>
         <w:fldChar w:fldCharType="separate"/>
@@ -24695,10 +24657,7 @@
         <w:fldChar w:fldCharType="begin"/>
       </w:r>
       <w:r>
-        <w:instrText xml:space="preserve"> REF _Ref62471088 \h </w:instrText>
-      </w:r>
-      <w:r>
-        <w:instrText xml:space="preserve"> \* MERGEFORMAT </w:instrText>
+        <w:instrText xml:space="preserve"> REF _Ref62471088 \h  \* MERGEFORMAT </w:instrText>
       </w:r>
       <w:r>
         <w:fldChar w:fldCharType="separate"/>
@@ -24754,10 +24713,7 @@
         <w:fldChar w:fldCharType="begin"/>
       </w:r>
       <w:r>
-        <w:instrText xml:space="preserve"> REF _Ref62471080 \h </w:instrText>
-      </w:r>
-      <w:r>
-        <w:instrText xml:space="preserve"> \* MERGEFORMAT </w:instrText>
+        <w:instrText xml:space="preserve"> REF _Ref62471080 \h  \* MERGEFORMAT </w:instrText>
       </w:r>
       <w:r>
         <w:fldChar w:fldCharType="separate"/>
@@ -24778,10 +24734,7 @@
         <w:fldChar w:fldCharType="begin"/>
       </w:r>
       <w:r>
-        <w:instrText xml:space="preserve"> REF _Ref62471088 \h </w:instrText>
-      </w:r>
-      <w:r>
-        <w:instrText xml:space="preserve"> \* MERGEFORMAT </w:instrText>
+        <w:instrText xml:space="preserve"> REF _Ref62471088 \h  \* MERGEFORMAT </w:instrText>
       </w:r>
       <w:r>
         <w:fldChar w:fldCharType="separate"/>
@@ -24822,10 +24775,7 @@
         <w:fldChar w:fldCharType="begin"/>
       </w:r>
       <w:r>
-        <w:instrText xml:space="preserve"> REF _Ref62471080 \h </w:instrText>
-      </w:r>
-      <w:r>
-        <w:instrText xml:space="preserve"> \* MERGEFORMAT </w:instrText>
+        <w:instrText xml:space="preserve"> REF _Ref62471080 \h  \* MERGEFORMAT </w:instrText>
       </w:r>
       <w:r>
         <w:fldChar w:fldCharType="separate"/>
@@ -24846,10 +24796,7 @@
         <w:fldChar w:fldCharType="begin"/>
       </w:r>
       <w:r>
-        <w:instrText xml:space="preserve"> REF _Ref62471088 \h </w:instrText>
-      </w:r>
-      <w:r>
-        <w:instrText xml:space="preserve"> \* MERGEFORMAT </w:instrText>
+        <w:instrText xml:space="preserve"> REF _Ref62471088 \h  \* MERGEFORMAT </w:instrText>
       </w:r>
       <w:r>
         <w:fldChar w:fldCharType="separate"/>
@@ -24880,7 +24827,7 @@
       <w:pPr>
         <w:pStyle w:val="Ttulo2"/>
       </w:pPr>
-      <w:bookmarkStart w:id="128" w:name="_Toc62645803"/>
+      <w:bookmarkStart w:id="128" w:name="_Toc62814265"/>
       <w:r>
         <w:t>I</w:t>
       </w:r>
@@ -24899,7 +24846,7 @@
       <w:bookmarkStart w:id="132" w:name="_Toc2241624"/>
       <w:bookmarkStart w:id="133" w:name="_Toc5354506"/>
       <w:bookmarkStart w:id="134" w:name="_Toc41469168"/>
-      <w:bookmarkStart w:id="135" w:name="_Toc62645804"/>
+      <w:bookmarkStart w:id="135" w:name="_Toc62814266"/>
       <w:r>
         <w:t>Prerrequisitos.</w:t>
       </w:r>
@@ -24969,7 +24916,7 @@
       <w:bookmarkStart w:id="140" w:name="_Toc5354507"/>
       <w:bookmarkStart w:id="141" w:name="_Toc41469169"/>
       <w:bookmarkStart w:id="142" w:name="_Ref62640112"/>
-      <w:bookmarkStart w:id="143" w:name="_Toc62645805"/>
+      <w:bookmarkStart w:id="143" w:name="_Toc62814267"/>
       <w:r>
         <w:t>Proceso.</w:t>
       </w:r>
@@ -25181,6 +25128,7 @@
             </w:pPr>
             <w:r>
               <w:rPr>
+                <w:noProof/>
                 <w:sz w:val="18"/>
                 <w:szCs w:val="18"/>
               </w:rPr>
@@ -25607,7 +25555,7 @@
       <w:bookmarkStart w:id="146" w:name="_Toc2241703"/>
       <w:bookmarkStart w:id="147" w:name="_Toc5354571"/>
       <w:bookmarkStart w:id="148" w:name="_Toc41469243"/>
-      <w:bookmarkStart w:id="149" w:name="_Toc62645834"/>
+      <w:bookmarkStart w:id="149" w:name="_Toc62814296"/>
       <w:r>
         <w:t xml:space="preserve">Ilustración </w:t>
       </w:r>
@@ -25769,7 +25717,7 @@
       <w:pPr>
         <w:pStyle w:val="PiedeIlustracion"/>
       </w:pPr>
-      <w:bookmarkStart w:id="150" w:name="_Toc62645835"/>
+      <w:bookmarkStart w:id="150" w:name="_Toc62814297"/>
       <w:r>
         <w:t xml:space="preserve">Ilustración </w:t>
       </w:r>
@@ -25821,7 +25769,7 @@
       <w:pPr>
         <w:pStyle w:val="Ttulo2"/>
       </w:pPr>
-      <w:bookmarkStart w:id="151" w:name="_Toc62645806"/>
+      <w:bookmarkStart w:id="151" w:name="_Toc62814268"/>
       <w:r>
         <w:t>Configuración del Sistema.</w:t>
       </w:r>
@@ -25923,7 +25871,7 @@
       <w:pPr>
         <w:pStyle w:val="Ttulo1"/>
       </w:pPr>
-      <w:bookmarkStart w:id="152" w:name="_Toc62645807"/>
+      <w:bookmarkStart w:id="152" w:name="_Toc62814269"/>
       <w:r>
         <w:lastRenderedPageBreak/>
         <w:t>Aplicación Web. Guía de Usuario.</w:t>
@@ -25974,7 +25922,7 @@
             <w:u w:val="single"/>
             <w:lang w:val="es-ES"/>
           </w:rPr>
-          <w:footnoteReference w:id="26"/>
+          <w:footnoteReference w:id="27"/>
         </w:r>
       </w:hyperlink>
     </w:p>
@@ -25986,7 +25934,7 @@
         <w:rPr>
           <w:rStyle w:val="Refdenotaalpie"/>
         </w:rPr>
-        <w:footnoteReference w:id="27"/>
+        <w:footnoteReference w:id="28"/>
       </w:r>
       <w:r>
         <w:t xml:space="preserve">. </w:t>
@@ -26062,7 +26010,7 @@
       <w:bookmarkStart w:id="155" w:name="_Toc519592984"/>
       <w:bookmarkStart w:id="156" w:name="_Toc5274716"/>
       <w:bookmarkStart w:id="157" w:name="_Toc55228282"/>
-      <w:bookmarkStart w:id="158" w:name="_Toc62645836"/>
+      <w:bookmarkStart w:id="158" w:name="_Toc62814298"/>
       <w:r>
         <w:t xml:space="preserve">Ilustración </w:t>
       </w:r>
@@ -26120,7 +26068,7 @@
         <w:rPr>
           <w:rStyle w:val="Refdenotaalpie"/>
         </w:rPr>
-        <w:footnoteReference w:id="28"/>
+        <w:footnoteReference w:id="29"/>
       </w:r>
       <w:r>
         <w:t xml:space="preserve">, </w:t>
@@ -26133,7 +26081,7 @@
       <w:pPr>
         <w:pStyle w:val="Ttulo2"/>
       </w:pPr>
-      <w:bookmarkStart w:id="159" w:name="_Toc62645808"/>
+      <w:bookmarkStart w:id="159" w:name="_Toc62814270"/>
       <w:r>
         <w:t>Estructura General.</w:t>
       </w:r>
@@ -26206,7 +26154,7 @@
       <w:pPr>
         <w:pStyle w:val="PiedeIlustracion"/>
       </w:pPr>
-      <w:bookmarkStart w:id="160" w:name="_Toc62645837"/>
+      <w:bookmarkStart w:id="160" w:name="_Toc62814299"/>
       <w:r>
         <w:t xml:space="preserve">Ilustración </w:t>
       </w:r>
@@ -26642,7 +26590,7 @@
       <w:pPr>
         <w:pStyle w:val="Ttulo2"/>
       </w:pPr>
-      <w:bookmarkStart w:id="161" w:name="_Toc62645809"/>
+      <w:bookmarkStart w:id="161" w:name="_Toc62814271"/>
       <w:r>
         <w:t>Información de Estado e Historicos.</w:t>
       </w:r>
@@ -26694,9 +26642,9 @@
       <w:pPr>
         <w:pStyle w:val="Ttulo3"/>
       </w:pPr>
-      <w:bookmarkStart w:id="162" w:name="_Toc62645810"/>
-      <w:bookmarkStart w:id="163" w:name="_Ref62654396"/>
-      <w:bookmarkStart w:id="164" w:name="_Ref62654406"/>
+      <w:bookmarkStart w:id="162" w:name="_Ref62654396"/>
+      <w:bookmarkStart w:id="163" w:name="_Ref62654406"/>
+      <w:bookmarkStart w:id="164" w:name="_Toc62814272"/>
       <w:r>
         <w:t>Información de Estado.</w:t>
       </w:r>
@@ -26782,7 +26730,7 @@
       <w:pPr>
         <w:pStyle w:val="PiedeIlustracion"/>
       </w:pPr>
-      <w:bookmarkStart w:id="165" w:name="_Toc62645838"/>
+      <w:bookmarkStart w:id="165" w:name="_Toc62814300"/>
       <w:r>
         <w:t xml:space="preserve">Ilustración </w:t>
       </w:r>
@@ -27358,7 +27306,7 @@
       <w:pPr>
         <w:pStyle w:val="Ttulo3"/>
       </w:pPr>
-      <w:bookmarkStart w:id="166" w:name="_Toc62645811"/>
+      <w:bookmarkStart w:id="166" w:name="_Toc62814273"/>
       <w:r>
         <w:t>Históricos.</w:t>
       </w:r>
@@ -27443,7 +27391,7 @@
       <w:pPr>
         <w:pStyle w:val="PiedeIlustracion"/>
       </w:pPr>
-      <w:bookmarkStart w:id="167" w:name="_Toc62645839"/>
+      <w:bookmarkStart w:id="167" w:name="_Toc62814301"/>
       <w:r>
         <w:lastRenderedPageBreak/>
         <w:t xml:space="preserve">Ilustración </w:t>
@@ -27594,7 +27542,7 @@
       <w:pPr>
         <w:pStyle w:val="PiedeIlustracion"/>
       </w:pPr>
-      <w:bookmarkStart w:id="168" w:name="_Toc62645840"/>
+      <w:bookmarkStart w:id="168" w:name="_Toc62814302"/>
       <w:r>
         <w:t xml:space="preserve">Ilustración </w:t>
       </w:r>
@@ -28280,7 +28228,7 @@
       </w:pPr>
       <w:bookmarkStart w:id="169" w:name="_Ref62636995"/>
       <w:bookmarkStart w:id="170" w:name="_Ref62637001"/>
-      <w:bookmarkStart w:id="171" w:name="_Toc62645812"/>
+      <w:bookmarkStart w:id="171" w:name="_Toc62814274"/>
       <w:r>
         <w:t>Configuración.</w:t>
       </w:r>
@@ -28592,7 +28540,7 @@
       <w:pPr>
         <w:pStyle w:val="Ttulo3"/>
       </w:pPr>
-      <w:bookmarkStart w:id="172" w:name="_Toc62645813"/>
+      <w:bookmarkStart w:id="172" w:name="_Toc62814275"/>
       <w:r>
         <w:t>Parámetros Generales</w:t>
       </w:r>
@@ -28699,7 +28647,7 @@
       <w:pPr>
         <w:pStyle w:val="PiedeIlustracion"/>
       </w:pPr>
-      <w:bookmarkStart w:id="173" w:name="_Toc62645841"/>
+      <w:bookmarkStart w:id="173" w:name="_Toc62814303"/>
       <w:r>
         <w:t xml:space="preserve">Ilustración </w:t>
       </w:r>
@@ -28810,7 +28758,7 @@
           <w:rStyle w:val="Refdenotaalpie"/>
           <w:u w:val="single"/>
         </w:rPr>
-        <w:footnoteReference w:id="29"/>
+        <w:footnoteReference w:id="30"/>
       </w:r>
       <w:r>
         <w:rPr>
@@ -28838,7 +28786,7 @@
         <w:pStyle w:val="Ttulo3"/>
       </w:pPr>
       <w:bookmarkStart w:id="174" w:name="_Ref62641681"/>
-      <w:bookmarkStart w:id="175" w:name="_Toc62645814"/>
+      <w:bookmarkStart w:id="175" w:name="_Toc62814276"/>
       <w:r>
         <w:t>Configuración de Interfaz con SCV</w:t>
       </w:r>
@@ -28913,7 +28861,7 @@
       <w:pPr>
         <w:pStyle w:val="PiedeIlustracion"/>
       </w:pPr>
-      <w:bookmarkStart w:id="176" w:name="_Toc62645842"/>
+      <w:bookmarkStart w:id="176" w:name="_Toc62814304"/>
       <w:r>
         <w:t xml:space="preserve">Ilustración </w:t>
       </w:r>
@@ -28996,7 +28944,7 @@
       <w:pPr>
         <w:pStyle w:val="Ttulo4"/>
       </w:pPr>
-      <w:bookmarkStart w:id="177" w:name="_Toc62645815"/>
+      <w:bookmarkStart w:id="177" w:name="_Toc62814277"/>
       <w:r>
         <w:t>Grupo de Comunicaciones.</w:t>
       </w:r>
@@ -29215,7 +29163,7 @@
         <w:rPr>
           <w:rStyle w:val="Refdenotaalpie"/>
         </w:rPr>
-        <w:footnoteReference w:id="30"/>
+        <w:footnoteReference w:id="31"/>
       </w:r>
       <w:r>
         <w:t>:</w:t>
@@ -29228,9 +29176,17 @@
       <w:pPr>
         <w:pStyle w:val="Ttulo4"/>
       </w:pPr>
-      <w:bookmarkStart w:id="178" w:name="_Toc62645816"/>
-      <w:r>
-        <w:t>Grupo de Protocolo Sacta.</w:t>
+      <w:bookmarkStart w:id="178" w:name="_Toc62814278"/>
+      <w:r>
+        <w:t xml:space="preserve">Grupo de Protocolo </w:t>
+      </w:r>
+      <w:proofErr w:type="spellStart"/>
+      <w:r>
+        <w:t>Sacta</w:t>
+      </w:r>
+      <w:proofErr w:type="spellEnd"/>
+      <w:r>
+        <w:t>.</w:t>
       </w:r>
       <w:bookmarkEnd w:id="178"/>
     </w:p>
@@ -29436,7 +29392,7 @@
         <w:pStyle w:val="Ttulo3"/>
       </w:pPr>
       <w:bookmarkStart w:id="179" w:name="_Ref62639570"/>
-      <w:bookmarkStart w:id="180" w:name="_Toc62645817"/>
+      <w:bookmarkStart w:id="180" w:name="_Toc62814279"/>
       <w:r>
         <w:t>Configuración de Interfaz con SACTA.</w:t>
       </w:r>
@@ -29520,7 +29476,7 @@
       <w:pPr>
         <w:pStyle w:val="PiedeIlustracion"/>
       </w:pPr>
-      <w:bookmarkStart w:id="181" w:name="_Toc62645843"/>
+      <w:bookmarkStart w:id="181" w:name="_Toc62814305"/>
       <w:r>
         <w:t xml:space="preserve">Ilustración </w:t>
       </w:r>
@@ -29593,7 +29549,21 @@
         <w:rPr>
           <w:lang w:val="es-ES_tradnl"/>
         </w:rPr>
-        <w:t>Selector de Dependencia Sacta.</w:t>
+        <w:t xml:space="preserve">Selector de Dependencia </w:t>
+      </w:r>
+      <w:proofErr w:type="spellStart"/>
+      <w:r>
+        <w:rPr>
+          <w:lang w:val="es-ES_tradnl"/>
+        </w:rPr>
+        <w:t>Sacta</w:t>
+      </w:r>
+      <w:proofErr w:type="spellEnd"/>
+      <w:r>
+        <w:rPr>
+          <w:lang w:val="es-ES_tradnl"/>
+        </w:rPr>
+        <w:t>.</w:t>
       </w:r>
     </w:p>
     <w:p>
@@ -29608,7 +29578,21 @@
         <w:rPr>
           <w:lang w:val="es-ES_tradnl"/>
         </w:rPr>
-        <w:t>Datos de Dependencia Sacta Seleccionada. Q</w:t>
+        <w:t xml:space="preserve">Datos de Dependencia </w:t>
+      </w:r>
+      <w:proofErr w:type="spellStart"/>
+      <w:r>
+        <w:rPr>
+          <w:lang w:val="es-ES_tradnl"/>
+        </w:rPr>
+        <w:t>Sacta</w:t>
+      </w:r>
+      <w:proofErr w:type="spellEnd"/>
+      <w:r>
+        <w:rPr>
+          <w:lang w:val="es-ES_tradnl"/>
+        </w:rPr>
+        <w:t xml:space="preserve"> Seleccionada. Q</w:t>
       </w:r>
       <w:r>
         <w:rPr>
@@ -29662,7 +29646,7 @@
       <w:pPr>
         <w:pStyle w:val="Ttulo4"/>
       </w:pPr>
-      <w:bookmarkStart w:id="182" w:name="_Toc62645818"/>
+      <w:bookmarkStart w:id="182" w:name="_Toc62814280"/>
       <w:r>
         <w:t>Grupo de Comunicaciones.</w:t>
       </w:r>
@@ -29805,7 +29789,7 @@
         <w:rPr>
           <w:rStyle w:val="Refdenotaalpie"/>
         </w:rPr>
-        <w:footnoteReference w:id="31"/>
+        <w:footnoteReference w:id="32"/>
       </w:r>
       <w:r>
         <w:t xml:space="preserve">. </w:t>
@@ -29889,7 +29873,7 @@
         <w:rPr>
           <w:rStyle w:val="Refdenotaalpie"/>
         </w:rPr>
-        <w:footnoteReference w:id="32"/>
+        <w:footnoteReference w:id="33"/>
       </w:r>
       <w:r>
         <w:t xml:space="preserve">. </w:t>
@@ -29902,9 +29886,17 @@
       <w:pPr>
         <w:pStyle w:val="Ttulo4"/>
       </w:pPr>
-      <w:bookmarkStart w:id="183" w:name="_Toc62645819"/>
-      <w:r>
-        <w:t>Grupo de Protocolo Sacta.</w:t>
+      <w:bookmarkStart w:id="183" w:name="_Toc62814281"/>
+      <w:r>
+        <w:t xml:space="preserve">Grupo de Protocolo </w:t>
+      </w:r>
+      <w:proofErr w:type="spellStart"/>
+      <w:r>
+        <w:t>Sacta</w:t>
+      </w:r>
+      <w:proofErr w:type="spellEnd"/>
+      <w:r>
+        <w:t>.</w:t>
       </w:r>
       <w:bookmarkEnd w:id="183"/>
     </w:p>
@@ -30293,7 +30285,7 @@
       <w:pPr>
         <w:pStyle w:val="Ttulo2"/>
       </w:pPr>
-      <w:bookmarkStart w:id="184" w:name="_Toc62645820"/>
+      <w:bookmarkStart w:id="184" w:name="_Toc62814282"/>
       <w:r>
         <w:t>Datos de Aplicación.</w:t>
       </w:r>
@@ -30365,7 +30357,7 @@
       <w:pPr>
         <w:pStyle w:val="PiedeIlustracion"/>
       </w:pPr>
-      <w:bookmarkStart w:id="185" w:name="_Toc62645844"/>
+      <w:bookmarkStart w:id="185" w:name="_Toc62814306"/>
       <w:r>
         <w:t xml:space="preserve">Ilustración </w:t>
       </w:r>
@@ -30430,7 +30422,7 @@
       <w:bookmarkStart w:id="186" w:name="_Toc532379996"/>
       <w:bookmarkStart w:id="187" w:name="_Toc2246534"/>
       <w:bookmarkStart w:id="188" w:name="_Toc32919683"/>
-      <w:bookmarkStart w:id="189" w:name="_Toc62645821"/>
+      <w:bookmarkStart w:id="189" w:name="_Toc62814283"/>
       <w:r>
         <w:lastRenderedPageBreak/>
         <w:t>G</w:t>
@@ -35681,7 +35673,7 @@
       <w:bookmarkStart w:id="192" w:name="_Toc532380025"/>
       <w:bookmarkStart w:id="193" w:name="_Toc2246449"/>
       <w:bookmarkStart w:id="194" w:name="_Toc31697768"/>
-      <w:bookmarkStart w:id="195" w:name="_Toc62645850"/>
+      <w:bookmarkStart w:id="195" w:name="_Toc62814312"/>
       <w:r>
         <w:t xml:space="preserve">Tabla </w:t>
       </w:r>
@@ -35812,6 +35804,7 @@
         <w:dataBinding w:prefixMappings="xmlns:ns0='http://purl.org/dc/elements/1.1/' xmlns:ns1='http://schemas.openxmlformats.org/package/2006/metadata/core-properties' " w:xpath="/ns1:coreProperties[1]/ns1:keywords[1]" w:storeItemID="{6C3C8BC8-F283-45AE-878A-BAB7291924A1}"/>
         <w:text/>
       </w:sdtPr>
+      <w:sdtEndPr/>
       <w:sdtContent>
         <w:r>
           <w:rPr>
@@ -35846,6 +35839,7 @@
           <w:calendar w:val="gregorian"/>
         </w:date>
       </w:sdtPr>
+      <w:sdtEndPr/>
       <w:sdtContent>
         <w:r>
           <w:rPr>
@@ -35901,7 +35895,7 @@
         <w:sz w:val="16"/>
         <w:szCs w:val="16"/>
       </w:rPr>
-      <w:t>20</w:t>
+      <w:t>15</w:t>
     </w:r>
     <w:r>
       <w:rPr>
@@ -36028,15 +36022,7 @@
         <w:footnoteRef/>
       </w:r>
       <w:r>
-        <w:t xml:space="preserve"> Esta función está disponible para los SCV que tengan soporte de Base de Datos tipo </w:t>
-      </w:r>
-      <w:proofErr w:type="spellStart"/>
-      <w:r>
-        <w:t>MySQL</w:t>
-      </w:r>
-      <w:proofErr w:type="spellEnd"/>
-      <w:r>
-        <w:t>.</w:t>
+        <w:t xml:space="preserve"> Se podrá consultar esta circunstancia en la página de estado del HMI.</w:t>
       </w:r>
     </w:p>
   </w:footnote>
@@ -36052,7 +36038,15 @@
         <w:footnoteRef/>
       </w:r>
       <w:r>
-        <w:t xml:space="preserve"> Consultar cuando sea necesario.</w:t>
+        <w:t xml:space="preserve"> Esta función está disponible para los SCV que tengan soporte de Base de Datos tipo </w:t>
+      </w:r>
+      <w:proofErr w:type="spellStart"/>
+      <w:r>
+        <w:t>MySQL</w:t>
+      </w:r>
+      <w:proofErr w:type="spellEnd"/>
+      <w:r>
+        <w:t>.</w:t>
       </w:r>
     </w:p>
   </w:footnote>
@@ -36068,7 +36062,7 @@
         <w:footnoteRef/>
       </w:r>
       <w:r>
-        <w:t xml:space="preserve"> Se entienden por Dependencias, los elementos ‘emulados’, esto es los SCV respecto a SACTA y las PSI respecto al SCV.</w:t>
+        <w:t xml:space="preserve"> Consultar cuando sea necesario.</w:t>
       </w:r>
     </w:p>
   </w:footnote>
@@ -36084,15 +36078,7 @@
         <w:footnoteRef/>
       </w:r>
       <w:r>
-        <w:t xml:space="preserve"> Conjunto IP</w:t>
-      </w:r>
-      <w:proofErr w:type="gramStart"/>
-      <w:r>
-        <w:t>:PUERTO</w:t>
-      </w:r>
-      <w:proofErr w:type="gramEnd"/>
-      <w:r>
-        <w:t>.</w:t>
+        <w:t xml:space="preserve"> Se entienden por Dependencias, los elementos ‘emulados’, esto es los SCV respecto a SACTA y las PSI respecto al SCV.</w:t>
       </w:r>
     </w:p>
   </w:footnote>
@@ -36108,40 +36094,15 @@
         <w:footnoteRef/>
       </w:r>
       <w:r>
-        <w:t xml:space="preserve"> Ver </w:t>
-      </w:r>
-      <w:r>
-        <w:fldChar w:fldCharType="begin"/>
-      </w:r>
-      <w:r>
-        <w:instrText xml:space="preserve"> REF _Ref62556217 \r \h </w:instrText>
-      </w:r>
-      <w:r>
-        <w:fldChar w:fldCharType="separate"/>
-      </w:r>
-      <w:r>
-        <w:t>2.3.4</w:t>
-      </w:r>
-      <w:r>
-        <w:fldChar w:fldCharType="end"/>
-      </w:r>
-      <w:r>
-        <w:t xml:space="preserve"> </w:t>
-      </w:r>
-      <w:r>
-        <w:fldChar w:fldCharType="begin"/>
-      </w:r>
-      <w:r>
-        <w:instrText xml:space="preserve"> REF _Ref62556223 \h </w:instrText>
-      </w:r>
-      <w:r>
-        <w:fldChar w:fldCharType="separate"/>
-      </w:r>
-      <w:r>
-        <w:t>Histórico.</w:t>
-      </w:r>
-      <w:r>
-        <w:fldChar w:fldCharType="end"/>
+        <w:t xml:space="preserve"> Conjunto IP</w:t>
+      </w:r>
+      <w:proofErr w:type="gramStart"/>
+      <w:r>
+        <w:t>:PUERTO</w:t>
+      </w:r>
+      <w:proofErr w:type="gramEnd"/>
+      <w:r>
+        <w:t>.</w:t>
       </w:r>
     </w:p>
   </w:footnote>
@@ -36157,7 +36118,40 @@
         <w:footnoteRef/>
       </w:r>
       <w:r>
-        <w:t xml:space="preserve"> Según define ENARIE, no es modificable. El emulador asume que su ID, en función de la trama enviada, es el primero de cada lista.</w:t>
+        <w:t xml:space="preserve"> Ver </w:t>
+      </w:r>
+      <w:r>
+        <w:fldChar w:fldCharType="begin"/>
+      </w:r>
+      <w:r>
+        <w:instrText xml:space="preserve"> REF _Ref62556217 \r \h </w:instrText>
+      </w:r>
+      <w:r>
+        <w:fldChar w:fldCharType="separate"/>
+      </w:r>
+      <w:r>
+        <w:t>2.3.4</w:t>
+      </w:r>
+      <w:r>
+        <w:fldChar w:fldCharType="end"/>
+      </w:r>
+      <w:r>
+        <w:t xml:space="preserve"> </w:t>
+      </w:r>
+      <w:r>
+        <w:fldChar w:fldCharType="begin"/>
+      </w:r>
+      <w:r>
+        <w:instrText xml:space="preserve"> REF _Ref62556223 \h </w:instrText>
+      </w:r>
+      <w:r>
+        <w:fldChar w:fldCharType="separate"/>
+      </w:r>
+      <w:r>
+        <w:t>Histórico.</w:t>
+      </w:r>
+      <w:r>
+        <w:fldChar w:fldCharType="end"/>
       </w:r>
     </w:p>
   </w:footnote>
@@ -36173,7 +36167,7 @@
         <w:footnoteRef/>
       </w:r>
       <w:r>
-        <w:t xml:space="preserve"> Según define ENARIE, no es modificable.</w:t>
+        <w:t xml:space="preserve"> Según define ENARIE, no es modificable. El emulador asume que su ID, en función de la trama enviada, es el primero de cada lista.</w:t>
       </w:r>
     </w:p>
   </w:footnote>
@@ -36189,13 +36183,7 @@
         <w:footnoteRef/>
       </w:r>
       <w:r>
-        <w:t xml:space="preserve"> Teóricamente por estructura de programa no tiene límite, pero cada elemento que se adicione, va restando capacidad de respuesta al sistema (por ocupación física, de CPU, de Memoria, de espacio de puertos, direcciones, etc</w:t>
-      </w:r>
-      <w:r>
-        <w:t>…</w:t>
-      </w:r>
-      <w:r>
-        <w:t>).</w:t>
+        <w:t xml:space="preserve"> Según define ENARIE, no es modificable.</w:t>
       </w:r>
     </w:p>
   </w:footnote>
@@ -36211,18 +36199,14 @@
         <w:footnoteRef/>
       </w:r>
       <w:r>
-        <w:t xml:space="preserve"> El fichero de configuración que se suministra establece 2 dependencias de nombre ‘TWR’ y ‘APP’. Estos parámetros no son modificables por el usuario final. Si se quisiera utilizar la aplicación en emplazamientos con </w:t>
-      </w:r>
-      <w:proofErr w:type="spellStart"/>
-      <w:r>
-        <w:t>mas</w:t>
-      </w:r>
-      <w:proofErr w:type="spellEnd"/>
-      <w:r>
-        <w:t xml:space="preserve"> dependencias, se deberá solicitar un nuevo ‘fichero de configuración’ que incluya esta ampliación.</w:t>
-      </w:r>
-      <w:bookmarkStart w:id="50" w:name="_GoBack"/>
-      <w:bookmarkEnd w:id="50"/>
+        <w:t xml:space="preserve"> Teóricamente por estructura de programa no tiene límite, pero cada elemento que se adicione, va restando capacidad de respuesta al sistema (por ocupación física, de CPU, de Memoria, de espacio de puertos, direcciones, etc</w:t>
+      </w:r>
+      <w:r>
+        <w:t>…</w:t>
+      </w:r>
+      <w:r>
+        <w:t>).</w:t>
+      </w:r>
     </w:p>
   </w:footnote>
   <w:footnote w:id="12">
@@ -36237,6 +36221,30 @@
         <w:footnoteRef/>
       </w:r>
       <w:r>
+        <w:t xml:space="preserve"> El fichero de configuración que se suministra establece 2 dependencias de nombre ‘TWR’ y ‘APP’. Estos parámetros no son modificables por el usuario final. Si se quisiera utilizar la aplicación en emplazamientos con </w:t>
+      </w:r>
+      <w:proofErr w:type="spellStart"/>
+      <w:r>
+        <w:t>mas</w:t>
+      </w:r>
+      <w:proofErr w:type="spellEnd"/>
+      <w:r>
+        <w:t xml:space="preserve"> dependencias, se deberá solicitar un nuevo ‘fichero de configuración’ que incluya esta ampliación.</w:t>
+      </w:r>
+    </w:p>
+  </w:footnote>
+  <w:footnote w:id="13">
+    <w:p>
+      <w:pPr>
+        <w:pStyle w:val="Textonotapie"/>
+      </w:pPr>
+      <w:r>
+        <w:rPr>
+          <w:rStyle w:val="Refdenotaalpie"/>
+        </w:rPr>
+        <w:footnoteRef/>
+      </w:r>
+      <w:r>
         <w:t xml:space="preserve"> Estos valores (</w:t>
       </w:r>
       <w:proofErr w:type="spellStart"/>
@@ -36254,7 +36262,7 @@
       </w:r>
     </w:p>
   </w:footnote>
-  <w:footnote w:id="13">
+  <w:footnote w:id="14">
     <w:p>
       <w:pPr>
         <w:pStyle w:val="Textonotapie"/>
@@ -36275,22 +36283,6 @@
       <w:proofErr w:type="spellEnd"/>
       <w:r>
         <w:t>=0</w:t>
-      </w:r>
-    </w:p>
-  </w:footnote>
-  <w:footnote w:id="14">
-    <w:p>
-      <w:pPr>
-        <w:pStyle w:val="Textonotapie"/>
-      </w:pPr>
-      <w:r>
-        <w:rPr>
-          <w:rStyle w:val="Refdenotaalpie"/>
-        </w:rPr>
-        <w:footnoteRef/>
-      </w:r>
-      <w:r>
-        <w:t xml:space="preserve"> Es necesario que IP-SCV-1 e IP-SCV-2 difieran en el segundo octeto de su valor.</w:t>
       </w:r>
     </w:p>
   </w:footnote>
@@ -36306,7 +36298,7 @@
         <w:footnoteRef/>
       </w:r>
       <w:r>
-        <w:t xml:space="preserve"> Este fichero se obtiene de la WEB de Microsoft.</w:t>
+        <w:t xml:space="preserve"> Es necesario que IP-SCV-1 e IP-SCV-2 difieran en el segundo octeto de su valor.</w:t>
       </w:r>
     </w:p>
   </w:footnote>
@@ -36322,7 +36314,7 @@
         <w:footnoteRef/>
       </w:r>
       <w:r>
-        <w:t xml:space="preserve"> Ídem anterior.</w:t>
+        <w:t xml:space="preserve"> Este fichero se obtiene de la WEB de Microsoft.</w:t>
       </w:r>
     </w:p>
   </w:footnote>
@@ -36338,6 +36330,22 @@
         <w:footnoteRef/>
       </w:r>
       <w:r>
+        <w:t xml:space="preserve"> Ídem anterior.</w:t>
+      </w:r>
+    </w:p>
+  </w:footnote>
+  <w:footnote w:id="18">
+    <w:p>
+      <w:pPr>
+        <w:pStyle w:val="Textonotapie"/>
+      </w:pPr>
+      <w:r>
+        <w:rPr>
+          <w:rStyle w:val="Refdenotaalpie"/>
+        </w:rPr>
+        <w:footnoteRef/>
+      </w:r>
+      <w:r>
         <w:t xml:space="preserve"> Estos valores (</w:t>
       </w:r>
       <w:proofErr w:type="spellStart"/>
@@ -36355,7 +36363,7 @@
       </w:r>
     </w:p>
   </w:footnote>
-  <w:footnote w:id="18">
+  <w:footnote w:id="19">
     <w:p>
       <w:pPr>
         <w:pStyle w:val="Textonotapie"/>
@@ -36376,22 +36384,6 @@
       <w:proofErr w:type="spellEnd"/>
       <w:r>
         <w:t>=1</w:t>
-      </w:r>
-    </w:p>
-  </w:footnote>
-  <w:footnote w:id="19">
-    <w:p>
-      <w:pPr>
-        <w:pStyle w:val="Textonotapie"/>
-      </w:pPr>
-      <w:r>
-        <w:rPr>
-          <w:rStyle w:val="Refdenotaalpie"/>
-        </w:rPr>
-        <w:footnoteRef/>
-      </w:r>
-      <w:r>
-        <w:t xml:space="preserve"> Estas interfaces son las actualmente instaladas.</w:t>
       </w:r>
     </w:p>
   </w:footnote>
@@ -36407,7 +36399,7 @@
         <w:footnoteRef/>
       </w:r>
       <w:r>
-        <w:t xml:space="preserve"> Es necesario que IPL1 e IPL2 difieran en el segundo octeto de su valor y se configure como subred interna.</w:t>
+        <w:t xml:space="preserve"> Estas interfaces son las actualmente instaladas.</w:t>
       </w:r>
     </w:p>
   </w:footnote>
@@ -36423,6 +36415,22 @@
         <w:footnoteRef/>
       </w:r>
       <w:r>
+        <w:t xml:space="preserve"> Es necesario que IPL1 e IPL2 difieran en el segundo octeto de su valor y se configure como subred interna.</w:t>
+      </w:r>
+    </w:p>
+  </w:footnote>
+  <w:footnote w:id="22">
+    <w:p>
+      <w:pPr>
+        <w:pStyle w:val="Textonotapie"/>
+      </w:pPr>
+      <w:r>
+        <w:rPr>
+          <w:rStyle w:val="Refdenotaalpie"/>
+        </w:rPr>
+        <w:footnoteRef/>
+      </w:r>
+      <w:r>
         <w:t xml:space="preserve"> Estos valores (</w:t>
       </w:r>
       <w:proofErr w:type="spellStart"/>
@@ -36440,7 +36448,7 @@
       </w:r>
     </w:p>
   </w:footnote>
-  <w:footnote w:id="22">
+  <w:footnote w:id="23">
     <w:p>
       <w:pPr>
         <w:pStyle w:val="Textonotapie"/>
@@ -36461,22 +36469,6 @@
       <w:proofErr w:type="spellEnd"/>
       <w:r>
         <w:t>=1</w:t>
-      </w:r>
-    </w:p>
-  </w:footnote>
-  <w:footnote w:id="23">
-    <w:p>
-      <w:pPr>
-        <w:pStyle w:val="Textonotapie"/>
-      </w:pPr>
-      <w:r>
-        <w:rPr>
-          <w:rStyle w:val="Refdenotaalpie"/>
-        </w:rPr>
-        <w:footnoteRef/>
-      </w:r>
-      <w:r>
-        <w:t xml:space="preserve"> Estas interfaces son las actualmente instaladas.</w:t>
       </w:r>
     </w:p>
   </w:footnote>
@@ -36492,15 +36484,7 @@
         <w:footnoteRef/>
       </w:r>
       <w:r>
-        <w:t xml:space="preserve"> Es necesario que IPL1 e IPL2 difieran en el segundo octeto de su valor y se configure como subred interna.</w:t>
-      </w:r>
-    </w:p>
-    <w:p>
-      <w:pPr>
-        <w:pStyle w:val="Textonotapie"/>
-      </w:pPr>
-      <w:r>
-        <w:t>.</w:t>
+        <w:t xml:space="preserve"> Estas interfaces son las actualmente instaladas.</w:t>
       </w:r>
     </w:p>
   </w:footnote>
@@ -36516,7 +36500,15 @@
         <w:footnoteRef/>
       </w:r>
       <w:r>
-        <w:t xml:space="preserve"> Asegurarse que el Servicio SACTA está habilitado y activado.</w:t>
+        <w:t xml:space="preserve"> Es necesario que IPL1 e IPL2 difieran en el segundo octeto de su valor y se configure como subred interna.</w:t>
+      </w:r>
+    </w:p>
+    <w:p>
+      <w:pPr>
+        <w:pStyle w:val="Textonotapie"/>
+      </w:pPr>
+      <w:r>
+        <w:t>.</w:t>
       </w:r>
     </w:p>
   </w:footnote>
@@ -36532,7 +36524,7 @@
         <w:footnoteRef/>
       </w:r>
       <w:r>
-        <w:t xml:space="preserve"> El puerto se puede modificar a través de las opciones de configuración de la propia aplicación.</w:t>
+        <w:t xml:space="preserve"> Asegurarse que el Servicio SACTA está habilitado y activado.</w:t>
       </w:r>
     </w:p>
   </w:footnote>
@@ -36548,6 +36540,22 @@
         <w:footnoteRef/>
       </w:r>
       <w:r>
+        <w:t xml:space="preserve"> El puerto se puede modificar a través de las opciones de configuración de la propia aplicación.</w:t>
+      </w:r>
+    </w:p>
+  </w:footnote>
+  <w:footnote w:id="28">
+    <w:p>
+      <w:pPr>
+        <w:pStyle w:val="Textonotapie"/>
+      </w:pPr>
+      <w:r>
+        <w:rPr>
+          <w:rStyle w:val="Refdenotaalpie"/>
+        </w:rPr>
+        <w:footnoteRef/>
+      </w:r>
+      <w:r>
         <w:t xml:space="preserve"> W.X.Y.Z puede sustituirse por </w:t>
       </w:r>
       <w:proofErr w:type="spellStart"/>
@@ -36564,7 +36572,7 @@
       </w:r>
     </w:p>
   </w:footnote>
-  <w:footnote w:id="28">
+  <w:footnote w:id="29">
     <w:p>
       <w:pPr>
         <w:pStyle w:val="Textonotapie"/>
@@ -36589,55 +36597,6 @@
       </w:r>
       <w:r>
         <w:t>Control de Acceso.</w:t>
-      </w:r>
-      <w:r>
-        <w:fldChar w:fldCharType="end"/>
-      </w:r>
-    </w:p>
-  </w:footnote>
-  <w:footnote w:id="29">
-    <w:p>
-      <w:pPr>
-        <w:pStyle w:val="Textonotapie"/>
-      </w:pPr>
-      <w:r>
-        <w:rPr>
-          <w:rStyle w:val="Refdenotaalpie"/>
-        </w:rPr>
-        <w:footnoteRef/>
-      </w:r>
-      <w:r>
-        <w:t xml:space="preserve"> Ver </w:t>
-      </w:r>
-      <w:r>
-        <w:fldChar w:fldCharType="begin"/>
-      </w:r>
-      <w:r>
-        <w:instrText xml:space="preserve"> REF _Ref62556217 \r \h </w:instrText>
-      </w:r>
-      <w:r>
-        <w:fldChar w:fldCharType="separate"/>
-      </w:r>
-      <w:r>
-        <w:t>2.3.4</w:t>
-      </w:r>
-      <w:r>
-        <w:fldChar w:fldCharType="end"/>
-      </w:r>
-      <w:r>
-        <w:t xml:space="preserve"> </w:t>
-      </w:r>
-      <w:r>
-        <w:fldChar w:fldCharType="begin"/>
-      </w:r>
-      <w:r>
-        <w:instrText xml:space="preserve"> REF _Ref62556223 \h </w:instrText>
-      </w:r>
-      <w:r>
-        <w:fldChar w:fldCharType="separate"/>
-      </w:r>
-      <w:r>
-        <w:t>Histórico.</w:t>
       </w:r>
       <w:r>
         <w:fldChar w:fldCharType="end"/>
@@ -36656,7 +36615,40 @@
         <w:footnoteRef/>
       </w:r>
       <w:r>
-        <w:t xml:space="preserve"> Solo cuando se esté configurando un PROXY para un SCV CD30</w:t>
+        <w:t xml:space="preserve"> Ver </w:t>
+      </w:r>
+      <w:r>
+        <w:fldChar w:fldCharType="begin"/>
+      </w:r>
+      <w:r>
+        <w:instrText xml:space="preserve"> REF _Ref62556217 \r \h </w:instrText>
+      </w:r>
+      <w:r>
+        <w:fldChar w:fldCharType="separate"/>
+      </w:r>
+      <w:r>
+        <w:t>2.3.4</w:t>
+      </w:r>
+      <w:r>
+        <w:fldChar w:fldCharType="end"/>
+      </w:r>
+      <w:r>
+        <w:t xml:space="preserve"> </w:t>
+      </w:r>
+      <w:r>
+        <w:fldChar w:fldCharType="begin"/>
+      </w:r>
+      <w:r>
+        <w:instrText xml:space="preserve"> REF _Ref62556223 \h </w:instrText>
+      </w:r>
+      <w:r>
+        <w:fldChar w:fldCharType="separate"/>
+      </w:r>
+      <w:r>
+        <w:t>Histórico.</w:t>
+      </w:r>
+      <w:r>
+        <w:fldChar w:fldCharType="end"/>
       </w:r>
     </w:p>
   </w:footnote>
@@ -36672,11 +36664,27 @@
         <w:footnoteRef/>
       </w:r>
       <w:r>
-        <w:t xml:space="preserve"> Solo cuando se esté configurando un PROXY para un SCV ULISES.</w:t>
+        <w:t xml:space="preserve"> Solo cuando se esté configurando un PROXY para un SCV CD30</w:t>
       </w:r>
     </w:p>
   </w:footnote>
   <w:footnote w:id="32">
+    <w:p>
+      <w:pPr>
+        <w:pStyle w:val="Textonotapie"/>
+      </w:pPr>
+      <w:r>
+        <w:rPr>
+          <w:rStyle w:val="Refdenotaalpie"/>
+        </w:rPr>
+        <w:footnoteRef/>
+      </w:r>
+      <w:r>
+        <w:t xml:space="preserve"> Solo cuando se esté configurando un PROXY para un SCV ULISES.</w:t>
+      </w:r>
+    </w:p>
+  </w:footnote>
+  <w:footnote w:id="33">
     <w:p>
       <w:pPr>
         <w:pStyle w:val="Textonotapie"/>
@@ -36733,6 +36741,7 @@
         <v:shape id="PowerPlusWaterMarkObject206916360" o:spid="_x0000_s2050" type="#_x0000_t136" style="position:absolute;left:0;text-align:left;margin-left:0;margin-top:0;width:599.5pt;height:119.9pt;rotation:315;z-index:-251645952;mso-position-horizontal:center;mso-position-horizontal-relative:margin;mso-position-vertical:center;mso-position-vertical-relative:margin" o:allowincell="f" fillcolor="silver" stroked="f">
           <v:fill opacity=".5"/>
           <v:textpath style="font-family:&quot;Arial&quot;;font-size:1pt" string="BORRADOR"/>
+          <w10:wrap anchorx="margin" anchory="margin"/>
         </v:shape>
       </w:pict>
     </w:r>
@@ -36784,6 +36793,7 @@
         <v:shape id="PowerPlusWaterMarkObject206916361" o:spid="_x0000_s2051" type="#_x0000_t136" style="position:absolute;left:0;text-align:left;margin-left:0;margin-top:0;width:599.5pt;height:119.9pt;rotation:315;z-index:-251643904;mso-position-horizontal:center;mso-position-horizontal-relative:margin;mso-position-vertical:center;mso-position-vertical-relative:margin" o:allowincell="f" fillcolor="silver" stroked="f">
           <v:fill opacity=".5"/>
           <v:textpath style="font-family:&quot;Arial&quot;;font-size:1pt" string="BORRADOR"/>
+          <w10:wrap anchorx="margin" anchory="margin"/>
         </v:shape>
       </w:pict>
     </w:r>
@@ -36800,6 +36810,7 @@
         <w:dataBinding w:prefixMappings="xmlns:ns0='http://purl.org/dc/elements/1.1/' xmlns:ns1='http://schemas.openxmlformats.org/package/2006/metadata/core-properties' " w:xpath="/ns1:coreProperties[1]/ns0:subject[1]" w:storeItemID="{6C3C8BC8-F283-45AE-878A-BAB7291924A1}"/>
         <w:text/>
       </w:sdtPr>
+      <w:sdtEndPr/>
       <w:sdtContent>
         <w:r>
           <w:rPr>
@@ -36898,6 +36909,7 @@
       <w:dataBinding w:prefixMappings="xmlns:ns0='http://purl.org/dc/elements/1.1/' xmlns:ns1='http://schemas.openxmlformats.org/package/2006/metadata/core-properties' " w:xpath="/ns1:coreProperties[1]/ns0:title[1]" w:storeItemID="{6C3C8BC8-F283-45AE-878A-BAB7291924A1}"/>
       <w:text/>
     </w:sdtPr>
+    <w:sdtEndPr/>
     <w:sdtContent>
       <w:p>
         <w:pPr>
@@ -36961,6 +36973,7 @@
         <w:dataBinding w:prefixMappings="xmlns:ns0='http://purl.org/dc/elements/1.1/' xmlns:ns1='http://schemas.openxmlformats.org/package/2006/metadata/core-properties' " w:xpath="/ns1:coreProperties[1]/ns1:contentStatus[1]" w:storeItemID="{6C3C8BC8-F283-45AE-878A-BAB7291924A1}"/>
         <w:text/>
       </w:sdtPr>
+      <w:sdtEndPr/>
       <w:sdtContent>
         <w:r>
           <w:rPr>
@@ -37100,6 +37113,7 @@
         <v:shape id="PowerPlusWaterMarkObject206916359" o:spid="_x0000_s2049" type="#_x0000_t136" style="position:absolute;left:0;text-align:left;margin-left:0;margin-top:0;width:599.5pt;height:119.9pt;rotation:315;z-index:-251648000;mso-position-horizontal:center;mso-position-horizontal-relative:margin;mso-position-vertical:center;mso-position-vertical-relative:margin" o:allowincell="f" fillcolor="silver" stroked="f">
           <v:fill opacity=".5"/>
           <v:textpath style="font-family:&quot;Arial&quot;;font-size:1pt" string="BORRADOR"/>
+          <w10:wrap anchorx="margin" anchory="margin"/>
         </v:shape>
       </w:pict>
     </w:r>
@@ -42652,6 +42666,7 @@
   <w:style w:type="table" w:default="1" w:styleId="Tablanormal">
     <w:name w:val="Normal Table"/>
     <w:uiPriority w:val="99"/>
+    <w:semiHidden/>
     <w:unhideWhenUsed/>
     <w:tblPr>
       <w:tblInd w:w="0" w:type="dxa"/>
@@ -44953,6 +44968,7 @@
   <w:style w:type="table" w:default="1" w:styleId="Tablanormal">
     <w:name w:val="Normal Table"/>
     <w:uiPriority w:val="99"/>
+    <w:semiHidden/>
     <w:unhideWhenUsed/>
     <w:tblPr>
       <w:tblInd w:w="0" w:type="dxa"/>
@@ -47245,6 +47261,7 @@
     <w:rsidRoot w:val="00601804"/>
     <w:rsid w:val="005A088C"/>
     <w:rsid w:val="00601804"/>
+    <w:rsid w:val="008A24CD"/>
     <w:rsid w:val="009C60D3"/>
     <w:rsid w:val="00D20007"/>
   </w:rsids>
@@ -48028,7 +48045,7 @@
 </file>
 
 <file path=customXml/itemProps2.xml><?xml version="1.0" encoding="utf-8"?>
-<ds:datastoreItem xmlns:ds="http://schemas.openxmlformats.org/officeDocument/2006/customXml" ds:itemID="{BAA5B268-55BB-4174-871A-830A557A0F99}">
+<ds:datastoreItem xmlns:ds="http://schemas.openxmlformats.org/officeDocument/2006/customXml" ds:itemID="{AE157F83-B701-457E-A839-9806C3B64BDC}">
   <ds:schemaRefs>
     <ds:schemaRef ds:uri="http://schemas.openxmlformats.org/officeDocument/2006/bibliography"/>
   </ds:schemaRefs>

</xml_diff>

<commit_message>
RM4759. Datos de la configuracion de la aplicacion.
git-svn-id: http://10.34.2.66/svn/sacta-proxy/trunk@90 919647e8-3121-2f49-b100-017848d5475d
</commit_message>
<xml_diff>
--- a/doc/Manuales/NucleoSactaProxy. Descripcion General.docx
+++ b/doc/Manuales/NucleoSactaProxy. Descripcion General.docx
@@ -29,7 +29,6 @@
           <w:dataBinding w:prefixMappings="xmlns:ns0='http://purl.org/dc/elements/1.1/' xmlns:ns1='http://schemas.openxmlformats.org/package/2006/metadata/core-properties' " w:xpath="/ns1:coreProperties[1]/ns0:subject[1]" w:storeItemID="{6C3C8BC8-F283-45AE-878A-BAB7291924A1}"/>
           <w:text/>
         </w:sdtPr>
-        <w:sdtEndPr/>
         <w:sdtContent>
           <w:r>
             <w:rPr>
@@ -76,7 +75,6 @@
         <w:dataBinding w:prefixMappings="xmlns:ns0='http://purl.org/dc/elements/1.1/' xmlns:ns1='http://schemas.openxmlformats.org/package/2006/metadata/core-properties' " w:xpath="/ns1:coreProperties[1]/ns1:category[1]" w:storeItemID="{6C3C8BC8-F283-45AE-878A-BAB7291924A1}"/>
         <w:text/>
       </w:sdtPr>
-      <w:sdtEndPr/>
       <w:sdtContent>
         <w:p>
           <w:pPr>
@@ -125,7 +123,6 @@
           <w:dataBinding w:prefixMappings="xmlns:ns0='http://purl.org/dc/elements/1.1/' xmlns:ns1='http://schemas.openxmlformats.org/package/2006/metadata/core-properties' " w:xpath="/ns1:coreProperties[1]/ns0:title[1]" w:storeItemID="{6C3C8BC8-F283-45AE-878A-BAB7291924A1}"/>
           <w:text/>
         </w:sdtPr>
-        <w:sdtEndPr/>
         <w:sdtContent>
           <w:r>
             <w:rPr>
@@ -169,7 +166,6 @@
           <w:dataBinding w:prefixMappings="xmlns:ns0='http://purl.org/dc/elements/1.1/' xmlns:ns1='http://schemas.openxmlformats.org/package/2006/metadata/core-properties' " w:xpath="/ns1:coreProperties[1]/ns1:keywords[1]" w:storeItemID="{6C3C8BC8-F283-45AE-878A-BAB7291924A1}"/>
           <w:text/>
         </w:sdtPr>
-        <w:sdtEndPr/>
         <w:sdtContent>
           <w:r>
             <w:rPr>
@@ -352,7 +348,6 @@
             <w:dataBinding w:prefixMappings="xmlns:ns0='http://purl.org/dc/elements/1.1/' xmlns:ns1='http://schemas.openxmlformats.org/package/2006/metadata/core-properties' " w:xpath="/ns1:coreProperties[1]/ns0:subject[1]" w:storeItemID="{6C3C8BC8-F283-45AE-878A-BAB7291924A1}"/>
             <w:text/>
           </w:sdtPr>
-          <w:sdtEndPr/>
           <w:sdtContent>
             <w:tc>
               <w:tcPr>
@@ -511,7 +506,6 @@
             <w:dataBinding w:prefixMappings="xmlns:ns0='http://purl.org/dc/elements/1.1/' xmlns:ns1='http://schemas.openxmlformats.org/package/2006/metadata/core-properties' " w:xpath="/ns1:coreProperties[1]/ns0:title[1]" w:storeItemID="{6C3C8BC8-F283-45AE-878A-BAB7291924A1}"/>
             <w:text/>
           </w:sdtPr>
-          <w:sdtEndPr/>
           <w:sdtContent>
             <w:tc>
               <w:tcPr>
@@ -593,7 +587,6 @@
             <w:dataBinding w:prefixMappings="xmlns:ns0='http://purl.org/dc/elements/1.1/' xmlns:ns1='http://schemas.openxmlformats.org/package/2006/metadata/core-properties' " w:xpath="/ns1:coreProperties[1]/ns1:keywords[1]" w:storeItemID="{6C3C8BC8-F283-45AE-878A-BAB7291924A1}"/>
             <w:text/>
           </w:sdtPr>
-          <w:sdtEndPr/>
           <w:sdtContent>
             <w:tc>
               <w:tcPr>
@@ -729,7 +722,6 @@
               <w:calendar w:val="gregorian"/>
             </w:date>
           </w:sdtPr>
-          <w:sdtEndPr/>
           <w:sdtContent>
             <w:tc>
               <w:tcPr>
@@ -1568,6 +1560,14 @@
                 <w:szCs w:val="20"/>
               </w:rPr>
             </w:pPr>
+            <w:r>
+              <w:rPr>
+                <w:rFonts w:cs="Arial"/>
+                <w:sz w:val="20"/>
+                <w:szCs w:val="20"/>
+              </w:rPr>
+              <w:t>2</w:t>
+            </w:r>
           </w:p>
         </w:tc>
         <w:tc>
@@ -1587,6 +1587,14 @@
                 <w:szCs w:val="20"/>
               </w:rPr>
             </w:pPr>
+            <w:r>
+              <w:rPr>
+                <w:rFonts w:cs="Arial"/>
+                <w:sz w:val="20"/>
+                <w:szCs w:val="20"/>
+              </w:rPr>
+              <w:t>18-02-2021</w:t>
+            </w:r>
           </w:p>
         </w:tc>
         <w:tc>
@@ -1605,6 +1613,31 @@
                 <w:szCs w:val="20"/>
               </w:rPr>
             </w:pPr>
+            <w:r>
+              <w:rPr>
+                <w:rFonts w:cs="Arial"/>
+                <w:sz w:val="20"/>
+                <w:szCs w:val="20"/>
+              </w:rPr>
+              <w:t>RM4759. Cambio de instalador para incluir las credenciales de la Base de Datos.</w:t>
+            </w:r>
+          </w:p>
+          <w:p>
+            <w:pPr>
+              <w:rPr>
+                <w:rFonts w:cs="Arial"/>
+                <w:sz w:val="20"/>
+                <w:szCs w:val="20"/>
+              </w:rPr>
+            </w:pPr>
+            <w:r>
+              <w:rPr>
+                <w:rFonts w:cs="Arial"/>
+                <w:sz w:val="20"/>
+                <w:szCs w:val="20"/>
+              </w:rPr>
+              <w:t>RM4759. Anexo de los datos de configuración</w:t>
+            </w:r>
           </w:p>
         </w:tc>
         <w:tc>
@@ -1623,6 +1656,14 @@
                 <w:szCs w:val="20"/>
               </w:rPr>
             </w:pPr>
+            <w:r>
+              <w:rPr>
+                <w:rFonts w:cs="Arial"/>
+                <w:sz w:val="20"/>
+                <w:szCs w:val="20"/>
+              </w:rPr>
+              <w:t>Arturo García</w:t>
+            </w:r>
           </w:p>
         </w:tc>
       </w:tr>
@@ -3492,7 +3533,7 @@
         </w:rPr>
         <w:fldChar w:fldCharType="separate"/>
       </w:r>
-      <w:hyperlink w:anchor="_Toc63921473" w:history="1">
+      <w:hyperlink w:anchor="_Toc64536102" w:history="1">
         <w:r>
           <w:rPr>
             <w:rStyle w:val="Hipervnculo"/>
@@ -3534,7 +3575,7 @@
             <w:noProof/>
             <w:webHidden/>
           </w:rPr>
-          <w:instrText xml:space="preserve"> PAGEREF _Toc63921473 \h </w:instrText>
+          <w:instrText xml:space="preserve"> PAGEREF _Toc64536102 \h </w:instrText>
         </w:r>
         <w:r>
           <w:rPr>
@@ -3580,7 +3621,7 @@
           <w:noProof/>
         </w:rPr>
       </w:pPr>
-      <w:hyperlink w:anchor="_Toc63921474" w:history="1">
+      <w:hyperlink w:anchor="_Toc64536103" w:history="1">
         <w:r>
           <w:rPr>
             <w:rStyle w:val="Hipervnculo"/>
@@ -3624,7 +3665,7 @@
             <w:noProof/>
             <w:webHidden/>
           </w:rPr>
-          <w:instrText xml:space="preserve"> PAGEREF _Toc63921474 \h </w:instrText>
+          <w:instrText xml:space="preserve"> PAGEREF _Toc64536103 \h </w:instrText>
         </w:r>
         <w:r>
           <w:rPr>
@@ -3670,7 +3711,7 @@
           <w:noProof/>
         </w:rPr>
       </w:pPr>
-      <w:hyperlink w:anchor="_Toc63921475" w:history="1">
+      <w:hyperlink w:anchor="_Toc64536104" w:history="1">
         <w:r>
           <w:rPr>
             <w:rStyle w:val="Hipervnculo"/>
@@ -3714,7 +3755,7 @@
             <w:noProof/>
             <w:webHidden/>
           </w:rPr>
-          <w:instrText xml:space="preserve"> PAGEREF _Toc63921475 \h </w:instrText>
+          <w:instrText xml:space="preserve"> PAGEREF _Toc64536104 \h </w:instrText>
         </w:r>
         <w:r>
           <w:rPr>
@@ -3760,7 +3801,7 @@
           <w:noProof/>
         </w:rPr>
       </w:pPr>
-      <w:hyperlink w:anchor="_Toc63921476" w:history="1">
+      <w:hyperlink w:anchor="_Toc64536105" w:history="1">
         <w:r>
           <w:rPr>
             <w:rStyle w:val="Hipervnculo"/>
@@ -3804,7 +3845,7 @@
             <w:noProof/>
             <w:webHidden/>
           </w:rPr>
-          <w:instrText xml:space="preserve"> PAGEREF _Toc63921476 \h </w:instrText>
+          <w:instrText xml:space="preserve"> PAGEREF _Toc64536105 \h </w:instrText>
         </w:r>
         <w:r>
           <w:rPr>
@@ -3848,7 +3889,7 @@
           <w:u w:val="none"/>
         </w:rPr>
       </w:pPr>
-      <w:hyperlink w:anchor="_Toc63921477" w:history="1">
+      <w:hyperlink w:anchor="_Toc64536106" w:history="1">
         <w:r>
           <w:rPr>
             <w:rStyle w:val="Hipervnculo"/>
@@ -3890,7 +3931,7 @@
             <w:noProof/>
             <w:webHidden/>
           </w:rPr>
-          <w:instrText xml:space="preserve"> PAGEREF _Toc63921477 \h </w:instrText>
+          <w:instrText xml:space="preserve"> PAGEREF _Toc64536106 \h </w:instrText>
         </w:r>
         <w:r>
           <w:rPr>
@@ -3936,7 +3977,7 @@
           <w:noProof/>
         </w:rPr>
       </w:pPr>
-      <w:hyperlink w:anchor="_Toc63921478" w:history="1">
+      <w:hyperlink w:anchor="_Toc64536107" w:history="1">
         <w:r>
           <w:rPr>
             <w:rStyle w:val="Hipervnculo"/>
@@ -3980,7 +4021,7 @@
             <w:noProof/>
             <w:webHidden/>
           </w:rPr>
-          <w:instrText xml:space="preserve"> PAGEREF _Toc63921478 \h </w:instrText>
+          <w:instrText xml:space="preserve"> PAGEREF _Toc64536107 \h </w:instrText>
         </w:r>
         <w:r>
           <w:rPr>
@@ -4024,7 +4065,7 @@
           <w:noProof/>
         </w:rPr>
       </w:pPr>
-      <w:hyperlink w:anchor="_Toc63921479" w:history="1">
+      <w:hyperlink w:anchor="_Toc64536108" w:history="1">
         <w:r>
           <w:rPr>
             <w:rStyle w:val="Hipervnculo"/>
@@ -4066,7 +4107,7 @@
             <w:noProof/>
             <w:webHidden/>
           </w:rPr>
-          <w:instrText xml:space="preserve"> PAGEREF _Toc63921479 \h </w:instrText>
+          <w:instrText xml:space="preserve"> PAGEREF _Toc64536108 \h </w:instrText>
         </w:r>
         <w:r>
           <w:rPr>
@@ -4110,7 +4151,7 @@
           <w:noProof/>
         </w:rPr>
       </w:pPr>
-      <w:hyperlink w:anchor="_Toc63921480" w:history="1">
+      <w:hyperlink w:anchor="_Toc64536109" w:history="1">
         <w:r>
           <w:rPr>
             <w:rStyle w:val="Hipervnculo"/>
@@ -4152,7 +4193,7 @@
             <w:noProof/>
             <w:webHidden/>
           </w:rPr>
-          <w:instrText xml:space="preserve"> PAGEREF _Toc63921480 \h </w:instrText>
+          <w:instrText xml:space="preserve"> PAGEREF _Toc64536109 \h </w:instrText>
         </w:r>
         <w:r>
           <w:rPr>
@@ -4198,7 +4239,7 @@
           <w:noProof/>
         </w:rPr>
       </w:pPr>
-      <w:hyperlink w:anchor="_Toc63921481" w:history="1">
+      <w:hyperlink w:anchor="_Toc64536110" w:history="1">
         <w:r>
           <w:rPr>
             <w:rStyle w:val="Hipervnculo"/>
@@ -4242,7 +4283,7 @@
             <w:noProof/>
             <w:webHidden/>
           </w:rPr>
-          <w:instrText xml:space="preserve"> PAGEREF _Toc63921481 \h </w:instrText>
+          <w:instrText xml:space="preserve"> PAGEREF _Toc64536110 \h </w:instrText>
         </w:r>
         <w:r>
           <w:rPr>
@@ -4288,7 +4329,7 @@
           <w:noProof/>
         </w:rPr>
       </w:pPr>
-      <w:hyperlink w:anchor="_Toc63921482" w:history="1">
+      <w:hyperlink w:anchor="_Toc64536111" w:history="1">
         <w:r>
           <w:rPr>
             <w:rStyle w:val="Hipervnculo"/>
@@ -4332,7 +4373,7 @@
             <w:noProof/>
             <w:webHidden/>
           </w:rPr>
-          <w:instrText xml:space="preserve"> PAGEREF _Toc63921482 \h </w:instrText>
+          <w:instrText xml:space="preserve"> PAGEREF _Toc64536111 \h </w:instrText>
         </w:r>
         <w:r>
           <w:rPr>
@@ -4376,7 +4417,7 @@
           <w:noProof/>
         </w:rPr>
       </w:pPr>
-      <w:hyperlink w:anchor="_Toc63921483" w:history="1">
+      <w:hyperlink w:anchor="_Toc64536112" w:history="1">
         <w:r>
           <w:rPr>
             <w:rStyle w:val="Hipervnculo"/>
@@ -4418,7 +4459,7 @@
             <w:noProof/>
             <w:webHidden/>
           </w:rPr>
-          <w:instrText xml:space="preserve"> PAGEREF _Toc63921483 \h </w:instrText>
+          <w:instrText xml:space="preserve"> PAGEREF _Toc64536112 \h </w:instrText>
         </w:r>
         <w:r>
           <w:rPr>
@@ -4462,7 +4503,7 @@
           <w:noProof/>
         </w:rPr>
       </w:pPr>
-      <w:hyperlink w:anchor="_Toc63921484" w:history="1">
+      <w:hyperlink w:anchor="_Toc64536113" w:history="1">
         <w:r>
           <w:rPr>
             <w:rStyle w:val="Hipervnculo"/>
@@ -4504,7 +4545,7 @@
             <w:noProof/>
             <w:webHidden/>
           </w:rPr>
-          <w:instrText xml:space="preserve"> PAGEREF _Toc63921484 \h </w:instrText>
+          <w:instrText xml:space="preserve"> PAGEREF _Toc64536113 \h </w:instrText>
         </w:r>
         <w:r>
           <w:rPr>
@@ -4548,7 +4589,7 @@
           <w:noProof/>
         </w:rPr>
       </w:pPr>
-      <w:hyperlink w:anchor="_Toc63921485" w:history="1">
+      <w:hyperlink w:anchor="_Toc64536114" w:history="1">
         <w:r>
           <w:rPr>
             <w:rStyle w:val="Hipervnculo"/>
@@ -4590,7 +4631,7 @@
             <w:noProof/>
             <w:webHidden/>
           </w:rPr>
-          <w:instrText xml:space="preserve"> PAGEREF _Toc63921485 \h </w:instrText>
+          <w:instrText xml:space="preserve"> PAGEREF _Toc64536114 \h </w:instrText>
         </w:r>
         <w:r>
           <w:rPr>
@@ -4634,7 +4675,7 @@
           <w:noProof/>
         </w:rPr>
       </w:pPr>
-      <w:hyperlink w:anchor="_Toc63921486" w:history="1">
+      <w:hyperlink w:anchor="_Toc64536115" w:history="1">
         <w:r>
           <w:rPr>
             <w:rStyle w:val="Hipervnculo"/>
@@ -4676,7 +4717,7 @@
             <w:noProof/>
             <w:webHidden/>
           </w:rPr>
-          <w:instrText xml:space="preserve"> PAGEREF _Toc63921486 \h </w:instrText>
+          <w:instrText xml:space="preserve"> PAGEREF _Toc64536115 \h </w:instrText>
         </w:r>
         <w:r>
           <w:rPr>
@@ -4720,7 +4761,7 @@
           <w:noProof/>
         </w:rPr>
       </w:pPr>
-      <w:hyperlink w:anchor="_Toc63921487" w:history="1">
+      <w:hyperlink w:anchor="_Toc64536116" w:history="1">
         <w:r>
           <w:rPr>
             <w:rStyle w:val="Hipervnculo"/>
@@ -4762,7 +4803,7 @@
             <w:noProof/>
             <w:webHidden/>
           </w:rPr>
-          <w:instrText xml:space="preserve"> PAGEREF _Toc63921487 \h </w:instrText>
+          <w:instrText xml:space="preserve"> PAGEREF _Toc64536116 \h </w:instrText>
         </w:r>
         <w:r>
           <w:rPr>
@@ -4806,7 +4847,7 @@
           <w:noProof/>
         </w:rPr>
       </w:pPr>
-      <w:hyperlink w:anchor="_Toc63921488" w:history="1">
+      <w:hyperlink w:anchor="_Toc64536117" w:history="1">
         <w:r>
           <w:rPr>
             <w:rStyle w:val="Hipervnculo"/>
@@ -4848,7 +4889,7 @@
             <w:noProof/>
             <w:webHidden/>
           </w:rPr>
-          <w:instrText xml:space="preserve"> PAGEREF _Toc63921488 \h </w:instrText>
+          <w:instrText xml:space="preserve"> PAGEREF _Toc64536117 \h </w:instrText>
         </w:r>
         <w:r>
           <w:rPr>
@@ -4892,7 +4933,7 @@
           <w:noProof/>
         </w:rPr>
       </w:pPr>
-      <w:hyperlink w:anchor="_Toc63921489" w:history="1">
+      <w:hyperlink w:anchor="_Toc64536118" w:history="1">
         <w:r>
           <w:rPr>
             <w:rStyle w:val="Hipervnculo"/>
@@ -4934,7 +4975,7 @@
             <w:noProof/>
             <w:webHidden/>
           </w:rPr>
-          <w:instrText xml:space="preserve"> PAGEREF _Toc63921489 \h </w:instrText>
+          <w:instrText xml:space="preserve"> PAGEREF _Toc64536118 \h </w:instrText>
         </w:r>
         <w:r>
           <w:rPr>
@@ -4977,7 +5018,7 @@
           <w:noProof/>
         </w:rPr>
       </w:pPr>
-      <w:hyperlink w:anchor="_Toc63921490" w:history="1">
+      <w:hyperlink w:anchor="_Toc64536119" w:history="1">
         <w:r>
           <w:rPr>
             <w:rStyle w:val="Hipervnculo"/>
@@ -5018,7 +5059,7 @@
             <w:noProof/>
             <w:webHidden/>
           </w:rPr>
-          <w:instrText xml:space="preserve"> PAGEREF _Toc63921490 \h </w:instrText>
+          <w:instrText xml:space="preserve"> PAGEREF _Toc64536119 \h </w:instrText>
         </w:r>
         <w:r>
           <w:rPr>
@@ -5061,7 +5102,7 @@
           <w:noProof/>
         </w:rPr>
       </w:pPr>
-      <w:hyperlink w:anchor="_Toc63921491" w:history="1">
+      <w:hyperlink w:anchor="_Toc64536120" w:history="1">
         <w:r>
           <w:rPr>
             <w:rStyle w:val="Hipervnculo"/>
@@ -5102,7 +5143,7 @@
             <w:noProof/>
             <w:webHidden/>
           </w:rPr>
-          <w:instrText xml:space="preserve"> PAGEREF _Toc63921491 \h </w:instrText>
+          <w:instrText xml:space="preserve"> PAGEREF _Toc64536120 \h </w:instrText>
         </w:r>
         <w:r>
           <w:rPr>
@@ -5145,7 +5186,7 @@
           <w:noProof/>
         </w:rPr>
       </w:pPr>
-      <w:hyperlink w:anchor="_Toc63921492" w:history="1">
+      <w:hyperlink w:anchor="_Toc64536121" w:history="1">
         <w:r>
           <w:rPr>
             <w:rStyle w:val="Hipervnculo"/>
@@ -5186,7 +5227,7 @@
             <w:noProof/>
             <w:webHidden/>
           </w:rPr>
-          <w:instrText xml:space="preserve"> PAGEREF _Toc63921492 \h </w:instrText>
+          <w:instrText xml:space="preserve"> PAGEREF _Toc64536121 \h </w:instrText>
         </w:r>
         <w:r>
           <w:rPr>
@@ -5229,7 +5270,7 @@
           <w:noProof/>
         </w:rPr>
       </w:pPr>
-      <w:hyperlink w:anchor="_Toc63921493" w:history="1">
+      <w:hyperlink w:anchor="_Toc64536122" w:history="1">
         <w:r>
           <w:rPr>
             <w:rStyle w:val="Hipervnculo"/>
@@ -5270,7 +5311,7 @@
             <w:noProof/>
             <w:webHidden/>
           </w:rPr>
-          <w:instrText xml:space="preserve"> PAGEREF _Toc63921493 \h </w:instrText>
+          <w:instrText xml:space="preserve"> PAGEREF _Toc64536122 \h </w:instrText>
         </w:r>
         <w:r>
           <w:rPr>
@@ -5316,7 +5357,7 @@
           <w:noProof/>
         </w:rPr>
       </w:pPr>
-      <w:hyperlink w:anchor="_Toc63921494" w:history="1">
+      <w:hyperlink w:anchor="_Toc64536123" w:history="1">
         <w:r>
           <w:rPr>
             <w:rStyle w:val="Hipervnculo"/>
@@ -5360,7 +5401,7 @@
             <w:noProof/>
             <w:webHidden/>
           </w:rPr>
-          <w:instrText xml:space="preserve"> PAGEREF _Toc63921494 \h </w:instrText>
+          <w:instrText xml:space="preserve"> PAGEREF _Toc64536123 \h </w:instrText>
         </w:r>
         <w:r>
           <w:rPr>
@@ -5404,7 +5445,7 @@
           <w:u w:val="none"/>
         </w:rPr>
       </w:pPr>
-      <w:hyperlink w:anchor="_Toc63921495" w:history="1">
+      <w:hyperlink w:anchor="_Toc64536124" w:history="1">
         <w:r>
           <w:rPr>
             <w:rStyle w:val="Hipervnculo"/>
@@ -5446,7 +5487,7 @@
             <w:noProof/>
             <w:webHidden/>
           </w:rPr>
-          <w:instrText xml:space="preserve"> PAGEREF _Toc63921495 \h </w:instrText>
+          <w:instrText xml:space="preserve"> PAGEREF _Toc64536124 \h </w:instrText>
         </w:r>
         <w:r>
           <w:rPr>
@@ -5492,7 +5533,7 @@
           <w:noProof/>
         </w:rPr>
       </w:pPr>
-      <w:hyperlink w:anchor="_Toc63921496" w:history="1">
+      <w:hyperlink w:anchor="_Toc64536125" w:history="1">
         <w:r>
           <w:rPr>
             <w:rStyle w:val="Hipervnculo"/>
@@ -5536,7 +5577,7 @@
             <w:noProof/>
             <w:webHidden/>
           </w:rPr>
-          <w:instrText xml:space="preserve"> PAGEREF _Toc63921496 \h </w:instrText>
+          <w:instrText xml:space="preserve"> PAGEREF _Toc64536125 \h </w:instrText>
         </w:r>
         <w:r>
           <w:rPr>
@@ -5580,7 +5621,7 @@
           <w:noProof/>
         </w:rPr>
       </w:pPr>
-      <w:hyperlink w:anchor="_Toc63921497" w:history="1">
+      <w:hyperlink w:anchor="_Toc64536126" w:history="1">
         <w:r>
           <w:rPr>
             <w:rStyle w:val="Hipervnculo"/>
@@ -5622,7 +5663,7 @@
             <w:noProof/>
             <w:webHidden/>
           </w:rPr>
-          <w:instrText xml:space="preserve"> PAGEREF _Toc63921497 \h </w:instrText>
+          <w:instrText xml:space="preserve"> PAGEREF _Toc64536126 \h </w:instrText>
         </w:r>
         <w:r>
           <w:rPr>
@@ -5665,7 +5706,7 @@
           <w:noProof/>
         </w:rPr>
       </w:pPr>
-      <w:hyperlink w:anchor="_Toc63921498" w:history="1">
+      <w:hyperlink w:anchor="_Toc64536127" w:history="1">
         <w:r>
           <w:rPr>
             <w:rStyle w:val="Hipervnculo"/>
@@ -5706,7 +5747,7 @@
             <w:noProof/>
             <w:webHidden/>
           </w:rPr>
-          <w:instrText xml:space="preserve"> PAGEREF _Toc63921498 \h </w:instrText>
+          <w:instrText xml:space="preserve"> PAGEREF _Toc64536127 \h </w:instrText>
         </w:r>
         <w:r>
           <w:rPr>
@@ -5749,7 +5790,7 @@
           <w:noProof/>
         </w:rPr>
       </w:pPr>
-      <w:hyperlink w:anchor="_Toc63921499" w:history="1">
+      <w:hyperlink w:anchor="_Toc64536128" w:history="1">
         <w:r>
           <w:rPr>
             <w:rStyle w:val="Hipervnculo"/>
@@ -5790,7 +5831,7 @@
             <w:noProof/>
             <w:webHidden/>
           </w:rPr>
-          <w:instrText xml:space="preserve"> PAGEREF _Toc63921499 \h </w:instrText>
+          <w:instrText xml:space="preserve"> PAGEREF _Toc64536128 \h </w:instrText>
         </w:r>
         <w:r>
           <w:rPr>
@@ -5833,7 +5874,7 @@
           <w:noProof/>
         </w:rPr>
       </w:pPr>
-      <w:hyperlink w:anchor="_Toc63921500" w:history="1">
+      <w:hyperlink w:anchor="_Toc64536129" w:history="1">
         <w:r>
           <w:rPr>
             <w:rStyle w:val="Hipervnculo"/>
@@ -5874,7 +5915,7 @@
             <w:noProof/>
             <w:webHidden/>
           </w:rPr>
-          <w:instrText xml:space="preserve"> PAGEREF _Toc63921500 \h </w:instrText>
+          <w:instrText xml:space="preserve"> PAGEREF _Toc64536129 \h </w:instrText>
         </w:r>
         <w:r>
           <w:rPr>
@@ -5917,7 +5958,7 @@
           <w:noProof/>
         </w:rPr>
       </w:pPr>
-      <w:hyperlink w:anchor="_Toc63921501" w:history="1">
+      <w:hyperlink w:anchor="_Toc64536130" w:history="1">
         <w:r>
           <w:rPr>
             <w:rStyle w:val="Hipervnculo"/>
@@ -5958,7 +5999,7 @@
             <w:noProof/>
             <w:webHidden/>
           </w:rPr>
-          <w:instrText xml:space="preserve"> PAGEREF _Toc63921501 \h </w:instrText>
+          <w:instrText xml:space="preserve"> PAGEREF _Toc64536130 \h </w:instrText>
         </w:r>
         <w:r>
           <w:rPr>
@@ -6002,7 +6043,7 @@
           <w:noProof/>
         </w:rPr>
       </w:pPr>
-      <w:hyperlink w:anchor="_Toc63921502" w:history="1">
+      <w:hyperlink w:anchor="_Toc64536131" w:history="1">
         <w:r>
           <w:rPr>
             <w:rStyle w:val="Hipervnculo"/>
@@ -6044,7 +6085,7 @@
             <w:noProof/>
             <w:webHidden/>
           </w:rPr>
-          <w:instrText xml:space="preserve"> PAGEREF _Toc63921502 \h </w:instrText>
+          <w:instrText xml:space="preserve"> PAGEREF _Toc64536131 \h </w:instrText>
         </w:r>
         <w:r>
           <w:rPr>
@@ -6087,7 +6128,7 @@
           <w:noProof/>
         </w:rPr>
       </w:pPr>
-      <w:hyperlink w:anchor="_Toc63921503" w:history="1">
+      <w:hyperlink w:anchor="_Toc64536132" w:history="1">
         <w:r>
           <w:rPr>
             <w:rStyle w:val="Hipervnculo"/>
@@ -6128,7 +6169,7 @@
             <w:noProof/>
             <w:webHidden/>
           </w:rPr>
-          <w:instrText xml:space="preserve"> PAGEREF _Toc63921503 \h </w:instrText>
+          <w:instrText xml:space="preserve"> PAGEREF _Toc64536132 \h </w:instrText>
         </w:r>
         <w:r>
           <w:rPr>
@@ -6171,7 +6212,7 @@
           <w:noProof/>
         </w:rPr>
       </w:pPr>
-      <w:hyperlink w:anchor="_Toc63921504" w:history="1">
+      <w:hyperlink w:anchor="_Toc64536133" w:history="1">
         <w:r>
           <w:rPr>
             <w:rStyle w:val="Hipervnculo"/>
@@ -6212,7 +6253,7 @@
             <w:noProof/>
             <w:webHidden/>
           </w:rPr>
-          <w:instrText xml:space="preserve"> PAGEREF _Toc63921504 \h </w:instrText>
+          <w:instrText xml:space="preserve"> PAGEREF _Toc64536133 \h </w:instrText>
         </w:r>
         <w:r>
           <w:rPr>
@@ -6255,7 +6296,7 @@
           <w:noProof/>
         </w:rPr>
       </w:pPr>
-      <w:hyperlink w:anchor="_Toc63921505" w:history="1">
+      <w:hyperlink w:anchor="_Toc64536134" w:history="1">
         <w:r>
           <w:rPr>
             <w:rStyle w:val="Hipervnculo"/>
@@ -6296,7 +6337,7 @@
             <w:noProof/>
             <w:webHidden/>
           </w:rPr>
-          <w:instrText xml:space="preserve"> PAGEREF _Toc63921505 \h </w:instrText>
+          <w:instrText xml:space="preserve"> PAGEREF _Toc64536134 \h </w:instrText>
         </w:r>
         <w:r>
           <w:rPr>
@@ -6339,7 +6380,7 @@
           <w:noProof/>
         </w:rPr>
       </w:pPr>
-      <w:hyperlink w:anchor="_Toc63921506" w:history="1">
+      <w:hyperlink w:anchor="_Toc64536135" w:history="1">
         <w:r>
           <w:rPr>
             <w:rStyle w:val="Hipervnculo"/>
@@ -6380,7 +6421,7 @@
             <w:noProof/>
             <w:webHidden/>
           </w:rPr>
-          <w:instrText xml:space="preserve"> PAGEREF _Toc63921506 \h </w:instrText>
+          <w:instrText xml:space="preserve"> PAGEREF _Toc64536135 \h </w:instrText>
         </w:r>
         <w:r>
           <w:rPr>
@@ -6423,7 +6464,7 @@
           <w:noProof/>
         </w:rPr>
       </w:pPr>
-      <w:hyperlink w:anchor="_Toc63921507" w:history="1">
+      <w:hyperlink w:anchor="_Toc64536136" w:history="1">
         <w:r>
           <w:rPr>
             <w:rStyle w:val="Hipervnculo"/>
@@ -6464,7 +6505,7 @@
             <w:noProof/>
             <w:webHidden/>
           </w:rPr>
-          <w:instrText xml:space="preserve"> PAGEREF _Toc63921507 \h </w:instrText>
+          <w:instrText xml:space="preserve"> PAGEREF _Toc64536136 \h </w:instrText>
         </w:r>
         <w:r>
           <w:rPr>
@@ -6510,7 +6551,7 @@
           <w:noProof/>
         </w:rPr>
       </w:pPr>
-      <w:hyperlink w:anchor="_Toc63921508" w:history="1">
+      <w:hyperlink w:anchor="_Toc64536137" w:history="1">
         <w:r>
           <w:rPr>
             <w:rStyle w:val="Hipervnculo"/>
@@ -6554,7 +6595,7 @@
             <w:noProof/>
             <w:webHidden/>
           </w:rPr>
-          <w:instrText xml:space="preserve"> PAGEREF _Toc63921508 \h </w:instrText>
+          <w:instrText xml:space="preserve"> PAGEREF _Toc64536137 \h </w:instrText>
         </w:r>
         <w:r>
           <w:rPr>
@@ -6598,7 +6639,7 @@
           <w:noProof/>
         </w:rPr>
       </w:pPr>
-      <w:hyperlink w:anchor="_Toc63921509" w:history="1">
+      <w:hyperlink w:anchor="_Toc64536138" w:history="1">
         <w:r>
           <w:rPr>
             <w:rStyle w:val="Hipervnculo"/>
@@ -6640,7 +6681,7 @@
             <w:noProof/>
             <w:webHidden/>
           </w:rPr>
-          <w:instrText xml:space="preserve"> PAGEREF _Toc63921509 \h </w:instrText>
+          <w:instrText xml:space="preserve"> PAGEREF _Toc64536138 \h </w:instrText>
         </w:r>
         <w:r>
           <w:rPr>
@@ -6684,7 +6725,7 @@
           <w:noProof/>
         </w:rPr>
       </w:pPr>
-      <w:hyperlink w:anchor="_Toc63921510" w:history="1">
+      <w:hyperlink w:anchor="_Toc64536139" w:history="1">
         <w:r>
           <w:rPr>
             <w:rStyle w:val="Hipervnculo"/>
@@ -6726,7 +6767,7 @@
             <w:noProof/>
             <w:webHidden/>
           </w:rPr>
-          <w:instrText xml:space="preserve"> PAGEREF _Toc63921510 \h </w:instrText>
+          <w:instrText xml:space="preserve"> PAGEREF _Toc64536139 \h </w:instrText>
         </w:r>
         <w:r>
           <w:rPr>
@@ -6772,7 +6813,7 @@
           <w:noProof/>
         </w:rPr>
       </w:pPr>
-      <w:hyperlink w:anchor="_Toc63921511" w:history="1">
+      <w:hyperlink w:anchor="_Toc64536140" w:history="1">
         <w:r>
           <w:rPr>
             <w:rStyle w:val="Hipervnculo"/>
@@ -6816,7 +6857,7 @@
             <w:noProof/>
             <w:webHidden/>
           </w:rPr>
-          <w:instrText xml:space="preserve"> PAGEREF _Toc63921511 \h </w:instrText>
+          <w:instrText xml:space="preserve"> PAGEREF _Toc64536140 \h </w:instrText>
         </w:r>
         <w:r>
           <w:rPr>
@@ -6860,7 +6901,7 @@
           <w:u w:val="none"/>
         </w:rPr>
       </w:pPr>
-      <w:hyperlink w:anchor="_Toc63921512" w:history="1">
+      <w:hyperlink w:anchor="_Toc64536141" w:history="1">
         <w:r>
           <w:rPr>
             <w:rStyle w:val="Hipervnculo"/>
@@ -6902,7 +6943,7 @@
             <w:noProof/>
             <w:webHidden/>
           </w:rPr>
-          <w:instrText xml:space="preserve"> PAGEREF _Toc63921512 \h </w:instrText>
+          <w:instrText xml:space="preserve"> PAGEREF _Toc64536141 \h </w:instrText>
         </w:r>
         <w:r>
           <w:rPr>
@@ -6948,7 +6989,7 @@
           <w:noProof/>
         </w:rPr>
       </w:pPr>
-      <w:hyperlink w:anchor="_Toc63921513" w:history="1">
+      <w:hyperlink w:anchor="_Toc64536142" w:history="1">
         <w:r>
           <w:rPr>
             <w:rStyle w:val="Hipervnculo"/>
@@ -6992,7 +7033,7 @@
             <w:noProof/>
             <w:webHidden/>
           </w:rPr>
-          <w:instrText xml:space="preserve"> PAGEREF _Toc63921513 \h </w:instrText>
+          <w:instrText xml:space="preserve"> PAGEREF _Toc64536142 \h </w:instrText>
         </w:r>
         <w:r>
           <w:rPr>
@@ -7038,7 +7079,7 @@
           <w:noProof/>
         </w:rPr>
       </w:pPr>
-      <w:hyperlink w:anchor="_Toc63921514" w:history="1">
+      <w:hyperlink w:anchor="_Toc64536143" w:history="1">
         <w:r>
           <w:rPr>
             <w:rStyle w:val="Hipervnculo"/>
@@ -7082,7 +7123,7 @@
             <w:noProof/>
             <w:webHidden/>
           </w:rPr>
-          <w:instrText xml:space="preserve"> PAGEREF _Toc63921514 \h </w:instrText>
+          <w:instrText xml:space="preserve"> PAGEREF _Toc64536143 \h </w:instrText>
         </w:r>
         <w:r>
           <w:rPr>
@@ -7126,7 +7167,7 @@
           <w:noProof/>
         </w:rPr>
       </w:pPr>
-      <w:hyperlink w:anchor="_Toc63921515" w:history="1">
+      <w:hyperlink w:anchor="_Toc64536144" w:history="1">
         <w:r>
           <w:rPr>
             <w:rStyle w:val="Hipervnculo"/>
@@ -7168,7 +7209,7 @@
             <w:noProof/>
             <w:webHidden/>
           </w:rPr>
-          <w:instrText xml:space="preserve"> PAGEREF _Toc63921515 \h </w:instrText>
+          <w:instrText xml:space="preserve"> PAGEREF _Toc64536144 \h </w:instrText>
         </w:r>
         <w:r>
           <w:rPr>
@@ -7212,7 +7253,7 @@
           <w:noProof/>
         </w:rPr>
       </w:pPr>
-      <w:hyperlink w:anchor="_Toc63921516" w:history="1">
+      <w:hyperlink w:anchor="_Toc64536145" w:history="1">
         <w:r>
           <w:rPr>
             <w:rStyle w:val="Hipervnculo"/>
@@ -7254,7 +7295,7 @@
             <w:noProof/>
             <w:webHidden/>
           </w:rPr>
-          <w:instrText xml:space="preserve"> PAGEREF _Toc63921516 \h </w:instrText>
+          <w:instrText xml:space="preserve"> PAGEREF _Toc64536145 \h </w:instrText>
         </w:r>
         <w:r>
           <w:rPr>
@@ -7300,7 +7341,7 @@
           <w:noProof/>
         </w:rPr>
       </w:pPr>
-      <w:hyperlink w:anchor="_Toc63921517" w:history="1">
+      <w:hyperlink w:anchor="_Toc64536146" w:history="1">
         <w:r>
           <w:rPr>
             <w:rStyle w:val="Hipervnculo"/>
@@ -7344,7 +7385,7 @@
             <w:noProof/>
             <w:webHidden/>
           </w:rPr>
-          <w:instrText xml:space="preserve"> PAGEREF _Toc63921517 \h </w:instrText>
+          <w:instrText xml:space="preserve"> PAGEREF _Toc64536146 \h </w:instrText>
         </w:r>
         <w:r>
           <w:rPr>
@@ -7388,7 +7429,7 @@
           <w:noProof/>
         </w:rPr>
       </w:pPr>
-      <w:hyperlink w:anchor="_Toc63921518" w:history="1">
+      <w:hyperlink w:anchor="_Toc64536147" w:history="1">
         <w:r>
           <w:rPr>
             <w:rStyle w:val="Hipervnculo"/>
@@ -7430,7 +7471,7 @@
             <w:noProof/>
             <w:webHidden/>
           </w:rPr>
-          <w:instrText xml:space="preserve"> PAGEREF _Toc63921518 \h </w:instrText>
+          <w:instrText xml:space="preserve"> PAGEREF _Toc64536147 \h </w:instrText>
         </w:r>
         <w:r>
           <w:rPr>
@@ -7474,7 +7515,7 @@
           <w:noProof/>
         </w:rPr>
       </w:pPr>
-      <w:hyperlink w:anchor="_Toc63921519" w:history="1">
+      <w:hyperlink w:anchor="_Toc64536148" w:history="1">
         <w:r>
           <w:rPr>
             <w:rStyle w:val="Hipervnculo"/>
@@ -7516,7 +7557,7 @@
             <w:noProof/>
             <w:webHidden/>
           </w:rPr>
-          <w:instrText xml:space="preserve"> PAGEREF _Toc63921519 \h </w:instrText>
+          <w:instrText xml:space="preserve"> PAGEREF _Toc64536148 \h </w:instrText>
         </w:r>
         <w:r>
           <w:rPr>
@@ -7559,7 +7600,7 @@
           <w:noProof/>
         </w:rPr>
       </w:pPr>
-      <w:hyperlink w:anchor="_Toc63921520" w:history="1">
+      <w:hyperlink w:anchor="_Toc64536149" w:history="1">
         <w:r>
           <w:rPr>
             <w:rStyle w:val="Hipervnculo"/>
@@ -7600,7 +7641,7 @@
             <w:noProof/>
             <w:webHidden/>
           </w:rPr>
-          <w:instrText xml:space="preserve"> PAGEREF _Toc63921520 \h </w:instrText>
+          <w:instrText xml:space="preserve"> PAGEREF _Toc64536149 \h </w:instrText>
         </w:r>
         <w:r>
           <w:rPr>
@@ -7643,7 +7684,7 @@
           <w:noProof/>
         </w:rPr>
       </w:pPr>
-      <w:hyperlink w:anchor="_Toc63921521" w:history="1">
+      <w:hyperlink w:anchor="_Toc64536150" w:history="1">
         <w:r>
           <w:rPr>
             <w:rStyle w:val="Hipervnculo"/>
@@ -7684,7 +7725,7 @@
             <w:noProof/>
             <w:webHidden/>
           </w:rPr>
-          <w:instrText xml:space="preserve"> PAGEREF _Toc63921521 \h </w:instrText>
+          <w:instrText xml:space="preserve"> PAGEREF _Toc64536150 \h </w:instrText>
         </w:r>
         <w:r>
           <w:rPr>
@@ -7728,7 +7769,7 @@
           <w:noProof/>
         </w:rPr>
       </w:pPr>
-      <w:hyperlink w:anchor="_Toc63921522" w:history="1">
+      <w:hyperlink w:anchor="_Toc64536151" w:history="1">
         <w:r>
           <w:rPr>
             <w:rStyle w:val="Hipervnculo"/>
@@ -7770,7 +7811,7 @@
             <w:noProof/>
             <w:webHidden/>
           </w:rPr>
-          <w:instrText xml:space="preserve"> PAGEREF _Toc63921522 \h </w:instrText>
+          <w:instrText xml:space="preserve"> PAGEREF _Toc64536151 \h </w:instrText>
         </w:r>
         <w:r>
           <w:rPr>
@@ -7813,7 +7854,7 @@
           <w:noProof/>
         </w:rPr>
       </w:pPr>
-      <w:hyperlink w:anchor="_Toc63921523" w:history="1">
+      <w:hyperlink w:anchor="_Toc64536152" w:history="1">
         <w:r>
           <w:rPr>
             <w:rStyle w:val="Hipervnculo"/>
@@ -7854,7 +7895,7 @@
             <w:noProof/>
             <w:webHidden/>
           </w:rPr>
-          <w:instrText xml:space="preserve"> PAGEREF _Toc63921523 \h </w:instrText>
+          <w:instrText xml:space="preserve"> PAGEREF _Toc64536152 \h </w:instrText>
         </w:r>
         <w:r>
           <w:rPr>
@@ -7897,7 +7938,7 @@
           <w:noProof/>
         </w:rPr>
       </w:pPr>
-      <w:hyperlink w:anchor="_Toc63921524" w:history="1">
+      <w:hyperlink w:anchor="_Toc64536153" w:history="1">
         <w:r>
           <w:rPr>
             <w:rStyle w:val="Hipervnculo"/>
@@ -7938,7 +7979,7 @@
             <w:noProof/>
             <w:webHidden/>
           </w:rPr>
-          <w:instrText xml:space="preserve"> PAGEREF _Toc63921524 \h </w:instrText>
+          <w:instrText xml:space="preserve"> PAGEREF _Toc64536153 \h </w:instrText>
         </w:r>
         <w:r>
           <w:rPr>
@@ -7984,7 +8025,7 @@
           <w:noProof/>
         </w:rPr>
       </w:pPr>
-      <w:hyperlink w:anchor="_Toc63921525" w:history="1">
+      <w:hyperlink w:anchor="_Toc64536154" w:history="1">
         <w:r>
           <w:rPr>
             <w:rStyle w:val="Hipervnculo"/>
@@ -8028,7 +8069,7 @@
             <w:noProof/>
             <w:webHidden/>
           </w:rPr>
-          <w:instrText xml:space="preserve"> PAGEREF _Toc63921525 \h </w:instrText>
+          <w:instrText xml:space="preserve"> PAGEREF _Toc64536154 \h </w:instrText>
         </w:r>
         <w:r>
           <w:rPr>
@@ -8072,7 +8113,7 @@
           <w:u w:val="none"/>
         </w:rPr>
       </w:pPr>
-      <w:hyperlink w:anchor="_Toc63921526" w:history="1">
+      <w:hyperlink w:anchor="_Toc64536155" w:history="1">
         <w:r>
           <w:rPr>
             <w:rStyle w:val="Hipervnculo"/>
@@ -8093,6 +8134,182 @@
             <w:rStyle w:val="Hipervnculo"/>
             <w:noProof/>
           </w:rPr>
+          <w:t>ANEXOS</w:t>
+        </w:r>
+        <w:r>
+          <w:rPr>
+            <w:noProof/>
+            <w:webHidden/>
+          </w:rPr>
+          <w:tab/>
+        </w:r>
+        <w:r>
+          <w:rPr>
+            <w:noProof/>
+            <w:webHidden/>
+          </w:rPr>
+          <w:fldChar w:fldCharType="begin"/>
+        </w:r>
+        <w:r>
+          <w:rPr>
+            <w:noProof/>
+            <w:webHidden/>
+          </w:rPr>
+          <w:instrText xml:space="preserve"> PAGEREF _Toc64536155 \h </w:instrText>
+        </w:r>
+        <w:r>
+          <w:rPr>
+            <w:noProof/>
+            <w:webHidden/>
+          </w:rPr>
+        </w:r>
+        <w:r>
+          <w:rPr>
+            <w:noProof/>
+            <w:webHidden/>
+          </w:rPr>
+          <w:fldChar w:fldCharType="separate"/>
+        </w:r>
+        <w:r>
+          <w:rPr>
+            <w:noProof/>
+            <w:webHidden/>
+          </w:rPr>
+          <w:t>43</w:t>
+        </w:r>
+        <w:r>
+          <w:rPr>
+            <w:noProof/>
+            <w:webHidden/>
+          </w:rPr>
+          <w:fldChar w:fldCharType="end"/>
+        </w:r>
+      </w:hyperlink>
+    </w:p>
+    <w:p>
+      <w:pPr>
+        <w:pStyle w:val="TDC2"/>
+        <w:tabs>
+          <w:tab w:val="left" w:pos="561"/>
+          <w:tab w:val="right" w:pos="10195"/>
+        </w:tabs>
+        <w:rPr>
+          <w:rFonts w:eastAsiaTheme="minorEastAsia" w:cstheme="minorBidi"/>
+          <w:b w:val="0"/>
+          <w:bCs w:val="0"/>
+          <w:smallCaps w:val="0"/>
+          <w:noProof/>
+        </w:rPr>
+      </w:pPr>
+      <w:hyperlink w:anchor="_Toc64536156" w:history="1">
+        <w:r>
+          <w:rPr>
+            <w:rStyle w:val="Hipervnculo"/>
+            <w:noProof/>
+          </w:rPr>
+          <w:t>5.1.</w:t>
+        </w:r>
+        <w:r>
+          <w:rPr>
+            <w:rFonts w:eastAsiaTheme="minorEastAsia" w:cstheme="minorBidi"/>
+            <w:b w:val="0"/>
+            <w:bCs w:val="0"/>
+            <w:smallCaps w:val="0"/>
+            <w:noProof/>
+          </w:rPr>
+          <w:tab/>
+        </w:r>
+        <w:r>
+          <w:rPr>
+            <w:rStyle w:val="Hipervnculo"/>
+            <w:noProof/>
+          </w:rPr>
+          <w:t>Fichero de Configuración de aplicación.</w:t>
+        </w:r>
+        <w:r>
+          <w:rPr>
+            <w:noProof/>
+            <w:webHidden/>
+          </w:rPr>
+          <w:tab/>
+        </w:r>
+        <w:r>
+          <w:rPr>
+            <w:noProof/>
+            <w:webHidden/>
+          </w:rPr>
+          <w:fldChar w:fldCharType="begin"/>
+        </w:r>
+        <w:r>
+          <w:rPr>
+            <w:noProof/>
+            <w:webHidden/>
+          </w:rPr>
+          <w:instrText xml:space="preserve"> PAGEREF _Toc64536156 \h </w:instrText>
+        </w:r>
+        <w:r>
+          <w:rPr>
+            <w:noProof/>
+            <w:webHidden/>
+          </w:rPr>
+        </w:r>
+        <w:r>
+          <w:rPr>
+            <w:noProof/>
+            <w:webHidden/>
+          </w:rPr>
+          <w:fldChar w:fldCharType="separate"/>
+        </w:r>
+        <w:r>
+          <w:rPr>
+            <w:noProof/>
+            <w:webHidden/>
+          </w:rPr>
+          <w:t>43</w:t>
+        </w:r>
+        <w:r>
+          <w:rPr>
+            <w:noProof/>
+            <w:webHidden/>
+          </w:rPr>
+          <w:fldChar w:fldCharType="end"/>
+        </w:r>
+      </w:hyperlink>
+    </w:p>
+    <w:p>
+      <w:pPr>
+        <w:pStyle w:val="TDC1"/>
+        <w:tabs>
+          <w:tab w:val="left" w:pos="387"/>
+          <w:tab w:val="right" w:pos="10195"/>
+        </w:tabs>
+        <w:rPr>
+          <w:rFonts w:eastAsiaTheme="minorEastAsia" w:cstheme="minorBidi"/>
+          <w:noProof/>
+          <w:u w:val="none"/>
+        </w:rPr>
+      </w:pPr>
+      <w:hyperlink w:anchor="_Toc64536157" w:history="1">
+        <w:r>
+          <w:rPr>
+            <w:rStyle w:val="Hipervnculo"/>
+            <w:noProof/>
+          </w:rPr>
+          <w:t>6.</w:t>
+        </w:r>
+        <w:r>
+          <w:rPr>
+            <w:rFonts w:eastAsiaTheme="minorEastAsia" w:cstheme="minorBidi"/>
+            <w:noProof/>
+            <w:u w:val="none"/>
+          </w:rPr>
+          <w:tab/>
+        </w:r>
+        <w:r>
+          <w:rPr>
+            <w:rStyle w:val="Hipervnculo"/>
+            <w:noProof/>
+          </w:rPr>
           <w:t>Glosario</w:t>
         </w:r>
         <w:r>
@@ -8114,7 +8331,7 @@
             <w:noProof/>
             <w:webHidden/>
           </w:rPr>
-          <w:instrText xml:space="preserve"> PAGEREF _Toc63921526 \h </w:instrText>
+          <w:instrText xml:space="preserve"> PAGEREF _Toc64536157 \h </w:instrText>
         </w:r>
         <w:r>
           <w:rPr>
@@ -8134,7 +8351,7 @@
             <w:noProof/>
             <w:webHidden/>
           </w:rPr>
-          <w:t>43</w:t>
+          <w:t>44</w:t>
         </w:r>
         <w:r>
           <w:rPr>
@@ -8202,7 +8419,7 @@
       <w:r>
         <w:fldChar w:fldCharType="separate"/>
       </w:r>
-      <w:hyperlink w:anchor="_Toc63921527" w:history="1">
+      <w:hyperlink w:anchor="_Toc64536158" w:history="1">
         <w:r>
           <w:rPr>
             <w:rStyle w:val="Hipervnculo"/>
@@ -8229,7 +8446,7 @@
             <w:noProof/>
             <w:webHidden/>
           </w:rPr>
-          <w:instrText xml:space="preserve"> PAGEREF _Toc63921527 \h </w:instrText>
+          <w:instrText xml:space="preserve"> PAGEREF _Toc64536158 \h </w:instrText>
         </w:r>
         <w:r>
           <w:rPr>
@@ -8275,7 +8492,7 @@
           <w:szCs w:val="22"/>
         </w:rPr>
       </w:pPr>
-      <w:hyperlink w:anchor="_Toc63921528" w:history="1">
+      <w:hyperlink w:anchor="_Toc64536159" w:history="1">
         <w:r>
           <w:rPr>
             <w:rStyle w:val="Hipervnculo"/>
@@ -8302,7 +8519,7 @@
             <w:noProof/>
             <w:webHidden/>
           </w:rPr>
-          <w:instrText xml:space="preserve"> PAGEREF _Toc63921528 \h </w:instrText>
+          <w:instrText xml:space="preserve"> PAGEREF _Toc64536159 \h </w:instrText>
         </w:r>
         <w:r>
           <w:rPr>
@@ -8348,7 +8565,7 @@
           <w:szCs w:val="22"/>
         </w:rPr>
       </w:pPr>
-      <w:hyperlink w:anchor="_Toc63921529" w:history="1">
+      <w:hyperlink w:anchor="_Toc64536160" w:history="1">
         <w:r>
           <w:rPr>
             <w:rStyle w:val="Hipervnculo"/>
@@ -8375,7 +8592,7 @@
             <w:noProof/>
             <w:webHidden/>
           </w:rPr>
-          <w:instrText xml:space="preserve"> PAGEREF _Toc63921529 \h </w:instrText>
+          <w:instrText xml:space="preserve"> PAGEREF _Toc64536160 \h </w:instrText>
         </w:r>
         <w:r>
           <w:rPr>
@@ -8421,7 +8638,7 @@
           <w:szCs w:val="22"/>
         </w:rPr>
       </w:pPr>
-      <w:hyperlink w:anchor="_Toc63921530" w:history="1">
+      <w:hyperlink w:anchor="_Toc64536161" w:history="1">
         <w:r>
           <w:rPr>
             <w:rStyle w:val="Hipervnculo"/>
@@ -8448,7 +8665,7 @@
             <w:noProof/>
             <w:webHidden/>
           </w:rPr>
-          <w:instrText xml:space="preserve"> PAGEREF _Toc63921530 \h </w:instrText>
+          <w:instrText xml:space="preserve"> PAGEREF _Toc64536161 \h </w:instrText>
         </w:r>
         <w:r>
           <w:rPr>
@@ -8494,7 +8711,7 @@
           <w:szCs w:val="22"/>
         </w:rPr>
       </w:pPr>
-      <w:hyperlink w:anchor="_Toc63921531" w:history="1">
+      <w:hyperlink w:anchor="_Toc64536162" w:history="1">
         <w:r>
           <w:rPr>
             <w:rStyle w:val="Hipervnculo"/>
@@ -8521,7 +8738,7 @@
             <w:noProof/>
             <w:webHidden/>
           </w:rPr>
-          <w:instrText xml:space="preserve"> PAGEREF _Toc63921531 \h </w:instrText>
+          <w:instrText xml:space="preserve"> PAGEREF _Toc64536162 \h </w:instrText>
         </w:r>
         <w:r>
           <w:rPr>
@@ -8567,7 +8784,7 @@
           <w:szCs w:val="22"/>
         </w:rPr>
       </w:pPr>
-      <w:hyperlink w:anchor="_Toc63921532" w:history="1">
+      <w:hyperlink w:anchor="_Toc64536163" w:history="1">
         <w:r>
           <w:rPr>
             <w:rStyle w:val="Hipervnculo"/>
@@ -8594,7 +8811,7 @@
             <w:noProof/>
             <w:webHidden/>
           </w:rPr>
-          <w:instrText xml:space="preserve"> PAGEREF _Toc63921532 \h </w:instrText>
+          <w:instrText xml:space="preserve"> PAGEREF _Toc64536163 \h </w:instrText>
         </w:r>
         <w:r>
           <w:rPr>
@@ -8640,7 +8857,7 @@
           <w:szCs w:val="22"/>
         </w:rPr>
       </w:pPr>
-      <w:hyperlink w:anchor="_Toc63921533" w:history="1">
+      <w:hyperlink w:anchor="_Toc64536164" w:history="1">
         <w:r>
           <w:rPr>
             <w:rStyle w:val="Hipervnculo"/>
@@ -8667,7 +8884,7 @@
             <w:noProof/>
             <w:webHidden/>
           </w:rPr>
-          <w:instrText xml:space="preserve"> PAGEREF _Toc63921533 \h </w:instrText>
+          <w:instrText xml:space="preserve"> PAGEREF _Toc64536164 \h </w:instrText>
         </w:r>
         <w:r>
           <w:rPr>
@@ -8713,7 +8930,7 @@
           <w:szCs w:val="22"/>
         </w:rPr>
       </w:pPr>
-      <w:hyperlink w:anchor="_Toc63921534" w:history="1">
+      <w:hyperlink w:anchor="_Toc64536165" w:history="1">
         <w:r>
           <w:rPr>
             <w:rStyle w:val="Hipervnculo"/>
@@ -8740,7 +8957,7 @@
             <w:noProof/>
             <w:webHidden/>
           </w:rPr>
-          <w:instrText xml:space="preserve"> PAGEREF _Toc63921534 \h </w:instrText>
+          <w:instrText xml:space="preserve"> PAGEREF _Toc64536165 \h </w:instrText>
         </w:r>
         <w:r>
           <w:rPr>
@@ -8786,7 +9003,7 @@
           <w:szCs w:val="22"/>
         </w:rPr>
       </w:pPr>
-      <w:hyperlink w:anchor="_Toc63921535" w:history="1">
+      <w:hyperlink w:anchor="_Toc64536166" w:history="1">
         <w:r>
           <w:rPr>
             <w:rStyle w:val="Hipervnculo"/>
@@ -8813,7 +9030,7 @@
             <w:noProof/>
             <w:webHidden/>
           </w:rPr>
-          <w:instrText xml:space="preserve"> PAGEREF _Toc63921535 \h </w:instrText>
+          <w:instrText xml:space="preserve"> PAGEREF _Toc64536166 \h </w:instrText>
         </w:r>
         <w:r>
           <w:rPr>
@@ -8859,7 +9076,7 @@
           <w:szCs w:val="22"/>
         </w:rPr>
       </w:pPr>
-      <w:hyperlink w:anchor="_Toc63921536" w:history="1">
+      <w:hyperlink w:anchor="_Toc64536167" w:history="1">
         <w:r>
           <w:rPr>
             <w:rStyle w:val="Hipervnculo"/>
@@ -8886,7 +9103,7 @@
             <w:noProof/>
             <w:webHidden/>
           </w:rPr>
-          <w:instrText xml:space="preserve"> PAGEREF _Toc63921536 \h </w:instrText>
+          <w:instrText xml:space="preserve"> PAGEREF _Toc64536167 \h </w:instrText>
         </w:r>
         <w:r>
           <w:rPr>
@@ -8932,7 +9149,7 @@
           <w:szCs w:val="22"/>
         </w:rPr>
       </w:pPr>
-      <w:hyperlink w:anchor="_Toc63921537" w:history="1">
+      <w:hyperlink w:anchor="_Toc64536168" w:history="1">
         <w:r>
           <w:rPr>
             <w:rStyle w:val="Hipervnculo"/>
@@ -8959,7 +9176,7 @@
             <w:noProof/>
             <w:webHidden/>
           </w:rPr>
-          <w:instrText xml:space="preserve"> PAGEREF _Toc63921537 \h </w:instrText>
+          <w:instrText xml:space="preserve"> PAGEREF _Toc64536168 \h </w:instrText>
         </w:r>
         <w:r>
           <w:rPr>
@@ -9005,7 +9222,7 @@
           <w:szCs w:val="22"/>
         </w:rPr>
       </w:pPr>
-      <w:hyperlink w:anchor="_Toc63921538" w:history="1">
+      <w:hyperlink w:anchor="_Toc64536169" w:history="1">
         <w:r>
           <w:rPr>
             <w:rStyle w:val="Hipervnculo"/>
@@ -9032,7 +9249,7 @@
             <w:noProof/>
             <w:webHidden/>
           </w:rPr>
-          <w:instrText xml:space="preserve"> PAGEREF _Toc63921538 \h </w:instrText>
+          <w:instrText xml:space="preserve"> PAGEREF _Toc64536169 \h </w:instrText>
         </w:r>
         <w:r>
           <w:rPr>
@@ -9078,7 +9295,7 @@
           <w:szCs w:val="22"/>
         </w:rPr>
       </w:pPr>
-      <w:hyperlink w:anchor="_Toc63921539" w:history="1">
+      <w:hyperlink w:anchor="_Toc64536170" w:history="1">
         <w:r>
           <w:rPr>
             <w:rStyle w:val="Hipervnculo"/>
@@ -9105,7 +9322,7 @@
             <w:noProof/>
             <w:webHidden/>
           </w:rPr>
-          <w:instrText xml:space="preserve"> PAGEREF _Toc63921539 \h </w:instrText>
+          <w:instrText xml:space="preserve"> PAGEREF _Toc64536170 \h </w:instrText>
         </w:r>
         <w:r>
           <w:rPr>
@@ -9151,7 +9368,7 @@
           <w:szCs w:val="22"/>
         </w:rPr>
       </w:pPr>
-      <w:hyperlink w:anchor="_Toc63921540" w:history="1">
+      <w:hyperlink w:anchor="_Toc64536171" w:history="1">
         <w:r>
           <w:rPr>
             <w:rStyle w:val="Hipervnculo"/>
@@ -9178,7 +9395,7 @@
             <w:noProof/>
             <w:webHidden/>
           </w:rPr>
-          <w:instrText xml:space="preserve"> PAGEREF _Toc63921540 \h </w:instrText>
+          <w:instrText xml:space="preserve"> PAGEREF _Toc64536171 \h </w:instrText>
         </w:r>
         <w:r>
           <w:rPr>
@@ -9224,7 +9441,7 @@
           <w:szCs w:val="22"/>
         </w:rPr>
       </w:pPr>
-      <w:hyperlink w:anchor="_Toc63921541" w:history="1">
+      <w:hyperlink w:anchor="_Toc64536172" w:history="1">
         <w:r>
           <w:rPr>
             <w:rStyle w:val="Hipervnculo"/>
@@ -9251,7 +9468,7 @@
             <w:noProof/>
             <w:webHidden/>
           </w:rPr>
-          <w:instrText xml:space="preserve"> PAGEREF _Toc63921541 \h </w:instrText>
+          <w:instrText xml:space="preserve"> PAGEREF _Toc64536172 \h </w:instrText>
         </w:r>
         <w:r>
           <w:rPr>
@@ -9297,7 +9514,7 @@
           <w:szCs w:val="22"/>
         </w:rPr>
       </w:pPr>
-      <w:hyperlink w:anchor="_Toc63921542" w:history="1">
+      <w:hyperlink w:anchor="_Toc64536173" w:history="1">
         <w:r>
           <w:rPr>
             <w:rStyle w:val="Hipervnculo"/>
@@ -9324,7 +9541,7 @@
             <w:noProof/>
             <w:webHidden/>
           </w:rPr>
-          <w:instrText xml:space="preserve"> PAGEREF _Toc63921542 \h </w:instrText>
+          <w:instrText xml:space="preserve"> PAGEREF _Toc64536173 \h </w:instrText>
         </w:r>
         <w:r>
           <w:rPr>
@@ -9370,7 +9587,7 @@
           <w:szCs w:val="22"/>
         </w:rPr>
       </w:pPr>
-      <w:hyperlink w:anchor="_Toc63921543" w:history="1">
+      <w:hyperlink w:anchor="_Toc64536174" w:history="1">
         <w:r>
           <w:rPr>
             <w:rStyle w:val="Hipervnculo"/>
@@ -9397,7 +9614,7 @@
             <w:noProof/>
             <w:webHidden/>
           </w:rPr>
-          <w:instrText xml:space="preserve"> PAGEREF _Toc63921543 \h </w:instrText>
+          <w:instrText xml:space="preserve"> PAGEREF _Toc64536174 \h </w:instrText>
         </w:r>
         <w:r>
           <w:rPr>
@@ -9443,7 +9660,7 @@
           <w:szCs w:val="22"/>
         </w:rPr>
       </w:pPr>
-      <w:hyperlink w:anchor="_Toc63921544" w:history="1">
+      <w:hyperlink w:anchor="_Toc64536175" w:history="1">
         <w:r>
           <w:rPr>
             <w:rStyle w:val="Hipervnculo"/>
@@ -9470,7 +9687,7 @@
             <w:noProof/>
             <w:webHidden/>
           </w:rPr>
-          <w:instrText xml:space="preserve"> PAGEREF _Toc63921544 \h </w:instrText>
+          <w:instrText xml:space="preserve"> PAGEREF _Toc64536175 \h </w:instrText>
         </w:r>
         <w:r>
           <w:rPr>
@@ -9516,7 +9733,7 @@
           <w:szCs w:val="22"/>
         </w:rPr>
       </w:pPr>
-      <w:hyperlink w:anchor="_Toc63921545" w:history="1">
+      <w:hyperlink w:anchor="_Toc64536176" w:history="1">
         <w:r>
           <w:rPr>
             <w:rStyle w:val="Hipervnculo"/>
@@ -9543,7 +9760,7 @@
             <w:noProof/>
             <w:webHidden/>
           </w:rPr>
-          <w:instrText xml:space="preserve"> PAGEREF _Toc63921545 \h </w:instrText>
+          <w:instrText xml:space="preserve"> PAGEREF _Toc64536176 \h </w:instrText>
         </w:r>
         <w:r>
           <w:rPr>
@@ -9589,7 +9806,7 @@
           <w:szCs w:val="22"/>
         </w:rPr>
       </w:pPr>
-      <w:hyperlink w:anchor="_Toc63921546" w:history="1">
+      <w:hyperlink w:anchor="_Toc64536177" w:history="1">
         <w:r>
           <w:rPr>
             <w:rStyle w:val="Hipervnculo"/>
@@ -9616,7 +9833,7 @@
             <w:noProof/>
             <w:webHidden/>
           </w:rPr>
-          <w:instrText xml:space="preserve"> PAGEREF _Toc63921546 \h </w:instrText>
+          <w:instrText xml:space="preserve"> PAGEREF _Toc64536177 \h </w:instrText>
         </w:r>
         <w:r>
           <w:rPr>
@@ -9662,7 +9879,7 @@
           <w:szCs w:val="22"/>
         </w:rPr>
       </w:pPr>
-      <w:hyperlink w:anchor="_Toc63921547" w:history="1">
+      <w:hyperlink w:anchor="_Toc64536178" w:history="1">
         <w:r>
           <w:rPr>
             <w:rStyle w:val="Hipervnculo"/>
@@ -9689,7 +9906,7 @@
             <w:noProof/>
             <w:webHidden/>
           </w:rPr>
-          <w:instrText xml:space="preserve"> PAGEREF _Toc63921547 \h </w:instrText>
+          <w:instrText xml:space="preserve"> PAGEREF _Toc64536178 \h </w:instrText>
         </w:r>
         <w:r>
           <w:rPr>
@@ -9735,7 +9952,7 @@
           <w:szCs w:val="22"/>
         </w:rPr>
       </w:pPr>
-      <w:hyperlink w:anchor="_Toc63921548" w:history="1">
+      <w:hyperlink w:anchor="_Toc64536179" w:history="1">
         <w:r>
           <w:rPr>
             <w:rStyle w:val="Hipervnculo"/>
@@ -9762,7 +9979,7 @@
             <w:noProof/>
             <w:webHidden/>
           </w:rPr>
-          <w:instrText xml:space="preserve"> PAGEREF _Toc63921548 \h </w:instrText>
+          <w:instrText xml:space="preserve"> PAGEREF _Toc64536179 \h </w:instrText>
         </w:r>
         <w:r>
           <w:rPr>
@@ -9808,7 +10025,7 @@
           <w:szCs w:val="22"/>
         </w:rPr>
       </w:pPr>
-      <w:hyperlink w:anchor="_Toc63921549" w:history="1">
+      <w:hyperlink w:anchor="_Toc64536180" w:history="1">
         <w:r>
           <w:rPr>
             <w:rStyle w:val="Hipervnculo"/>
@@ -9835,7 +10052,7 @@
             <w:noProof/>
             <w:webHidden/>
           </w:rPr>
-          <w:instrText xml:space="preserve"> PAGEREF _Toc63921549 \h </w:instrText>
+          <w:instrText xml:space="preserve"> PAGEREF _Toc64536180 \h </w:instrText>
         </w:r>
         <w:r>
           <w:rPr>
@@ -9881,7 +10098,7 @@
           <w:szCs w:val="22"/>
         </w:rPr>
       </w:pPr>
-      <w:hyperlink w:anchor="_Toc63921550" w:history="1">
+      <w:hyperlink w:anchor="_Toc64536181" w:history="1">
         <w:r>
           <w:rPr>
             <w:rStyle w:val="Hipervnculo"/>
@@ -9908,7 +10125,7 @@
             <w:noProof/>
             <w:webHidden/>
           </w:rPr>
-          <w:instrText xml:space="preserve"> PAGEREF _Toc63921550 \h </w:instrText>
+          <w:instrText xml:space="preserve"> PAGEREF _Toc64536181 \h </w:instrText>
         </w:r>
         <w:r>
           <w:rPr>
@@ -9997,7 +10214,7 @@
         </w:rPr>
         <w:fldChar w:fldCharType="separate"/>
       </w:r>
-      <w:hyperlink w:anchor="_Toc63921551" w:history="1">
+      <w:hyperlink w:anchor="_Toc64536182" w:history="1">
         <w:r>
           <w:rPr>
             <w:rStyle w:val="Hipervnculo"/>
@@ -10024,7 +10241,7 @@
             <w:noProof/>
             <w:webHidden/>
           </w:rPr>
-          <w:instrText xml:space="preserve"> PAGEREF _Toc63921551 \h </w:instrText>
+          <w:instrText xml:space="preserve"> PAGEREF _Toc64536182 \h </w:instrText>
         </w:r>
         <w:r>
           <w:rPr>
@@ -10070,7 +10287,7 @@
           <w:szCs w:val="22"/>
         </w:rPr>
       </w:pPr>
-      <w:hyperlink w:anchor="_Toc63921552" w:history="1">
+      <w:hyperlink w:anchor="_Toc64536183" w:history="1">
         <w:r>
           <w:rPr>
             <w:rStyle w:val="Hipervnculo"/>
@@ -10097,7 +10314,7 @@
             <w:noProof/>
             <w:webHidden/>
           </w:rPr>
-          <w:instrText xml:space="preserve"> PAGEREF _Toc63921552 \h </w:instrText>
+          <w:instrText xml:space="preserve"> PAGEREF _Toc64536183 \h </w:instrText>
         </w:r>
         <w:r>
           <w:rPr>
@@ -10143,7 +10360,7 @@
           <w:szCs w:val="22"/>
         </w:rPr>
       </w:pPr>
-      <w:hyperlink w:anchor="_Toc63921553" w:history="1">
+      <w:hyperlink w:anchor="_Toc64536184" w:history="1">
         <w:r>
           <w:rPr>
             <w:rStyle w:val="Hipervnculo"/>
@@ -10170,7 +10387,7 @@
             <w:noProof/>
             <w:webHidden/>
           </w:rPr>
-          <w:instrText xml:space="preserve"> PAGEREF _Toc63921553 \h </w:instrText>
+          <w:instrText xml:space="preserve"> PAGEREF _Toc64536184 \h </w:instrText>
         </w:r>
         <w:r>
           <w:rPr>
@@ -10216,7 +10433,7 @@
           <w:szCs w:val="22"/>
         </w:rPr>
       </w:pPr>
-      <w:hyperlink w:anchor="_Toc63921554" w:history="1">
+      <w:hyperlink w:anchor="_Toc64536185" w:history="1">
         <w:r>
           <w:rPr>
             <w:rStyle w:val="Hipervnculo"/>
@@ -10243,7 +10460,7 @@
             <w:noProof/>
             <w:webHidden/>
           </w:rPr>
-          <w:instrText xml:space="preserve"> PAGEREF _Toc63921554 \h </w:instrText>
+          <w:instrText xml:space="preserve"> PAGEREF _Toc64536185 \h </w:instrText>
         </w:r>
         <w:r>
           <w:rPr>
@@ -10289,7 +10506,7 @@
           <w:szCs w:val="22"/>
         </w:rPr>
       </w:pPr>
-      <w:hyperlink w:anchor="_Toc63921555" w:history="1">
+      <w:hyperlink w:anchor="_Toc64536186" w:history="1">
         <w:r>
           <w:rPr>
             <w:rStyle w:val="Hipervnculo"/>
@@ -10316,7 +10533,7 @@
             <w:noProof/>
             <w:webHidden/>
           </w:rPr>
-          <w:instrText xml:space="preserve"> PAGEREF _Toc63921555 \h </w:instrText>
+          <w:instrText xml:space="preserve"> PAGEREF _Toc64536186 \h </w:instrText>
         </w:r>
         <w:r>
           <w:rPr>
@@ -10362,12 +10579,85 @@
           <w:szCs w:val="22"/>
         </w:rPr>
       </w:pPr>
-      <w:hyperlink w:anchor="_Toc63921556" w:history="1">
+      <w:hyperlink w:anchor="_Toc64536187" w:history="1">
         <w:r>
           <w:rPr>
             <w:rStyle w:val="Hipervnculo"/>
             <w:noProof/>
           </w:rPr>
+          <w:t>Tabla 6. Contenido del fichero de configuración de aplicación.</w:t>
+        </w:r>
+        <w:r>
+          <w:rPr>
+            <w:noProof/>
+            <w:webHidden/>
+          </w:rPr>
+          <w:tab/>
+        </w:r>
+        <w:r>
+          <w:rPr>
+            <w:noProof/>
+            <w:webHidden/>
+          </w:rPr>
+          <w:fldChar w:fldCharType="begin"/>
+        </w:r>
+        <w:r>
+          <w:rPr>
+            <w:noProof/>
+            <w:webHidden/>
+          </w:rPr>
+          <w:instrText xml:space="preserve"> PAGEREF _Toc64536187 \h </w:instrText>
+        </w:r>
+        <w:r>
+          <w:rPr>
+            <w:noProof/>
+            <w:webHidden/>
+          </w:rPr>
+        </w:r>
+        <w:r>
+          <w:rPr>
+            <w:noProof/>
+            <w:webHidden/>
+          </w:rPr>
+          <w:fldChar w:fldCharType="separate"/>
+        </w:r>
+        <w:r>
+          <w:rPr>
+            <w:noProof/>
+            <w:webHidden/>
+          </w:rPr>
+          <w:t>43</w:t>
+        </w:r>
+        <w:r>
+          <w:rPr>
+            <w:noProof/>
+            <w:webHidden/>
+          </w:rPr>
+          <w:fldChar w:fldCharType="end"/>
+        </w:r>
+      </w:hyperlink>
+    </w:p>
+    <w:p>
+      <w:pPr>
+        <w:pStyle w:val="Tabladeilustraciones"/>
+        <w:tabs>
+          <w:tab w:val="right" w:leader="dot" w:pos="10195"/>
+        </w:tabs>
+        <w:rPr>
+          <w:rFonts w:eastAsiaTheme="minorEastAsia" w:cstheme="minorBidi"/>
+          <w:i w:val="0"/>
+          <w:iCs w:val="0"/>
+          <w:noProof/>
+          <w:sz w:val="22"/>
+          <w:szCs w:val="22"/>
+        </w:rPr>
+      </w:pPr>
+      <w:hyperlink w:anchor="_Toc64536188" w:history="1">
+        <w:r>
+          <w:rPr>
+            <w:rStyle w:val="Hipervnculo"/>
+            <w:noProof/>
+          </w:rPr>
           <w:t>Tabla 6. Glosario de Abreviaturas</w:t>
         </w:r>
         <w:r>
@@ -10389,7 +10679,7 @@
             <w:noProof/>
             <w:webHidden/>
           </w:rPr>
-          <w:instrText xml:space="preserve"> PAGEREF _Toc63921556 \h </w:instrText>
+          <w:instrText xml:space="preserve"> PAGEREF _Toc64536188 \h </w:instrText>
         </w:r>
         <w:r>
           <w:rPr>
@@ -10409,7 +10699,7 @@
             <w:noProof/>
             <w:webHidden/>
           </w:rPr>
-          <w:t>43</w:t>
+          <w:t>44</w:t>
         </w:r>
         <w:r>
           <w:rPr>
@@ -10460,7 +10750,7 @@
       <w:pPr>
         <w:pStyle w:val="Ttulo1"/>
       </w:pPr>
-      <w:bookmarkStart w:id="3" w:name="_Toc63921473"/>
+      <w:bookmarkStart w:id="3" w:name="_Toc64536102"/>
       <w:r>
         <w:lastRenderedPageBreak/>
         <w:t>Introducción</w:t>
@@ -10471,7 +10761,7 @@
       <w:pPr>
         <w:pStyle w:val="Ttulo2"/>
       </w:pPr>
-      <w:bookmarkStart w:id="4" w:name="_Toc63921474"/>
+      <w:bookmarkStart w:id="4" w:name="_Toc64536103"/>
       <w:r>
         <w:t>Descripción Preliminar.</w:t>
       </w:r>
@@ -10607,7 +10897,7 @@
       <w:pPr>
         <w:pStyle w:val="Ttulo2"/>
       </w:pPr>
-      <w:bookmarkStart w:id="5" w:name="_Toc63921475"/>
+      <w:bookmarkStart w:id="5" w:name="_Toc64536104"/>
       <w:r>
         <w:t>Características Principales.</w:t>
       </w:r>
@@ -11157,7 +11447,7 @@
       <w:pPr>
         <w:pStyle w:val="Ttulo2"/>
       </w:pPr>
-      <w:bookmarkStart w:id="6" w:name="_Toc63921476"/>
+      <w:bookmarkStart w:id="6" w:name="_Toc64536105"/>
       <w:r>
         <w:lastRenderedPageBreak/>
         <w:t>Referencias.</w:t>
@@ -11612,7 +11902,7 @@
       <w:pPr>
         <w:pStyle w:val="PiedeIlustracion"/>
       </w:pPr>
-      <w:bookmarkStart w:id="7" w:name="_Toc63921551"/>
+      <w:bookmarkStart w:id="7" w:name="_Toc64536182"/>
       <w:r>
         <w:t xml:space="preserve">Tabla </w:t>
       </w:r>
@@ -11662,7 +11952,7 @@
       <w:pPr>
         <w:pStyle w:val="Ttulo1"/>
       </w:pPr>
-      <w:bookmarkStart w:id="8" w:name="_Toc63921477"/>
+      <w:bookmarkStart w:id="8" w:name="_Toc64536106"/>
       <w:r>
         <w:lastRenderedPageBreak/>
         <w:t>Descripción General.</w:t>
@@ -11673,7 +11963,7 @@
       <w:pPr>
         <w:pStyle w:val="Ttulo2"/>
       </w:pPr>
-      <w:bookmarkStart w:id="9" w:name="_Toc63921478"/>
+      <w:bookmarkStart w:id="9" w:name="_Toc64536107"/>
       <w:r>
         <w:t>Arquitectura Hardware.</w:t>
       </w:r>
@@ -11715,7 +12005,7 @@
       <w:pPr>
         <w:pStyle w:val="Ttulo3"/>
       </w:pPr>
-      <w:bookmarkStart w:id="10" w:name="_Toc63921479"/>
+      <w:bookmarkStart w:id="10" w:name="_Toc64536108"/>
       <w:r>
         <w:t>Estructura Versión 0.</w:t>
       </w:r>
@@ -13270,31 +13560,18 @@
         <w:pStyle w:val="PiedeIlustracion"/>
       </w:pPr>
       <w:bookmarkStart w:id="11" w:name="_Ref62466629"/>
-      <w:bookmarkStart w:id="12" w:name="_Toc63921527"/>
+      <w:bookmarkStart w:id="12" w:name="_Toc64536158"/>
       <w:r>
         <w:t xml:space="preserve">Ilustración </w:t>
       </w:r>
-      <w:r>
-        <w:fldChar w:fldCharType="begin"/>
-      </w:r>
-      <w:r>
-        <w:instrText xml:space="preserve"> SEQ Ilustración \* ARABIC </w:instrText>
-      </w:r>
-      <w:r>
-        <w:fldChar w:fldCharType="separate"/>
-      </w:r>
-      <w:r>
-        <w:rPr>
-          <w:noProof/>
-        </w:rPr>
-        <w:t>1</w:t>
-      </w:r>
-      <w:r>
-        <w:rPr>
-          <w:noProof/>
-        </w:rPr>
-        <w:fldChar w:fldCharType="end"/>
-      </w:r>
+      <w:fldSimple w:instr=" SEQ Ilustración \* ARABIC ">
+        <w:r>
+          <w:rPr>
+            <w:noProof/>
+          </w:rPr>
+          <w:t>1</w:t>
+        </w:r>
+      </w:fldSimple>
       <w:bookmarkEnd w:id="11"/>
       <w:r>
         <w:t>. Esquema hardware de conexión para CD30</w:t>
@@ -13419,7 +13696,7 @@
       <w:pPr>
         <w:pStyle w:val="Ttulo3"/>
       </w:pPr>
-      <w:bookmarkStart w:id="13" w:name="_Toc63921480"/>
+      <w:bookmarkStart w:id="13" w:name="_Toc64536109"/>
       <w:r>
         <w:t>Estructura Versión 1.</w:t>
       </w:r>
@@ -15867,31 +16144,18 @@
         <w:pStyle w:val="PiedeIlustracion"/>
       </w:pPr>
       <w:bookmarkStart w:id="14" w:name="_Ref62469571"/>
-      <w:bookmarkStart w:id="15" w:name="_Toc63921528"/>
+      <w:bookmarkStart w:id="15" w:name="_Toc64536159"/>
       <w:r>
         <w:t xml:space="preserve">Ilustración </w:t>
       </w:r>
-      <w:r>
-        <w:fldChar w:fldCharType="begin"/>
-      </w:r>
-      <w:r>
-        <w:instrText xml:space="preserve"> SEQ Ilustración \* ARABIC </w:instrText>
-      </w:r>
-      <w:r>
-        <w:fldChar w:fldCharType="separate"/>
-      </w:r>
-      <w:r>
-        <w:rPr>
-          <w:noProof/>
-        </w:rPr>
-        <w:t>2</w:t>
-      </w:r>
-      <w:r>
-        <w:rPr>
-          <w:noProof/>
-        </w:rPr>
-        <w:fldChar w:fldCharType="end"/>
-      </w:r>
+      <w:fldSimple w:instr=" SEQ Ilustración \* ARABIC ">
+        <w:r>
+          <w:rPr>
+            <w:noProof/>
+          </w:rPr>
+          <w:t>2</w:t>
+        </w:r>
+      </w:fldSimple>
       <w:bookmarkEnd w:id="14"/>
       <w:r>
         <w:t>. Esquema hardware de conexión para ULISES V 5000i.</w:t>
@@ -16069,7 +16333,7 @@
       <w:bookmarkStart w:id="20" w:name="_Toc2241603"/>
       <w:bookmarkStart w:id="21" w:name="_Toc5354484"/>
       <w:bookmarkStart w:id="22" w:name="_Toc41469146"/>
-      <w:bookmarkStart w:id="23" w:name="_Toc63921481"/>
+      <w:bookmarkStart w:id="23" w:name="_Toc64536110"/>
       <w:r>
         <w:t>Arquitectura Software</w:t>
       </w:r>
@@ -16562,7 +16826,7 @@
       <w:bookmarkStart w:id="27" w:name="_Toc2241759"/>
       <w:bookmarkStart w:id="28" w:name="_Toc5354626"/>
       <w:bookmarkStart w:id="29" w:name="_Toc41469298"/>
-      <w:bookmarkStart w:id="30" w:name="_Toc63921552"/>
+      <w:bookmarkStart w:id="30" w:name="_Toc64536183"/>
       <w:r>
         <w:t xml:space="preserve">Tabla </w:t>
       </w:r>
@@ -16634,7 +16898,7 @@
       <w:pPr>
         <w:pStyle w:val="Ttulo2"/>
       </w:pPr>
-      <w:bookmarkStart w:id="31" w:name="_Toc63921482"/>
+      <w:bookmarkStart w:id="31" w:name="_Toc64536111"/>
       <w:r>
         <w:t>Funciones.</w:t>
       </w:r>
@@ -16644,7 +16908,7 @@
       <w:pPr>
         <w:pStyle w:val="Ttulo3"/>
       </w:pPr>
-      <w:bookmarkStart w:id="32" w:name="_Toc63921483"/>
+      <w:bookmarkStart w:id="32" w:name="_Toc64536112"/>
       <w:r>
         <w:t xml:space="preserve">Interfaz SACTA a </w:t>
       </w:r>
@@ -16710,7 +16974,7 @@
       <w:pPr>
         <w:pStyle w:val="Ttulo3"/>
       </w:pPr>
-      <w:bookmarkStart w:id="33" w:name="_Toc63921484"/>
+      <w:bookmarkStart w:id="33" w:name="_Toc64536113"/>
       <w:r>
         <w:t xml:space="preserve">Interfaz SACTA a </w:t>
       </w:r>
@@ -16773,7 +17037,7 @@
       <w:pPr>
         <w:pStyle w:val="Ttulo3"/>
       </w:pPr>
-      <w:bookmarkStart w:id="34" w:name="_Toc63921485"/>
+      <w:bookmarkStart w:id="34" w:name="_Toc64536114"/>
       <w:r>
         <w:t>Sincronización de Actividad de Emuladores.</w:t>
       </w:r>
@@ -17368,7 +17632,7 @@
       <w:pPr>
         <w:pStyle w:val="Ttulo3"/>
       </w:pPr>
-      <w:bookmarkStart w:id="35" w:name="_Toc63921486"/>
+      <w:bookmarkStart w:id="35" w:name="_Toc64536115"/>
       <w:r>
         <w:t>Gestión de Sectorizaciones.</w:t>
       </w:r>
@@ -18162,12 +18426,12 @@
       <w:pPr>
         <w:pStyle w:val="Ttulo3"/>
       </w:pPr>
-      <w:bookmarkStart w:id="36" w:name="_Toc63921487"/>
-      <w:bookmarkStart w:id="37" w:name="_Ref62556152"/>
-      <w:bookmarkStart w:id="38" w:name="_Ref62556185"/>
-      <w:bookmarkStart w:id="39" w:name="_Ref62556199"/>
-      <w:bookmarkStart w:id="40" w:name="_Ref62556217"/>
-      <w:bookmarkStart w:id="41" w:name="_Ref62556223"/>
+      <w:bookmarkStart w:id="36" w:name="_Ref62556152"/>
+      <w:bookmarkStart w:id="37" w:name="_Ref62556185"/>
+      <w:bookmarkStart w:id="38" w:name="_Ref62556199"/>
+      <w:bookmarkStart w:id="39" w:name="_Ref62556217"/>
+      <w:bookmarkStart w:id="40" w:name="_Ref62556223"/>
+      <w:bookmarkStart w:id="41" w:name="_Toc64536116"/>
       <w:r>
         <w:t xml:space="preserve">Control </w:t>
       </w:r>
@@ -18183,7 +18447,7 @@
       <w:r>
         <w:t>Standby</w:t>
       </w:r>
-      <w:bookmarkEnd w:id="36"/>
+      <w:bookmarkEnd w:id="41"/>
       <w:proofErr w:type="spellEnd"/>
     </w:p>
     <w:p>
@@ -18326,18 +18590,18 @@
       <w:pPr>
         <w:pStyle w:val="Ttulo3"/>
       </w:pPr>
-      <w:bookmarkStart w:id="42" w:name="_Toc63921488"/>
+      <w:bookmarkStart w:id="42" w:name="_Toc64536117"/>
       <w:r>
         <w:t>Histórico</w:t>
       </w:r>
       <w:r>
         <w:t>.</w:t>
       </w:r>
+      <w:bookmarkEnd w:id="36"/>
       <w:bookmarkEnd w:id="37"/>
       <w:bookmarkEnd w:id="38"/>
       <w:bookmarkEnd w:id="39"/>
       <w:bookmarkEnd w:id="40"/>
-      <w:bookmarkEnd w:id="41"/>
       <w:bookmarkEnd w:id="42"/>
       <w:r>
         <w:t xml:space="preserve"> </w:t>
@@ -18906,7 +19170,7 @@
       <w:pPr>
         <w:pStyle w:val="Ttulo3"/>
       </w:pPr>
-      <w:bookmarkStart w:id="43" w:name="_Toc63921489"/>
+      <w:bookmarkStart w:id="43" w:name="_Toc64536118"/>
       <w:r>
         <w:lastRenderedPageBreak/>
         <w:t>Interfaz de Usuario.</w:t>
@@ -18921,7 +19185,7 @@
         <w:pStyle w:val="Ttulo4"/>
       </w:pPr>
       <w:bookmarkStart w:id="44" w:name="_Ref62558365"/>
-      <w:bookmarkStart w:id="45" w:name="_Toc63921490"/>
+      <w:bookmarkStart w:id="45" w:name="_Toc64536119"/>
       <w:r>
         <w:t>Control de Acceso.</w:t>
       </w:r>
@@ -18964,7 +19228,7 @@
       <w:pPr>
         <w:pStyle w:val="Ttulo4"/>
       </w:pPr>
-      <w:bookmarkStart w:id="46" w:name="_Toc63921491"/>
+      <w:bookmarkStart w:id="46" w:name="_Toc64536120"/>
       <w:r>
         <w:t>Monitorización de Estado.</w:t>
       </w:r>
@@ -19243,7 +19507,7 @@
       <w:pPr>
         <w:pStyle w:val="Ttulo4"/>
       </w:pPr>
-      <w:bookmarkStart w:id="47" w:name="_Toc63921492"/>
+      <w:bookmarkStart w:id="47" w:name="_Toc64536121"/>
       <w:r>
         <w:t>Explotación de Históricos.</w:t>
       </w:r>
@@ -19444,7 +19708,7 @@
       <w:pPr>
         <w:pStyle w:val="Ttulo4"/>
       </w:pPr>
-      <w:bookmarkStart w:id="48" w:name="_Toc63921493"/>
+      <w:bookmarkStart w:id="48" w:name="_Toc64536122"/>
       <w:r>
         <w:t>Configuración del Sistema.</w:t>
       </w:r>
@@ -19828,7 +20092,7 @@
       <w:pPr>
         <w:pStyle w:val="Ttulo2"/>
       </w:pPr>
-      <w:bookmarkStart w:id="49" w:name="_Toc63921494"/>
+      <w:bookmarkStart w:id="49" w:name="_Toc64536123"/>
       <w:r>
         <w:t>Dimensionamiento.</w:t>
       </w:r>
@@ -20107,7 +20371,7 @@
       <w:pPr>
         <w:pStyle w:val="Ttulo1"/>
       </w:pPr>
-      <w:bookmarkStart w:id="50" w:name="_Toc63921495"/>
+      <w:bookmarkStart w:id="50" w:name="_Toc64536124"/>
       <w:r>
         <w:lastRenderedPageBreak/>
         <w:t>Guía de Instalación.</w:t>
@@ -20118,7 +20382,7 @@
       <w:pPr>
         <w:pStyle w:val="Ttulo2"/>
       </w:pPr>
-      <w:bookmarkStart w:id="51" w:name="_Toc63921496"/>
+      <w:bookmarkStart w:id="51" w:name="_Toc64536125"/>
       <w:r>
         <w:t>Preparación.</w:t>
       </w:r>
@@ -20128,7 +20392,7 @@
       <w:pPr>
         <w:pStyle w:val="Ttulo3"/>
       </w:pPr>
-      <w:bookmarkStart w:id="52" w:name="_Toc63921497"/>
+      <w:bookmarkStart w:id="52" w:name="_Toc64536126"/>
       <w:r>
         <w:t>Ordenador Simple.</w:t>
       </w:r>
@@ -20138,7 +20402,7 @@
       <w:pPr>
         <w:pStyle w:val="Ttulo4"/>
       </w:pPr>
-      <w:bookmarkStart w:id="53" w:name="_Toc63921498"/>
+      <w:bookmarkStart w:id="53" w:name="_Toc64536127"/>
       <w:r>
         <w:t>Establecer las IP físicas y virtuales que se van a configurar.</w:t>
       </w:r>
@@ -20685,7 +20949,7 @@
         <w:pStyle w:val="PiedeIlustracion"/>
       </w:pPr>
       <w:bookmarkStart w:id="54" w:name="_Ref62470805"/>
-      <w:bookmarkStart w:id="55" w:name="_Toc63921553"/>
+      <w:bookmarkStart w:id="55" w:name="_Toc64536184"/>
       <w:r>
         <w:t xml:space="preserve">Tabla </w:t>
       </w:r>
@@ -20729,7 +20993,7 @@
       <w:pPr>
         <w:pStyle w:val="Ttulo4"/>
       </w:pPr>
-      <w:bookmarkStart w:id="56" w:name="_Toc63921499"/>
+      <w:bookmarkStart w:id="56" w:name="_Toc64536128"/>
       <w:r>
         <w:t>Instalar y configurar las interfaces ETH (6).</w:t>
       </w:r>
@@ -20779,7 +21043,7 @@
       <w:pPr>
         <w:pStyle w:val="Ttulo4"/>
       </w:pPr>
-      <w:bookmarkStart w:id="63" w:name="_Toc63921500"/>
+      <w:bookmarkStart w:id="63" w:name="_Toc64536129"/>
       <w:r>
         <w:t>Componentes</w:t>
       </w:r>
@@ -20967,7 +21231,7 @@
       <w:pPr>
         <w:pStyle w:val="Ttulo4"/>
       </w:pPr>
-      <w:bookmarkStart w:id="71" w:name="_Toc63921501"/>
+      <w:bookmarkStart w:id="71" w:name="_Toc64536130"/>
       <w:bookmarkEnd w:id="68"/>
       <w:bookmarkEnd w:id="69"/>
       <w:bookmarkEnd w:id="70"/>
@@ -21114,7 +21378,7 @@
       <w:pPr>
         <w:pStyle w:val="Ttulo3"/>
       </w:pPr>
-      <w:bookmarkStart w:id="72" w:name="_Toc63921502"/>
+      <w:bookmarkStart w:id="72" w:name="_Toc64536131"/>
       <w:r>
         <w:t xml:space="preserve">CLUSTER </w:t>
       </w:r>
@@ -21127,7 +21391,7 @@
       <w:pPr>
         <w:pStyle w:val="Ttulo4"/>
       </w:pPr>
-      <w:bookmarkStart w:id="73" w:name="_Toc63921503"/>
+      <w:bookmarkStart w:id="73" w:name="_Toc64536132"/>
       <w:r>
         <w:t>Establecer</w:t>
       </w:r>
@@ -21726,7 +21990,7 @@
         <w:pStyle w:val="PiedeIlustracion"/>
       </w:pPr>
       <w:bookmarkStart w:id="74" w:name="_Ref62471080"/>
-      <w:bookmarkStart w:id="75" w:name="_Toc63921554"/>
+      <w:bookmarkStart w:id="75" w:name="_Toc64536185"/>
       <w:r>
         <w:t xml:space="preserve">Tabla </w:t>
       </w:r>
@@ -22283,7 +22547,7 @@
         <w:pStyle w:val="PiedeIlustracion"/>
       </w:pPr>
       <w:bookmarkStart w:id="76" w:name="_Ref62471088"/>
-      <w:bookmarkStart w:id="77" w:name="_Toc63921555"/>
+      <w:bookmarkStart w:id="77" w:name="_Toc64536186"/>
       <w:r>
         <w:t xml:space="preserve">Tabla </w:t>
       </w:r>
@@ -22333,7 +22597,7 @@
       <w:pPr>
         <w:pStyle w:val="Ttulo4"/>
       </w:pPr>
-      <w:bookmarkStart w:id="78" w:name="_Toc63921504"/>
+      <w:bookmarkStart w:id="78" w:name="_Toc64536133"/>
       <w:r>
         <w:t>Instalar las Interfaces ETH adicionales (4) y Configurar los TEAMS.</w:t>
       </w:r>
@@ -22527,7 +22791,7 @@
       <w:bookmarkStart w:id="80" w:name="_Toc520302606"/>
       <w:bookmarkStart w:id="81" w:name="_Toc27641887"/>
       <w:bookmarkStart w:id="82" w:name="_Toc54778167"/>
-      <w:bookmarkStart w:id="83" w:name="_Toc63921529"/>
+      <w:bookmarkStart w:id="83" w:name="_Toc64536160"/>
       <w:r>
         <w:t xml:space="preserve">Ilustración </w:t>
       </w:r>
@@ -22681,7 +22945,7 @@
       <w:bookmarkStart w:id="86" w:name="_Toc520302607"/>
       <w:bookmarkStart w:id="87" w:name="_Toc27641888"/>
       <w:bookmarkStart w:id="88" w:name="_Toc54778168"/>
-      <w:bookmarkStart w:id="89" w:name="_Toc63921530"/>
+      <w:bookmarkStart w:id="89" w:name="_Toc64536161"/>
       <w:r>
         <w:t xml:space="preserve">Ilustración </w:t>
       </w:r>
@@ -22834,7 +23098,7 @@
       <w:bookmarkStart w:id="92" w:name="_Toc520302608"/>
       <w:bookmarkStart w:id="93" w:name="_Toc27641889"/>
       <w:bookmarkStart w:id="94" w:name="_Toc54778169"/>
-      <w:bookmarkStart w:id="95" w:name="_Toc63921531"/>
+      <w:bookmarkStart w:id="95" w:name="_Toc64536162"/>
       <w:r>
         <w:t xml:space="preserve">Ilustración </w:t>
       </w:r>
@@ -22988,7 +23252,7 @@
       <w:bookmarkStart w:id="98" w:name="_Toc520302609"/>
       <w:bookmarkStart w:id="99" w:name="_Toc27641890"/>
       <w:bookmarkStart w:id="100" w:name="_Toc54778170"/>
-      <w:bookmarkStart w:id="101" w:name="_Toc63921532"/>
+      <w:bookmarkStart w:id="101" w:name="_Toc64536163"/>
       <w:r>
         <w:t xml:space="preserve">Ilustración </w:t>
       </w:r>
@@ -23141,7 +23405,7 @@
       <w:bookmarkStart w:id="104" w:name="_Toc520302610"/>
       <w:bookmarkStart w:id="105" w:name="_Toc27641891"/>
       <w:bookmarkStart w:id="106" w:name="_Toc54778171"/>
-      <w:bookmarkStart w:id="107" w:name="_Toc63921533"/>
+      <w:bookmarkStart w:id="107" w:name="_Toc64536164"/>
       <w:r>
         <w:t xml:space="preserve">Ilustración </w:t>
       </w:r>
@@ -23294,7 +23558,7 @@
       <w:bookmarkStart w:id="110" w:name="_Toc520302611"/>
       <w:bookmarkStart w:id="111" w:name="_Toc27641892"/>
       <w:bookmarkStart w:id="112" w:name="_Toc54778172"/>
-      <w:bookmarkStart w:id="113" w:name="_Toc63921534"/>
+      <w:bookmarkStart w:id="113" w:name="_Toc64536165"/>
       <w:r>
         <w:t xml:space="preserve">Ilustración </w:t>
       </w:r>
@@ -23538,7 +23802,7 @@
       <w:bookmarkStart w:id="116" w:name="_Toc520302612"/>
       <w:bookmarkStart w:id="117" w:name="_Toc27641893"/>
       <w:bookmarkStart w:id="118" w:name="_Toc54778173"/>
-      <w:bookmarkStart w:id="119" w:name="_Toc63921535"/>
+      <w:bookmarkStart w:id="119" w:name="_Toc64536166"/>
       <w:r>
         <w:t xml:space="preserve">Ilustración </w:t>
       </w:r>
@@ -23656,7 +23920,7 @@
       <w:pPr>
         <w:pStyle w:val="Ttulo4"/>
       </w:pPr>
-      <w:bookmarkStart w:id="121" w:name="_Toc63921505"/>
+      <w:bookmarkStart w:id="121" w:name="_Toc64536134"/>
       <w:r>
         <w:t>Instalar y configurar el Controlador de Bucle Local.</w:t>
       </w:r>
@@ -23741,7 +24005,7 @@
       <w:pPr>
         <w:pStyle w:val="PiedeIlustracion"/>
       </w:pPr>
-      <w:bookmarkStart w:id="122" w:name="_Toc63921536"/>
+      <w:bookmarkStart w:id="122" w:name="_Toc64536167"/>
       <w:r>
         <w:t xml:space="preserve">Ilustración </w:t>
       </w:r>
@@ -24365,7 +24629,7 @@
       <w:pPr>
         <w:pStyle w:val="PiedeIlustracion"/>
       </w:pPr>
-      <w:bookmarkStart w:id="123" w:name="_Toc63921537"/>
+      <w:bookmarkStart w:id="123" w:name="_Toc64536168"/>
       <w:r>
         <w:t xml:space="preserve">Ilustración </w:t>
       </w:r>
@@ -24490,7 +24754,7 @@
       <w:pPr>
         <w:pStyle w:val="Ttulo4"/>
       </w:pPr>
-      <w:bookmarkStart w:id="124" w:name="_Toc63921506"/>
+      <w:bookmarkStart w:id="124" w:name="_Toc64536135"/>
       <w:r>
         <w:t>Actualizar y configurar el servicio de CLUSTER.</w:t>
       </w:r>
@@ -24677,7 +24941,7 @@
       <w:pPr>
         <w:pStyle w:val="PiedeIlustracion"/>
       </w:pPr>
-      <w:bookmarkStart w:id="125" w:name="_Toc63921538"/>
+      <w:bookmarkStart w:id="125" w:name="_Toc64536169"/>
       <w:r>
         <w:t xml:space="preserve">Ilustración </w:t>
       </w:r>
@@ -24826,7 +25090,7 @@
       <w:pPr>
         <w:pStyle w:val="Ttulo4"/>
       </w:pPr>
-      <w:bookmarkStart w:id="126" w:name="_Toc63921507"/>
+      <w:bookmarkStart w:id="126" w:name="_Toc64536136"/>
       <w:r>
         <w:t xml:space="preserve">Reconfigurar el servicio SACTA del </w:t>
       </w:r>
@@ -24942,7 +25206,7 @@
       <w:pPr>
         <w:pStyle w:val="PiedeIlustracion"/>
       </w:pPr>
-      <w:bookmarkStart w:id="127" w:name="_Toc63921539"/>
+      <w:bookmarkStart w:id="127" w:name="_Toc64536170"/>
       <w:r>
         <w:t xml:space="preserve">Ilustración </w:t>
       </w:r>
@@ -25217,7 +25481,7 @@
       <w:pPr>
         <w:pStyle w:val="Ttulo2"/>
       </w:pPr>
-      <w:bookmarkStart w:id="128" w:name="_Toc63921508"/>
+      <w:bookmarkStart w:id="128" w:name="_Toc64536137"/>
       <w:r>
         <w:t>I</w:t>
       </w:r>
@@ -25236,7 +25500,7 @@
       <w:bookmarkStart w:id="132" w:name="_Toc2241624"/>
       <w:bookmarkStart w:id="133" w:name="_Toc5354506"/>
       <w:bookmarkStart w:id="134" w:name="_Toc41469168"/>
-      <w:bookmarkStart w:id="135" w:name="_Toc63921509"/>
+      <w:bookmarkStart w:id="135" w:name="_Toc64536138"/>
       <w:r>
         <w:t>Prerrequisitos.</w:t>
       </w:r>
@@ -25271,15 +25535,7 @@
         <w:spacing w:before="120" w:line="360" w:lineRule="auto"/>
       </w:pPr>
       <w:r>
-        <w:t xml:space="preserve">Internet Explorer 11 (o superior), Google </w:t>
-      </w:r>
-      <w:proofErr w:type="spellStart"/>
-      <w:r>
-        <w:t>Chrome</w:t>
-      </w:r>
-      <w:proofErr w:type="spellEnd"/>
-      <w:r>
-        <w:t xml:space="preserve"> o Mozilla Firefox como navegador por defecto.</w:t>
+        <w:t>Internet Explorer 11 (o superior), Google Chrome o Mozilla Firefox como navegador por defecto.</w:t>
       </w:r>
     </w:p>
     <w:p>
@@ -25306,7 +25562,7 @@
       <w:bookmarkStart w:id="140" w:name="_Toc5354507"/>
       <w:bookmarkStart w:id="141" w:name="_Toc41469169"/>
       <w:bookmarkStart w:id="142" w:name="_Ref62640112"/>
-      <w:bookmarkStart w:id="143" w:name="_Toc63921510"/>
+      <w:bookmarkStart w:id="143" w:name="_Toc64536139"/>
       <w:r>
         <w:t>Proceso.</w:t>
       </w:r>
@@ -25519,14 +25775,12 @@
             <w:r>
               <w:rPr>
                 <w:noProof/>
-                <w:sz w:val="18"/>
-                <w:szCs w:val="18"/>
               </w:rPr>
               <w:drawing>
-                <wp:inline distT="0" distB="0" distL="0" distR="0" wp14:anchorId="6769A3B1" wp14:editId="5AB9A021">
-                  <wp:extent cx="3802380" cy="2956560"/>
-                  <wp:effectExtent l="0" t="0" r="7620" b="0"/>
-                  <wp:docPr id="5" name="Imagen 5"/>
+                <wp:inline distT="0" distB="0" distL="0" distR="0" wp14:anchorId="15039182" wp14:editId="0C640721">
+                  <wp:extent cx="2282400" cy="1774800"/>
+                  <wp:effectExtent l="0" t="0" r="3810" b="0"/>
+                  <wp:docPr id="15" name="Imagen 15"/>
                   <wp:cNvGraphicFramePr>
                     <a:graphicFrameLocks xmlns:a="http://schemas.openxmlformats.org/drawingml/2006/main" noChangeAspect="1"/>
                   </wp:cNvGraphicFramePr>
@@ -25546,7 +25800,7 @@
                         <pic:spPr>
                           <a:xfrm>
                             <a:off x="0" y="0"/>
-                            <a:ext cx="3802380" cy="2956560"/>
+                            <a:ext cx="2282400" cy="1774800"/>
                           </a:xfrm>
                           <a:prstGeom prst="rect">
                             <a:avLst/>
@@ -25572,7 +25826,14 @@
                 <w:sz w:val="18"/>
                 <w:szCs w:val="18"/>
               </w:rPr>
-              <w:t>Configurar las IP:</w:t>
+              <w:t>Configurar los datos</w:t>
+            </w:r>
+            <w:r>
+              <w:rPr>
+                <w:sz w:val="18"/>
+                <w:szCs w:val="18"/>
+              </w:rPr>
+              <w:t>:</w:t>
             </w:r>
           </w:p>
           <w:p>
@@ -25686,6 +25947,94 @@
           </w:p>
           <w:p>
             <w:pPr>
+              <w:pStyle w:val="Prrafodelista"/>
+              <w:numPr>
+                <w:ilvl w:val="0"/>
+                <w:numId w:val="17"/>
+              </w:numPr>
+              <w:rPr>
+                <w:sz w:val="18"/>
+                <w:szCs w:val="18"/>
+              </w:rPr>
+            </w:pPr>
+            <w:r>
+              <w:rPr>
+                <w:sz w:val="18"/>
+                <w:szCs w:val="18"/>
+              </w:rPr>
+              <w:t>Usuario ‘</w:t>
+            </w:r>
+            <w:proofErr w:type="spellStart"/>
+            <w:r>
+              <w:rPr>
+                <w:sz w:val="18"/>
+                <w:szCs w:val="18"/>
+              </w:rPr>
+              <w:t>root</w:t>
+            </w:r>
+            <w:proofErr w:type="spellEnd"/>
+            <w:r>
+              <w:rPr>
+                <w:sz w:val="18"/>
+                <w:szCs w:val="18"/>
+              </w:rPr>
+              <w:t>’ de la base de datos.</w:t>
+            </w:r>
+          </w:p>
+          <w:p>
+            <w:pPr>
+              <w:pStyle w:val="Prrafodelista"/>
+              <w:numPr>
+                <w:ilvl w:val="0"/>
+                <w:numId w:val="17"/>
+              </w:numPr>
+              <w:rPr>
+                <w:sz w:val="18"/>
+                <w:szCs w:val="18"/>
+              </w:rPr>
+            </w:pPr>
+            <w:r>
+              <w:rPr>
+                <w:sz w:val="18"/>
+                <w:szCs w:val="18"/>
+              </w:rPr>
+              <w:t xml:space="preserve">Clave de Acceso para el </w:t>
+            </w:r>
+            <w:proofErr w:type="spellStart"/>
+            <w:r>
+              <w:rPr>
+                <w:sz w:val="18"/>
+                <w:szCs w:val="18"/>
+              </w:rPr>
+              <w:t>usurio</w:t>
+            </w:r>
+            <w:proofErr w:type="spellEnd"/>
+            <w:r>
+              <w:rPr>
+                <w:sz w:val="18"/>
+                <w:szCs w:val="18"/>
+              </w:rPr>
+              <w:t xml:space="preserve"> ‘</w:t>
+            </w:r>
+            <w:proofErr w:type="spellStart"/>
+            <w:r>
+              <w:rPr>
+                <w:sz w:val="18"/>
+                <w:szCs w:val="18"/>
+              </w:rPr>
+              <w:t>root</w:t>
+            </w:r>
+            <w:proofErr w:type="spellEnd"/>
+            <w:r>
+              <w:rPr>
+                <w:sz w:val="18"/>
+                <w:szCs w:val="18"/>
+              </w:rPr>
+              <w:t>’ de la base de datos.</w:t>
+            </w:r>
+          </w:p>
+          <w:p>
+            <w:pPr>
               <w:rPr>
                 <w:sz w:val="18"/>
                 <w:szCs w:val="18"/>
@@ -25766,7 +26115,6 @@
                 <w:sz w:val="18"/>
                 <w:szCs w:val="18"/>
               </w:rPr>
-              <w:lastRenderedPageBreak/>
               <w:t>Pulsar ‘</w:t>
             </w:r>
             <w:r>
@@ -25793,7 +26141,6 @@
               <w:rPr>
                 <w:noProof/>
               </w:rPr>
-              <w:lastRenderedPageBreak/>
               <w:drawing>
                 <wp:inline distT="0" distB="0" distL="0" distR="0" wp14:anchorId="6852E7A2" wp14:editId="4F8D235E">
                   <wp:extent cx="2282400" cy="1774800"/>
@@ -25843,7 +26190,6 @@
                 <w:sz w:val="18"/>
                 <w:szCs w:val="18"/>
               </w:rPr>
-              <w:lastRenderedPageBreak/>
               <w:t>Esperar a que concluya la instalación</w:t>
             </w:r>
           </w:p>
@@ -25945,7 +26291,7 @@
       <w:bookmarkStart w:id="146" w:name="_Toc2241703"/>
       <w:bookmarkStart w:id="147" w:name="_Toc5354571"/>
       <w:bookmarkStart w:id="148" w:name="_Toc41469243"/>
-      <w:bookmarkStart w:id="149" w:name="_Toc63921540"/>
+      <w:bookmarkStart w:id="149" w:name="_Toc64536171"/>
       <w:r>
         <w:t xml:space="preserve">Ilustración </w:t>
       </w:r>
@@ -26107,7 +26453,7 @@
       <w:pPr>
         <w:pStyle w:val="PiedeIlustracion"/>
       </w:pPr>
-      <w:bookmarkStart w:id="150" w:name="_Toc63921541"/>
+      <w:bookmarkStart w:id="150" w:name="_Toc64536172"/>
       <w:r>
         <w:t xml:space="preserve">Ilustración </w:t>
       </w:r>
@@ -26159,7 +26505,7 @@
       <w:pPr>
         <w:pStyle w:val="Ttulo2"/>
       </w:pPr>
-      <w:bookmarkStart w:id="151" w:name="_Toc63921511"/>
+      <w:bookmarkStart w:id="151" w:name="_Toc64536140"/>
       <w:r>
         <w:t>Configuración del Sistema.</w:t>
       </w:r>
@@ -26261,7 +26607,7 @@
       <w:pPr>
         <w:pStyle w:val="Ttulo1"/>
       </w:pPr>
-      <w:bookmarkStart w:id="152" w:name="_Toc63921512"/>
+      <w:bookmarkStart w:id="152" w:name="_Toc64536141"/>
       <w:r>
         <w:lastRenderedPageBreak/>
         <w:t>Aplicación Web. Guía de Usuario.</w:t>
@@ -26400,7 +26746,7 @@
       <w:bookmarkStart w:id="155" w:name="_Toc519592984"/>
       <w:bookmarkStart w:id="156" w:name="_Toc5274716"/>
       <w:bookmarkStart w:id="157" w:name="_Toc55228282"/>
-      <w:bookmarkStart w:id="158" w:name="_Toc63921542"/>
+      <w:bookmarkStart w:id="158" w:name="_Toc64536173"/>
       <w:r>
         <w:t xml:space="preserve">Ilustración </w:t>
       </w:r>
@@ -26471,7 +26817,7 @@
       <w:pPr>
         <w:pStyle w:val="Ttulo2"/>
       </w:pPr>
-      <w:bookmarkStart w:id="159" w:name="_Toc63921513"/>
+      <w:bookmarkStart w:id="159" w:name="_Toc64536142"/>
       <w:r>
         <w:t>Estructura General.</w:t>
       </w:r>
@@ -26544,7 +26890,7 @@
       <w:pPr>
         <w:pStyle w:val="PiedeIlustracion"/>
       </w:pPr>
-      <w:bookmarkStart w:id="160" w:name="_Toc63921543"/>
+      <w:bookmarkStart w:id="160" w:name="_Toc64536174"/>
       <w:r>
         <w:t xml:space="preserve">Ilustración </w:t>
       </w:r>
@@ -26983,7 +27329,7 @@
       <w:pPr>
         <w:pStyle w:val="Ttulo2"/>
       </w:pPr>
-      <w:bookmarkStart w:id="161" w:name="_Toc63921514"/>
+      <w:bookmarkStart w:id="161" w:name="_Toc64536143"/>
       <w:r>
         <w:t>Información de Estado e Historicos.</w:t>
       </w:r>
@@ -27037,7 +27383,7 @@
       </w:pPr>
       <w:bookmarkStart w:id="162" w:name="_Ref62654396"/>
       <w:bookmarkStart w:id="163" w:name="_Ref62654406"/>
-      <w:bookmarkStart w:id="164" w:name="_Toc63921515"/>
+      <w:bookmarkStart w:id="164" w:name="_Toc64536144"/>
       <w:r>
         <w:t>Información de Estado.</w:t>
       </w:r>
@@ -27123,7 +27469,7 @@
       <w:pPr>
         <w:pStyle w:val="PiedeIlustracion"/>
       </w:pPr>
-      <w:bookmarkStart w:id="165" w:name="_Toc63921544"/>
+      <w:bookmarkStart w:id="165" w:name="_Toc64536175"/>
       <w:r>
         <w:t xml:space="preserve">Ilustración </w:t>
       </w:r>
@@ -27711,7 +28057,7 @@
       <w:pPr>
         <w:pStyle w:val="Ttulo3"/>
       </w:pPr>
-      <w:bookmarkStart w:id="166" w:name="_Toc63921516"/>
+      <w:bookmarkStart w:id="166" w:name="_Toc64536145"/>
       <w:r>
         <w:t>Históricos.</w:t>
       </w:r>
@@ -27796,7 +28142,7 @@
       <w:pPr>
         <w:pStyle w:val="PiedeIlustracion"/>
       </w:pPr>
-      <w:bookmarkStart w:id="167" w:name="_Toc63921545"/>
+      <w:bookmarkStart w:id="167" w:name="_Toc64536176"/>
       <w:r>
         <w:lastRenderedPageBreak/>
         <w:t xml:space="preserve">Ilustración </w:t>
@@ -27947,7 +28293,7 @@
       <w:pPr>
         <w:pStyle w:val="PiedeIlustracion"/>
       </w:pPr>
-      <w:bookmarkStart w:id="168" w:name="_Toc63921546"/>
+      <w:bookmarkStart w:id="168" w:name="_Toc64536177"/>
       <w:r>
         <w:t xml:space="preserve">Ilustración </w:t>
       </w:r>
@@ -28633,7 +28979,7 @@
       </w:pPr>
       <w:bookmarkStart w:id="169" w:name="_Ref62636995"/>
       <w:bookmarkStart w:id="170" w:name="_Ref62637001"/>
-      <w:bookmarkStart w:id="171" w:name="_Toc63921517"/>
+      <w:bookmarkStart w:id="171" w:name="_Toc64536146"/>
       <w:r>
         <w:t>Configuración.</w:t>
       </w:r>
@@ -28945,7 +29291,7 @@
       <w:pPr>
         <w:pStyle w:val="Ttulo3"/>
       </w:pPr>
-      <w:bookmarkStart w:id="172" w:name="_Toc63921518"/>
+      <w:bookmarkStart w:id="172" w:name="_Toc64536147"/>
       <w:r>
         <w:t>Parámetros Generales</w:t>
       </w:r>
@@ -29052,7 +29398,7 @@
       <w:pPr>
         <w:pStyle w:val="PiedeIlustracion"/>
       </w:pPr>
-      <w:bookmarkStart w:id="173" w:name="_Toc63921547"/>
+      <w:bookmarkStart w:id="173" w:name="_Toc64536178"/>
       <w:r>
         <w:t xml:space="preserve">Ilustración </w:t>
       </w:r>
@@ -29191,7 +29537,7 @@
         <w:pStyle w:val="Ttulo3"/>
       </w:pPr>
       <w:bookmarkStart w:id="174" w:name="_Ref62641681"/>
-      <w:bookmarkStart w:id="175" w:name="_Toc63921519"/>
+      <w:bookmarkStart w:id="175" w:name="_Toc64536148"/>
       <w:r>
         <w:t>Configuración de Interfaz con SCV</w:t>
       </w:r>
@@ -29266,7 +29612,7 @@
       <w:pPr>
         <w:pStyle w:val="PiedeIlustracion"/>
       </w:pPr>
-      <w:bookmarkStart w:id="176" w:name="_Toc63921548"/>
+      <w:bookmarkStart w:id="176" w:name="_Toc64536179"/>
       <w:r>
         <w:t xml:space="preserve">Ilustración </w:t>
       </w:r>
@@ -29349,7 +29695,7 @@
       <w:pPr>
         <w:pStyle w:val="Ttulo4"/>
       </w:pPr>
-      <w:bookmarkStart w:id="177" w:name="_Toc63921520"/>
+      <w:bookmarkStart w:id="177" w:name="_Toc64536149"/>
       <w:r>
         <w:t>Grupo de Comunicaciones.</w:t>
       </w:r>
@@ -29581,7 +29927,7 @@
       <w:pPr>
         <w:pStyle w:val="Ttulo4"/>
       </w:pPr>
-      <w:bookmarkStart w:id="178" w:name="_Toc63921521"/>
+      <w:bookmarkStart w:id="178" w:name="_Toc64536150"/>
       <w:r>
         <w:t xml:space="preserve">Grupo de Protocolo </w:t>
       </w:r>
@@ -29892,25 +30238,20 @@
         <w:t>Sectores Virtuales.</w:t>
       </w:r>
       <w:r>
-        <w:t xml:space="preserve"> Lista de ID de Sectores V</w:t>
-      </w:r>
-      <w:bookmarkStart w:id="179" w:name="_GoBack"/>
+        <w:t xml:space="preserve"> Lista de ID de Sectores Virtuales (separados por comas) manejados en la interfaz. Esta lista no es editable ya que es calculada en función de los datos introducidos en las dependencias.</w:t>
+      </w:r>
+    </w:p>
+    <w:p>
+      <w:pPr>
+        <w:pStyle w:val="Ttulo3"/>
+      </w:pPr>
+      <w:bookmarkStart w:id="179" w:name="_Ref62639570"/>
+      <w:bookmarkStart w:id="180" w:name="_Toc64536151"/>
+      <w:r>
+        <w:t>Configuración de Interfaz con SACTA.</w:t>
+      </w:r>
       <w:bookmarkEnd w:id="179"/>
-      <w:r>
-        <w:t>irtuales (separados por comas) manejados en la interfaz. Esta lista no es editable ya que es calculada en función de los datos introducidos en las dependencias.</w:t>
-      </w:r>
-    </w:p>
-    <w:p>
-      <w:pPr>
-        <w:pStyle w:val="Ttulo3"/>
-      </w:pPr>
-      <w:bookmarkStart w:id="180" w:name="_Ref62639570"/>
-      <w:bookmarkStart w:id="181" w:name="_Toc63921522"/>
-      <w:r>
-        <w:t>Configuración de Interfaz con SACTA.</w:t>
-      </w:r>
       <w:bookmarkEnd w:id="180"/>
-      <w:bookmarkEnd w:id="181"/>
     </w:p>
     <w:p>
       <w:pPr>
@@ -29988,7 +30329,7 @@
       <w:pPr>
         <w:pStyle w:val="PiedeIlustracion"/>
       </w:pPr>
-      <w:bookmarkStart w:id="182" w:name="_Toc63921549"/>
+      <w:bookmarkStart w:id="181" w:name="_Toc64536180"/>
       <w:r>
         <w:t xml:space="preserve">Ilustración </w:t>
       </w:r>
@@ -30031,7 +30372,7 @@
       <w:r>
         <w:t>.</w:t>
       </w:r>
-      <w:bookmarkEnd w:id="182"/>
+      <w:bookmarkEnd w:id="181"/>
     </w:p>
     <w:p>
       <w:pPr>
@@ -30158,11 +30499,11 @@
       <w:pPr>
         <w:pStyle w:val="Ttulo4"/>
       </w:pPr>
-      <w:bookmarkStart w:id="183" w:name="_Toc63921523"/>
+      <w:bookmarkStart w:id="182" w:name="_Toc64536152"/>
       <w:r>
         <w:t>Grupo de Comunicaciones.</w:t>
       </w:r>
-      <w:bookmarkEnd w:id="183"/>
+      <w:bookmarkEnd w:id="182"/>
     </w:p>
     <w:p>
       <w:r>
@@ -30398,7 +30739,7 @@
       <w:pPr>
         <w:pStyle w:val="Ttulo4"/>
       </w:pPr>
-      <w:bookmarkStart w:id="184" w:name="_Toc63921524"/>
+      <w:bookmarkStart w:id="183" w:name="_Toc64536153"/>
       <w:r>
         <w:t xml:space="preserve">Grupo de Protocolo </w:t>
       </w:r>
@@ -30410,7 +30751,7 @@
       <w:r>
         <w:t>.</w:t>
       </w:r>
-      <w:bookmarkEnd w:id="184"/>
+      <w:bookmarkEnd w:id="183"/>
     </w:p>
     <w:p>
       <w:r>
@@ -30797,12 +31138,12 @@
       <w:pPr>
         <w:pStyle w:val="Ttulo2"/>
       </w:pPr>
-      <w:bookmarkStart w:id="185" w:name="_Toc63921525"/>
+      <w:bookmarkStart w:id="184" w:name="_Toc64536154"/>
       <w:r>
         <w:lastRenderedPageBreak/>
         <w:t>Datos de Aplicación.</w:t>
       </w:r>
-      <w:bookmarkEnd w:id="185"/>
+      <w:bookmarkEnd w:id="184"/>
     </w:p>
     <w:p>
       <w:pPr>
@@ -30869,7 +31210,7 @@
       <w:pPr>
         <w:pStyle w:val="PiedeIlustracion"/>
       </w:pPr>
-      <w:bookmarkStart w:id="186" w:name="_Toc63921550"/>
+      <w:bookmarkStart w:id="185" w:name="_Toc64536181"/>
       <w:r>
         <w:t xml:space="preserve">Ilustración </w:t>
       </w:r>
@@ -30912,7 +31253,7 @@
       <w:r>
         <w:t>.</w:t>
       </w:r>
-      <w:bookmarkEnd w:id="186"/>
+      <w:bookmarkEnd w:id="185"/>
     </w:p>
     <w:p>
       <w:pPr>
@@ -30931,21 +31272,603 @@
       <w:pPr>
         <w:pStyle w:val="Ttulo1"/>
       </w:pPr>
-      <w:bookmarkStart w:id="187" w:name="_Toc532379996"/>
-      <w:bookmarkStart w:id="188" w:name="_Toc2246534"/>
-      <w:bookmarkStart w:id="189" w:name="_Toc32919683"/>
-      <w:bookmarkStart w:id="190" w:name="_Toc63921526"/>
+      <w:bookmarkStart w:id="186" w:name="_Toc532379996"/>
+      <w:bookmarkStart w:id="187" w:name="_Toc2246534"/>
+      <w:bookmarkStart w:id="188" w:name="_Toc32919683"/>
+      <w:bookmarkStart w:id="189" w:name="_Toc64536155"/>
+      <w:r>
+        <w:lastRenderedPageBreak/>
+        <w:t>ANEXOS</w:t>
+      </w:r>
+      <w:bookmarkEnd w:id="189"/>
+    </w:p>
+    <w:p>
+      <w:pPr>
+        <w:pStyle w:val="Ttulo2"/>
+      </w:pPr>
+      <w:bookmarkStart w:id="190" w:name="_Toc64536156"/>
+      <w:r>
+        <w:t>Fichero de Configuración de aplicación.</w:t>
+      </w:r>
+      <w:bookmarkEnd w:id="190"/>
+    </w:p>
+    <w:p>
+      <w:pPr>
+        <w:rPr>
+          <w:lang w:val="es-ES_tradnl"/>
+        </w:rPr>
+      </w:pPr>
+      <w:r>
+        <w:rPr>
+          <w:lang w:val="es-ES_tradnl"/>
+        </w:rPr>
+        <w:t>Las opciones de aplicación, se encuentran en el fichero “</w:t>
+      </w:r>
+      <w:proofErr w:type="spellStart"/>
+      <w:r>
+        <w:rPr>
+          <w:lang w:val="es-ES_tradnl"/>
+        </w:rPr>
+        <w:t>sacta-proxy.exe.config</w:t>
+      </w:r>
+      <w:proofErr w:type="spellEnd"/>
+      <w:r>
+        <w:rPr>
+          <w:lang w:val="es-ES_tradnl"/>
+        </w:rPr>
+        <w:t>”. La mayoría de ellas se establecen en el proceso de instalación, aunque pueden ser cambiadas manualmente en cualquier momento. Una vez modificadas se ‘activarían’ reiniciando el servicio.</w:t>
+      </w:r>
+    </w:p>
+    <w:p>
+      <w:pPr>
+        <w:rPr>
+          <w:lang w:val="es-ES_tradnl"/>
+        </w:rPr>
+      </w:pPr>
+      <w:r>
+        <w:rPr>
+          <w:lang w:val="es-ES_tradnl"/>
+        </w:rPr>
+        <w:t>Las opciones</w:t>
+      </w:r>
+      <w:r>
+        <w:rPr>
+          <w:lang w:val="es-ES_tradnl"/>
+        </w:rPr>
+        <w:t xml:space="preserve"> contenidas en este fichero son las siguientes:</w:t>
+      </w:r>
+    </w:p>
+    <w:tbl>
+      <w:tblPr>
+        <w:tblStyle w:val="Tablaconcuadrcula"/>
+        <w:tblW w:w="0" w:type="auto"/>
+        <w:tblLook w:val="04A0" w:firstRow="1" w:lastRow="0" w:firstColumn="1" w:lastColumn="0" w:noHBand="0" w:noVBand="1"/>
+      </w:tblPr>
+      <w:tblGrid>
+        <w:gridCol w:w="3048"/>
+        <w:gridCol w:w="7298"/>
+      </w:tblGrid>
+      <w:tr>
+        <w:trPr>
+          <w:cnfStyle w:val="100000000000" w:firstRow="1" w:lastRow="0" w:firstColumn="0" w:lastColumn="0" w:oddVBand="0" w:evenVBand="0" w:oddHBand="0" w:evenHBand="0" w:firstRowFirstColumn="0" w:firstRowLastColumn="0" w:lastRowFirstColumn="0" w:lastRowLastColumn="0"/>
+        </w:trPr>
+        <w:tc>
+          <w:tcPr>
+            <w:tcW w:w="3048" w:type="dxa"/>
+          </w:tcPr>
+          <w:p>
+            <w:pPr>
+              <w:rPr>
+                <w:lang w:val="es-ES_tradnl"/>
+              </w:rPr>
+            </w:pPr>
+            <w:r>
+              <w:rPr>
+                <w:lang w:val="es-ES_tradnl"/>
+              </w:rPr>
+              <w:t>Parámetro</w:t>
+            </w:r>
+          </w:p>
+        </w:tc>
+        <w:tc>
+          <w:tcPr>
+            <w:tcW w:w="7298" w:type="dxa"/>
+          </w:tcPr>
+          <w:p>
+            <w:pPr>
+              <w:rPr>
+                <w:lang w:val="es-ES_tradnl"/>
+              </w:rPr>
+            </w:pPr>
+            <w:r>
+              <w:rPr>
+                <w:lang w:val="es-ES_tradnl"/>
+              </w:rPr>
+              <w:t>Valores y Significado</w:t>
+            </w:r>
+          </w:p>
+        </w:tc>
+      </w:tr>
+      <w:tr>
+        <w:tc>
+          <w:tcPr>
+            <w:tcW w:w="3048" w:type="dxa"/>
+          </w:tcPr>
+          <w:p>
+            <w:pPr>
+              <w:rPr>
+                <w:b/>
+                <w:i/>
+                <w:lang w:val="es-ES_tradnl"/>
+              </w:rPr>
+            </w:pPr>
+            <w:proofErr w:type="spellStart"/>
+            <w:r>
+              <w:rPr>
+                <w:b/>
+                <w:i/>
+                <w:lang w:val="es-ES_tradnl"/>
+              </w:rPr>
+              <w:t>ScvServerIp</w:t>
+            </w:r>
+            <w:proofErr w:type="spellEnd"/>
+          </w:p>
+        </w:tc>
+        <w:tc>
+          <w:tcPr>
+            <w:tcW w:w="7298" w:type="dxa"/>
+          </w:tcPr>
+          <w:p>
+            <w:pPr>
+              <w:rPr>
+                <w:lang w:val="es-ES_tradnl"/>
+              </w:rPr>
+            </w:pPr>
+            <w:r>
+              <w:rPr>
+                <w:lang w:val="es-ES_tradnl"/>
+              </w:rPr>
+              <w:t>Dirección IP donde se encuentra el servidor del SCV. Se entiende que esta IP se encontraría la Base de Datos del mismo.</w:t>
+            </w:r>
+          </w:p>
+        </w:tc>
+      </w:tr>
+      <w:tr>
+        <w:tc>
+          <w:tcPr>
+            <w:tcW w:w="3048" w:type="dxa"/>
+          </w:tcPr>
+          <w:p>
+            <w:pPr>
+              <w:rPr>
+                <w:b/>
+                <w:i/>
+                <w:lang w:val="es-ES_tradnl"/>
+              </w:rPr>
+            </w:pPr>
+            <w:proofErr w:type="spellStart"/>
+            <w:r>
+              <w:rPr>
+                <w:b/>
+                <w:i/>
+                <w:lang w:val="es-ES_tradnl"/>
+              </w:rPr>
+              <w:t>ServerType</w:t>
+            </w:r>
+            <w:proofErr w:type="spellEnd"/>
+          </w:p>
+        </w:tc>
+        <w:tc>
+          <w:tcPr>
+            <w:tcW w:w="7298" w:type="dxa"/>
+          </w:tcPr>
+          <w:p>
+            <w:pPr>
+              <w:rPr>
+                <w:lang w:val="es-ES_tradnl"/>
+              </w:rPr>
+            </w:pPr>
+            <w:r>
+              <w:rPr>
+                <w:lang w:val="es-ES_tradnl"/>
+              </w:rPr>
+              <w:t>0: Servidor Simple.</w:t>
+            </w:r>
+          </w:p>
+          <w:p>
+            <w:pPr>
+              <w:rPr>
+                <w:lang w:val="es-ES_tradnl"/>
+              </w:rPr>
+            </w:pPr>
+            <w:r>
+              <w:rPr>
+                <w:lang w:val="es-ES_tradnl"/>
+              </w:rPr>
+              <w:t>1: Servidor Dual.</w:t>
+            </w:r>
+          </w:p>
+        </w:tc>
+      </w:tr>
+      <w:tr>
+        <w:tc>
+          <w:tcPr>
+            <w:tcW w:w="3048" w:type="dxa"/>
+          </w:tcPr>
+          <w:p>
+            <w:pPr>
+              <w:rPr>
+                <w:b/>
+                <w:i/>
+                <w:lang w:val="es-ES_tradnl"/>
+              </w:rPr>
+            </w:pPr>
+            <w:proofErr w:type="spellStart"/>
+            <w:r>
+              <w:rPr>
+                <w:b/>
+                <w:i/>
+                <w:lang w:val="es-ES_tradnl"/>
+              </w:rPr>
+              <w:t>ScvType</w:t>
+            </w:r>
+            <w:proofErr w:type="spellEnd"/>
+          </w:p>
+        </w:tc>
+        <w:tc>
+          <w:tcPr>
+            <w:tcW w:w="7298" w:type="dxa"/>
+          </w:tcPr>
+          <w:p>
+            <w:pPr>
+              <w:rPr>
+                <w:lang w:val="es-ES_tradnl"/>
+              </w:rPr>
+            </w:pPr>
+            <w:r>
+              <w:rPr>
+                <w:lang w:val="es-ES_tradnl"/>
+              </w:rPr>
+              <w:t>0: CD30</w:t>
+            </w:r>
+          </w:p>
+          <w:p>
+            <w:pPr>
+              <w:rPr>
+                <w:lang w:val="es-ES_tradnl"/>
+              </w:rPr>
+            </w:pPr>
+            <w:r>
+              <w:rPr>
+                <w:lang w:val="es-ES_tradnl"/>
+              </w:rPr>
+              <w:t>1: Ulises</w:t>
+            </w:r>
+          </w:p>
+        </w:tc>
+      </w:tr>
+      <w:tr>
+        <w:tc>
+          <w:tcPr>
+            <w:tcW w:w="3048" w:type="dxa"/>
+          </w:tcPr>
+          <w:p>
+            <w:pPr>
+              <w:rPr>
+                <w:b/>
+                <w:i/>
+                <w:lang w:val="es-ES_tradnl"/>
+              </w:rPr>
+            </w:pPr>
+            <w:proofErr w:type="spellStart"/>
+            <w:r>
+              <w:rPr>
+                <w:b/>
+                <w:i/>
+                <w:lang w:val="es-ES_tradnl"/>
+              </w:rPr>
+              <w:t>DbConn</w:t>
+            </w:r>
+            <w:proofErr w:type="spellEnd"/>
+          </w:p>
+        </w:tc>
+        <w:tc>
+          <w:tcPr>
+            <w:tcW w:w="7298" w:type="dxa"/>
+          </w:tcPr>
+          <w:p>
+            <w:pPr>
+              <w:rPr>
+                <w:lang w:val="es-ES_tradnl"/>
+              </w:rPr>
+            </w:pPr>
+            <w:r>
+              <w:rPr>
+                <w:lang w:val="es-ES_tradnl"/>
+              </w:rPr>
+              <w:t>0: No habrá base de datos disponible.</w:t>
+            </w:r>
+          </w:p>
+          <w:p>
+            <w:pPr>
+              <w:rPr>
+                <w:lang w:val="es-ES_tradnl"/>
+              </w:rPr>
+            </w:pPr>
+            <w:r>
+              <w:rPr>
+                <w:lang w:val="es-ES_tradnl"/>
+              </w:rPr>
+              <w:t>1: Hay base de datos disponible</w:t>
+            </w:r>
+            <w:r>
+              <w:rPr>
+                <w:rStyle w:val="Refdenotaalpie"/>
+                <w:lang w:val="es-ES_tradnl"/>
+              </w:rPr>
+              <w:footnoteReference w:id="36"/>
+            </w:r>
+            <w:r>
+              <w:rPr>
+                <w:lang w:val="es-ES_tradnl"/>
+              </w:rPr>
+              <w:t>.</w:t>
+            </w:r>
+          </w:p>
+        </w:tc>
+      </w:tr>
+      <w:tr>
+        <w:tc>
+          <w:tcPr>
+            <w:tcW w:w="3048" w:type="dxa"/>
+          </w:tcPr>
+          <w:p>
+            <w:pPr>
+              <w:rPr>
+                <w:b/>
+                <w:i/>
+                <w:lang w:val="es-ES_tradnl"/>
+              </w:rPr>
+            </w:pPr>
+            <w:proofErr w:type="spellStart"/>
+            <w:r>
+              <w:rPr>
+                <w:b/>
+                <w:i/>
+                <w:lang w:val="es-ES_tradnl"/>
+              </w:rPr>
+              <w:t>DbRootUser</w:t>
+            </w:r>
+            <w:proofErr w:type="spellEnd"/>
+          </w:p>
+        </w:tc>
+        <w:tc>
+          <w:tcPr>
+            <w:tcW w:w="7298" w:type="dxa"/>
+          </w:tcPr>
+          <w:p>
+            <w:pPr>
+              <w:rPr>
+                <w:lang w:val="es-ES_tradnl"/>
+              </w:rPr>
+            </w:pPr>
+            <w:r>
+              <w:rPr>
+                <w:lang w:val="es-ES_tradnl"/>
+              </w:rPr>
+              <w:t>Usuario Administrador de la base de datos.</w:t>
+            </w:r>
+          </w:p>
+        </w:tc>
+      </w:tr>
+      <w:tr>
+        <w:tc>
+          <w:tcPr>
+            <w:tcW w:w="3048" w:type="dxa"/>
+          </w:tcPr>
+          <w:p>
+            <w:pPr>
+              <w:rPr>
+                <w:b/>
+                <w:i/>
+                <w:lang w:val="es-ES_tradnl"/>
+              </w:rPr>
+            </w:pPr>
+            <w:proofErr w:type="spellStart"/>
+            <w:r>
+              <w:rPr>
+                <w:b/>
+                <w:i/>
+                <w:lang w:val="es-ES_tradnl"/>
+              </w:rPr>
+              <w:t>DbRootPwd</w:t>
+            </w:r>
+            <w:proofErr w:type="spellEnd"/>
+          </w:p>
+        </w:tc>
+        <w:tc>
+          <w:tcPr>
+            <w:tcW w:w="7298" w:type="dxa"/>
+          </w:tcPr>
+          <w:p>
+            <w:pPr>
+              <w:rPr>
+                <w:lang w:val="es-ES_tradnl"/>
+              </w:rPr>
+            </w:pPr>
+            <w:r>
+              <w:rPr>
+                <w:lang w:val="es-ES_tradnl"/>
+              </w:rPr>
+              <w:t>Clave del usuario Administrador de la base de datos.</w:t>
+            </w:r>
+          </w:p>
+        </w:tc>
+      </w:tr>
+      <w:tr>
+        <w:tc>
+          <w:tcPr>
+            <w:tcW w:w="3048" w:type="dxa"/>
+          </w:tcPr>
+          <w:p>
+            <w:pPr>
+              <w:rPr>
+                <w:b/>
+                <w:i/>
+                <w:lang w:val="es-ES_tradnl"/>
+              </w:rPr>
+            </w:pPr>
+            <w:proofErr w:type="spellStart"/>
+            <w:r>
+              <w:rPr>
+                <w:b/>
+                <w:i/>
+                <w:lang w:val="es-ES_tradnl"/>
+              </w:rPr>
+              <w:t>DbConnTimeout</w:t>
+            </w:r>
+            <w:proofErr w:type="spellEnd"/>
+          </w:p>
+        </w:tc>
+        <w:tc>
+          <w:tcPr>
+            <w:tcW w:w="7298" w:type="dxa"/>
+          </w:tcPr>
+          <w:p>
+            <w:pPr>
+              <w:rPr>
+                <w:lang w:val="es-ES_tradnl"/>
+              </w:rPr>
+            </w:pPr>
+            <w:r>
+              <w:rPr>
+                <w:lang w:val="es-ES_tradnl"/>
+              </w:rPr>
+              <w:t>Tiempo máximo en segundos de espera a la base de datos.</w:t>
+            </w:r>
+          </w:p>
+        </w:tc>
+      </w:tr>
+      <w:tr>
+        <w:tc>
+          <w:tcPr>
+            <w:tcW w:w="3048" w:type="dxa"/>
+          </w:tcPr>
+          <w:p>
+            <w:pPr>
+              <w:rPr>
+                <w:b/>
+                <w:i/>
+                <w:lang w:val="es-ES_tradnl"/>
+              </w:rPr>
+            </w:pPr>
+            <w:proofErr w:type="spellStart"/>
+            <w:r>
+              <w:rPr>
+                <w:b/>
+                <w:i/>
+                <w:lang w:val="es-ES_tradnl"/>
+              </w:rPr>
+              <w:t>DbMaxConsecutiveErrors</w:t>
+            </w:r>
+            <w:proofErr w:type="spellEnd"/>
+          </w:p>
+        </w:tc>
+        <w:tc>
+          <w:tcPr>
+            <w:tcW w:w="7298" w:type="dxa"/>
+          </w:tcPr>
+          <w:p>
+            <w:pPr>
+              <w:rPr>
+                <w:lang w:val="es-ES_tradnl"/>
+              </w:rPr>
+            </w:pPr>
+            <w:r>
+              <w:rPr>
+                <w:lang w:val="es-ES_tradnl"/>
+              </w:rPr>
+              <w:t>Número máximo de errores consecutivos de acceso a la base de datos, alcanzado los cuales, el sistema considerará que la base de datos no está disponible y no seguirá reintentando el acceso.</w:t>
+            </w:r>
+          </w:p>
+        </w:tc>
+      </w:tr>
+    </w:tbl>
+    <w:p>
+      <w:pPr>
+        <w:pStyle w:val="PiedeIlustracion"/>
+      </w:pPr>
+      <w:bookmarkStart w:id="191" w:name="_Toc64536187"/>
+      <w:r>
+        <w:t xml:space="preserve">Tabla </w:t>
+      </w:r>
+      <w:r>
+        <w:rPr>
+          <w:noProof/>
+        </w:rPr>
+        <w:fldChar w:fldCharType="begin"/>
+      </w:r>
+      <w:r>
+        <w:rPr>
+          <w:noProof/>
+        </w:rPr>
+        <w:instrText xml:space="preserve"> SEQ Tabla \* ARABIC </w:instrText>
+      </w:r>
+      <w:r>
+        <w:rPr>
+          <w:noProof/>
+        </w:rPr>
+        <w:fldChar w:fldCharType="separate"/>
+      </w:r>
+      <w:r>
+        <w:rPr>
+          <w:noProof/>
+        </w:rPr>
+        <w:t>6</w:t>
+      </w:r>
+      <w:r>
+        <w:rPr>
+          <w:noProof/>
+        </w:rPr>
+        <w:fldChar w:fldCharType="end"/>
+      </w:r>
+      <w:r>
+        <w:t>. Contenido del fichero de configuración de aplicación.</w:t>
+      </w:r>
+      <w:bookmarkEnd w:id="191"/>
+    </w:p>
+    <w:p>
+      <w:pPr>
+        <w:rPr>
+          <w:lang w:val="es-ES_tradnl"/>
+        </w:rPr>
+      </w:pPr>
+    </w:p>
+    <w:p>
+      <w:pPr>
+        <w:rPr>
+          <w:lang w:val="es-ES_tradnl"/>
+        </w:rPr>
+      </w:pPr>
+      <w:bookmarkStart w:id="192" w:name="_GoBack"/>
+      <w:bookmarkEnd w:id="192"/>
+    </w:p>
+    <w:p>
+      <w:pPr>
+        <w:pStyle w:val="Ttulo1"/>
+      </w:pPr>
+      <w:bookmarkStart w:id="193" w:name="_Toc64536157"/>
       <w:r>
         <w:lastRenderedPageBreak/>
         <w:t>G</w:t>
       </w:r>
+      <w:bookmarkEnd w:id="186"/>
       <w:bookmarkEnd w:id="187"/>
       <w:bookmarkEnd w:id="188"/>
-      <w:bookmarkEnd w:id="189"/>
       <w:r>
         <w:t>losario</w:t>
       </w:r>
-      <w:bookmarkEnd w:id="190"/>
+      <w:bookmarkEnd w:id="193"/>
     </w:p>
     <w:tbl>
       <w:tblPr>
@@ -31270,36 +32193,16 @@
             <w:pPr>
               <w:pStyle w:val="TextoNivel1"/>
               <w:spacing w:before="0" w:after="0" w:line="360" w:lineRule="auto"/>
+              <w:rPr>
+                <w:lang w:val="en-US"/>
+              </w:rPr>
             </w:pPr>
-            <w:proofErr w:type="spellStart"/>
             <w:r>
-              <w:t>Institute</w:t>
+              <w:rPr>
+                <w:lang w:val="en-US"/>
+              </w:rPr>
+              <w:t>Institute of Electrical and Electronic Engineers</w:t>
             </w:r>
-            <w:proofErr w:type="spellEnd"/>
-            <w:r>
-              <w:t xml:space="preserve"> of </w:t>
-            </w:r>
-            <w:proofErr w:type="spellStart"/>
-            <w:r>
-              <w:t>Electrical</w:t>
-            </w:r>
-            <w:proofErr w:type="spellEnd"/>
-            <w:r>
-              <w:t xml:space="preserve"> and </w:t>
-            </w:r>
-            <w:proofErr w:type="spellStart"/>
-            <w:r>
-              <w:t>Electronic</w:t>
-            </w:r>
-            <w:proofErr w:type="spellEnd"/>
-            <w:r>
-              <w:t xml:space="preserve"> </w:t>
-            </w:r>
-            <w:proofErr w:type="spellStart"/>
-            <w:r>
-              <w:t>Engineers</w:t>
-            </w:r>
-            <w:proofErr w:type="spellEnd"/>
           </w:p>
         </w:tc>
       </w:tr>
@@ -31326,49 +32229,15 @@
             <w:pPr>
               <w:pStyle w:val="TextoNivel1"/>
               <w:spacing w:before="0" w:after="0" w:line="360" w:lineRule="auto"/>
+              <w:rPr>
+                <w:lang w:val="en-US"/>
+              </w:rPr>
             </w:pPr>
             <w:r>
-              <w:t xml:space="preserve">" </w:t>
-            </w:r>
-            <w:proofErr w:type="spellStart"/>
-            <w:r>
-              <w:t>European</w:t>
-            </w:r>
-            <w:proofErr w:type="spellEnd"/>
-            <w:r>
-              <w:t xml:space="preserve"> </w:t>
-            </w:r>
-            <w:proofErr w:type="spellStart"/>
-            <w:r>
-              <w:t>Organization</w:t>
-            </w:r>
-            <w:proofErr w:type="spellEnd"/>
-            <w:r>
-              <w:t xml:space="preserve"> </w:t>
-            </w:r>
-            <w:proofErr w:type="spellStart"/>
-            <w:r>
-              <w:t>for</w:t>
-            </w:r>
-            <w:proofErr w:type="spellEnd"/>
-            <w:r>
-              <w:t xml:space="preserve"> Civil </w:t>
-            </w:r>
-            <w:proofErr w:type="spellStart"/>
-            <w:r>
-              <w:t>Aviation</w:t>
-            </w:r>
-            <w:proofErr w:type="spellEnd"/>
-            <w:r>
-              <w:t xml:space="preserve"> </w:t>
-            </w:r>
-            <w:proofErr w:type="spellStart"/>
-            <w:r>
-              <w:t>Equipment</w:t>
-            </w:r>
-            <w:proofErr w:type="spellEnd"/>
-            <w:r>
-              <w:t>"</w:t>
+              <w:rPr>
+                <w:lang w:val="en-US"/>
+              </w:rPr>
+              <w:t>" European Organization for Civil Aviation Equipment"</w:t>
             </w:r>
           </w:p>
         </w:tc>
@@ -32166,12 +33035,12 @@
       <w:pPr>
         <w:pStyle w:val="PiedeIlustracion"/>
       </w:pPr>
-      <w:bookmarkStart w:id="191" w:name="_Toc358037686"/>
-      <w:bookmarkStart w:id="192" w:name="_Toc360025968"/>
-      <w:bookmarkStart w:id="193" w:name="_Toc532380025"/>
-      <w:bookmarkStart w:id="194" w:name="_Toc2246449"/>
-      <w:bookmarkStart w:id="195" w:name="_Toc31697768"/>
-      <w:bookmarkStart w:id="196" w:name="_Toc63921556"/>
+      <w:bookmarkStart w:id="194" w:name="_Toc358037686"/>
+      <w:bookmarkStart w:id="195" w:name="_Toc360025968"/>
+      <w:bookmarkStart w:id="196" w:name="_Toc532380025"/>
+      <w:bookmarkStart w:id="197" w:name="_Toc2246449"/>
+      <w:bookmarkStart w:id="198" w:name="_Toc31697768"/>
+      <w:bookmarkStart w:id="199" w:name="_Toc64536188"/>
       <w:r>
         <w:t xml:space="preserve">Tabla </w:t>
       </w:r>
@@ -32197,7 +33066,7 @@
         <w:rPr>
           <w:noProof/>
         </w:rPr>
-        <w:t>6</w:t>
+        <w:t>7</w:t>
       </w:r>
       <w:r>
         <w:rPr>
@@ -32208,12 +33077,12 @@
       <w:r>
         <w:t>. Glosario de Abreviaturas</w:t>
       </w:r>
-      <w:bookmarkEnd w:id="191"/>
-      <w:bookmarkEnd w:id="192"/>
-      <w:bookmarkEnd w:id="193"/>
       <w:bookmarkEnd w:id="194"/>
       <w:bookmarkEnd w:id="195"/>
       <w:bookmarkEnd w:id="196"/>
+      <w:bookmarkEnd w:id="197"/>
+      <w:bookmarkEnd w:id="198"/>
+      <w:bookmarkEnd w:id="199"/>
     </w:p>
     <w:p/>
     <w:p>
@@ -32295,7 +33164,6 @@
         <w:dataBinding w:prefixMappings="xmlns:ns0='http://purl.org/dc/elements/1.1/' xmlns:ns1='http://schemas.openxmlformats.org/package/2006/metadata/core-properties' " w:xpath="/ns1:coreProperties[1]/ns1:keywords[1]" w:storeItemID="{6C3C8BC8-F283-45AE-878A-BAB7291924A1}"/>
         <w:text/>
       </w:sdtPr>
-      <w:sdtEndPr/>
       <w:sdtContent>
         <w:r>
           <w:rPr>
@@ -32330,7 +33198,6 @@
           <w:calendar w:val="gregorian"/>
         </w:date>
       </w:sdtPr>
-      <w:sdtEndPr/>
       <w:sdtContent>
         <w:r>
           <w:rPr>
@@ -32386,7 +33253,7 @@
         <w:sz w:val="16"/>
         <w:szCs w:val="16"/>
       </w:rPr>
-      <w:t>40</w:t>
+      <w:t>44</w:t>
     </w:r>
     <w:r>
       <w:rPr>
@@ -33233,6 +34100,30 @@
       </w:r>
       <w:r>
         <w:t xml:space="preserve"> Solo cuando se esté configurando un PROXY para un SCV ULISES.</w:t>
+      </w:r>
+    </w:p>
+  </w:footnote>
+  <w:footnote w:id="36">
+    <w:p>
+      <w:pPr>
+        <w:pStyle w:val="Textonotapie"/>
+      </w:pPr>
+      <w:r>
+        <w:rPr>
+          <w:rStyle w:val="Refdenotaalpie"/>
+        </w:rPr>
+        <w:footnoteRef/>
+      </w:r>
+      <w:r>
+        <w:t xml:space="preserve"> Solo se podrán considerar bases de datos disponibles la de ULISES y la de CD30 tipo </w:t>
+      </w:r>
+      <w:proofErr w:type="spellStart"/>
+      <w:r>
+        <w:t>MySQL</w:t>
+      </w:r>
+      <w:proofErr w:type="spellEnd"/>
+      <w:r>
+        <w:t>.</w:t>
       </w:r>
     </w:p>
   </w:footnote>
@@ -33346,7 +34237,6 @@
         <w:dataBinding w:prefixMappings="xmlns:ns0='http://purl.org/dc/elements/1.1/' xmlns:ns1='http://schemas.openxmlformats.org/package/2006/metadata/core-properties' " w:xpath="/ns1:coreProperties[1]/ns0:subject[1]" w:storeItemID="{6C3C8BC8-F283-45AE-878A-BAB7291924A1}"/>
         <w:text/>
       </w:sdtPr>
-      <w:sdtEndPr/>
       <w:sdtContent>
         <w:r>
           <w:rPr>
@@ -33445,7 +34335,6 @@
       <w:dataBinding w:prefixMappings="xmlns:ns0='http://purl.org/dc/elements/1.1/' xmlns:ns1='http://schemas.openxmlformats.org/package/2006/metadata/core-properties' " w:xpath="/ns1:coreProperties[1]/ns0:title[1]" w:storeItemID="{6C3C8BC8-F283-45AE-878A-BAB7291924A1}"/>
       <w:text/>
     </w:sdtPr>
-    <w:sdtEndPr/>
     <w:sdtContent>
       <w:p>
         <w:pPr>
@@ -33509,7 +34398,6 @@
         <w:dataBinding w:prefixMappings="xmlns:ns0='http://purl.org/dc/elements/1.1/' xmlns:ns1='http://schemas.openxmlformats.org/package/2006/metadata/core-properties' " w:xpath="/ns1:coreProperties[1]/ns1:contentStatus[1]" w:storeItemID="{6C3C8BC8-F283-45AE-878A-BAB7291924A1}"/>
         <w:text/>
       </w:sdtPr>
-      <w:sdtEndPr/>
       <w:sdtContent>
         <w:r>
           <w:rPr>
@@ -38920,6 +39808,9 @@
   </w:num>
   <w:num w:numId="44">
     <w:abstractNumId w:val="32"/>
+  </w:num>
+  <w:num w:numId="45">
+    <w:abstractNumId w:val="11"/>
   </w:num>
   <w:numIdMacAtCleanup w:val="43"/>
 </w:numbering>
@@ -43782,14 +44673,14 @@
     <w:charset w:val="00"/>
     <w:family w:val="roman"/>
     <w:pitch w:val="variable"/>
-    <w:sig w:usb0="E0002EFF" w:usb1="C000785B" w:usb2="00000009" w:usb3="00000000" w:csb0="000001FF" w:csb1="00000000"/>
+    <w:sig w:usb0="E0002AFF" w:usb1="C0007841" w:usb2="00000009" w:usb3="00000000" w:csb0="000001FF" w:csb1="00000000"/>
   </w:font>
   <w:font w:name="Courier New">
     <w:panose1 w:val="02070309020205020404"/>
     <w:charset w:val="00"/>
     <w:family w:val="modern"/>
     <w:pitch w:val="fixed"/>
-    <w:sig w:usb0="E0002EFF" w:usb1="C0007843" w:usb2="00000009" w:usb3="00000000" w:csb0="000001FF" w:csb1="00000000"/>
+    <w:sig w:usb0="E0002AFF" w:usb1="C0007843" w:usb2="00000009" w:usb3="00000000" w:csb0="000001FF" w:csb1="00000000"/>
   </w:font>
   <w:font w:name="Wingdings">
     <w:panose1 w:val="05000000000000000000"/>
@@ -43803,14 +44694,14 @@
     <w:charset w:val="00"/>
     <w:family w:val="swiss"/>
     <w:pitch w:val="variable"/>
-    <w:sig w:usb0="E0002EFF" w:usb1="C000785B" w:usb2="00000009" w:usb3="00000000" w:csb0="000001FF" w:csb1="00000000"/>
+    <w:sig w:usb0="E0002AFF" w:usb1="C0007843" w:usb2="00000009" w:usb3="00000000" w:csb0="000001FF" w:csb1="00000000"/>
   </w:font>
   <w:font w:name="Trebuchet MS">
     <w:panose1 w:val="020B0603020202020204"/>
     <w:charset w:val="00"/>
     <w:family w:val="swiss"/>
     <w:pitch w:val="variable"/>
-    <w:sig w:usb0="00000687" w:usb1="00000000" w:usb2="00000000" w:usb3="00000000" w:csb0="0000009F" w:csb1="00000000"/>
+    <w:sig w:usb0="00000287" w:usb1="00000000" w:usb2="00000000" w:usb3="00000000" w:csb0="0000009F" w:csb1="00000000"/>
   </w:font>
   <w:font w:name="Univers">
     <w:altName w:val="Arial"/>
@@ -43824,7 +44715,7 @@
     <w:charset w:val="00"/>
     <w:family w:val="swiss"/>
     <w:pitch w:val="variable"/>
-    <w:sig w:usb0="E4002EFF" w:usb1="C000247B" w:usb2="00000009" w:usb3="00000000" w:csb0="000001FF" w:csb1="00000000"/>
+    <w:sig w:usb0="E00002FF" w:usb1="4000ACFF" w:usb2="00000001" w:usb3="00000000" w:csb0="0000019F" w:csb1="00000000"/>
   </w:font>
   <w:font w:name="Tahoma">
     <w:panose1 w:val="020B0604030504040204"/>
@@ -43838,14 +44729,14 @@
     <w:charset w:val="00"/>
     <w:family w:val="swiss"/>
     <w:pitch w:val="variable"/>
-    <w:sig w:usb0="A00006FF" w:usb1="4000205B" w:usb2="00000010" w:usb3="00000000" w:csb0="0000019F" w:csb1="00000000"/>
+    <w:sig w:usb0="A10006FF" w:usb1="4000205B" w:usb2="00000010" w:usb3="00000000" w:csb0="0000019F" w:csb1="00000000"/>
   </w:font>
   <w:font w:name="Arial Black">
     <w:panose1 w:val="020B0A04020102020204"/>
     <w:charset w:val="00"/>
     <w:family w:val="swiss"/>
     <w:pitch w:val="variable"/>
-    <w:sig w:usb0="A00002AF" w:usb1="400078FB" w:usb2="00000000" w:usb3="00000000" w:csb0="0000009F" w:csb1="00000000"/>
+    <w:sig w:usb0="00000287" w:usb1="00000000" w:usb2="00000000" w:usb3="00000000" w:csb0="0000009F" w:csb1="00000000"/>
   </w:font>
   <w:font w:name="CG Times (WN)">
     <w:panose1 w:val="00000000000000000000"/>
@@ -43867,7 +44758,7 @@
     <w:charset w:val="00"/>
     <w:family w:val="roman"/>
     <w:pitch w:val="variable"/>
-    <w:sig w:usb0="E00006FF" w:usb1="420024FF" w:usb2="02000000" w:usb3="00000000" w:csb0="0000019F" w:csb1="00000000"/>
+    <w:sig w:usb0="E00002FF" w:usb1="400004FF" w:usb2="00000000" w:usb3="00000000" w:csb0="0000019F" w:csb1="00000000"/>
   </w:font>
 </w:fonts>
 </file>
@@ -43893,6 +44784,7 @@
     <w:rsid w:val="00626EDE"/>
     <w:rsid w:val="008A24CD"/>
     <w:rsid w:val="00923E74"/>
+    <w:rsid w:val="009B4579"/>
     <w:rsid w:val="009C440C"/>
     <w:rsid w:val="009C60D3"/>
     <w:rsid w:val="00AE1C7E"/>
@@ -44678,7 +45570,7 @@
 </file>
 
 <file path=customXml/itemProps2.xml><?xml version="1.0" encoding="utf-8"?>
-<ds:datastoreItem xmlns:ds="http://schemas.openxmlformats.org/officeDocument/2006/customXml" ds:itemID="{9BC1B49E-6BE7-45C6-B466-11F7BA4FF719}">
+<ds:datastoreItem xmlns:ds="http://schemas.openxmlformats.org/officeDocument/2006/customXml" ds:itemID="{3AD262F2-2DE2-4D20-92A6-22EE0CFC305A}">
   <ds:schemaRefs>
     <ds:schemaRef ds:uri="http://schemas.openxmlformats.org/officeDocument/2006/bibliography"/>
   </ds:schemaRefs>

</xml_diff>

<commit_message>
RM-4788. Se muestra en la pantalla de estado global, el estado de comunicaciones de las diferentes dependencias.
git-svn-id: http://10.34.2.66/svn/sacta-proxy/trunk@101 919647e8-3121-2f49-b100-017848d5475d
</commit_message>
<xml_diff>
--- a/doc/Manuales/NucleoSactaProxy. Descripcion General.docx
+++ b/doc/Manuales/NucleoSactaProxy. Descripcion General.docx
@@ -29,7 +29,6 @@
           <w:dataBinding w:prefixMappings="xmlns:ns0='http://purl.org/dc/elements/1.1/' xmlns:ns1='http://schemas.openxmlformats.org/package/2006/metadata/core-properties' " w:xpath="/ns1:coreProperties[1]/ns0:subject[1]" w:storeItemID="{6C3C8BC8-F283-45AE-878A-BAB7291924A1}"/>
           <w:text/>
         </w:sdtPr>
-        <w:sdtEndPr/>
         <w:sdtContent>
           <w:r>
             <w:rPr>
@@ -76,7 +75,6 @@
         <w:dataBinding w:prefixMappings="xmlns:ns0='http://purl.org/dc/elements/1.1/' xmlns:ns1='http://schemas.openxmlformats.org/package/2006/metadata/core-properties' " w:xpath="/ns1:coreProperties[1]/ns1:category[1]" w:storeItemID="{6C3C8BC8-F283-45AE-878A-BAB7291924A1}"/>
         <w:text/>
       </w:sdtPr>
-      <w:sdtEndPr/>
       <w:sdtContent>
         <w:p>
           <w:pPr>
@@ -125,7 +123,6 @@
           <w:dataBinding w:prefixMappings="xmlns:ns0='http://purl.org/dc/elements/1.1/' xmlns:ns1='http://schemas.openxmlformats.org/package/2006/metadata/core-properties' " w:xpath="/ns1:coreProperties[1]/ns0:title[1]" w:storeItemID="{6C3C8BC8-F283-45AE-878A-BAB7291924A1}"/>
           <w:text/>
         </w:sdtPr>
-        <w:sdtEndPr/>
         <w:sdtContent>
           <w:r>
             <w:rPr>
@@ -169,7 +166,6 @@
           <w:dataBinding w:prefixMappings="xmlns:ns0='http://purl.org/dc/elements/1.1/' xmlns:ns1='http://schemas.openxmlformats.org/package/2006/metadata/core-properties' " w:xpath="/ns1:coreProperties[1]/ns1:keywords[1]" w:storeItemID="{6C3C8BC8-F283-45AE-878A-BAB7291924A1}"/>
           <w:text/>
         </w:sdtPr>
-        <w:sdtEndPr/>
         <w:sdtContent>
           <w:r>
             <w:rPr>
@@ -352,7 +348,6 @@
             <w:dataBinding w:prefixMappings="xmlns:ns0='http://purl.org/dc/elements/1.1/' xmlns:ns1='http://schemas.openxmlformats.org/package/2006/metadata/core-properties' " w:xpath="/ns1:coreProperties[1]/ns0:subject[1]" w:storeItemID="{6C3C8BC8-F283-45AE-878A-BAB7291924A1}"/>
             <w:text/>
           </w:sdtPr>
-          <w:sdtEndPr/>
           <w:sdtContent>
             <w:tc>
               <w:tcPr>
@@ -511,7 +506,6 @@
             <w:dataBinding w:prefixMappings="xmlns:ns0='http://purl.org/dc/elements/1.1/' xmlns:ns1='http://schemas.openxmlformats.org/package/2006/metadata/core-properties' " w:xpath="/ns1:coreProperties[1]/ns0:title[1]" w:storeItemID="{6C3C8BC8-F283-45AE-878A-BAB7291924A1}"/>
             <w:text/>
           </w:sdtPr>
-          <w:sdtEndPr/>
           <w:sdtContent>
             <w:tc>
               <w:tcPr>
@@ -593,7 +587,6 @@
             <w:dataBinding w:prefixMappings="xmlns:ns0='http://purl.org/dc/elements/1.1/' xmlns:ns1='http://schemas.openxmlformats.org/package/2006/metadata/core-properties' " w:xpath="/ns1:coreProperties[1]/ns1:keywords[1]" w:storeItemID="{6C3C8BC8-F283-45AE-878A-BAB7291924A1}"/>
             <w:text/>
           </w:sdtPr>
-          <w:sdtEndPr/>
           <w:sdtContent>
             <w:tc>
               <w:tcPr>
@@ -729,7 +722,6 @@
               <w:calendar w:val="gregorian"/>
             </w:date>
           </w:sdtPr>
-          <w:sdtEndPr/>
           <w:sdtContent>
             <w:tc>
               <w:tcPr>
@@ -1715,6 +1707,14 @@
                 <w:szCs w:val="20"/>
               </w:rPr>
             </w:pPr>
+            <w:r>
+              <w:rPr>
+                <w:rFonts w:cs="Arial"/>
+                <w:sz w:val="20"/>
+                <w:szCs w:val="20"/>
+              </w:rPr>
+              <w:t>10-03-2021</w:t>
+            </w:r>
           </w:p>
         </w:tc>
         <w:tc>
@@ -1733,6 +1733,14 @@
                 <w:szCs w:val="20"/>
               </w:rPr>
             </w:pPr>
+            <w:r>
+              <w:rPr>
+                <w:rFonts w:cs="Arial"/>
+                <w:sz w:val="20"/>
+                <w:szCs w:val="20"/>
+              </w:rPr>
+              <w:t>RM4788. Modificaciones en la pantalla de estado global.</w:t>
+            </w:r>
           </w:p>
         </w:tc>
         <w:tc>
@@ -1751,6 +1759,14 @@
                 <w:szCs w:val="20"/>
               </w:rPr>
             </w:pPr>
+            <w:r>
+              <w:rPr>
+                <w:rFonts w:cs="Arial"/>
+                <w:sz w:val="20"/>
+                <w:szCs w:val="20"/>
+              </w:rPr>
+              <w:t>Arturo García</w:t>
+            </w:r>
           </w:p>
         </w:tc>
       </w:tr>
@@ -3541,7 +3557,7 @@
         </w:rPr>
         <w:fldChar w:fldCharType="separate"/>
       </w:r>
-      <w:hyperlink w:anchor="_Toc65076009" w:history="1">
+      <w:hyperlink w:anchor="_Toc66275602" w:history="1">
         <w:r>
           <w:rPr>
             <w:rStyle w:val="Hipervnculo"/>
@@ -3583,7 +3599,7 @@
             <w:noProof/>
             <w:webHidden/>
           </w:rPr>
-          <w:instrText xml:space="preserve"> PAGEREF _Toc65076009 \h </w:instrText>
+          <w:instrText xml:space="preserve"> PAGEREF _Toc66275602 \h </w:instrText>
         </w:r>
         <w:r>
           <w:rPr>
@@ -3629,7 +3645,7 @@
           <w:noProof/>
         </w:rPr>
       </w:pPr>
-      <w:hyperlink w:anchor="_Toc65076010" w:history="1">
+      <w:hyperlink w:anchor="_Toc66275603" w:history="1">
         <w:r>
           <w:rPr>
             <w:rStyle w:val="Hipervnculo"/>
@@ -3673,7 +3689,7 @@
             <w:noProof/>
             <w:webHidden/>
           </w:rPr>
-          <w:instrText xml:space="preserve"> PAGEREF _Toc65076010 \h </w:instrText>
+          <w:instrText xml:space="preserve"> PAGEREF _Toc66275603 \h </w:instrText>
         </w:r>
         <w:r>
           <w:rPr>
@@ -3719,7 +3735,7 @@
           <w:noProof/>
         </w:rPr>
       </w:pPr>
-      <w:hyperlink w:anchor="_Toc65076011" w:history="1">
+      <w:hyperlink w:anchor="_Toc66275604" w:history="1">
         <w:r>
           <w:rPr>
             <w:rStyle w:val="Hipervnculo"/>
@@ -3763,7 +3779,7 @@
             <w:noProof/>
             <w:webHidden/>
           </w:rPr>
-          <w:instrText xml:space="preserve"> PAGEREF _Toc65076011 \h </w:instrText>
+          <w:instrText xml:space="preserve"> PAGEREF _Toc66275604 \h </w:instrText>
         </w:r>
         <w:r>
           <w:rPr>
@@ -3809,7 +3825,7 @@
           <w:noProof/>
         </w:rPr>
       </w:pPr>
-      <w:hyperlink w:anchor="_Toc65076012" w:history="1">
+      <w:hyperlink w:anchor="_Toc66275605" w:history="1">
         <w:r>
           <w:rPr>
             <w:rStyle w:val="Hipervnculo"/>
@@ -3853,7 +3869,7 @@
             <w:noProof/>
             <w:webHidden/>
           </w:rPr>
-          <w:instrText xml:space="preserve"> PAGEREF _Toc65076012 \h </w:instrText>
+          <w:instrText xml:space="preserve"> PAGEREF _Toc66275605 \h </w:instrText>
         </w:r>
         <w:r>
           <w:rPr>
@@ -3897,7 +3913,7 @@
           <w:u w:val="none"/>
         </w:rPr>
       </w:pPr>
-      <w:hyperlink w:anchor="_Toc65076013" w:history="1">
+      <w:hyperlink w:anchor="_Toc66275606" w:history="1">
         <w:r>
           <w:rPr>
             <w:rStyle w:val="Hipervnculo"/>
@@ -3939,7 +3955,7 @@
             <w:noProof/>
             <w:webHidden/>
           </w:rPr>
-          <w:instrText xml:space="preserve"> PAGEREF _Toc65076013 \h </w:instrText>
+          <w:instrText xml:space="preserve"> PAGEREF _Toc66275606 \h </w:instrText>
         </w:r>
         <w:r>
           <w:rPr>
@@ -3985,7 +4001,7 @@
           <w:noProof/>
         </w:rPr>
       </w:pPr>
-      <w:hyperlink w:anchor="_Toc65076014" w:history="1">
+      <w:hyperlink w:anchor="_Toc66275607" w:history="1">
         <w:r>
           <w:rPr>
             <w:rStyle w:val="Hipervnculo"/>
@@ -4029,7 +4045,7 @@
             <w:noProof/>
             <w:webHidden/>
           </w:rPr>
-          <w:instrText xml:space="preserve"> PAGEREF _Toc65076014 \h </w:instrText>
+          <w:instrText xml:space="preserve"> PAGEREF _Toc66275607 \h </w:instrText>
         </w:r>
         <w:r>
           <w:rPr>
@@ -4073,7 +4089,7 @@
           <w:noProof/>
         </w:rPr>
       </w:pPr>
-      <w:hyperlink w:anchor="_Toc65076015" w:history="1">
+      <w:hyperlink w:anchor="_Toc66275608" w:history="1">
         <w:r>
           <w:rPr>
             <w:rStyle w:val="Hipervnculo"/>
@@ -4115,7 +4131,7 @@
             <w:noProof/>
             <w:webHidden/>
           </w:rPr>
-          <w:instrText xml:space="preserve"> PAGEREF _Toc65076015 \h </w:instrText>
+          <w:instrText xml:space="preserve"> PAGEREF _Toc66275608 \h </w:instrText>
         </w:r>
         <w:r>
           <w:rPr>
@@ -4159,7 +4175,7 @@
           <w:noProof/>
         </w:rPr>
       </w:pPr>
-      <w:hyperlink w:anchor="_Toc65076016" w:history="1">
+      <w:hyperlink w:anchor="_Toc66275609" w:history="1">
         <w:r>
           <w:rPr>
             <w:rStyle w:val="Hipervnculo"/>
@@ -4201,7 +4217,7 @@
             <w:noProof/>
             <w:webHidden/>
           </w:rPr>
-          <w:instrText xml:space="preserve"> PAGEREF _Toc65076016 \h </w:instrText>
+          <w:instrText xml:space="preserve"> PAGEREF _Toc66275609 \h </w:instrText>
         </w:r>
         <w:r>
           <w:rPr>
@@ -4247,7 +4263,7 @@
           <w:noProof/>
         </w:rPr>
       </w:pPr>
-      <w:hyperlink w:anchor="_Toc65076017" w:history="1">
+      <w:hyperlink w:anchor="_Toc66275610" w:history="1">
         <w:r>
           <w:rPr>
             <w:rStyle w:val="Hipervnculo"/>
@@ -4291,7 +4307,7 @@
             <w:noProof/>
             <w:webHidden/>
           </w:rPr>
-          <w:instrText xml:space="preserve"> PAGEREF _Toc65076017 \h </w:instrText>
+          <w:instrText xml:space="preserve"> PAGEREF _Toc66275610 \h </w:instrText>
         </w:r>
         <w:r>
           <w:rPr>
@@ -4337,7 +4353,7 @@
           <w:noProof/>
         </w:rPr>
       </w:pPr>
-      <w:hyperlink w:anchor="_Toc65076018" w:history="1">
+      <w:hyperlink w:anchor="_Toc66275611" w:history="1">
         <w:r>
           <w:rPr>
             <w:rStyle w:val="Hipervnculo"/>
@@ -4381,7 +4397,7 @@
             <w:noProof/>
             <w:webHidden/>
           </w:rPr>
-          <w:instrText xml:space="preserve"> PAGEREF _Toc65076018 \h </w:instrText>
+          <w:instrText xml:space="preserve"> PAGEREF _Toc66275611 \h </w:instrText>
         </w:r>
         <w:r>
           <w:rPr>
@@ -4425,7 +4441,7 @@
           <w:noProof/>
         </w:rPr>
       </w:pPr>
-      <w:hyperlink w:anchor="_Toc65076019" w:history="1">
+      <w:hyperlink w:anchor="_Toc66275612" w:history="1">
         <w:r>
           <w:rPr>
             <w:rStyle w:val="Hipervnculo"/>
@@ -4467,7 +4483,7 @@
             <w:noProof/>
             <w:webHidden/>
           </w:rPr>
-          <w:instrText xml:space="preserve"> PAGEREF _Toc65076019 \h </w:instrText>
+          <w:instrText xml:space="preserve"> PAGEREF _Toc66275612 \h </w:instrText>
         </w:r>
         <w:r>
           <w:rPr>
@@ -4511,7 +4527,7 @@
           <w:noProof/>
         </w:rPr>
       </w:pPr>
-      <w:hyperlink w:anchor="_Toc65076020" w:history="1">
+      <w:hyperlink w:anchor="_Toc66275613" w:history="1">
         <w:r>
           <w:rPr>
             <w:rStyle w:val="Hipervnculo"/>
@@ -4553,7 +4569,7 @@
             <w:noProof/>
             <w:webHidden/>
           </w:rPr>
-          <w:instrText xml:space="preserve"> PAGEREF _Toc65076020 \h </w:instrText>
+          <w:instrText xml:space="preserve"> PAGEREF _Toc66275613 \h </w:instrText>
         </w:r>
         <w:r>
           <w:rPr>
@@ -4597,7 +4613,7 @@
           <w:noProof/>
         </w:rPr>
       </w:pPr>
-      <w:hyperlink w:anchor="_Toc65076021" w:history="1">
+      <w:hyperlink w:anchor="_Toc66275614" w:history="1">
         <w:r>
           <w:rPr>
             <w:rStyle w:val="Hipervnculo"/>
@@ -4639,7 +4655,7 @@
             <w:noProof/>
             <w:webHidden/>
           </w:rPr>
-          <w:instrText xml:space="preserve"> PAGEREF _Toc65076021 \h </w:instrText>
+          <w:instrText xml:space="preserve"> PAGEREF _Toc66275614 \h </w:instrText>
         </w:r>
         <w:r>
           <w:rPr>
@@ -4683,7 +4699,7 @@
           <w:noProof/>
         </w:rPr>
       </w:pPr>
-      <w:hyperlink w:anchor="_Toc65076022" w:history="1">
+      <w:hyperlink w:anchor="_Toc66275615" w:history="1">
         <w:r>
           <w:rPr>
             <w:rStyle w:val="Hipervnculo"/>
@@ -4725,7 +4741,7 @@
             <w:noProof/>
             <w:webHidden/>
           </w:rPr>
-          <w:instrText xml:space="preserve"> PAGEREF _Toc65076022 \h </w:instrText>
+          <w:instrText xml:space="preserve"> PAGEREF _Toc66275615 \h </w:instrText>
         </w:r>
         <w:r>
           <w:rPr>
@@ -4769,7 +4785,7 @@
           <w:noProof/>
         </w:rPr>
       </w:pPr>
-      <w:hyperlink w:anchor="_Toc65076023" w:history="1">
+      <w:hyperlink w:anchor="_Toc66275616" w:history="1">
         <w:r>
           <w:rPr>
             <w:rStyle w:val="Hipervnculo"/>
@@ -4811,7 +4827,7 @@
             <w:noProof/>
             <w:webHidden/>
           </w:rPr>
-          <w:instrText xml:space="preserve"> PAGEREF _Toc65076023 \h </w:instrText>
+          <w:instrText xml:space="preserve"> PAGEREF _Toc66275616 \h </w:instrText>
         </w:r>
         <w:r>
           <w:rPr>
@@ -4855,7 +4871,7 @@
           <w:noProof/>
         </w:rPr>
       </w:pPr>
-      <w:hyperlink w:anchor="_Toc65076024" w:history="1">
+      <w:hyperlink w:anchor="_Toc66275617" w:history="1">
         <w:r>
           <w:rPr>
             <w:rStyle w:val="Hipervnculo"/>
@@ -4897,7 +4913,7 @@
             <w:noProof/>
             <w:webHidden/>
           </w:rPr>
-          <w:instrText xml:space="preserve"> PAGEREF _Toc65076024 \h </w:instrText>
+          <w:instrText xml:space="preserve"> PAGEREF _Toc66275617 \h </w:instrText>
         </w:r>
         <w:r>
           <w:rPr>
@@ -4941,7 +4957,7 @@
           <w:noProof/>
         </w:rPr>
       </w:pPr>
-      <w:hyperlink w:anchor="_Toc65076025" w:history="1">
+      <w:hyperlink w:anchor="_Toc66275618" w:history="1">
         <w:r>
           <w:rPr>
             <w:rStyle w:val="Hipervnculo"/>
@@ -4983,7 +4999,7 @@
             <w:noProof/>
             <w:webHidden/>
           </w:rPr>
-          <w:instrText xml:space="preserve"> PAGEREF _Toc65076025 \h </w:instrText>
+          <w:instrText xml:space="preserve"> PAGEREF _Toc66275618 \h </w:instrText>
         </w:r>
         <w:r>
           <w:rPr>
@@ -5026,7 +5042,7 @@
           <w:noProof/>
         </w:rPr>
       </w:pPr>
-      <w:hyperlink w:anchor="_Toc65076026" w:history="1">
+      <w:hyperlink w:anchor="_Toc66275619" w:history="1">
         <w:r>
           <w:rPr>
             <w:rStyle w:val="Hipervnculo"/>
@@ -5067,7 +5083,7 @@
             <w:noProof/>
             <w:webHidden/>
           </w:rPr>
-          <w:instrText xml:space="preserve"> PAGEREF _Toc65076026 \h </w:instrText>
+          <w:instrText xml:space="preserve"> PAGEREF _Toc66275619 \h </w:instrText>
         </w:r>
         <w:r>
           <w:rPr>
@@ -5110,7 +5126,7 @@
           <w:noProof/>
         </w:rPr>
       </w:pPr>
-      <w:hyperlink w:anchor="_Toc65076027" w:history="1">
+      <w:hyperlink w:anchor="_Toc66275620" w:history="1">
         <w:r>
           <w:rPr>
             <w:rStyle w:val="Hipervnculo"/>
@@ -5151,7 +5167,7 @@
             <w:noProof/>
             <w:webHidden/>
           </w:rPr>
-          <w:instrText xml:space="preserve"> PAGEREF _Toc65076027 \h </w:instrText>
+          <w:instrText xml:space="preserve"> PAGEREF _Toc66275620 \h </w:instrText>
         </w:r>
         <w:r>
           <w:rPr>
@@ -5194,7 +5210,7 @@
           <w:noProof/>
         </w:rPr>
       </w:pPr>
-      <w:hyperlink w:anchor="_Toc65076028" w:history="1">
+      <w:hyperlink w:anchor="_Toc66275621" w:history="1">
         <w:r>
           <w:rPr>
             <w:rStyle w:val="Hipervnculo"/>
@@ -5235,7 +5251,7 @@
             <w:noProof/>
             <w:webHidden/>
           </w:rPr>
-          <w:instrText xml:space="preserve"> PAGEREF _Toc65076028 \h </w:instrText>
+          <w:instrText xml:space="preserve"> PAGEREF _Toc66275621 \h </w:instrText>
         </w:r>
         <w:r>
           <w:rPr>
@@ -5278,7 +5294,7 @@
           <w:noProof/>
         </w:rPr>
       </w:pPr>
-      <w:hyperlink w:anchor="_Toc65076029" w:history="1">
+      <w:hyperlink w:anchor="_Toc66275622" w:history="1">
         <w:r>
           <w:rPr>
             <w:rStyle w:val="Hipervnculo"/>
@@ -5319,7 +5335,7 @@
             <w:noProof/>
             <w:webHidden/>
           </w:rPr>
-          <w:instrText xml:space="preserve"> PAGEREF _Toc65076029 \h </w:instrText>
+          <w:instrText xml:space="preserve"> PAGEREF _Toc66275622 \h </w:instrText>
         </w:r>
         <w:r>
           <w:rPr>
@@ -5365,7 +5381,7 @@
           <w:noProof/>
         </w:rPr>
       </w:pPr>
-      <w:hyperlink w:anchor="_Toc65076030" w:history="1">
+      <w:hyperlink w:anchor="_Toc66275623" w:history="1">
         <w:r>
           <w:rPr>
             <w:rStyle w:val="Hipervnculo"/>
@@ -5409,7 +5425,7 @@
             <w:noProof/>
             <w:webHidden/>
           </w:rPr>
-          <w:instrText xml:space="preserve"> PAGEREF _Toc65076030 \h </w:instrText>
+          <w:instrText xml:space="preserve"> PAGEREF _Toc66275623 \h </w:instrText>
         </w:r>
         <w:r>
           <w:rPr>
@@ -5453,7 +5469,7 @@
           <w:u w:val="none"/>
         </w:rPr>
       </w:pPr>
-      <w:hyperlink w:anchor="_Toc65076031" w:history="1">
+      <w:hyperlink w:anchor="_Toc66275624" w:history="1">
         <w:r>
           <w:rPr>
             <w:rStyle w:val="Hipervnculo"/>
@@ -5495,7 +5511,7 @@
             <w:noProof/>
             <w:webHidden/>
           </w:rPr>
-          <w:instrText xml:space="preserve"> PAGEREF _Toc65076031 \h </w:instrText>
+          <w:instrText xml:space="preserve"> PAGEREF _Toc66275624 \h </w:instrText>
         </w:r>
         <w:r>
           <w:rPr>
@@ -5541,7 +5557,7 @@
           <w:noProof/>
         </w:rPr>
       </w:pPr>
-      <w:hyperlink w:anchor="_Toc65076032" w:history="1">
+      <w:hyperlink w:anchor="_Toc66275625" w:history="1">
         <w:r>
           <w:rPr>
             <w:rStyle w:val="Hipervnculo"/>
@@ -5585,7 +5601,7 @@
             <w:noProof/>
             <w:webHidden/>
           </w:rPr>
-          <w:instrText xml:space="preserve"> PAGEREF _Toc65076032 \h </w:instrText>
+          <w:instrText xml:space="preserve"> PAGEREF _Toc66275625 \h </w:instrText>
         </w:r>
         <w:r>
           <w:rPr>
@@ -5629,7 +5645,7 @@
           <w:noProof/>
         </w:rPr>
       </w:pPr>
-      <w:hyperlink w:anchor="_Toc65076033" w:history="1">
+      <w:hyperlink w:anchor="_Toc66275626" w:history="1">
         <w:r>
           <w:rPr>
             <w:rStyle w:val="Hipervnculo"/>
@@ -5671,7 +5687,7 @@
             <w:noProof/>
             <w:webHidden/>
           </w:rPr>
-          <w:instrText xml:space="preserve"> PAGEREF _Toc65076033 \h </w:instrText>
+          <w:instrText xml:space="preserve"> PAGEREF _Toc66275626 \h </w:instrText>
         </w:r>
         <w:r>
           <w:rPr>
@@ -5714,7 +5730,7 @@
           <w:noProof/>
         </w:rPr>
       </w:pPr>
-      <w:hyperlink w:anchor="_Toc65076034" w:history="1">
+      <w:hyperlink w:anchor="_Toc66275627" w:history="1">
         <w:r>
           <w:rPr>
             <w:rStyle w:val="Hipervnculo"/>
@@ -5755,7 +5771,7 @@
             <w:noProof/>
             <w:webHidden/>
           </w:rPr>
-          <w:instrText xml:space="preserve"> PAGEREF _Toc65076034 \h </w:instrText>
+          <w:instrText xml:space="preserve"> PAGEREF _Toc66275627 \h </w:instrText>
         </w:r>
         <w:r>
           <w:rPr>
@@ -5798,7 +5814,7 @@
           <w:noProof/>
         </w:rPr>
       </w:pPr>
-      <w:hyperlink w:anchor="_Toc65076035" w:history="1">
+      <w:hyperlink w:anchor="_Toc66275628" w:history="1">
         <w:r>
           <w:rPr>
             <w:rStyle w:val="Hipervnculo"/>
@@ -5839,7 +5855,7 @@
             <w:noProof/>
             <w:webHidden/>
           </w:rPr>
-          <w:instrText xml:space="preserve"> PAGEREF _Toc65076035 \h </w:instrText>
+          <w:instrText xml:space="preserve"> PAGEREF _Toc66275628 \h </w:instrText>
         </w:r>
         <w:r>
           <w:rPr>
@@ -5882,7 +5898,7 @@
           <w:noProof/>
         </w:rPr>
       </w:pPr>
-      <w:hyperlink w:anchor="_Toc65076036" w:history="1">
+      <w:hyperlink w:anchor="_Toc66275629" w:history="1">
         <w:r>
           <w:rPr>
             <w:rStyle w:val="Hipervnculo"/>
@@ -5923,7 +5939,7 @@
             <w:noProof/>
             <w:webHidden/>
           </w:rPr>
-          <w:instrText xml:space="preserve"> PAGEREF _Toc65076036 \h </w:instrText>
+          <w:instrText xml:space="preserve"> PAGEREF _Toc66275629 \h </w:instrText>
         </w:r>
         <w:r>
           <w:rPr>
@@ -5966,7 +5982,7 @@
           <w:noProof/>
         </w:rPr>
       </w:pPr>
-      <w:hyperlink w:anchor="_Toc65076037" w:history="1">
+      <w:hyperlink w:anchor="_Toc66275630" w:history="1">
         <w:r>
           <w:rPr>
             <w:rStyle w:val="Hipervnculo"/>
@@ -6007,7 +6023,7 @@
             <w:noProof/>
             <w:webHidden/>
           </w:rPr>
-          <w:instrText xml:space="preserve"> PAGEREF _Toc65076037 \h </w:instrText>
+          <w:instrText xml:space="preserve"> PAGEREF _Toc66275630 \h </w:instrText>
         </w:r>
         <w:r>
           <w:rPr>
@@ -6051,7 +6067,7 @@
           <w:noProof/>
         </w:rPr>
       </w:pPr>
-      <w:hyperlink w:anchor="_Toc65076038" w:history="1">
+      <w:hyperlink w:anchor="_Toc66275631" w:history="1">
         <w:r>
           <w:rPr>
             <w:rStyle w:val="Hipervnculo"/>
@@ -6093,7 +6109,7 @@
             <w:noProof/>
             <w:webHidden/>
           </w:rPr>
-          <w:instrText xml:space="preserve"> PAGEREF _Toc65076038 \h </w:instrText>
+          <w:instrText xml:space="preserve"> PAGEREF _Toc66275631 \h </w:instrText>
         </w:r>
         <w:r>
           <w:rPr>
@@ -6136,7 +6152,7 @@
           <w:noProof/>
         </w:rPr>
       </w:pPr>
-      <w:hyperlink w:anchor="_Toc65076039" w:history="1">
+      <w:hyperlink w:anchor="_Toc66275632" w:history="1">
         <w:r>
           <w:rPr>
             <w:rStyle w:val="Hipervnculo"/>
@@ -6177,7 +6193,7 @@
             <w:noProof/>
             <w:webHidden/>
           </w:rPr>
-          <w:instrText xml:space="preserve"> PAGEREF _Toc65076039 \h </w:instrText>
+          <w:instrText xml:space="preserve"> PAGEREF _Toc66275632 \h </w:instrText>
         </w:r>
         <w:r>
           <w:rPr>
@@ -6220,7 +6236,7 @@
           <w:noProof/>
         </w:rPr>
       </w:pPr>
-      <w:hyperlink w:anchor="_Toc65076040" w:history="1">
+      <w:hyperlink w:anchor="_Toc66275633" w:history="1">
         <w:r>
           <w:rPr>
             <w:rStyle w:val="Hipervnculo"/>
@@ -6261,7 +6277,7 @@
             <w:noProof/>
             <w:webHidden/>
           </w:rPr>
-          <w:instrText xml:space="preserve"> PAGEREF _Toc65076040 \h </w:instrText>
+          <w:instrText xml:space="preserve"> PAGEREF _Toc66275633 \h </w:instrText>
         </w:r>
         <w:r>
           <w:rPr>
@@ -6304,7 +6320,7 @@
           <w:noProof/>
         </w:rPr>
       </w:pPr>
-      <w:hyperlink w:anchor="_Toc65076041" w:history="1">
+      <w:hyperlink w:anchor="_Toc66275634" w:history="1">
         <w:r>
           <w:rPr>
             <w:rStyle w:val="Hipervnculo"/>
@@ -6345,7 +6361,7 @@
             <w:noProof/>
             <w:webHidden/>
           </w:rPr>
-          <w:instrText xml:space="preserve"> PAGEREF _Toc65076041 \h </w:instrText>
+          <w:instrText xml:space="preserve"> PAGEREF _Toc66275634 \h </w:instrText>
         </w:r>
         <w:r>
           <w:rPr>
@@ -6388,7 +6404,7 @@
           <w:noProof/>
         </w:rPr>
       </w:pPr>
-      <w:hyperlink w:anchor="_Toc65076042" w:history="1">
+      <w:hyperlink w:anchor="_Toc66275635" w:history="1">
         <w:r>
           <w:rPr>
             <w:rStyle w:val="Hipervnculo"/>
@@ -6429,7 +6445,7 @@
             <w:noProof/>
             <w:webHidden/>
           </w:rPr>
-          <w:instrText xml:space="preserve"> PAGEREF _Toc65076042 \h </w:instrText>
+          <w:instrText xml:space="preserve"> PAGEREF _Toc66275635 \h </w:instrText>
         </w:r>
         <w:r>
           <w:rPr>
@@ -6472,7 +6488,7 @@
           <w:noProof/>
         </w:rPr>
       </w:pPr>
-      <w:hyperlink w:anchor="_Toc65076043" w:history="1">
+      <w:hyperlink w:anchor="_Toc66275636" w:history="1">
         <w:r>
           <w:rPr>
             <w:rStyle w:val="Hipervnculo"/>
@@ -6513,7 +6529,7 @@
             <w:noProof/>
             <w:webHidden/>
           </w:rPr>
-          <w:instrText xml:space="preserve"> PAGEREF _Toc65076043 \h </w:instrText>
+          <w:instrText xml:space="preserve"> PAGEREF _Toc66275636 \h </w:instrText>
         </w:r>
         <w:r>
           <w:rPr>
@@ -6559,7 +6575,7 @@
           <w:noProof/>
         </w:rPr>
       </w:pPr>
-      <w:hyperlink w:anchor="_Toc65076044" w:history="1">
+      <w:hyperlink w:anchor="_Toc66275637" w:history="1">
         <w:r>
           <w:rPr>
             <w:rStyle w:val="Hipervnculo"/>
@@ -6603,7 +6619,7 @@
             <w:noProof/>
             <w:webHidden/>
           </w:rPr>
-          <w:instrText xml:space="preserve"> PAGEREF _Toc65076044 \h </w:instrText>
+          <w:instrText xml:space="preserve"> PAGEREF _Toc66275637 \h </w:instrText>
         </w:r>
         <w:r>
           <w:rPr>
@@ -6647,7 +6663,7 @@
           <w:noProof/>
         </w:rPr>
       </w:pPr>
-      <w:hyperlink w:anchor="_Toc65076045" w:history="1">
+      <w:hyperlink w:anchor="_Toc66275638" w:history="1">
         <w:r>
           <w:rPr>
             <w:rStyle w:val="Hipervnculo"/>
@@ -6689,7 +6705,7 @@
             <w:noProof/>
             <w:webHidden/>
           </w:rPr>
-          <w:instrText xml:space="preserve"> PAGEREF _Toc65076045 \h </w:instrText>
+          <w:instrText xml:space="preserve"> PAGEREF _Toc66275638 \h </w:instrText>
         </w:r>
         <w:r>
           <w:rPr>
@@ -6733,7 +6749,7 @@
           <w:noProof/>
         </w:rPr>
       </w:pPr>
-      <w:hyperlink w:anchor="_Toc65076046" w:history="1">
+      <w:hyperlink w:anchor="_Toc66275639" w:history="1">
         <w:r>
           <w:rPr>
             <w:rStyle w:val="Hipervnculo"/>
@@ -6775,7 +6791,7 @@
             <w:noProof/>
             <w:webHidden/>
           </w:rPr>
-          <w:instrText xml:space="preserve"> PAGEREF _Toc65076046 \h </w:instrText>
+          <w:instrText xml:space="preserve"> PAGEREF _Toc66275639 \h </w:instrText>
         </w:r>
         <w:r>
           <w:rPr>
@@ -6821,7 +6837,7 @@
           <w:noProof/>
         </w:rPr>
       </w:pPr>
-      <w:hyperlink w:anchor="_Toc65076047" w:history="1">
+      <w:hyperlink w:anchor="_Toc66275640" w:history="1">
         <w:r>
           <w:rPr>
             <w:rStyle w:val="Hipervnculo"/>
@@ -6865,7 +6881,7 @@
             <w:noProof/>
             <w:webHidden/>
           </w:rPr>
-          <w:instrText xml:space="preserve"> PAGEREF _Toc65076047 \h </w:instrText>
+          <w:instrText xml:space="preserve"> PAGEREF _Toc66275640 \h </w:instrText>
         </w:r>
         <w:r>
           <w:rPr>
@@ -6909,7 +6925,7 @@
           <w:u w:val="none"/>
         </w:rPr>
       </w:pPr>
-      <w:hyperlink w:anchor="_Toc65076048" w:history="1">
+      <w:hyperlink w:anchor="_Toc66275641" w:history="1">
         <w:r>
           <w:rPr>
             <w:rStyle w:val="Hipervnculo"/>
@@ -6951,7 +6967,7 @@
             <w:noProof/>
             <w:webHidden/>
           </w:rPr>
-          <w:instrText xml:space="preserve"> PAGEREF _Toc65076048 \h </w:instrText>
+          <w:instrText xml:space="preserve"> PAGEREF _Toc66275641 \h </w:instrText>
         </w:r>
         <w:r>
           <w:rPr>
@@ -6997,7 +7013,7 @@
           <w:noProof/>
         </w:rPr>
       </w:pPr>
-      <w:hyperlink w:anchor="_Toc65076049" w:history="1">
+      <w:hyperlink w:anchor="_Toc66275642" w:history="1">
         <w:r>
           <w:rPr>
             <w:rStyle w:val="Hipervnculo"/>
@@ -7041,7 +7057,7 @@
             <w:noProof/>
             <w:webHidden/>
           </w:rPr>
-          <w:instrText xml:space="preserve"> PAGEREF _Toc65076049 \h </w:instrText>
+          <w:instrText xml:space="preserve"> PAGEREF _Toc66275642 \h </w:instrText>
         </w:r>
         <w:r>
           <w:rPr>
@@ -7087,7 +7103,7 @@
           <w:noProof/>
         </w:rPr>
       </w:pPr>
-      <w:hyperlink w:anchor="_Toc65076050" w:history="1">
+      <w:hyperlink w:anchor="_Toc66275643" w:history="1">
         <w:r>
           <w:rPr>
             <w:rStyle w:val="Hipervnculo"/>
@@ -7131,7 +7147,7 @@
             <w:noProof/>
             <w:webHidden/>
           </w:rPr>
-          <w:instrText xml:space="preserve"> PAGEREF _Toc65076050 \h </w:instrText>
+          <w:instrText xml:space="preserve"> PAGEREF _Toc66275643 \h </w:instrText>
         </w:r>
         <w:r>
           <w:rPr>
@@ -7175,7 +7191,7 @@
           <w:noProof/>
         </w:rPr>
       </w:pPr>
-      <w:hyperlink w:anchor="_Toc65076051" w:history="1">
+      <w:hyperlink w:anchor="_Toc66275644" w:history="1">
         <w:r>
           <w:rPr>
             <w:rStyle w:val="Hipervnculo"/>
@@ -7217,7 +7233,7 @@
             <w:noProof/>
             <w:webHidden/>
           </w:rPr>
-          <w:instrText xml:space="preserve"> PAGEREF _Toc65076051 \h </w:instrText>
+          <w:instrText xml:space="preserve"> PAGEREF _Toc66275644 \h </w:instrText>
         </w:r>
         <w:r>
           <w:rPr>
@@ -7261,7 +7277,7 @@
           <w:noProof/>
         </w:rPr>
       </w:pPr>
-      <w:hyperlink w:anchor="_Toc65076052" w:history="1">
+      <w:hyperlink w:anchor="_Toc66275645" w:history="1">
         <w:r>
           <w:rPr>
             <w:rStyle w:val="Hipervnculo"/>
@@ -7303,7 +7319,7 @@
             <w:noProof/>
             <w:webHidden/>
           </w:rPr>
-          <w:instrText xml:space="preserve"> PAGEREF _Toc65076052 \h </w:instrText>
+          <w:instrText xml:space="preserve"> PAGEREF _Toc66275645 \h </w:instrText>
         </w:r>
         <w:r>
           <w:rPr>
@@ -7349,7 +7365,7 @@
           <w:noProof/>
         </w:rPr>
       </w:pPr>
-      <w:hyperlink w:anchor="_Toc65076053" w:history="1">
+      <w:hyperlink w:anchor="_Toc66275646" w:history="1">
         <w:r>
           <w:rPr>
             <w:rStyle w:val="Hipervnculo"/>
@@ -7393,7 +7409,7 @@
             <w:noProof/>
             <w:webHidden/>
           </w:rPr>
-          <w:instrText xml:space="preserve"> PAGEREF _Toc65076053 \h </w:instrText>
+          <w:instrText xml:space="preserve"> PAGEREF _Toc66275646 \h </w:instrText>
         </w:r>
         <w:r>
           <w:rPr>
@@ -7413,7 +7429,7 @@
             <w:noProof/>
             <w:webHidden/>
           </w:rPr>
-          <w:t>36</w:t>
+          <w:t>37</w:t>
         </w:r>
         <w:r>
           <w:rPr>
@@ -7437,7 +7453,7 @@
           <w:noProof/>
         </w:rPr>
       </w:pPr>
-      <w:hyperlink w:anchor="_Toc65076054" w:history="1">
+      <w:hyperlink w:anchor="_Toc66275647" w:history="1">
         <w:r>
           <w:rPr>
             <w:rStyle w:val="Hipervnculo"/>
@@ -7479,7 +7495,7 @@
             <w:noProof/>
             <w:webHidden/>
           </w:rPr>
-          <w:instrText xml:space="preserve"> PAGEREF _Toc65076054 \h </w:instrText>
+          <w:instrText xml:space="preserve"> PAGEREF _Toc66275647 \h </w:instrText>
         </w:r>
         <w:r>
           <w:rPr>
@@ -7499,7 +7515,7 @@
             <w:noProof/>
             <w:webHidden/>
           </w:rPr>
-          <w:t>37</w:t>
+          <w:t>38</w:t>
         </w:r>
         <w:r>
           <w:rPr>
@@ -7523,7 +7539,7 @@
           <w:noProof/>
         </w:rPr>
       </w:pPr>
-      <w:hyperlink w:anchor="_Toc65076055" w:history="1">
+      <w:hyperlink w:anchor="_Toc66275648" w:history="1">
         <w:r>
           <w:rPr>
             <w:rStyle w:val="Hipervnculo"/>
@@ -7565,7 +7581,7 @@
             <w:noProof/>
             <w:webHidden/>
           </w:rPr>
-          <w:instrText xml:space="preserve"> PAGEREF _Toc65076055 \h </w:instrText>
+          <w:instrText xml:space="preserve"> PAGEREF _Toc66275648 \h </w:instrText>
         </w:r>
         <w:r>
           <w:rPr>
@@ -7608,7 +7624,7 @@
           <w:noProof/>
         </w:rPr>
       </w:pPr>
-      <w:hyperlink w:anchor="_Toc65076056" w:history="1">
+      <w:hyperlink w:anchor="_Toc66275649" w:history="1">
         <w:r>
           <w:rPr>
             <w:rStyle w:val="Hipervnculo"/>
@@ -7649,7 +7665,7 @@
             <w:noProof/>
             <w:webHidden/>
           </w:rPr>
-          <w:instrText xml:space="preserve"> PAGEREF _Toc65076056 \h </w:instrText>
+          <w:instrText xml:space="preserve"> PAGEREF _Toc66275649 \h </w:instrText>
         </w:r>
         <w:r>
           <w:rPr>
@@ -7669,7 +7685,7 @@
             <w:noProof/>
             <w:webHidden/>
           </w:rPr>
-          <w:t>38</w:t>
+          <w:t>39</w:t>
         </w:r>
         <w:r>
           <w:rPr>
@@ -7692,7 +7708,7 @@
           <w:noProof/>
         </w:rPr>
       </w:pPr>
-      <w:hyperlink w:anchor="_Toc65076057" w:history="1">
+      <w:hyperlink w:anchor="_Toc66275650" w:history="1">
         <w:r>
           <w:rPr>
             <w:rStyle w:val="Hipervnculo"/>
@@ -7733,7 +7749,7 @@
             <w:noProof/>
             <w:webHidden/>
           </w:rPr>
-          <w:instrText xml:space="preserve"> PAGEREF _Toc65076057 \h </w:instrText>
+          <w:instrText xml:space="preserve"> PAGEREF _Toc66275650 \h </w:instrText>
         </w:r>
         <w:r>
           <w:rPr>
@@ -7753,7 +7769,7 @@
             <w:noProof/>
             <w:webHidden/>
           </w:rPr>
-          <w:t>39</w:t>
+          <w:t>40</w:t>
         </w:r>
         <w:r>
           <w:rPr>
@@ -7777,7 +7793,7 @@
           <w:noProof/>
         </w:rPr>
       </w:pPr>
-      <w:hyperlink w:anchor="_Toc65076058" w:history="1">
+      <w:hyperlink w:anchor="_Toc66275651" w:history="1">
         <w:r>
           <w:rPr>
             <w:rStyle w:val="Hipervnculo"/>
@@ -7819,7 +7835,7 @@
             <w:noProof/>
             <w:webHidden/>
           </w:rPr>
-          <w:instrText xml:space="preserve"> PAGEREF _Toc65076058 \h </w:instrText>
+          <w:instrText xml:space="preserve"> PAGEREF _Toc66275651 \h </w:instrText>
         </w:r>
         <w:r>
           <w:rPr>
@@ -7839,7 +7855,7 @@
             <w:noProof/>
             <w:webHidden/>
           </w:rPr>
-          <w:t>39</w:t>
+          <w:t>40</w:t>
         </w:r>
         <w:r>
           <w:rPr>
@@ -7862,7 +7878,7 @@
           <w:noProof/>
         </w:rPr>
       </w:pPr>
-      <w:hyperlink w:anchor="_Toc65076059" w:history="1">
+      <w:hyperlink w:anchor="_Toc66275652" w:history="1">
         <w:r>
           <w:rPr>
             <w:rStyle w:val="Hipervnculo"/>
@@ -7903,7 +7919,7 @@
             <w:noProof/>
             <w:webHidden/>
           </w:rPr>
-          <w:instrText xml:space="preserve"> PAGEREF _Toc65076059 \h </w:instrText>
+          <w:instrText xml:space="preserve"> PAGEREF _Toc66275652 \h </w:instrText>
         </w:r>
         <w:r>
           <w:rPr>
@@ -7923,7 +7939,7 @@
             <w:noProof/>
             <w:webHidden/>
           </w:rPr>
-          <w:t>40</w:t>
+          <w:t>41</w:t>
         </w:r>
         <w:r>
           <w:rPr>
@@ -7946,7 +7962,7 @@
           <w:noProof/>
         </w:rPr>
       </w:pPr>
-      <w:hyperlink w:anchor="_Toc65076060" w:history="1">
+      <w:hyperlink w:anchor="_Toc66275653" w:history="1">
         <w:r>
           <w:rPr>
             <w:rStyle w:val="Hipervnculo"/>
@@ -7987,7 +8003,7 @@
             <w:noProof/>
             <w:webHidden/>
           </w:rPr>
-          <w:instrText xml:space="preserve"> PAGEREF _Toc65076060 \h </w:instrText>
+          <w:instrText xml:space="preserve"> PAGEREF _Toc66275653 \h </w:instrText>
         </w:r>
         <w:r>
           <w:rPr>
@@ -8007,7 +8023,7 @@
             <w:noProof/>
             <w:webHidden/>
           </w:rPr>
-          <w:t>41</w:t>
+          <w:t>42</w:t>
         </w:r>
         <w:r>
           <w:rPr>
@@ -8033,7 +8049,7 @@
           <w:noProof/>
         </w:rPr>
       </w:pPr>
-      <w:hyperlink w:anchor="_Toc65076061" w:history="1">
+      <w:hyperlink w:anchor="_Toc66275654" w:history="1">
         <w:r>
           <w:rPr>
             <w:rStyle w:val="Hipervnculo"/>
@@ -8077,7 +8093,7 @@
             <w:noProof/>
             <w:webHidden/>
           </w:rPr>
-          <w:instrText xml:space="preserve"> PAGEREF _Toc65076061 \h </w:instrText>
+          <w:instrText xml:space="preserve"> PAGEREF _Toc66275654 \h </w:instrText>
         </w:r>
         <w:r>
           <w:rPr>
@@ -8097,7 +8113,7 @@
             <w:noProof/>
             <w:webHidden/>
           </w:rPr>
-          <w:t>41</w:t>
+          <w:t>42</w:t>
         </w:r>
         <w:r>
           <w:rPr>
@@ -8121,7 +8137,7 @@
           <w:u w:val="none"/>
         </w:rPr>
       </w:pPr>
-      <w:hyperlink w:anchor="_Toc65076062" w:history="1">
+      <w:hyperlink w:anchor="_Toc66275655" w:history="1">
         <w:r>
           <w:rPr>
             <w:rStyle w:val="Hipervnculo"/>
@@ -8163,7 +8179,7 @@
             <w:noProof/>
             <w:webHidden/>
           </w:rPr>
-          <w:instrText xml:space="preserve"> PAGEREF _Toc65076062 \h </w:instrText>
+          <w:instrText xml:space="preserve"> PAGEREF _Toc66275655 \h </w:instrText>
         </w:r>
         <w:r>
           <w:rPr>
@@ -8183,7 +8199,7 @@
             <w:noProof/>
             <w:webHidden/>
           </w:rPr>
-          <w:t>43</w:t>
+          <w:t>44</w:t>
         </w:r>
         <w:r>
           <w:rPr>
@@ -8209,7 +8225,7 @@
           <w:noProof/>
         </w:rPr>
       </w:pPr>
-      <w:hyperlink w:anchor="_Toc65076063" w:history="1">
+      <w:hyperlink w:anchor="_Toc66275656" w:history="1">
         <w:r>
           <w:rPr>
             <w:rStyle w:val="Hipervnculo"/>
@@ -8253,7 +8269,7 @@
             <w:noProof/>
             <w:webHidden/>
           </w:rPr>
-          <w:instrText xml:space="preserve"> PAGEREF _Toc65076063 \h </w:instrText>
+          <w:instrText xml:space="preserve"> PAGEREF _Toc66275656 \h </w:instrText>
         </w:r>
         <w:r>
           <w:rPr>
@@ -8273,7 +8289,7 @@
             <w:noProof/>
             <w:webHidden/>
           </w:rPr>
-          <w:t>43</w:t>
+          <w:t>44</w:t>
         </w:r>
         <w:r>
           <w:rPr>
@@ -8297,7 +8313,7 @@
           <w:u w:val="none"/>
         </w:rPr>
       </w:pPr>
-      <w:hyperlink w:anchor="_Toc65076064" w:history="1">
+      <w:hyperlink w:anchor="_Toc66275657" w:history="1">
         <w:r>
           <w:rPr>
             <w:rStyle w:val="Hipervnculo"/>
@@ -8339,7 +8355,7 @@
             <w:noProof/>
             <w:webHidden/>
           </w:rPr>
-          <w:instrText xml:space="preserve"> PAGEREF _Toc65076064 \h </w:instrText>
+          <w:instrText xml:space="preserve"> PAGEREF _Toc66275657 \h </w:instrText>
         </w:r>
         <w:r>
           <w:rPr>
@@ -8359,7 +8375,7 @@
             <w:noProof/>
             <w:webHidden/>
           </w:rPr>
-          <w:t>44</w:t>
+          <w:t>45</w:t>
         </w:r>
         <w:r>
           <w:rPr>
@@ -8427,7 +8443,7 @@
       <w:r>
         <w:fldChar w:fldCharType="separate"/>
       </w:r>
-      <w:hyperlink w:anchor="_Toc64536158" w:history="1">
+      <w:hyperlink w:anchor="_Toc66275658" w:history="1">
         <w:r>
           <w:rPr>
             <w:rStyle w:val="Hipervnculo"/>
@@ -8454,7 +8470,7 @@
             <w:noProof/>
             <w:webHidden/>
           </w:rPr>
-          <w:instrText xml:space="preserve"> PAGEREF _Toc64536158 \h </w:instrText>
+          <w:instrText xml:space="preserve"> PAGEREF _Toc66275658 \h </w:instrText>
         </w:r>
         <w:r>
           <w:rPr>
@@ -8500,7 +8516,7 @@
           <w:szCs w:val="22"/>
         </w:rPr>
       </w:pPr>
-      <w:hyperlink w:anchor="_Toc64536159" w:history="1">
+      <w:hyperlink w:anchor="_Toc66275659" w:history="1">
         <w:r>
           <w:rPr>
             <w:rStyle w:val="Hipervnculo"/>
@@ -8527,7 +8543,7 @@
             <w:noProof/>
             <w:webHidden/>
           </w:rPr>
-          <w:instrText xml:space="preserve"> PAGEREF _Toc64536159 \h </w:instrText>
+          <w:instrText xml:space="preserve"> PAGEREF _Toc66275659 \h </w:instrText>
         </w:r>
         <w:r>
           <w:rPr>
@@ -8573,7 +8589,7 @@
           <w:szCs w:val="22"/>
         </w:rPr>
       </w:pPr>
-      <w:hyperlink w:anchor="_Toc64536160" w:history="1">
+      <w:hyperlink w:anchor="_Toc66275660" w:history="1">
         <w:r>
           <w:rPr>
             <w:rStyle w:val="Hipervnculo"/>
@@ -8600,7 +8616,7 @@
             <w:noProof/>
             <w:webHidden/>
           </w:rPr>
-          <w:instrText xml:space="preserve"> PAGEREF _Toc64536160 \h </w:instrText>
+          <w:instrText xml:space="preserve"> PAGEREF _Toc66275660 \h </w:instrText>
         </w:r>
         <w:r>
           <w:rPr>
@@ -8646,7 +8662,7 @@
           <w:szCs w:val="22"/>
         </w:rPr>
       </w:pPr>
-      <w:hyperlink w:anchor="_Toc64536161" w:history="1">
+      <w:hyperlink w:anchor="_Toc66275661" w:history="1">
         <w:r>
           <w:rPr>
             <w:rStyle w:val="Hipervnculo"/>
@@ -8673,7 +8689,7 @@
             <w:noProof/>
             <w:webHidden/>
           </w:rPr>
-          <w:instrText xml:space="preserve"> PAGEREF _Toc64536161 \h </w:instrText>
+          <w:instrText xml:space="preserve"> PAGEREF _Toc66275661 \h </w:instrText>
         </w:r>
         <w:r>
           <w:rPr>
@@ -8719,7 +8735,7 @@
           <w:szCs w:val="22"/>
         </w:rPr>
       </w:pPr>
-      <w:hyperlink w:anchor="_Toc64536162" w:history="1">
+      <w:hyperlink w:anchor="_Toc66275662" w:history="1">
         <w:r>
           <w:rPr>
             <w:rStyle w:val="Hipervnculo"/>
@@ -8746,7 +8762,7 @@
             <w:noProof/>
             <w:webHidden/>
           </w:rPr>
-          <w:instrText xml:space="preserve"> PAGEREF _Toc64536162 \h </w:instrText>
+          <w:instrText xml:space="preserve"> PAGEREF _Toc66275662 \h </w:instrText>
         </w:r>
         <w:r>
           <w:rPr>
@@ -8792,7 +8808,7 @@
           <w:szCs w:val="22"/>
         </w:rPr>
       </w:pPr>
-      <w:hyperlink w:anchor="_Toc64536163" w:history="1">
+      <w:hyperlink w:anchor="_Toc66275663" w:history="1">
         <w:r>
           <w:rPr>
             <w:rStyle w:val="Hipervnculo"/>
@@ -8819,7 +8835,7 @@
             <w:noProof/>
             <w:webHidden/>
           </w:rPr>
-          <w:instrText xml:space="preserve"> PAGEREF _Toc64536163 \h </w:instrText>
+          <w:instrText xml:space="preserve"> PAGEREF _Toc66275663 \h </w:instrText>
         </w:r>
         <w:r>
           <w:rPr>
@@ -8865,7 +8881,7 @@
           <w:szCs w:val="22"/>
         </w:rPr>
       </w:pPr>
-      <w:hyperlink w:anchor="_Toc64536164" w:history="1">
+      <w:hyperlink w:anchor="_Toc66275664" w:history="1">
         <w:r>
           <w:rPr>
             <w:rStyle w:val="Hipervnculo"/>
@@ -8892,7 +8908,7 @@
             <w:noProof/>
             <w:webHidden/>
           </w:rPr>
-          <w:instrText xml:space="preserve"> PAGEREF _Toc64536164 \h </w:instrText>
+          <w:instrText xml:space="preserve"> PAGEREF _Toc66275664 \h </w:instrText>
         </w:r>
         <w:r>
           <w:rPr>
@@ -8938,7 +8954,7 @@
           <w:szCs w:val="22"/>
         </w:rPr>
       </w:pPr>
-      <w:hyperlink w:anchor="_Toc64536165" w:history="1">
+      <w:hyperlink w:anchor="_Toc66275665" w:history="1">
         <w:r>
           <w:rPr>
             <w:rStyle w:val="Hipervnculo"/>
@@ -8965,7 +8981,7 @@
             <w:noProof/>
             <w:webHidden/>
           </w:rPr>
-          <w:instrText xml:space="preserve"> PAGEREF _Toc64536165 \h </w:instrText>
+          <w:instrText xml:space="preserve"> PAGEREF _Toc66275665 \h </w:instrText>
         </w:r>
         <w:r>
           <w:rPr>
@@ -9011,7 +9027,7 @@
           <w:szCs w:val="22"/>
         </w:rPr>
       </w:pPr>
-      <w:hyperlink w:anchor="_Toc64536166" w:history="1">
+      <w:hyperlink w:anchor="_Toc66275666" w:history="1">
         <w:r>
           <w:rPr>
             <w:rStyle w:val="Hipervnculo"/>
@@ -9038,7 +9054,7 @@
             <w:noProof/>
             <w:webHidden/>
           </w:rPr>
-          <w:instrText xml:space="preserve"> PAGEREF _Toc64536166 \h </w:instrText>
+          <w:instrText xml:space="preserve"> PAGEREF _Toc66275666 \h </w:instrText>
         </w:r>
         <w:r>
           <w:rPr>
@@ -9084,7 +9100,7 @@
           <w:szCs w:val="22"/>
         </w:rPr>
       </w:pPr>
-      <w:hyperlink w:anchor="_Toc64536167" w:history="1">
+      <w:hyperlink w:anchor="_Toc66275667" w:history="1">
         <w:r>
           <w:rPr>
             <w:rStyle w:val="Hipervnculo"/>
@@ -9111,7 +9127,7 @@
             <w:noProof/>
             <w:webHidden/>
           </w:rPr>
-          <w:instrText xml:space="preserve"> PAGEREF _Toc64536167 \h </w:instrText>
+          <w:instrText xml:space="preserve"> PAGEREF _Toc66275667 \h </w:instrText>
         </w:r>
         <w:r>
           <w:rPr>
@@ -9157,7 +9173,7 @@
           <w:szCs w:val="22"/>
         </w:rPr>
       </w:pPr>
-      <w:hyperlink w:anchor="_Toc64536168" w:history="1">
+      <w:hyperlink w:anchor="_Toc66275668" w:history="1">
         <w:r>
           <w:rPr>
             <w:rStyle w:val="Hipervnculo"/>
@@ -9184,7 +9200,7 @@
             <w:noProof/>
             <w:webHidden/>
           </w:rPr>
-          <w:instrText xml:space="preserve"> PAGEREF _Toc64536168 \h </w:instrText>
+          <w:instrText xml:space="preserve"> PAGEREF _Toc66275668 \h </w:instrText>
         </w:r>
         <w:r>
           <w:rPr>
@@ -9230,7 +9246,7 @@
           <w:szCs w:val="22"/>
         </w:rPr>
       </w:pPr>
-      <w:hyperlink w:anchor="_Toc64536169" w:history="1">
+      <w:hyperlink w:anchor="_Toc66275669" w:history="1">
         <w:r>
           <w:rPr>
             <w:rStyle w:val="Hipervnculo"/>
@@ -9257,7 +9273,7 @@
             <w:noProof/>
             <w:webHidden/>
           </w:rPr>
-          <w:instrText xml:space="preserve"> PAGEREF _Toc64536169 \h </w:instrText>
+          <w:instrText xml:space="preserve"> PAGEREF _Toc66275669 \h </w:instrText>
         </w:r>
         <w:r>
           <w:rPr>
@@ -9303,7 +9319,7 @@
           <w:szCs w:val="22"/>
         </w:rPr>
       </w:pPr>
-      <w:hyperlink w:anchor="_Toc64536170" w:history="1">
+      <w:hyperlink w:anchor="_Toc66275670" w:history="1">
         <w:r>
           <w:rPr>
             <w:rStyle w:val="Hipervnculo"/>
@@ -9330,7 +9346,7 @@
             <w:noProof/>
             <w:webHidden/>
           </w:rPr>
-          <w:instrText xml:space="preserve"> PAGEREF _Toc64536170 \h </w:instrText>
+          <w:instrText xml:space="preserve"> PAGEREF _Toc66275670 \h </w:instrText>
         </w:r>
         <w:r>
           <w:rPr>
@@ -9376,7 +9392,7 @@
           <w:szCs w:val="22"/>
         </w:rPr>
       </w:pPr>
-      <w:hyperlink w:anchor="_Toc64536171" w:history="1">
+      <w:hyperlink w:anchor="_Toc66275671" w:history="1">
         <w:r>
           <w:rPr>
             <w:rStyle w:val="Hipervnculo"/>
@@ -9403,7 +9419,7 @@
             <w:noProof/>
             <w:webHidden/>
           </w:rPr>
-          <w:instrText xml:space="preserve"> PAGEREF _Toc64536171 \h </w:instrText>
+          <w:instrText xml:space="preserve"> PAGEREF _Toc66275671 \h </w:instrText>
         </w:r>
         <w:r>
           <w:rPr>
@@ -9449,7 +9465,7 @@
           <w:szCs w:val="22"/>
         </w:rPr>
       </w:pPr>
-      <w:hyperlink w:anchor="_Toc64536172" w:history="1">
+      <w:hyperlink w:anchor="_Toc66275672" w:history="1">
         <w:r>
           <w:rPr>
             <w:rStyle w:val="Hipervnculo"/>
@@ -9476,7 +9492,7 @@
             <w:noProof/>
             <w:webHidden/>
           </w:rPr>
-          <w:instrText xml:space="preserve"> PAGEREF _Toc64536172 \h </w:instrText>
+          <w:instrText xml:space="preserve"> PAGEREF _Toc66275672 \h </w:instrText>
         </w:r>
         <w:r>
           <w:rPr>
@@ -9522,7 +9538,7 @@
           <w:szCs w:val="22"/>
         </w:rPr>
       </w:pPr>
-      <w:hyperlink w:anchor="_Toc64536173" w:history="1">
+      <w:hyperlink w:anchor="_Toc66275673" w:history="1">
         <w:r>
           <w:rPr>
             <w:rStyle w:val="Hipervnculo"/>
@@ -9549,7 +9565,7 @@
             <w:noProof/>
             <w:webHidden/>
           </w:rPr>
-          <w:instrText xml:space="preserve"> PAGEREF _Toc64536173 \h </w:instrText>
+          <w:instrText xml:space="preserve"> PAGEREF _Toc66275673 \h </w:instrText>
         </w:r>
         <w:r>
           <w:rPr>
@@ -9595,7 +9611,7 @@
           <w:szCs w:val="22"/>
         </w:rPr>
       </w:pPr>
-      <w:hyperlink w:anchor="_Toc64536174" w:history="1">
+      <w:hyperlink w:anchor="_Toc66275674" w:history="1">
         <w:r>
           <w:rPr>
             <w:rStyle w:val="Hipervnculo"/>
@@ -9622,7 +9638,7 @@
             <w:noProof/>
             <w:webHidden/>
           </w:rPr>
-          <w:instrText xml:space="preserve"> PAGEREF _Toc64536174 \h </w:instrText>
+          <w:instrText xml:space="preserve"> PAGEREF _Toc66275674 \h </w:instrText>
         </w:r>
         <w:r>
           <w:rPr>
@@ -9668,7 +9684,7 @@
           <w:szCs w:val="22"/>
         </w:rPr>
       </w:pPr>
-      <w:hyperlink w:anchor="_Toc64536175" w:history="1">
+      <w:hyperlink w:anchor="_Toc66275675" w:history="1">
         <w:r>
           <w:rPr>
             <w:rStyle w:val="Hipervnculo"/>
@@ -9695,7 +9711,7 @@
             <w:noProof/>
             <w:webHidden/>
           </w:rPr>
-          <w:instrText xml:space="preserve"> PAGEREF _Toc64536175 \h </w:instrText>
+          <w:instrText xml:space="preserve"> PAGEREF _Toc66275675 \h </w:instrText>
         </w:r>
         <w:r>
           <w:rPr>
@@ -9715,7 +9731,7 @@
             <w:noProof/>
             <w:webHidden/>
           </w:rPr>
-          <w:t>33</w:t>
+          <w:t>34</w:t>
         </w:r>
         <w:r>
           <w:rPr>
@@ -9741,7 +9757,7 @@
           <w:szCs w:val="22"/>
         </w:rPr>
       </w:pPr>
-      <w:hyperlink w:anchor="_Toc64536176" w:history="1">
+      <w:hyperlink w:anchor="_Toc66275676" w:history="1">
         <w:r>
           <w:rPr>
             <w:rStyle w:val="Hipervnculo"/>
@@ -9768,7 +9784,7 @@
             <w:noProof/>
             <w:webHidden/>
           </w:rPr>
-          <w:instrText xml:space="preserve"> PAGEREF _Toc64536176 \h </w:instrText>
+          <w:instrText xml:space="preserve"> PAGEREF _Toc66275676 \h </w:instrText>
         </w:r>
         <w:r>
           <w:rPr>
@@ -9788,7 +9804,7 @@
             <w:noProof/>
             <w:webHidden/>
           </w:rPr>
-          <w:t>35</w:t>
+          <w:t>36</w:t>
         </w:r>
         <w:r>
           <w:rPr>
@@ -9814,7 +9830,7 @@
           <w:szCs w:val="22"/>
         </w:rPr>
       </w:pPr>
-      <w:hyperlink w:anchor="_Toc64536177" w:history="1">
+      <w:hyperlink w:anchor="_Toc66275677" w:history="1">
         <w:r>
           <w:rPr>
             <w:rStyle w:val="Hipervnculo"/>
@@ -9841,7 +9857,7 @@
             <w:noProof/>
             <w:webHidden/>
           </w:rPr>
-          <w:instrText xml:space="preserve"> PAGEREF _Toc64536177 \h </w:instrText>
+          <w:instrText xml:space="preserve"> PAGEREF _Toc66275677 \h </w:instrText>
         </w:r>
         <w:r>
           <w:rPr>
@@ -9861,7 +9877,7 @@
             <w:noProof/>
             <w:webHidden/>
           </w:rPr>
-          <w:t>35</w:t>
+          <w:t>36</w:t>
         </w:r>
         <w:r>
           <w:rPr>
@@ -9887,7 +9903,7 @@
           <w:szCs w:val="22"/>
         </w:rPr>
       </w:pPr>
-      <w:hyperlink w:anchor="_Toc64536178" w:history="1">
+      <w:hyperlink w:anchor="_Toc66275678" w:history="1">
         <w:r>
           <w:rPr>
             <w:rStyle w:val="Hipervnculo"/>
@@ -9914,7 +9930,7 @@
             <w:noProof/>
             <w:webHidden/>
           </w:rPr>
-          <w:instrText xml:space="preserve"> PAGEREF _Toc64536178 \h </w:instrText>
+          <w:instrText xml:space="preserve"> PAGEREF _Toc66275678 \h </w:instrText>
         </w:r>
         <w:r>
           <w:rPr>
@@ -9934,7 +9950,7 @@
             <w:noProof/>
             <w:webHidden/>
           </w:rPr>
-          <w:t>37</w:t>
+          <w:t>38</w:t>
         </w:r>
         <w:r>
           <w:rPr>
@@ -9960,7 +9976,7 @@
           <w:szCs w:val="22"/>
         </w:rPr>
       </w:pPr>
-      <w:hyperlink w:anchor="_Toc64536179" w:history="1">
+      <w:hyperlink w:anchor="_Toc66275679" w:history="1">
         <w:r>
           <w:rPr>
             <w:rStyle w:val="Hipervnculo"/>
@@ -9987,7 +10003,7 @@
             <w:noProof/>
             <w:webHidden/>
           </w:rPr>
-          <w:instrText xml:space="preserve"> PAGEREF _Toc64536179 \h </w:instrText>
+          <w:instrText xml:space="preserve"> PAGEREF _Toc66275679 \h </w:instrText>
         </w:r>
         <w:r>
           <w:rPr>
@@ -10007,7 +10023,7 @@
             <w:noProof/>
             <w:webHidden/>
           </w:rPr>
-          <w:t>38</w:t>
+          <w:t>39</w:t>
         </w:r>
         <w:r>
           <w:rPr>
@@ -10033,7 +10049,7 @@
           <w:szCs w:val="22"/>
         </w:rPr>
       </w:pPr>
-      <w:hyperlink w:anchor="_Toc64536180" w:history="1">
+      <w:hyperlink w:anchor="_Toc66275680" w:history="1">
         <w:r>
           <w:rPr>
             <w:rStyle w:val="Hipervnculo"/>
@@ -10060,7 +10076,7 @@
             <w:noProof/>
             <w:webHidden/>
           </w:rPr>
-          <w:instrText xml:space="preserve"> PAGEREF _Toc64536180 \h </w:instrText>
+          <w:instrText xml:space="preserve"> PAGEREF _Toc66275680 \h </w:instrText>
         </w:r>
         <w:r>
           <w:rPr>
@@ -10080,7 +10096,7 @@
             <w:noProof/>
             <w:webHidden/>
           </w:rPr>
-          <w:t>40</w:t>
+          <w:t>41</w:t>
         </w:r>
         <w:r>
           <w:rPr>
@@ -10106,7 +10122,7 @@
           <w:szCs w:val="22"/>
         </w:rPr>
       </w:pPr>
-      <w:hyperlink w:anchor="_Toc64536181" w:history="1">
+      <w:hyperlink w:anchor="_Toc66275681" w:history="1">
         <w:r>
           <w:rPr>
             <w:rStyle w:val="Hipervnculo"/>
@@ -10133,7 +10149,7 @@
             <w:noProof/>
             <w:webHidden/>
           </w:rPr>
-          <w:instrText xml:space="preserve"> PAGEREF _Toc64536181 \h </w:instrText>
+          <w:instrText xml:space="preserve"> PAGEREF _Toc66275681 \h </w:instrText>
         </w:r>
         <w:r>
           <w:rPr>
@@ -10153,7 +10169,7 @@
             <w:noProof/>
             <w:webHidden/>
           </w:rPr>
-          <w:t>42</w:t>
+          <w:t>43</w:t>
         </w:r>
         <w:r>
           <w:rPr>
@@ -10222,7 +10238,7 @@
         </w:rPr>
         <w:fldChar w:fldCharType="separate"/>
       </w:r>
-      <w:hyperlink w:anchor="_Toc64536182" w:history="1">
+      <w:hyperlink w:anchor="_Toc66275682" w:history="1">
         <w:r>
           <w:rPr>
             <w:rStyle w:val="Hipervnculo"/>
@@ -10249,7 +10265,7 @@
             <w:noProof/>
             <w:webHidden/>
           </w:rPr>
-          <w:instrText xml:space="preserve"> PAGEREF _Toc64536182 \h </w:instrText>
+          <w:instrText xml:space="preserve"> PAGEREF _Toc66275682 \h </w:instrText>
         </w:r>
         <w:r>
           <w:rPr>
@@ -10295,7 +10311,7 @@
           <w:szCs w:val="22"/>
         </w:rPr>
       </w:pPr>
-      <w:hyperlink w:anchor="_Toc64536183" w:history="1">
+      <w:hyperlink w:anchor="_Toc66275683" w:history="1">
         <w:r>
           <w:rPr>
             <w:rStyle w:val="Hipervnculo"/>
@@ -10322,7 +10338,7 @@
             <w:noProof/>
             <w:webHidden/>
           </w:rPr>
-          <w:instrText xml:space="preserve"> PAGEREF _Toc64536183 \h </w:instrText>
+          <w:instrText xml:space="preserve"> PAGEREF _Toc66275683 \h </w:instrText>
         </w:r>
         <w:r>
           <w:rPr>
@@ -10368,7 +10384,7 @@
           <w:szCs w:val="22"/>
         </w:rPr>
       </w:pPr>
-      <w:hyperlink w:anchor="_Toc64536184" w:history="1">
+      <w:hyperlink w:anchor="_Toc66275684" w:history="1">
         <w:r>
           <w:rPr>
             <w:rStyle w:val="Hipervnculo"/>
@@ -10395,7 +10411,7 @@
             <w:noProof/>
             <w:webHidden/>
           </w:rPr>
-          <w:instrText xml:space="preserve"> PAGEREF _Toc64536184 \h </w:instrText>
+          <w:instrText xml:space="preserve"> PAGEREF _Toc66275684 \h </w:instrText>
         </w:r>
         <w:r>
           <w:rPr>
@@ -10441,7 +10457,7 @@
           <w:szCs w:val="22"/>
         </w:rPr>
       </w:pPr>
-      <w:hyperlink w:anchor="_Toc64536185" w:history="1">
+      <w:hyperlink w:anchor="_Toc66275685" w:history="1">
         <w:r>
           <w:rPr>
             <w:rStyle w:val="Hipervnculo"/>
@@ -10468,7 +10484,7 @@
             <w:noProof/>
             <w:webHidden/>
           </w:rPr>
-          <w:instrText xml:space="preserve"> PAGEREF _Toc64536185 \h </w:instrText>
+          <w:instrText xml:space="preserve"> PAGEREF _Toc66275685 \h </w:instrText>
         </w:r>
         <w:r>
           <w:rPr>
@@ -10514,7 +10530,7 @@
           <w:szCs w:val="22"/>
         </w:rPr>
       </w:pPr>
-      <w:hyperlink w:anchor="_Toc64536186" w:history="1">
+      <w:hyperlink w:anchor="_Toc66275686" w:history="1">
         <w:r>
           <w:rPr>
             <w:rStyle w:val="Hipervnculo"/>
@@ -10541,7 +10557,7 @@
             <w:noProof/>
             <w:webHidden/>
           </w:rPr>
-          <w:instrText xml:space="preserve"> PAGEREF _Toc64536186 \h </w:instrText>
+          <w:instrText xml:space="preserve"> PAGEREF _Toc66275686 \h </w:instrText>
         </w:r>
         <w:r>
           <w:rPr>
@@ -10587,7 +10603,7 @@
           <w:szCs w:val="22"/>
         </w:rPr>
       </w:pPr>
-      <w:hyperlink w:anchor="_Toc64536187" w:history="1">
+      <w:hyperlink w:anchor="_Toc66275687" w:history="1">
         <w:r>
           <w:rPr>
             <w:rStyle w:val="Hipervnculo"/>
@@ -10614,7 +10630,7 @@
             <w:noProof/>
             <w:webHidden/>
           </w:rPr>
-          <w:instrText xml:space="preserve"> PAGEREF _Toc64536187 \h </w:instrText>
+          <w:instrText xml:space="preserve"> PAGEREF _Toc66275687 \h </w:instrText>
         </w:r>
         <w:r>
           <w:rPr>
@@ -10634,7 +10650,7 @@
             <w:noProof/>
             <w:webHidden/>
           </w:rPr>
-          <w:t>43</w:t>
+          <w:t>44</w:t>
         </w:r>
         <w:r>
           <w:rPr>
@@ -10660,13 +10676,13 @@
           <w:szCs w:val="22"/>
         </w:rPr>
       </w:pPr>
-      <w:hyperlink w:anchor="_Toc64536188" w:history="1">
+      <w:hyperlink w:anchor="_Toc66275688" w:history="1">
         <w:r>
           <w:rPr>
             <w:rStyle w:val="Hipervnculo"/>
             <w:noProof/>
           </w:rPr>
-          <w:t>Tabla 6. Glosario de Abreviaturas</w:t>
+          <w:t>Tabla 7. Glosario de Abreviaturas</w:t>
         </w:r>
         <w:r>
           <w:rPr>
@@ -10687,7 +10703,7 @@
             <w:noProof/>
             <w:webHidden/>
           </w:rPr>
-          <w:instrText xml:space="preserve"> PAGEREF _Toc64536188 \h </w:instrText>
+          <w:instrText xml:space="preserve"> PAGEREF _Toc66275688 \h </w:instrText>
         </w:r>
         <w:r>
           <w:rPr>
@@ -10707,7 +10723,7 @@
             <w:noProof/>
             <w:webHidden/>
           </w:rPr>
-          <w:t>44</w:t>
+          <w:t>45</w:t>
         </w:r>
         <w:r>
           <w:rPr>
@@ -10758,7 +10774,7 @@
       <w:pPr>
         <w:pStyle w:val="Ttulo1"/>
       </w:pPr>
-      <w:bookmarkStart w:id="3" w:name="_Toc65076009"/>
+      <w:bookmarkStart w:id="3" w:name="_Toc66275602"/>
       <w:r>
         <w:lastRenderedPageBreak/>
         <w:t>Introducción</w:t>
@@ -10769,7 +10785,7 @@
       <w:pPr>
         <w:pStyle w:val="Ttulo2"/>
       </w:pPr>
-      <w:bookmarkStart w:id="4" w:name="_Toc65076010"/>
+      <w:bookmarkStart w:id="4" w:name="_Toc66275603"/>
       <w:r>
         <w:t>Descripción Preliminar.</w:t>
       </w:r>
@@ -10891,7 +10907,7 @@
       <w:pPr>
         <w:pStyle w:val="Ttulo2"/>
       </w:pPr>
-      <w:bookmarkStart w:id="5" w:name="_Toc65076011"/>
+      <w:bookmarkStart w:id="5" w:name="_Toc66275604"/>
       <w:r>
         <w:t>Características Principales.</w:t>
       </w:r>
@@ -11299,7 +11315,7 @@
       <w:pPr>
         <w:pStyle w:val="Ttulo2"/>
       </w:pPr>
-      <w:bookmarkStart w:id="6" w:name="_Toc65076012"/>
+      <w:bookmarkStart w:id="6" w:name="_Toc66275605"/>
       <w:r>
         <w:lastRenderedPageBreak/>
         <w:t>Referencias.</w:t>
@@ -11754,7 +11770,7 @@
       <w:pPr>
         <w:pStyle w:val="PiedeIlustracion"/>
       </w:pPr>
-      <w:bookmarkStart w:id="7" w:name="_Toc64536182"/>
+      <w:bookmarkStart w:id="7" w:name="_Toc66275682"/>
       <w:r>
         <w:t xml:space="preserve">Tabla </w:t>
       </w:r>
@@ -11804,7 +11820,7 @@
       <w:pPr>
         <w:pStyle w:val="Ttulo1"/>
       </w:pPr>
-      <w:bookmarkStart w:id="8" w:name="_Toc65076013"/>
+      <w:bookmarkStart w:id="8" w:name="_Toc66275606"/>
       <w:r>
         <w:lastRenderedPageBreak/>
         <w:t>Descripción General.</w:t>
@@ -11815,7 +11831,7 @@
       <w:pPr>
         <w:pStyle w:val="Ttulo2"/>
       </w:pPr>
-      <w:bookmarkStart w:id="9" w:name="_Toc65076014"/>
+      <w:bookmarkStart w:id="9" w:name="_Toc66275607"/>
       <w:r>
         <w:t>Arquitectura Hardware.</w:t>
       </w:r>
@@ -11857,7 +11873,7 @@
       <w:pPr>
         <w:pStyle w:val="Ttulo3"/>
       </w:pPr>
-      <w:bookmarkStart w:id="10" w:name="_Toc65076015"/>
+      <w:bookmarkStart w:id="10" w:name="_Toc66275608"/>
       <w:r>
         <w:t>Estructura Versión 0.</w:t>
       </w:r>
@@ -13412,31 +13428,18 @@
         <w:pStyle w:val="PiedeIlustracion"/>
       </w:pPr>
       <w:bookmarkStart w:id="11" w:name="_Ref62466629"/>
-      <w:bookmarkStart w:id="12" w:name="_Toc64536158"/>
+      <w:bookmarkStart w:id="12" w:name="_Toc66275658"/>
       <w:r>
         <w:t xml:space="preserve">Ilustración </w:t>
       </w:r>
-      <w:r>
-        <w:fldChar w:fldCharType="begin"/>
-      </w:r>
-      <w:r>
-        <w:instrText xml:space="preserve"> SEQ Ilustración \* ARABIC </w:instrText>
-      </w:r>
-      <w:r>
-        <w:fldChar w:fldCharType="separate"/>
-      </w:r>
-      <w:r>
-        <w:rPr>
-          <w:noProof/>
-        </w:rPr>
-        <w:t>1</w:t>
-      </w:r>
-      <w:r>
-        <w:rPr>
-          <w:noProof/>
-        </w:rPr>
-        <w:fldChar w:fldCharType="end"/>
-      </w:r>
+      <w:fldSimple w:instr=" SEQ Ilustración \* ARABIC ">
+        <w:r>
+          <w:rPr>
+            <w:noProof/>
+          </w:rPr>
+          <w:t>1</w:t>
+        </w:r>
+      </w:fldSimple>
       <w:bookmarkEnd w:id="11"/>
       <w:r>
         <w:t>. Esquema hardware de conexión para CD30</w:t>
@@ -13521,7 +13524,7 @@
       <w:pPr>
         <w:pStyle w:val="Ttulo3"/>
       </w:pPr>
-      <w:bookmarkStart w:id="13" w:name="_Toc65076016"/>
+      <w:bookmarkStart w:id="13" w:name="_Toc66275609"/>
       <w:r>
         <w:t>Estructura Versión 1.</w:t>
       </w:r>
@@ -15955,31 +15958,18 @@
         <w:pStyle w:val="PiedeIlustracion"/>
       </w:pPr>
       <w:bookmarkStart w:id="14" w:name="_Ref62469571"/>
-      <w:bookmarkStart w:id="15" w:name="_Toc64536159"/>
+      <w:bookmarkStart w:id="15" w:name="_Toc66275659"/>
       <w:r>
         <w:t xml:space="preserve">Ilustración </w:t>
       </w:r>
-      <w:r>
-        <w:fldChar w:fldCharType="begin"/>
-      </w:r>
-      <w:r>
-        <w:instrText xml:space="preserve"> SEQ Ilustración \* ARABIC </w:instrText>
-      </w:r>
-      <w:r>
-        <w:fldChar w:fldCharType="separate"/>
-      </w:r>
-      <w:r>
-        <w:rPr>
-          <w:noProof/>
-        </w:rPr>
-        <w:t>2</w:t>
-      </w:r>
-      <w:r>
-        <w:rPr>
-          <w:noProof/>
-        </w:rPr>
-        <w:fldChar w:fldCharType="end"/>
-      </w:r>
+      <w:fldSimple w:instr=" SEQ Ilustración \* ARABIC ">
+        <w:r>
+          <w:rPr>
+            <w:noProof/>
+          </w:rPr>
+          <w:t>2</w:t>
+        </w:r>
+      </w:fldSimple>
       <w:bookmarkEnd w:id="14"/>
       <w:r>
         <w:t>. Esquema hardware de conexión para ULISES V 5000i.</w:t>
@@ -16133,7 +16123,7 @@
       <w:bookmarkStart w:id="20" w:name="_Toc2241603"/>
       <w:bookmarkStart w:id="21" w:name="_Toc5354484"/>
       <w:bookmarkStart w:id="22" w:name="_Toc41469146"/>
-      <w:bookmarkStart w:id="23" w:name="_Toc65076017"/>
+      <w:bookmarkStart w:id="23" w:name="_Toc66275610"/>
       <w:r>
         <w:t>Arquitectura Software</w:t>
       </w:r>
@@ -16626,7 +16616,7 @@
       <w:bookmarkStart w:id="27" w:name="_Toc2241759"/>
       <w:bookmarkStart w:id="28" w:name="_Toc5354626"/>
       <w:bookmarkStart w:id="29" w:name="_Toc41469298"/>
-      <w:bookmarkStart w:id="30" w:name="_Toc64536183"/>
+      <w:bookmarkStart w:id="30" w:name="_Toc66275683"/>
       <w:r>
         <w:t xml:space="preserve">Tabla </w:t>
       </w:r>
@@ -16698,7 +16688,7 @@
       <w:pPr>
         <w:pStyle w:val="Ttulo2"/>
       </w:pPr>
-      <w:bookmarkStart w:id="31" w:name="_Toc65076018"/>
+      <w:bookmarkStart w:id="31" w:name="_Toc66275611"/>
       <w:r>
         <w:t>Funciones.</w:t>
       </w:r>
@@ -16708,7 +16698,7 @@
       <w:pPr>
         <w:pStyle w:val="Ttulo3"/>
       </w:pPr>
-      <w:bookmarkStart w:id="32" w:name="_Toc65076019"/>
+      <w:bookmarkStart w:id="32" w:name="_Toc66275612"/>
       <w:r>
         <w:t>Interfaz SACTA a PSIs (Emul</w:t>
       </w:r>
@@ -16766,7 +16756,7 @@
       <w:pPr>
         <w:pStyle w:val="Ttulo3"/>
       </w:pPr>
-      <w:bookmarkStart w:id="33" w:name="_Toc65076020"/>
+      <w:bookmarkStart w:id="33" w:name="_Toc66275613"/>
       <w:r>
         <w:t>Interfaz SACTA a Scv (Emu</w:t>
       </w:r>
@@ -16821,7 +16811,7 @@
       <w:pPr>
         <w:pStyle w:val="Ttulo3"/>
       </w:pPr>
-      <w:bookmarkStart w:id="34" w:name="_Toc65076021"/>
+      <w:bookmarkStart w:id="34" w:name="_Toc66275614"/>
       <w:r>
         <w:t>Sincronización de Actividad de Emuladores.</w:t>
       </w:r>
@@ -17386,7 +17376,7 @@
       <w:pPr>
         <w:pStyle w:val="Ttulo3"/>
       </w:pPr>
-      <w:bookmarkStart w:id="35" w:name="_Toc65076022"/>
+      <w:bookmarkStart w:id="35" w:name="_Toc66275615"/>
       <w:r>
         <w:t>Gestión de Sectorizaciones.</w:t>
       </w:r>
@@ -18185,7 +18175,7 @@
       <w:bookmarkStart w:id="38" w:name="_Ref62556199"/>
       <w:bookmarkStart w:id="39" w:name="_Ref62556217"/>
       <w:bookmarkStart w:id="40" w:name="_Ref62556223"/>
-      <w:bookmarkStart w:id="41" w:name="_Toc65076023"/>
+      <w:bookmarkStart w:id="41" w:name="_Toc66275616"/>
       <w:r>
         <w:t>Control Main / Standby</w:t>
       </w:r>
@@ -18331,7 +18321,7 @@
       <w:pPr>
         <w:pStyle w:val="Ttulo3"/>
       </w:pPr>
-      <w:bookmarkStart w:id="42" w:name="_Toc65076024"/>
+      <w:bookmarkStart w:id="42" w:name="_Toc66275617"/>
       <w:r>
         <w:t>Histórico</w:t>
       </w:r>
@@ -18830,7 +18820,7 @@
       <w:pPr>
         <w:pStyle w:val="Ttulo3"/>
       </w:pPr>
-      <w:bookmarkStart w:id="43" w:name="_Toc65076025"/>
+      <w:bookmarkStart w:id="43" w:name="_Toc66275618"/>
       <w:r>
         <w:lastRenderedPageBreak/>
         <w:t>Interfaz de Usuario.</w:t>
@@ -18845,7 +18835,7 @@
         <w:pStyle w:val="Ttulo4"/>
       </w:pPr>
       <w:bookmarkStart w:id="44" w:name="_Ref62558365"/>
-      <w:bookmarkStart w:id="45" w:name="_Toc65076026"/>
+      <w:bookmarkStart w:id="45" w:name="_Toc66275619"/>
       <w:r>
         <w:t>Control de Acceso.</w:t>
       </w:r>
@@ -18888,7 +18878,7 @@
       <w:pPr>
         <w:pStyle w:val="Ttulo4"/>
       </w:pPr>
-      <w:bookmarkStart w:id="46" w:name="_Toc65076027"/>
+      <w:bookmarkStart w:id="46" w:name="_Toc66275620"/>
       <w:r>
         <w:t>Monitorización de Estado.</w:t>
       </w:r>
@@ -19167,7 +19157,7 @@
       <w:pPr>
         <w:pStyle w:val="Ttulo4"/>
       </w:pPr>
-      <w:bookmarkStart w:id="47" w:name="_Toc65076028"/>
+      <w:bookmarkStart w:id="47" w:name="_Toc66275621"/>
       <w:r>
         <w:t>Explotación de Históricos.</w:t>
       </w:r>
@@ -19368,7 +19358,7 @@
       <w:pPr>
         <w:pStyle w:val="Ttulo4"/>
       </w:pPr>
-      <w:bookmarkStart w:id="48" w:name="_Toc65076029"/>
+      <w:bookmarkStart w:id="48" w:name="_Toc66275622"/>
       <w:r>
         <w:t>Configuración del Sistema.</w:t>
       </w:r>
@@ -19710,7 +19700,7 @@
       <w:pPr>
         <w:pStyle w:val="Ttulo2"/>
       </w:pPr>
-      <w:bookmarkStart w:id="49" w:name="_Toc65076030"/>
+      <w:bookmarkStart w:id="49" w:name="_Toc66275623"/>
       <w:r>
         <w:t>Dimensionamiento.</w:t>
       </w:r>
@@ -19989,7 +19979,7 @@
       <w:pPr>
         <w:pStyle w:val="Ttulo1"/>
       </w:pPr>
-      <w:bookmarkStart w:id="50" w:name="_Toc65076031"/>
+      <w:bookmarkStart w:id="50" w:name="_Toc66275624"/>
       <w:r>
         <w:lastRenderedPageBreak/>
         <w:t>Guía de Instalación.</w:t>
@@ -20000,7 +19990,7 @@
       <w:pPr>
         <w:pStyle w:val="Ttulo2"/>
       </w:pPr>
-      <w:bookmarkStart w:id="51" w:name="_Toc65076032"/>
+      <w:bookmarkStart w:id="51" w:name="_Toc66275625"/>
       <w:r>
         <w:t>Preparación.</w:t>
       </w:r>
@@ -20010,7 +20000,7 @@
       <w:pPr>
         <w:pStyle w:val="Ttulo3"/>
       </w:pPr>
-      <w:bookmarkStart w:id="52" w:name="_Toc65076033"/>
+      <w:bookmarkStart w:id="52" w:name="_Toc66275626"/>
       <w:r>
         <w:t>Ordenador Simple.</w:t>
       </w:r>
@@ -20020,7 +20010,7 @@
       <w:pPr>
         <w:pStyle w:val="Ttulo4"/>
       </w:pPr>
-      <w:bookmarkStart w:id="53" w:name="_Toc65076034"/>
+      <w:bookmarkStart w:id="53" w:name="_Toc66275627"/>
       <w:r>
         <w:t>Establecer las IP físicas y virtuales que se van a configurar.</w:t>
       </w:r>
@@ -20567,7 +20557,7 @@
         <w:pStyle w:val="PiedeIlustracion"/>
       </w:pPr>
       <w:bookmarkStart w:id="54" w:name="_Ref62470805"/>
-      <w:bookmarkStart w:id="55" w:name="_Toc64536184"/>
+      <w:bookmarkStart w:id="55" w:name="_Toc66275684"/>
       <w:r>
         <w:t xml:space="preserve">Tabla </w:t>
       </w:r>
@@ -20611,7 +20601,7 @@
       <w:pPr>
         <w:pStyle w:val="Ttulo4"/>
       </w:pPr>
-      <w:bookmarkStart w:id="56" w:name="_Toc65076035"/>
+      <w:bookmarkStart w:id="56" w:name="_Toc66275628"/>
       <w:r>
         <w:t>Instalar y configurar las interfaces ETH (6).</w:t>
       </w:r>
@@ -20661,7 +20651,7 @@
       <w:pPr>
         <w:pStyle w:val="Ttulo4"/>
       </w:pPr>
-      <w:bookmarkStart w:id="63" w:name="_Toc65076036"/>
+      <w:bookmarkStart w:id="63" w:name="_Toc66275629"/>
       <w:r>
         <w:t>Componentes</w:t>
       </w:r>
@@ -20849,7 +20839,7 @@
       <w:pPr>
         <w:pStyle w:val="Ttulo4"/>
       </w:pPr>
-      <w:bookmarkStart w:id="71" w:name="_Toc65076037"/>
+      <w:bookmarkStart w:id="71" w:name="_Toc66275630"/>
       <w:bookmarkEnd w:id="68"/>
       <w:bookmarkEnd w:id="69"/>
       <w:bookmarkEnd w:id="70"/>
@@ -20970,7 +20960,7 @@
       <w:pPr>
         <w:pStyle w:val="Ttulo3"/>
       </w:pPr>
-      <w:bookmarkStart w:id="72" w:name="_Toc65076038"/>
+      <w:bookmarkStart w:id="72" w:name="_Toc66275631"/>
       <w:r>
         <w:t xml:space="preserve">CLUSTER </w:t>
       </w:r>
@@ -20983,7 +20973,7 @@
       <w:pPr>
         <w:pStyle w:val="Ttulo4"/>
       </w:pPr>
-      <w:bookmarkStart w:id="73" w:name="_Toc65076039"/>
+      <w:bookmarkStart w:id="73" w:name="_Toc66275632"/>
       <w:r>
         <w:t>Establecer</w:t>
       </w:r>
@@ -21582,7 +21572,7 @@
         <w:pStyle w:val="PiedeIlustracion"/>
       </w:pPr>
       <w:bookmarkStart w:id="74" w:name="_Ref62471080"/>
-      <w:bookmarkStart w:id="75" w:name="_Toc64536185"/>
+      <w:bookmarkStart w:id="75" w:name="_Toc66275685"/>
       <w:r>
         <w:t xml:space="preserve">Tabla </w:t>
       </w:r>
@@ -22139,7 +22129,7 @@
         <w:pStyle w:val="PiedeIlustracion"/>
       </w:pPr>
       <w:bookmarkStart w:id="76" w:name="_Ref62471088"/>
-      <w:bookmarkStart w:id="77" w:name="_Toc64536186"/>
+      <w:bookmarkStart w:id="77" w:name="_Toc66275686"/>
       <w:r>
         <w:t xml:space="preserve">Tabla </w:t>
       </w:r>
@@ -22189,7 +22179,7 @@
       <w:pPr>
         <w:pStyle w:val="Ttulo4"/>
       </w:pPr>
-      <w:bookmarkStart w:id="78" w:name="_Toc65076040"/>
+      <w:bookmarkStart w:id="78" w:name="_Toc66275633"/>
       <w:r>
         <w:t>Instalar las Interfaces ETH adicionales (4) y Configurar los TEAMS.</w:t>
       </w:r>
@@ -22383,7 +22373,7 @@
       <w:bookmarkStart w:id="80" w:name="_Toc520302606"/>
       <w:bookmarkStart w:id="81" w:name="_Toc27641887"/>
       <w:bookmarkStart w:id="82" w:name="_Toc54778167"/>
-      <w:bookmarkStart w:id="83" w:name="_Toc64536160"/>
+      <w:bookmarkStart w:id="83" w:name="_Toc66275660"/>
       <w:r>
         <w:t xml:space="preserve">Ilustración </w:t>
       </w:r>
@@ -22537,7 +22527,7 @@
       <w:bookmarkStart w:id="86" w:name="_Toc520302607"/>
       <w:bookmarkStart w:id="87" w:name="_Toc27641888"/>
       <w:bookmarkStart w:id="88" w:name="_Toc54778168"/>
-      <w:bookmarkStart w:id="89" w:name="_Toc64536161"/>
+      <w:bookmarkStart w:id="89" w:name="_Toc66275661"/>
       <w:r>
         <w:t xml:space="preserve">Ilustración </w:t>
       </w:r>
@@ -22690,7 +22680,7 @@
       <w:bookmarkStart w:id="92" w:name="_Toc520302608"/>
       <w:bookmarkStart w:id="93" w:name="_Toc27641889"/>
       <w:bookmarkStart w:id="94" w:name="_Toc54778169"/>
-      <w:bookmarkStart w:id="95" w:name="_Toc64536162"/>
+      <w:bookmarkStart w:id="95" w:name="_Toc66275662"/>
       <w:r>
         <w:t xml:space="preserve">Ilustración </w:t>
       </w:r>
@@ -22844,7 +22834,7 @@
       <w:bookmarkStart w:id="98" w:name="_Toc520302609"/>
       <w:bookmarkStart w:id="99" w:name="_Toc27641890"/>
       <w:bookmarkStart w:id="100" w:name="_Toc54778170"/>
-      <w:bookmarkStart w:id="101" w:name="_Toc64536163"/>
+      <w:bookmarkStart w:id="101" w:name="_Toc66275663"/>
       <w:r>
         <w:t xml:space="preserve">Ilustración </w:t>
       </w:r>
@@ -22997,7 +22987,7 @@
       <w:bookmarkStart w:id="104" w:name="_Toc520302610"/>
       <w:bookmarkStart w:id="105" w:name="_Toc27641891"/>
       <w:bookmarkStart w:id="106" w:name="_Toc54778171"/>
-      <w:bookmarkStart w:id="107" w:name="_Toc64536164"/>
+      <w:bookmarkStart w:id="107" w:name="_Toc66275664"/>
       <w:r>
         <w:t xml:space="preserve">Ilustración </w:t>
       </w:r>
@@ -23150,7 +23140,7 @@
       <w:bookmarkStart w:id="110" w:name="_Toc520302611"/>
       <w:bookmarkStart w:id="111" w:name="_Toc27641892"/>
       <w:bookmarkStart w:id="112" w:name="_Toc54778172"/>
-      <w:bookmarkStart w:id="113" w:name="_Toc64536165"/>
+      <w:bookmarkStart w:id="113" w:name="_Toc66275665"/>
       <w:r>
         <w:t xml:space="preserve">Ilustración </w:t>
       </w:r>
@@ -23394,7 +23384,7 @@
       <w:bookmarkStart w:id="116" w:name="_Toc520302612"/>
       <w:bookmarkStart w:id="117" w:name="_Toc27641893"/>
       <w:bookmarkStart w:id="118" w:name="_Toc54778173"/>
-      <w:bookmarkStart w:id="119" w:name="_Toc64536166"/>
+      <w:bookmarkStart w:id="119" w:name="_Toc66275666"/>
       <w:r>
         <w:t xml:space="preserve">Ilustración </w:t>
       </w:r>
@@ -23512,7 +23502,7 @@
       <w:pPr>
         <w:pStyle w:val="Ttulo4"/>
       </w:pPr>
-      <w:bookmarkStart w:id="121" w:name="_Toc65076041"/>
+      <w:bookmarkStart w:id="121" w:name="_Toc66275634"/>
       <w:r>
         <w:t>Instalar y configurar el Controlador de Bucle Local.</w:t>
       </w:r>
@@ -23597,7 +23587,7 @@
       <w:pPr>
         <w:pStyle w:val="PiedeIlustracion"/>
       </w:pPr>
-      <w:bookmarkStart w:id="122" w:name="_Toc64536167"/>
+      <w:bookmarkStart w:id="122" w:name="_Toc66275667"/>
       <w:r>
         <w:t xml:space="preserve">Ilustración </w:t>
       </w:r>
@@ -24221,7 +24211,7 @@
       <w:pPr>
         <w:pStyle w:val="PiedeIlustracion"/>
       </w:pPr>
-      <w:bookmarkStart w:id="123" w:name="_Toc64536168"/>
+      <w:bookmarkStart w:id="123" w:name="_Toc66275668"/>
       <w:r>
         <w:t xml:space="preserve">Ilustración </w:t>
       </w:r>
@@ -24341,7 +24331,7 @@
       <w:pPr>
         <w:pStyle w:val="Ttulo4"/>
       </w:pPr>
-      <w:bookmarkStart w:id="124" w:name="_Toc65076042"/>
+      <w:bookmarkStart w:id="124" w:name="_Toc66275635"/>
       <w:r>
         <w:t>Actualizar y configurar el servicio de CLUSTER.</w:t>
       </w:r>
@@ -24512,7 +24502,7 @@
       <w:pPr>
         <w:pStyle w:val="PiedeIlustracion"/>
       </w:pPr>
-      <w:bookmarkStart w:id="125" w:name="_Toc64536169"/>
+      <w:bookmarkStart w:id="125" w:name="_Toc66275669"/>
       <w:r>
         <w:t xml:space="preserve">Ilustración </w:t>
       </w:r>
@@ -24645,7 +24635,7 @@
       <w:pPr>
         <w:pStyle w:val="Ttulo4"/>
       </w:pPr>
-      <w:bookmarkStart w:id="126" w:name="_Toc65076043"/>
+      <w:bookmarkStart w:id="126" w:name="_Toc66275636"/>
       <w:r>
         <w:t xml:space="preserve">Reconfigurar el servicio SACTA del </w:t>
       </w:r>
@@ -24761,7 +24751,7 @@
       <w:pPr>
         <w:pStyle w:val="PiedeIlustracion"/>
       </w:pPr>
-      <w:bookmarkStart w:id="127" w:name="_Toc64536170"/>
+      <w:bookmarkStart w:id="127" w:name="_Toc66275670"/>
       <w:r>
         <w:t xml:space="preserve">Ilustración </w:t>
       </w:r>
@@ -25020,7 +25010,7 @@
       <w:pPr>
         <w:pStyle w:val="Ttulo2"/>
       </w:pPr>
-      <w:bookmarkStart w:id="128" w:name="_Toc65076044"/>
+      <w:bookmarkStart w:id="128" w:name="_Toc66275637"/>
       <w:r>
         <w:t>I</w:t>
       </w:r>
@@ -25039,7 +25029,7 @@
       <w:bookmarkStart w:id="132" w:name="_Toc2241624"/>
       <w:bookmarkStart w:id="133" w:name="_Toc5354506"/>
       <w:bookmarkStart w:id="134" w:name="_Toc41469168"/>
-      <w:bookmarkStart w:id="135" w:name="_Toc65076045"/>
+      <w:bookmarkStart w:id="135" w:name="_Toc66275638"/>
       <w:r>
         <w:t>Prerrequisitos.</w:t>
       </w:r>
@@ -25101,7 +25091,7 @@
       <w:bookmarkStart w:id="140" w:name="_Toc5354507"/>
       <w:bookmarkStart w:id="141" w:name="_Toc41469169"/>
       <w:bookmarkStart w:id="142" w:name="_Ref62640112"/>
-      <w:bookmarkStart w:id="143" w:name="_Toc65076046"/>
+      <w:bookmarkStart w:id="143" w:name="_Toc66275639"/>
       <w:r>
         <w:t>Proceso.</w:t>
       </w:r>
@@ -25773,7 +25763,7 @@
       <w:bookmarkStart w:id="146" w:name="_Toc2241703"/>
       <w:bookmarkStart w:id="147" w:name="_Toc5354571"/>
       <w:bookmarkStart w:id="148" w:name="_Toc41469243"/>
-      <w:bookmarkStart w:id="149" w:name="_Toc64536171"/>
+      <w:bookmarkStart w:id="149" w:name="_Toc66275671"/>
       <w:r>
         <w:t xml:space="preserve">Ilustración </w:t>
       </w:r>
@@ -25927,7 +25917,7 @@
       <w:pPr>
         <w:pStyle w:val="PiedeIlustracion"/>
       </w:pPr>
-      <w:bookmarkStart w:id="150" w:name="_Toc64536172"/>
+      <w:bookmarkStart w:id="150" w:name="_Toc66275672"/>
       <w:r>
         <w:t xml:space="preserve">Ilustración </w:t>
       </w:r>
@@ -25979,7 +25969,7 @@
       <w:pPr>
         <w:pStyle w:val="Ttulo2"/>
       </w:pPr>
-      <w:bookmarkStart w:id="151" w:name="_Toc65076047"/>
+      <w:bookmarkStart w:id="151" w:name="_Toc66275640"/>
       <w:r>
         <w:t>Configuración del Sistema.</w:t>
       </w:r>
@@ -26081,7 +26071,7 @@
       <w:pPr>
         <w:pStyle w:val="Ttulo1"/>
       </w:pPr>
-      <w:bookmarkStart w:id="152" w:name="_Toc65076048"/>
+      <w:bookmarkStart w:id="152" w:name="_Toc66275641"/>
       <w:r>
         <w:lastRenderedPageBreak/>
         <w:t>Aplicación Web. Guía de Usuario.</w:t>
@@ -26220,7 +26210,7 @@
       <w:bookmarkStart w:id="155" w:name="_Toc519592984"/>
       <w:bookmarkStart w:id="156" w:name="_Toc5274716"/>
       <w:bookmarkStart w:id="157" w:name="_Toc55228282"/>
-      <w:bookmarkStart w:id="158" w:name="_Toc64536173"/>
+      <w:bookmarkStart w:id="158" w:name="_Toc66275673"/>
       <w:r>
         <w:t xml:space="preserve">Ilustración </w:t>
       </w:r>
@@ -26291,7 +26281,7 @@
       <w:pPr>
         <w:pStyle w:val="Ttulo2"/>
       </w:pPr>
-      <w:bookmarkStart w:id="159" w:name="_Toc65076049"/>
+      <w:bookmarkStart w:id="159" w:name="_Toc66275642"/>
       <w:r>
         <w:t>Estructura General.</w:t>
       </w:r>
@@ -26324,10 +26314,10 @@
         </w:rPr>
         <w:lastRenderedPageBreak/>
         <w:drawing>
-          <wp:inline distT="0" distB="0" distL="0" distR="0" wp14:anchorId="76419645" wp14:editId="4D2EBE57">
-            <wp:extent cx="5612130" cy="3046730"/>
-            <wp:effectExtent l="0" t="0" r="7620" b="1270"/>
-            <wp:docPr id="5" name="Imagen 5"/>
+          <wp:inline distT="0" distB="0" distL="0" distR="0" wp14:anchorId="164B21AB" wp14:editId="5B576919">
+            <wp:extent cx="5612130" cy="3650615"/>
+            <wp:effectExtent l="0" t="0" r="7620" b="6985"/>
+            <wp:docPr id="20" name="Imagen 20"/>
             <wp:cNvGraphicFramePr>
               <a:graphicFrameLocks xmlns:a="http://schemas.openxmlformats.org/drawingml/2006/main" noChangeAspect="1"/>
             </wp:cNvGraphicFramePr>
@@ -26347,7 +26337,7 @@
                   <pic:spPr>
                     <a:xfrm>
                       <a:off x="0" y="0"/>
-                      <a:ext cx="5612130" cy="3046730"/>
+                      <a:ext cx="5612130" cy="3650615"/>
                     </a:xfrm>
                     <a:prstGeom prst="rect">
                       <a:avLst/>
@@ -26364,7 +26354,7 @@
       <w:pPr>
         <w:pStyle w:val="PiedeIlustracion"/>
       </w:pPr>
-      <w:bookmarkStart w:id="160" w:name="_Toc64536174"/>
+      <w:bookmarkStart w:id="160" w:name="_Toc66275674"/>
       <w:r>
         <w:t xml:space="preserve">Ilustración </w:t>
       </w:r>
@@ -26614,6 +26604,7 @@
         <w:spacing w:before="120" w:line="360" w:lineRule="auto"/>
       </w:pPr>
       <w:r>
+        <w:lastRenderedPageBreak/>
         <w:t xml:space="preserve">Pie de la Aplicación. </w:t>
       </w:r>
       <w:r>
@@ -26630,7 +26621,6 @@
         <w:spacing w:before="120" w:line="360" w:lineRule="auto"/>
       </w:pPr>
       <w:r>
-        <w:lastRenderedPageBreak/>
         <w:t xml:space="preserve">Información de Modo general de funcionamiento. Situado en la parte izquierda. Estructurado en un </w:t>
       </w:r>
       <w:r>
@@ -26793,7 +26783,7 @@
       <w:pPr>
         <w:pStyle w:val="Ttulo2"/>
       </w:pPr>
-      <w:bookmarkStart w:id="161" w:name="_Toc65076050"/>
+      <w:bookmarkStart w:id="161" w:name="_Toc66275643"/>
       <w:r>
         <w:t>Información de Estado e Historicos.</w:t>
       </w:r>
@@ -26845,7 +26835,7 @@
       </w:pPr>
       <w:bookmarkStart w:id="162" w:name="_Ref62654396"/>
       <w:bookmarkStart w:id="163" w:name="_Ref62654406"/>
-      <w:bookmarkStart w:id="164" w:name="_Toc65076051"/>
+      <w:bookmarkStart w:id="164" w:name="_Toc66275644"/>
       <w:r>
         <w:t>Información de Estado.</w:t>
       </w:r>
@@ -26889,11 +26879,12 @@
         <w:rPr>
           <w:noProof/>
         </w:rPr>
+        <w:lastRenderedPageBreak/>
         <w:drawing>
-          <wp:inline distT="0" distB="0" distL="0" distR="0" wp14:anchorId="70FCD888" wp14:editId="4689318C">
-            <wp:extent cx="5612130" cy="2570480"/>
-            <wp:effectExtent l="0" t="0" r="7620" b="1270"/>
-            <wp:docPr id="16" name="Imagen 16"/>
+          <wp:inline distT="0" distB="0" distL="0" distR="0" wp14:anchorId="7BCB4A04" wp14:editId="5F457DC3">
+            <wp:extent cx="5612130" cy="3311525"/>
+            <wp:effectExtent l="0" t="0" r="7620" b="3175"/>
+            <wp:docPr id="21" name="Imagen 21"/>
             <wp:cNvGraphicFramePr>
               <a:graphicFrameLocks xmlns:a="http://schemas.openxmlformats.org/drawingml/2006/main" noChangeAspect="1"/>
             </wp:cNvGraphicFramePr>
@@ -26913,7 +26904,7 @@
                   <pic:spPr>
                     <a:xfrm>
                       <a:off x="0" y="0"/>
-                      <a:ext cx="5612130" cy="2570480"/>
+                      <a:ext cx="5612130" cy="3311525"/>
                     </a:xfrm>
                     <a:prstGeom prst="rect">
                       <a:avLst/>
@@ -26930,7 +26921,7 @@
       <w:pPr>
         <w:pStyle w:val="PiedeIlustracion"/>
       </w:pPr>
-      <w:bookmarkStart w:id="165" w:name="_Toc64536175"/>
+      <w:bookmarkStart w:id="165" w:name="_Toc66275675"/>
       <w:r>
         <w:t xml:space="preserve">Ilustración </w:t>
       </w:r>
@@ -26985,7 +26976,6 @@
         <w:rPr>
           <w:lang w:val="es-ES_tradnl"/>
         </w:rPr>
-        <w:lastRenderedPageBreak/>
         <w:t>En esta pantalla, aparecen dos secciones con información relativa al estado del servicio:</w:t>
       </w:r>
     </w:p>
@@ -27106,7 +27096,19 @@
         </w:numPr>
       </w:pPr>
       <w:r>
-        <w:t>Último Mensaje: En caso de servicio en Error, muestra la descripción del Error que ha originado la transición a este estado.</w:t>
+        <w:t>Mensaje</w:t>
+      </w:r>
+      <w:r>
+        <w:t>s</w:t>
+      </w:r>
+      <w:r>
+        <w:t xml:space="preserve">: </w:t>
+      </w:r>
+      <w:r>
+        <w:t>Muestra los últimos mensajes de Aviso / Error generados por el servicio</w:t>
+      </w:r>
+      <w:r>
+        <w:t>.</w:t>
       </w:r>
     </w:p>
     <w:p>
@@ -27148,7 +27150,7 @@
         </w:numPr>
       </w:pPr>
       <w:r>
-        <w:t>Último Mensaje: En caso de servicio en Error, muestra la descripción del Error que ha originado la transición a este estado.</w:t>
+        <w:t>Mensajes: Muestra los últimos mensajes de Aviso / Error generados por el servicio web.</w:t>
       </w:r>
     </w:p>
     <w:p>
@@ -27180,7 +27182,31 @@
         <w:t>Selector de Dependencia</w:t>
       </w:r>
       <w:r>
-        <w:t>: Permite escoger el elemento controlado, de cuyo servicio asociado, se desea presentar información. Permite seleccionar las siguientes dependencias:</w:t>
+        <w:t>:</w:t>
+      </w:r>
+      <w:r>
+        <w:t xml:space="preserve"> Formado por un conjunto de botones, uno por dependencia, presenta el estado</w:t>
+      </w:r>
+      <w:r>
+        <w:t xml:space="preserve"> global de comunicaciones de la dependencia y</w:t>
+      </w:r>
+      <w:r>
+        <w:t xml:space="preserve"> p</w:t>
+      </w:r>
+      <w:r>
+        <w:t>ermite escoger la dependencia</w:t>
+      </w:r>
+      <w:r>
+        <w:t xml:space="preserve">, de cuyo servicio asociado, se desea presentar información. </w:t>
+      </w:r>
+    </w:p>
+    <w:p>
+      <w:pPr>
+        <w:pStyle w:val="TextoNivel1"/>
+        <w:ind w:left="360"/>
+      </w:pPr>
+      <w:r>
+        <w:t>Los estados se notifican en el color del texto asociado al identificador de la dependencia según el siguiente criterio:</w:t>
       </w:r>
     </w:p>
     <w:p>
@@ -27192,10 +27218,7 @@
         </w:numPr>
       </w:pPr>
       <w:r>
-        <w:t>SCV: Corresponde al emulador de PSIs</w:t>
-      </w:r>
-      <w:r>
-        <w:t xml:space="preserve"> que ‘habla’ con el SCV controlado.</w:t>
+        <w:t>Texto en NEGRO: La dependencia tiene activas sus dos LANs.</w:t>
       </w:r>
     </w:p>
     <w:p>
@@ -27207,7 +27230,7 @@
         </w:numPr>
       </w:pPr>
       <w:r>
-        <w:t>TWR: Corresponde al emulador de SCV que habla con la dependencia externa SACTA asociada al rol de TWR.</w:t>
+        <w:t>Texto en NARANJA: La dependencia está activa pero alguna de sus LANs no.</w:t>
       </w:r>
     </w:p>
     <w:p>
@@ -27219,6 +27242,63 @@
         </w:numPr>
       </w:pPr>
       <w:r>
+        <w:t>Texto en ROJO: La dependencia no esta activa (ambas LANs no activas)</w:t>
+      </w:r>
+    </w:p>
+    <w:p>
+      <w:pPr>
+        <w:pStyle w:val="TextoNivel1"/>
+        <w:ind w:left="360"/>
+      </w:pPr>
+      <w:r>
+        <w:lastRenderedPageBreak/>
+        <w:t>El fondo de cada control, indica la dependencia de la cual se están presentando los datos (fondo GRIS). Este control p</w:t>
+      </w:r>
+      <w:r>
+        <w:t>ermite seleccionar las siguientes dependencias:</w:t>
+      </w:r>
+    </w:p>
+    <w:p>
+      <w:pPr>
+        <w:pStyle w:val="Prrafodelista"/>
+        <w:numPr>
+          <w:ilvl w:val="0"/>
+          <w:numId w:val="30"/>
+        </w:numPr>
+      </w:pPr>
+      <w:r>
+        <w:t>SCV: Corresponde al emulador de PSIs</w:t>
+      </w:r>
+      <w:r>
+        <w:t xml:space="preserve"> que ‘habla’ con el SCV controlado.</w:t>
+      </w:r>
+    </w:p>
+    <w:p>
+      <w:pPr>
+        <w:pStyle w:val="Prrafodelista"/>
+        <w:numPr>
+          <w:ilvl w:val="0"/>
+          <w:numId w:val="30"/>
+        </w:numPr>
+      </w:pPr>
+      <w:r>
+        <w:t>TWR: Corresponde</w:t>
+      </w:r>
+      <w:bookmarkStart w:id="166" w:name="_GoBack"/>
+      <w:bookmarkEnd w:id="166"/>
+      <w:r>
+        <w:t xml:space="preserve"> al emulador de SCV que habla con la dependencia externa SACTA asociada al rol de TWR.</w:t>
+      </w:r>
+    </w:p>
+    <w:p>
+      <w:pPr>
+        <w:pStyle w:val="Prrafodelista"/>
+        <w:numPr>
+          <w:ilvl w:val="0"/>
+          <w:numId w:val="30"/>
+        </w:numPr>
+      </w:pPr>
+      <w:r>
         <w:t>APP: Corresponde al emulador de SCV que ‘habla’ con la dependencia externa SACTA asociada al rol de APP.</w:t>
       </w:r>
     </w:p>
@@ -27423,7 +27503,6 @@
         </w:numPr>
       </w:pPr>
       <w:r>
-        <w:lastRenderedPageBreak/>
         <w:t>Fecha / Hora de última trama enviada por la dependencia sobre la red.</w:t>
       </w:r>
     </w:p>
@@ -27447,12 +27526,7 @@
         <w:t xml:space="preserve"> </w:t>
       </w:r>
       <w:r>
-        <w:t>Control asociado a la vis</w:t>
-      </w:r>
-      <w:bookmarkStart w:id="166" w:name="_GoBack"/>
-      <w:bookmarkEnd w:id="166"/>
-      <w:r>
-        <w:t>ualización de la actividad SACTA de la dependencia. Al accionar sobre el, se despliega la información detallada asociad:</w:t>
+        <w:t>Control asociado a la visualización de la actividad SACTA de la dependencia. Al accionar sobre el, se despliega la información detallada asociad:</w:t>
       </w:r>
     </w:p>
     <w:p>
@@ -27543,7 +27617,7 @@
       <w:pPr>
         <w:pStyle w:val="Ttulo3"/>
       </w:pPr>
-      <w:bookmarkStart w:id="167" w:name="_Toc65076052"/>
+      <w:bookmarkStart w:id="167" w:name="_Toc66275645"/>
       <w:r>
         <w:t>Históricos.</w:t>
       </w:r>
@@ -27559,34 +27633,21 @@
         <w:rPr>
           <w:lang w:val="es-ES_tradnl"/>
         </w:rPr>
-        <w:t xml:space="preserve">Al acceder a la opción “Estado” + “Historico”, se muestra el contenido del fichero local de histórico </w:t>
-      </w:r>
-      <w:proofErr w:type="gramStart"/>
-      <w:r>
+        <w:t>Al acceder a la opción “Estado” + “Historico”, se muestra el contenido del fichero local de histórico asociado al PROXY. La información de este fichero se actualiza cada vez que se actúa sobre la pestaña ‘Histórico’, y se despliega en el formato mostrado por la siguiente pantalla</w:t>
+      </w:r>
+    </w:p>
+    <w:p>
+      <w:pPr>
+        <w:jc w:val="center"/>
         <w:rPr>
           <w:lang w:val="es-ES_tradnl"/>
         </w:rPr>
-        <w:t>asociado</w:t>
-      </w:r>
-      <w:proofErr w:type="gramEnd"/>
-      <w:r>
-        <w:rPr>
-          <w:lang w:val="es-ES_tradnl"/>
-        </w:rPr>
-        <w:t xml:space="preserve"> al PROXY. La información de este fichero se actualiza cada vez que se actúa sobre la pestaña ‘Histórico’, y se despliega en el formato mostrado por la siguiente pantalla</w:t>
-      </w:r>
-    </w:p>
-    <w:p>
-      <w:pPr>
-        <w:jc w:val="center"/>
-        <w:rPr>
-          <w:lang w:val="es-ES_tradnl"/>
-        </w:rPr>
       </w:pPr>
       <w:r>
         <w:rPr>
           <w:noProof/>
         </w:rPr>
+        <w:lastRenderedPageBreak/>
         <w:drawing>
           <wp:inline distT="0" distB="0" distL="0" distR="0" wp14:anchorId="0554B3F6" wp14:editId="1D889227">
             <wp:extent cx="5612130" cy="3395345"/>
@@ -27628,7 +27689,7 @@
       <w:pPr>
         <w:pStyle w:val="PiedeIlustracion"/>
       </w:pPr>
-      <w:bookmarkStart w:id="168" w:name="_Toc64536176"/>
+      <w:bookmarkStart w:id="168" w:name="_Toc66275676"/>
       <w:r>
         <w:t xml:space="preserve">Ilustración </w:t>
       </w:r>
@@ -27764,7 +27825,7 @@
       <w:pPr>
         <w:pStyle w:val="PiedeIlustracion"/>
       </w:pPr>
-      <w:bookmarkStart w:id="169" w:name="_Toc64536177"/>
+      <w:bookmarkStart w:id="169" w:name="_Toc66275677"/>
       <w:r>
         <w:t xml:space="preserve">Ilustración </w:t>
       </w:r>
@@ -27820,14 +27881,7 @@
         <w:rPr>
           <w:lang w:val="es-ES_tradnl"/>
         </w:rPr>
-        <w:t xml:space="preserve">Al actuar sobre el control ‘Add Condición’, se despliegan 3 controles que permiten configurar la condición. En el primero se selecciona la ‘columna’ sobre la que se establece la condición, en el </w:t>
-      </w:r>
-      <w:r>
-        <w:rPr>
-          <w:lang w:val="es-ES_tradnl"/>
-        </w:rPr>
-        <w:lastRenderedPageBreak/>
-        <w:t>segundo el criterio de la condición (Igual, distinto, empieza por..</w:t>
+        <w:t>Al actuar sobre el control ‘Add Condición’, se despliegan 3 controles que permiten configurar la condición. En el primero se selecciona la ‘columna’ sobre la que se establece la condición, en el segundo el criterio de la condición (Igual, distinto, empieza por..</w:t>
       </w:r>
       <w:proofErr w:type="gramStart"/>
       <w:r>
@@ -27961,6 +28015,7 @@
           <w:b/>
           <w:lang w:val="es-ES_tradnl"/>
         </w:rPr>
+        <w:lastRenderedPageBreak/>
         <w:t>Tabla de Registros</w:t>
       </w:r>
       <w:r>
@@ -28378,7 +28433,7 @@
       </w:pPr>
       <w:bookmarkStart w:id="170" w:name="_Ref62636995"/>
       <w:bookmarkStart w:id="171" w:name="_Ref62637001"/>
-      <w:bookmarkStart w:id="172" w:name="_Toc65076053"/>
+      <w:bookmarkStart w:id="172" w:name="_Toc66275646"/>
       <w:r>
         <w:t>Configuración.</w:t>
       </w:r>
@@ -28463,7 +28518,6 @@
         <w:rPr>
           <w:lang w:val="es-ES_tradnl"/>
         </w:rPr>
-        <w:lastRenderedPageBreak/>
         <w:t>Sobre estas pantallas, se implementa un procedimiento común para la actualización de parámetros, y que consta de los siguientes pasos:</w:t>
       </w:r>
     </w:p>
@@ -28596,6 +28650,7 @@
         <w:rPr>
           <w:lang w:val="es-ES_tradnl"/>
         </w:rPr>
+        <w:lastRenderedPageBreak/>
         <w:t>Al modificar cualquier valor (en rango o fuera de rango), se activa el control ‘Reset’. La acción sobre este control permite ‘recargar’ los valores del servicio desechando los cambios que pudiesen haberse efectuado.</w:t>
       </w:r>
     </w:p>
@@ -28621,7 +28676,7 @@
       <w:pPr>
         <w:pStyle w:val="Ttulo3"/>
       </w:pPr>
-      <w:bookmarkStart w:id="173" w:name="_Toc65076054"/>
+      <w:bookmarkStart w:id="173" w:name="_Toc66275647"/>
       <w:r>
         <w:t>Parámetros Generales</w:t>
       </w:r>
@@ -28728,7 +28783,7 @@
       <w:pPr>
         <w:pStyle w:val="PiedeIlustracion"/>
       </w:pPr>
-      <w:bookmarkStart w:id="174" w:name="_Toc64536178"/>
+      <w:bookmarkStart w:id="174" w:name="_Toc66275678"/>
       <w:r>
         <w:t xml:space="preserve">Ilustración </w:t>
       </w:r>
@@ -28866,9 +28921,8 @@
         <w:pStyle w:val="Ttulo3"/>
       </w:pPr>
       <w:bookmarkStart w:id="175" w:name="_Ref62641681"/>
-      <w:bookmarkStart w:id="176" w:name="_Toc65076055"/>
-      <w:r>
-        <w:lastRenderedPageBreak/>
+      <w:bookmarkStart w:id="176" w:name="_Toc66275648"/>
+      <w:r>
         <w:t>Configuración de Interfaz con SCV</w:t>
       </w:r>
       <w:bookmarkEnd w:id="175"/>
@@ -28901,6 +28955,7 @@
         <w:rPr>
           <w:noProof/>
         </w:rPr>
+        <w:lastRenderedPageBreak/>
         <w:drawing>
           <wp:inline distT="0" distB="0" distL="0" distR="0" wp14:anchorId="10053AE9" wp14:editId="356A6EF1">
             <wp:extent cx="5612130" cy="3620770"/>
@@ -28942,7 +28997,7 @@
       <w:pPr>
         <w:pStyle w:val="PiedeIlustracion"/>
       </w:pPr>
-      <w:bookmarkStart w:id="177" w:name="_Toc64536179"/>
+      <w:bookmarkStart w:id="177" w:name="_Toc66275679"/>
       <w:r>
         <w:t xml:space="preserve">Ilustración </w:t>
       </w:r>
@@ -29025,7 +29080,7 @@
       <w:pPr>
         <w:pStyle w:val="Ttulo4"/>
       </w:pPr>
-      <w:bookmarkStart w:id="178" w:name="_Toc65076056"/>
+      <w:bookmarkStart w:id="178" w:name="_Toc66275649"/>
       <w:r>
         <w:t>Grupo de Comunicaciones.</w:t>
       </w:r>
@@ -29171,7 +29226,6 @@
         </w:numPr>
       </w:pPr>
       <w:r>
-        <w:lastRenderedPageBreak/>
         <w:t>Dirección IP de la I</w:t>
       </w:r>
       <w:r>
@@ -29214,6 +29268,7 @@
         </w:numPr>
       </w:pPr>
       <w:r>
+        <w:lastRenderedPageBreak/>
         <w:t xml:space="preserve">Dirección IP de </w:t>
       </w:r>
       <w:r>
@@ -29236,7 +29291,7 @@
       <w:pPr>
         <w:pStyle w:val="Ttulo4"/>
       </w:pPr>
-      <w:bookmarkStart w:id="179" w:name="_Toc65076057"/>
+      <w:bookmarkStart w:id="179" w:name="_Toc66275650"/>
       <w:r>
         <w:t>Grupo de Protocolo Sacta.</w:t>
       </w:r>
@@ -29531,7 +29586,7 @@
         <w:pStyle w:val="Ttulo3"/>
       </w:pPr>
       <w:bookmarkStart w:id="180" w:name="_Ref62639570"/>
-      <w:bookmarkStart w:id="181" w:name="_Toc65076058"/>
+      <w:bookmarkStart w:id="181" w:name="_Toc66275651"/>
       <w:r>
         <w:t>Configuración de Interfaz con SACTA.</w:t>
       </w:r>
@@ -29607,7 +29662,7 @@
       <w:pPr>
         <w:pStyle w:val="PiedeIlustracion"/>
       </w:pPr>
-      <w:bookmarkStart w:id="182" w:name="_Toc64536180"/>
+      <w:bookmarkStart w:id="182" w:name="_Toc66275680"/>
       <w:r>
         <w:t xml:space="preserve">Ilustración </w:t>
       </w:r>
@@ -29749,7 +29804,7 @@
       <w:pPr>
         <w:pStyle w:val="Ttulo4"/>
       </w:pPr>
-      <w:bookmarkStart w:id="183" w:name="_Toc65076059"/>
+      <w:bookmarkStart w:id="183" w:name="_Toc66275652"/>
       <w:r>
         <w:t>Grupo de Comunicaciones.</w:t>
       </w:r>
@@ -29957,7 +30012,7 @@
       <w:pPr>
         <w:pStyle w:val="Ttulo4"/>
       </w:pPr>
-      <w:bookmarkStart w:id="184" w:name="_Toc65076060"/>
+      <w:bookmarkStart w:id="184" w:name="_Toc66275653"/>
       <w:r>
         <w:t>Grupo de Protocolo Sacta.</w:t>
       </w:r>
@@ -30285,7 +30340,7 @@
       <w:pPr>
         <w:pStyle w:val="Ttulo2"/>
       </w:pPr>
-      <w:bookmarkStart w:id="185" w:name="_Toc65076061"/>
+      <w:bookmarkStart w:id="185" w:name="_Toc66275654"/>
       <w:r>
         <w:t>Datos de Aplicación.</w:t>
       </w:r>
@@ -30357,7 +30412,7 @@
       <w:pPr>
         <w:pStyle w:val="PiedeIlustracion"/>
       </w:pPr>
-      <w:bookmarkStart w:id="186" w:name="_Toc64536181"/>
+      <w:bookmarkStart w:id="186" w:name="_Toc66275681"/>
       <w:r>
         <w:t xml:space="preserve">Ilustración </w:t>
       </w:r>
@@ -30422,7 +30477,7 @@
       <w:bookmarkStart w:id="187" w:name="_Toc532379996"/>
       <w:bookmarkStart w:id="188" w:name="_Toc2246534"/>
       <w:bookmarkStart w:id="189" w:name="_Toc32919683"/>
-      <w:bookmarkStart w:id="190" w:name="_Toc65076062"/>
+      <w:bookmarkStart w:id="190" w:name="_Toc66275655"/>
       <w:r>
         <w:lastRenderedPageBreak/>
         <w:t>ANEXOS</w:t>
@@ -30433,7 +30488,7 @@
       <w:pPr>
         <w:pStyle w:val="Ttulo2"/>
       </w:pPr>
-      <w:bookmarkStart w:id="191" w:name="_Toc65076063"/>
+      <w:bookmarkStart w:id="191" w:name="_Toc66275656"/>
       <w:r>
         <w:t>Fichero de Configuración de aplicación.</w:t>
       </w:r>
@@ -30927,7 +30982,7 @@
       <w:pPr>
         <w:pStyle w:val="PiedeIlustracion"/>
       </w:pPr>
-      <w:bookmarkStart w:id="192" w:name="_Toc64536187"/>
+      <w:bookmarkStart w:id="192" w:name="_Toc66275687"/>
       <w:r>
         <w:t xml:space="preserve">Tabla </w:t>
       </w:r>
@@ -30984,7 +31039,7 @@
       <w:pPr>
         <w:pStyle w:val="Ttulo1"/>
       </w:pPr>
-      <w:bookmarkStart w:id="193" w:name="_Toc65076064"/>
+      <w:bookmarkStart w:id="193" w:name="_Toc66275657"/>
       <w:r>
         <w:lastRenderedPageBreak/>
         <w:t>G</w:t>
@@ -31957,7 +32012,7 @@
       <w:bookmarkStart w:id="196" w:name="_Toc532380025"/>
       <w:bookmarkStart w:id="197" w:name="_Toc2246449"/>
       <w:bookmarkStart w:id="198" w:name="_Toc31697768"/>
-      <w:bookmarkStart w:id="199" w:name="_Toc64536188"/>
+      <w:bookmarkStart w:id="199" w:name="_Toc66275688"/>
       <w:r>
         <w:t xml:space="preserve">Tabla </w:t>
       </w:r>
@@ -32012,10 +32067,8 @@
     <w:sectPr>
       <w:headerReference w:type="even" r:id="rId45"/>
       <w:headerReference w:type="default" r:id="rId46"/>
-      <w:footerReference w:type="even" r:id="rId47"/>
-      <w:footerReference w:type="default" r:id="rId48"/>
-      <w:headerReference w:type="first" r:id="rId49"/>
-      <w:footerReference w:type="first" r:id="rId50"/>
+      <w:footerReference w:type="default" r:id="rId47"/>
+      <w:headerReference w:type="first" r:id="rId48"/>
       <w:pgSz w:w="11906" w:h="16838" w:code="9"/>
       <w:pgMar w:top="1701" w:right="567" w:bottom="1134" w:left="1134" w:header="539" w:footer="340" w:gutter="0"/>
       <w:cols w:space="708"/>
@@ -32050,16 +32103,6 @@
   <w:p>
     <w:pPr>
       <w:pStyle w:val="Piedepgina"/>
-    </w:pPr>
-  </w:p>
-</w:ftr>
-</file>
-
-<file path=word/footer2.xml><?xml version="1.0" encoding="utf-8"?>
-<w:ftr xmlns:wpc="http://schemas.microsoft.com/office/word/2010/wordprocessingCanvas" xmlns:mc="http://schemas.openxmlformats.org/markup-compatibility/2006" xmlns:o="urn:schemas-microsoft-com:office:office" xmlns:r="http://schemas.openxmlformats.org/officeDocument/2006/relationships" xmlns:m="http://schemas.openxmlformats.org/officeDocument/2006/math" xmlns:v="urn:schemas-microsoft-com:vml" xmlns:wp14="http://schemas.microsoft.com/office/word/2010/wordprocessingDrawing" xmlns:wp="http://schemas.openxmlformats.org/drawingml/2006/wordprocessingDrawing" xmlns:w10="urn:schemas-microsoft-com:office:word" xmlns:w="http://schemas.openxmlformats.org/wordprocessingml/2006/main" xmlns:w14="http://schemas.microsoft.com/office/word/2010/wordml" xmlns:wpg="http://schemas.microsoft.com/office/word/2010/wordprocessingGroup" xmlns:wpi="http://schemas.microsoft.com/office/word/2010/wordprocessingInk" xmlns:wne="http://schemas.microsoft.com/office/word/2006/wordml" xmlns:wps="http://schemas.microsoft.com/office/word/2010/wordprocessingShape" mc:Ignorable="w14 wp14">
-  <w:p>
-    <w:pPr>
-      <w:pStyle w:val="Piedepgina"/>
       <w:tabs>
         <w:tab w:val="clear" w:pos="4252"/>
       </w:tabs>
@@ -32081,7 +32124,6 @@
         <w:dataBinding w:prefixMappings="xmlns:ns0='http://purl.org/dc/elements/1.1/' xmlns:ns1='http://schemas.openxmlformats.org/package/2006/metadata/core-properties' " w:xpath="/ns1:coreProperties[1]/ns1:keywords[1]" w:storeItemID="{6C3C8BC8-F283-45AE-878A-BAB7291924A1}"/>
         <w:text/>
       </w:sdtPr>
-      <w:sdtEndPr/>
       <w:sdtContent>
         <w:r>
           <w:rPr>
@@ -32116,7 +32158,6 @@
           <w:calendar w:val="gregorian"/>
         </w:date>
       </w:sdtPr>
-      <w:sdtEndPr/>
       <w:sdtContent>
         <w:r>
           <w:rPr>
@@ -32218,16 +32259,6 @@
       <w:t>. Madrid Todos los derechos reservados.</w:t>
     </w:r>
   </w:p>
-  <w:p>
-    <w:pPr>
-      <w:pStyle w:val="Piedepgina"/>
-    </w:pPr>
-  </w:p>
-</w:ftr>
-</file>
-
-<file path=word/footer3.xml><?xml version="1.0" encoding="utf-8"?>
-<w:ftr xmlns:wpc="http://schemas.microsoft.com/office/word/2010/wordprocessingCanvas" xmlns:mc="http://schemas.openxmlformats.org/markup-compatibility/2006" xmlns:o="urn:schemas-microsoft-com:office:office" xmlns:r="http://schemas.openxmlformats.org/officeDocument/2006/relationships" xmlns:m="http://schemas.openxmlformats.org/officeDocument/2006/math" xmlns:v="urn:schemas-microsoft-com:vml" xmlns:wp14="http://schemas.microsoft.com/office/word/2010/wordprocessingDrawing" xmlns:wp="http://schemas.openxmlformats.org/drawingml/2006/wordprocessingDrawing" xmlns:w10="urn:schemas-microsoft-com:office:word" xmlns:w="http://schemas.openxmlformats.org/wordprocessingml/2006/main" xmlns:w14="http://schemas.microsoft.com/office/word/2010/wordml" xmlns:wpg="http://schemas.microsoft.com/office/word/2010/wordprocessingGroup" xmlns:wpi="http://schemas.microsoft.com/office/word/2010/wordprocessingInk" xmlns:wne="http://schemas.microsoft.com/office/word/2006/wordml" xmlns:wps="http://schemas.microsoft.com/office/word/2010/wordprocessingShape" mc:Ignorable="w14 wp14">
   <w:p>
     <w:pPr>
       <w:pStyle w:val="Piedepgina"/>
@@ -33075,7 +33106,6 @@
         <w:dataBinding w:prefixMappings="xmlns:ns0='http://purl.org/dc/elements/1.1/' xmlns:ns1='http://schemas.openxmlformats.org/package/2006/metadata/core-properties' " w:xpath="/ns1:coreProperties[1]/ns0:subject[1]" w:storeItemID="{6C3C8BC8-F283-45AE-878A-BAB7291924A1}"/>
         <w:text/>
       </w:sdtPr>
-      <w:sdtEndPr/>
       <w:sdtContent>
         <w:r>
           <w:rPr>
@@ -33095,7 +33125,7 @@
         <w:szCs w:val="14"/>
       </w:rPr>
       <w:drawing>
-        <wp:anchor distT="0" distB="0" distL="114300" distR="114300" simplePos="0" relativeHeight="251666432" behindDoc="0" locked="0" layoutInCell="1" allowOverlap="1" wp14:anchorId="492A0BF5" wp14:editId="6D198C18">
+        <wp:anchor distT="0" distB="0" distL="114300" distR="114300" simplePos="0" relativeHeight="251666432" behindDoc="0" locked="0" layoutInCell="1" allowOverlap="1" wp14:anchorId="3EC11879" wp14:editId="10D4A676">
           <wp:simplePos x="0" y="0"/>
           <wp:positionH relativeFrom="column">
             <wp:posOffset>-269240</wp:posOffset>
@@ -33174,7 +33204,6 @@
       <w:dataBinding w:prefixMappings="xmlns:ns0='http://purl.org/dc/elements/1.1/' xmlns:ns1='http://schemas.openxmlformats.org/package/2006/metadata/core-properties' " w:xpath="/ns1:coreProperties[1]/ns0:title[1]" w:storeItemID="{6C3C8BC8-F283-45AE-878A-BAB7291924A1}"/>
       <w:text/>
     </w:sdtPr>
-    <w:sdtEndPr/>
     <w:sdtContent>
       <w:p>
         <w:pPr>
@@ -33238,7 +33267,6 @@
         <w:dataBinding w:prefixMappings="xmlns:ns0='http://purl.org/dc/elements/1.1/' xmlns:ns1='http://schemas.openxmlformats.org/package/2006/metadata/core-properties' " w:xpath="/ns1:coreProperties[1]/ns1:contentStatus[1]" w:storeItemID="{6C3C8BC8-F283-45AE-878A-BAB7291924A1}"/>
         <w:text/>
       </w:sdtPr>
-      <w:sdtEndPr/>
       <w:sdtContent>
         <w:r>
           <w:rPr>
@@ -33247,7 +33275,7 @@
             <w:sz w:val="14"/>
             <w:szCs w:val="14"/>
           </w:rPr>
-          <w:t>1</w:t>
+          <w:t>2</w:t>
         </w:r>
       </w:sdtContent>
     </w:sdt>
@@ -33258,7 +33286,7 @@
       <mc:AlternateContent>
         <mc:Choice Requires="wps">
           <w:drawing>
-            <wp:anchor distT="0" distB="0" distL="114300" distR="114300" simplePos="0" relativeHeight="251664384" behindDoc="0" locked="0" layoutInCell="1" allowOverlap="1" wp14:anchorId="0820699C" wp14:editId="5E8046EF">
+            <wp:anchor distT="0" distB="0" distL="114300" distR="114300" simplePos="0" relativeHeight="251664384" behindDoc="0" locked="0" layoutInCell="1" allowOverlap="1" wp14:anchorId="4902C1CD" wp14:editId="09D1B383">
               <wp:simplePos x="0" y="0"/>
               <wp:positionH relativeFrom="column">
                 <wp:posOffset>-1022350</wp:posOffset>
@@ -37415,6 +37443,119 @@
     </w:lvl>
   </w:abstractNum>
   <w:abstractNum w:abstractNumId="35">
+    <w:nsid w:val="5F754889"/>
+    <w:multiLevelType w:val="hybridMultilevel"/>
+    <w:tmpl w:val="E5942530"/>
+    <w:lvl w:ilvl="0" w:tplc="0C0A0001">
+      <w:start w:val="1"/>
+      <w:numFmt w:val="bullet"/>
+      <w:lvlText w:val=""/>
+      <w:lvlJc w:val="left"/>
+      <w:pPr>
+        <w:ind w:left="1080" w:hanging="360"/>
+      </w:pPr>
+      <w:rPr>
+        <w:rFonts w:ascii="Symbol" w:hAnsi="Symbol" w:hint="default"/>
+      </w:rPr>
+    </w:lvl>
+    <w:lvl w:ilvl="1" w:tplc="0C0A0003" w:tentative="1">
+      <w:start w:val="1"/>
+      <w:numFmt w:val="bullet"/>
+      <w:lvlText w:val="o"/>
+      <w:lvlJc w:val="left"/>
+      <w:pPr>
+        <w:ind w:left="1800" w:hanging="360"/>
+      </w:pPr>
+      <w:rPr>
+        <w:rFonts w:ascii="Courier New" w:hAnsi="Courier New" w:cs="Courier New" w:hint="default"/>
+      </w:rPr>
+    </w:lvl>
+    <w:lvl w:ilvl="2" w:tplc="0C0A0005" w:tentative="1">
+      <w:start w:val="1"/>
+      <w:numFmt w:val="bullet"/>
+      <w:lvlText w:val=""/>
+      <w:lvlJc w:val="left"/>
+      <w:pPr>
+        <w:ind w:left="2520" w:hanging="360"/>
+      </w:pPr>
+      <w:rPr>
+        <w:rFonts w:ascii="Wingdings" w:hAnsi="Wingdings" w:hint="default"/>
+      </w:rPr>
+    </w:lvl>
+    <w:lvl w:ilvl="3" w:tplc="0C0A0001" w:tentative="1">
+      <w:start w:val="1"/>
+      <w:numFmt w:val="bullet"/>
+      <w:lvlText w:val=""/>
+      <w:lvlJc w:val="left"/>
+      <w:pPr>
+        <w:ind w:left="3240" w:hanging="360"/>
+      </w:pPr>
+      <w:rPr>
+        <w:rFonts w:ascii="Symbol" w:hAnsi="Symbol" w:hint="default"/>
+      </w:rPr>
+    </w:lvl>
+    <w:lvl w:ilvl="4" w:tplc="0C0A0003" w:tentative="1">
+      <w:start w:val="1"/>
+      <w:numFmt w:val="bullet"/>
+      <w:lvlText w:val="o"/>
+      <w:lvlJc w:val="left"/>
+      <w:pPr>
+        <w:ind w:left="3960" w:hanging="360"/>
+      </w:pPr>
+      <w:rPr>
+        <w:rFonts w:ascii="Courier New" w:hAnsi="Courier New" w:cs="Courier New" w:hint="default"/>
+      </w:rPr>
+    </w:lvl>
+    <w:lvl w:ilvl="5" w:tplc="0C0A0005" w:tentative="1">
+      <w:start w:val="1"/>
+      <w:numFmt w:val="bullet"/>
+      <w:lvlText w:val=""/>
+      <w:lvlJc w:val="left"/>
+      <w:pPr>
+        <w:ind w:left="4680" w:hanging="360"/>
+      </w:pPr>
+      <w:rPr>
+        <w:rFonts w:ascii="Wingdings" w:hAnsi="Wingdings" w:hint="default"/>
+      </w:rPr>
+    </w:lvl>
+    <w:lvl w:ilvl="6" w:tplc="0C0A0001" w:tentative="1">
+      <w:start w:val="1"/>
+      <w:numFmt w:val="bullet"/>
+      <w:lvlText w:val=""/>
+      <w:lvlJc w:val="left"/>
+      <w:pPr>
+        <w:ind w:left="5400" w:hanging="360"/>
+      </w:pPr>
+      <w:rPr>
+        <w:rFonts w:ascii="Symbol" w:hAnsi="Symbol" w:hint="default"/>
+      </w:rPr>
+    </w:lvl>
+    <w:lvl w:ilvl="7" w:tplc="0C0A0003" w:tentative="1">
+      <w:start w:val="1"/>
+      <w:numFmt w:val="bullet"/>
+      <w:lvlText w:val="o"/>
+      <w:lvlJc w:val="left"/>
+      <w:pPr>
+        <w:ind w:left="6120" w:hanging="360"/>
+      </w:pPr>
+      <w:rPr>
+        <w:rFonts w:ascii="Courier New" w:hAnsi="Courier New" w:cs="Courier New" w:hint="default"/>
+      </w:rPr>
+    </w:lvl>
+    <w:lvl w:ilvl="8" w:tplc="0C0A0005" w:tentative="1">
+      <w:start w:val="1"/>
+      <w:numFmt w:val="bullet"/>
+      <w:lvlText w:val=""/>
+      <w:lvlJc w:val="left"/>
+      <w:pPr>
+        <w:ind w:left="6840" w:hanging="360"/>
+      </w:pPr>
+      <w:rPr>
+        <w:rFonts w:ascii="Wingdings" w:hAnsi="Wingdings" w:hint="default"/>
+      </w:rPr>
+    </w:lvl>
+  </w:abstractNum>
+  <w:abstractNum w:abstractNumId="36">
     <w:nsid w:val="631A1982"/>
     <w:multiLevelType w:val="hybridMultilevel"/>
     <w:tmpl w:val="AE5CAA3C"/>
@@ -37527,7 +37668,7 @@
       </w:rPr>
     </w:lvl>
   </w:abstractNum>
-  <w:abstractNum w:abstractNumId="36">
+  <w:abstractNum w:abstractNumId="37">
     <w:nsid w:val="68654330"/>
     <w:multiLevelType w:val="multilevel"/>
     <w:tmpl w:val="00982FD4"/>
@@ -37670,7 +37811,7 @@
       </w:rPr>
     </w:lvl>
   </w:abstractNum>
-  <w:abstractNum w:abstractNumId="37">
+  <w:abstractNum w:abstractNumId="38">
     <w:nsid w:val="6E6561C7"/>
     <w:multiLevelType w:val="hybridMultilevel"/>
     <w:tmpl w:val="A6C09966"/>
@@ -37783,7 +37924,7 @@
       </w:rPr>
     </w:lvl>
   </w:abstractNum>
-  <w:abstractNum w:abstractNumId="38">
+  <w:abstractNum w:abstractNumId="39">
     <w:nsid w:val="72CC4216"/>
     <w:multiLevelType w:val="multilevel"/>
     <w:tmpl w:val="76F03522"/>
@@ -37926,7 +38067,7 @@
       </w:rPr>
     </w:lvl>
   </w:abstractNum>
-  <w:abstractNum w:abstractNumId="39">
+  <w:abstractNum w:abstractNumId="40">
     <w:nsid w:val="72DA5A03"/>
     <w:multiLevelType w:val="hybridMultilevel"/>
     <w:tmpl w:val="EFAC4D68"/>
@@ -38066,7 +38207,7 @@
       </w:rPr>
     </w:lvl>
   </w:abstractNum>
-  <w:abstractNum w:abstractNumId="40">
+  <w:abstractNum w:abstractNumId="41">
     <w:nsid w:val="768641EB"/>
     <w:multiLevelType w:val="hybridMultilevel"/>
     <w:tmpl w:val="28DCD4C2"/>
@@ -38179,7 +38320,7 @@
       </w:rPr>
     </w:lvl>
   </w:abstractNum>
-  <w:abstractNum w:abstractNumId="41">
+  <w:abstractNum w:abstractNumId="42">
     <w:nsid w:val="77D907DA"/>
     <w:multiLevelType w:val="hybridMultilevel"/>
     <w:tmpl w:val="D3AC14AA"/>
@@ -38292,7 +38433,7 @@
       </w:rPr>
     </w:lvl>
   </w:abstractNum>
-  <w:abstractNum w:abstractNumId="42">
+  <w:abstractNum w:abstractNumId="43">
     <w:nsid w:val="7A777AA0"/>
     <w:multiLevelType w:val="hybridMultilevel"/>
     <w:tmpl w:val="6682074C"/>
@@ -38405,7 +38546,7 @@
       </w:rPr>
     </w:lvl>
   </w:abstractNum>
-  <w:abstractNum w:abstractNumId="43">
+  <w:abstractNum w:abstractNumId="44">
     <w:nsid w:val="7DCA76B2"/>
     <w:multiLevelType w:val="hybridMultilevel"/>
     <w:tmpl w:val="C0C4C7B2"/>
@@ -38531,10 +38672,10 @@
     <w:abstractNumId w:val="17"/>
   </w:num>
   <w:num w:numId="5">
-    <w:abstractNumId w:val="36"/>
+    <w:abstractNumId w:val="37"/>
   </w:num>
   <w:num w:numId="6">
-    <w:abstractNumId w:val="38"/>
+    <w:abstractNumId w:val="39"/>
   </w:num>
   <w:num w:numId="7">
     <w:abstractNumId w:val="27"/>
@@ -38543,13 +38684,13 @@
     <w:abstractNumId w:val="19"/>
   </w:num>
   <w:num w:numId="9">
-    <w:abstractNumId w:val="35"/>
+    <w:abstractNumId w:val="36"/>
   </w:num>
   <w:num w:numId="10">
     <w:abstractNumId w:val="3"/>
   </w:num>
   <w:num w:numId="11">
-    <w:abstractNumId w:val="37"/>
+    <w:abstractNumId w:val="38"/>
   </w:num>
   <w:num w:numId="12">
     <w:abstractNumId w:val="10"/>
@@ -38570,7 +38711,7 @@
     <w:abstractNumId w:val="22"/>
   </w:num>
   <w:num w:numId="18">
-    <w:abstractNumId w:val="39"/>
+    <w:abstractNumId w:val="40"/>
   </w:num>
   <w:num w:numId="19">
     <w:abstractNumId w:val="26"/>
@@ -38618,10 +38759,10 @@
     <w:abstractNumId w:val="1"/>
   </w:num>
   <w:num w:numId="34">
-    <w:abstractNumId w:val="41"/>
+    <w:abstractNumId w:val="42"/>
   </w:num>
   <w:num w:numId="35">
-    <w:abstractNumId w:val="43"/>
+    <w:abstractNumId w:val="44"/>
   </w:num>
   <w:num w:numId="36">
     <w:abstractNumId w:val="16"/>
@@ -38630,7 +38771,7 @@
     <w:abstractNumId w:val="2"/>
   </w:num>
   <w:num w:numId="38">
-    <w:abstractNumId w:val="40"/>
+    <w:abstractNumId w:val="41"/>
   </w:num>
   <w:num w:numId="39">
     <w:abstractNumId w:val="12"/>
@@ -38645,13 +38786,16 @@
     <w:abstractNumId w:val="7"/>
   </w:num>
   <w:num w:numId="43">
-    <w:abstractNumId w:val="42"/>
+    <w:abstractNumId w:val="43"/>
   </w:num>
   <w:num w:numId="44">
     <w:abstractNumId w:val="32"/>
   </w:num>
   <w:num w:numId="45">
     <w:abstractNumId w:val="11"/>
+  </w:num>
+  <w:num w:numId="46">
+    <w:abstractNumId w:val="35"/>
   </w:num>
   <w:numIdMacAtCleanup w:val="43"/>
 </w:numbering>
@@ -43619,6 +43763,7 @@
   </w:compat>
   <w:rsids>
     <w:rsidRoot w:val="00601804"/>
+    <w:rsid w:val="0048499A"/>
     <w:rsid w:val="00561DBA"/>
     <w:rsid w:val="005A088C"/>
     <w:rsid w:val="00601804"/>
@@ -44412,7 +44557,7 @@
 </file>
 
 <file path=customXml/itemProps2.xml><?xml version="1.0" encoding="utf-8"?>
-<ds:datastoreItem xmlns:ds="http://schemas.openxmlformats.org/officeDocument/2006/customXml" ds:itemID="{E469053E-8C1D-4245-BA5A-630A608435B7}">
+<ds:datastoreItem xmlns:ds="http://schemas.openxmlformats.org/officeDocument/2006/customXml" ds:itemID="{2FB61238-BC28-4EEE-8392-A37999E3524C}">
   <ds:schemaRefs>
     <ds:schemaRef ds:uri="http://schemas.openxmlformats.org/officeDocument/2006/bibliography"/>
   </ds:schemaRefs>

</xml_diff>

<commit_message>
RM4918. Revision documentacion rangos de campos de protocolo.
git-svn-id: http://10.34.2.66/svn/sacta-proxy/trunk@131 919647e8-3121-2f49-b100-017848d5475d
</commit_message>
<xml_diff>
--- a/doc/Manuales/NucleoSactaProxy. Descripcion General.docx
+++ b/doc/Manuales/NucleoSactaProxy. Descripcion General.docx
@@ -2295,6 +2295,14 @@
                 <w:szCs w:val="20"/>
               </w:rPr>
             </w:pPr>
+            <w:r>
+              <w:rPr>
+                <w:rFonts w:cs="Arial"/>
+                <w:sz w:val="20"/>
+                <w:szCs w:val="20"/>
+              </w:rPr>
+              <w:t>22-09-2021</w:t>
+            </w:r>
           </w:p>
         </w:tc>
         <w:tc>
@@ -2313,8 +2321,14 @@
                 <w:szCs w:val="20"/>
               </w:rPr>
             </w:pPr>
-            <w:bookmarkStart w:id="3" w:name="_GoBack"/>
-            <w:bookmarkEnd w:id="3"/>
+            <w:r>
+              <w:rPr>
+                <w:rFonts w:cs="Arial"/>
+                <w:sz w:val="20"/>
+                <w:szCs w:val="20"/>
+              </w:rPr>
+              <w:t>RM4918. Revisión de rangos de campos de protocolo.</w:t>
+            </w:r>
           </w:p>
         </w:tc>
         <w:tc>
@@ -2333,6 +2347,14 @@
                 <w:szCs w:val="20"/>
               </w:rPr>
             </w:pPr>
+            <w:r>
+              <w:rPr>
+                <w:rFonts w:cs="Arial"/>
+                <w:sz w:val="20"/>
+                <w:szCs w:val="20"/>
+              </w:rPr>
+              <w:t>Arturo García</w:t>
+            </w:r>
           </w:p>
         </w:tc>
       </w:tr>
@@ -11500,144 +11522,144 @@
       <w:pPr>
         <w:pStyle w:val="Ttulo1"/>
       </w:pPr>
-      <w:bookmarkStart w:id="4" w:name="_Toc82524090"/>
+      <w:bookmarkStart w:id="3" w:name="_Toc82524090"/>
       <w:r>
         <w:lastRenderedPageBreak/>
         <w:t>Introducción</w:t>
       </w:r>
+      <w:bookmarkEnd w:id="3"/>
+    </w:p>
+    <w:p>
+      <w:pPr>
+        <w:pStyle w:val="Ttulo2"/>
+      </w:pPr>
+      <w:bookmarkStart w:id="4" w:name="_Toc82524091"/>
+      <w:r>
+        <w:t>Descripción Preliminar.</w:t>
+      </w:r>
       <w:bookmarkEnd w:id="4"/>
     </w:p>
     <w:p>
       <w:pPr>
+        <w:rPr>
+          <w:lang w:val="es-ES_tradnl"/>
+        </w:rPr>
+      </w:pPr>
+      <w:r>
+        <w:rPr>
+          <w:lang w:val="es-ES_tradnl"/>
+        </w:rPr>
+        <w:t xml:space="preserve">Debido a la evolución de la </w:t>
+      </w:r>
+      <w:r>
+        <w:rPr>
+          <w:lang w:val="es-ES_tradnl"/>
+        </w:rPr>
+        <w:t>funcionalidad a Operativa sin Ficha ha sido necesaria Ia separación técnica de los entornos de</w:t>
+      </w:r>
+      <w:r>
+        <w:rPr>
+          <w:lang w:val="es-ES_tradnl"/>
+        </w:rPr>
+        <w:t xml:space="preserve"> </w:t>
+      </w:r>
+      <w:r>
+        <w:rPr>
+          <w:lang w:val="es-ES_tradnl"/>
+        </w:rPr>
+        <w:t xml:space="preserve">Aproximación y Torre en el Sistema Automatizado de Control de Tráfico Aéreo (SACTA). </w:t>
+      </w:r>
+    </w:p>
+    <w:p>
+      <w:pPr>
+        <w:rPr>
+          <w:lang w:val="es-ES_tradnl"/>
+        </w:rPr>
+      </w:pPr>
+      <w:r>
+        <w:rPr>
+          <w:lang w:val="es-ES_tradnl"/>
+        </w:rPr>
+        <w:t>Esta</w:t>
+      </w:r>
+      <w:r>
+        <w:rPr>
+          <w:lang w:val="es-ES_tradnl"/>
+        </w:rPr>
+        <w:t xml:space="preserve"> </w:t>
+      </w:r>
+      <w:r>
+        <w:rPr>
+          <w:lang w:val="es-ES_tradnl"/>
+        </w:rPr>
+        <w:t>separación tiene impacto directo sobre el Sistema de Comunicaciones Voz (SCV) de las torres</w:t>
+      </w:r>
+      <w:r>
+        <w:rPr>
+          <w:lang w:val="es-ES_tradnl"/>
+        </w:rPr>
+        <w:t xml:space="preserve"> </w:t>
+      </w:r>
+      <w:r>
+        <w:rPr>
+          <w:lang w:val="es-ES_tradnl"/>
+        </w:rPr>
+        <w:t>en que se comparten los servicios de Torre y Aproximación, en particular sobre el interfaz que</w:t>
+      </w:r>
+      <w:r>
+        <w:rPr>
+          <w:lang w:val="es-ES_tradnl"/>
+        </w:rPr>
+        <w:t xml:space="preserve"> </w:t>
+      </w:r>
+      <w:r>
+        <w:rPr>
+          <w:lang w:val="es-ES_tradnl"/>
+        </w:rPr>
+        <w:t>comunica el SCV con SACTA</w:t>
+      </w:r>
+      <w:r>
+        <w:rPr>
+          <w:lang w:val="es-ES_tradnl"/>
+        </w:rPr>
+        <w:t>.</w:t>
+      </w:r>
+    </w:p>
+    <w:p>
+      <w:pPr>
+        <w:rPr>
+          <w:lang w:val="es-ES_tradnl"/>
+        </w:rPr>
+      </w:pPr>
+      <w:r>
+        <w:t>Esta circunstancia hace preciso incorporar en estas instalaciones un servicio Software (PROXY-SACTA) que se inserte en la comunicación entre SACTA y SCV. La misión fundamental del PROXY-SACTA será trasladar las sectorizaciones recibidas en dos o más sesiones de SACTA a una sola hacia el SCV manteniendo en cada lado los protocolos adecuados</w:t>
+      </w:r>
+    </w:p>
+    <w:p>
+      <w:pPr>
+        <w:rPr>
+          <w:lang w:val="es-ES_tradnl"/>
+        </w:rPr>
+      </w:pPr>
+      <w:r>
+        <w:t>El PROXY-SACTA emula un SCV en sus comunicaciones con SACTA y emula SACTA en sus comunicaciones con el SCV. En ambos lados cumplimenta el Protocolo descrito en el documento “Especificación DE LA INTERFAZ SACTA</w:t>
+      </w:r>
+      <w:r>
+        <w:t>-SCV EN SACTA 3.5 PARA ACC, T-</w:t>
+      </w:r>
+      <w:r>
+        <w:t xml:space="preserve">ACC Y TWR" (SGFC|801.100). Asimismo, PROXY-SACTA dispone de los servicios de configuración de sectores, posiciones/UCS necesario para su funcionamiento. </w:t>
+      </w:r>
+    </w:p>
+    <w:p>
+      <w:pPr>
         <w:pStyle w:val="Ttulo2"/>
       </w:pPr>
-      <w:bookmarkStart w:id="5" w:name="_Toc82524091"/>
-      <w:r>
-        <w:t>Descripción Preliminar.</w:t>
+      <w:bookmarkStart w:id="5" w:name="_Toc82524092"/>
+      <w:r>
+        <w:t>Características Principales.</w:t>
       </w:r>
       <w:bookmarkEnd w:id="5"/>
-    </w:p>
-    <w:p>
-      <w:pPr>
-        <w:rPr>
-          <w:lang w:val="es-ES_tradnl"/>
-        </w:rPr>
-      </w:pPr>
-      <w:r>
-        <w:rPr>
-          <w:lang w:val="es-ES_tradnl"/>
-        </w:rPr>
-        <w:t xml:space="preserve">Debido a la evolución de la </w:t>
-      </w:r>
-      <w:r>
-        <w:rPr>
-          <w:lang w:val="es-ES_tradnl"/>
-        </w:rPr>
-        <w:t>funcionalidad a Operativa sin Ficha ha sido necesaria Ia separación técnica de los entornos de</w:t>
-      </w:r>
-      <w:r>
-        <w:rPr>
-          <w:lang w:val="es-ES_tradnl"/>
-        </w:rPr>
-        <w:t xml:space="preserve"> </w:t>
-      </w:r>
-      <w:r>
-        <w:rPr>
-          <w:lang w:val="es-ES_tradnl"/>
-        </w:rPr>
-        <w:t xml:space="preserve">Aproximación y Torre en el Sistema Automatizado de Control de Tráfico Aéreo (SACTA). </w:t>
-      </w:r>
-    </w:p>
-    <w:p>
-      <w:pPr>
-        <w:rPr>
-          <w:lang w:val="es-ES_tradnl"/>
-        </w:rPr>
-      </w:pPr>
-      <w:r>
-        <w:rPr>
-          <w:lang w:val="es-ES_tradnl"/>
-        </w:rPr>
-        <w:t>Esta</w:t>
-      </w:r>
-      <w:r>
-        <w:rPr>
-          <w:lang w:val="es-ES_tradnl"/>
-        </w:rPr>
-        <w:t xml:space="preserve"> </w:t>
-      </w:r>
-      <w:r>
-        <w:rPr>
-          <w:lang w:val="es-ES_tradnl"/>
-        </w:rPr>
-        <w:t>separación tiene impacto directo sobre el Sistema de Comunicaciones Voz (SCV) de las torres</w:t>
-      </w:r>
-      <w:r>
-        <w:rPr>
-          <w:lang w:val="es-ES_tradnl"/>
-        </w:rPr>
-        <w:t xml:space="preserve"> </w:t>
-      </w:r>
-      <w:r>
-        <w:rPr>
-          <w:lang w:val="es-ES_tradnl"/>
-        </w:rPr>
-        <w:t>en que se comparten los servicios de Torre y Aproximación, en particular sobre el interfaz que</w:t>
-      </w:r>
-      <w:r>
-        <w:rPr>
-          <w:lang w:val="es-ES_tradnl"/>
-        </w:rPr>
-        <w:t xml:space="preserve"> </w:t>
-      </w:r>
-      <w:r>
-        <w:rPr>
-          <w:lang w:val="es-ES_tradnl"/>
-        </w:rPr>
-        <w:t>comunica el SCV con SACTA</w:t>
-      </w:r>
-      <w:r>
-        <w:rPr>
-          <w:lang w:val="es-ES_tradnl"/>
-        </w:rPr>
-        <w:t>.</w:t>
-      </w:r>
-    </w:p>
-    <w:p>
-      <w:pPr>
-        <w:rPr>
-          <w:lang w:val="es-ES_tradnl"/>
-        </w:rPr>
-      </w:pPr>
-      <w:r>
-        <w:t>Esta circunstancia hace preciso incorporar en estas instalaciones un servicio Software (PROXY-SACTA) que se inserte en la comunicación entre SACTA y SCV. La misión fundamental del PROXY-SACTA será trasladar las sectorizaciones recibidas en dos o más sesiones de SACTA a una sola hacia el SCV manteniendo en cada lado los protocolos adecuados</w:t>
-      </w:r>
-    </w:p>
-    <w:p>
-      <w:pPr>
-        <w:rPr>
-          <w:lang w:val="es-ES_tradnl"/>
-        </w:rPr>
-      </w:pPr>
-      <w:r>
-        <w:t>El PROXY-SACTA emula un SCV en sus comunicaciones con SACTA y emula SACTA en sus comunicaciones con el SCV. En ambos lados cumplimenta el Protocolo descrito en el documento “Especificación DE LA INTERFAZ SACTA</w:t>
-      </w:r>
-      <w:r>
-        <w:t>-SCV EN SACTA 3.5 PARA ACC, T-</w:t>
-      </w:r>
-      <w:r>
-        <w:t xml:space="preserve">ACC Y TWR" (SGFC|801.100). Asimismo, PROXY-SACTA dispone de los servicios de configuración de sectores, posiciones/UCS necesario para su funcionamiento. </w:t>
-      </w:r>
-    </w:p>
-    <w:p>
-      <w:pPr>
-        <w:pStyle w:val="Ttulo2"/>
-      </w:pPr>
-      <w:bookmarkStart w:id="6" w:name="_Toc82524092"/>
-      <w:r>
-        <w:t>Características Principales.</w:t>
-      </w:r>
-      <w:bookmarkEnd w:id="6"/>
     </w:p>
     <w:p>
       <w:pPr>
@@ -11996,22 +12018,14 @@
         <w:rPr>
           <w:lang w:val="es-ES_tradnl"/>
         </w:rPr>
-        <w:t xml:space="preserve"> (para SCV’s CD30 con base de datos MySQL y SCVs ULISES V 5000i)</w:t>
-      </w:r>
-      <w:proofErr w:type="gramStart"/>
+        <w:t xml:space="preserve"> (para SCV’s CD30 con base de datos MySQL y SCVs ULISES V 5000i).</w:t>
+      </w:r>
       <w:r>
         <w:rPr>
           <w:lang w:val="es-ES_tradnl"/>
         </w:rPr>
         <w:t>.</w:t>
       </w:r>
-      <w:r>
-        <w:rPr>
-          <w:lang w:val="es-ES_tradnl"/>
-        </w:rPr>
-        <w:t>.</w:t>
-      </w:r>
-      <w:proofErr w:type="gramEnd"/>
     </w:p>
     <w:p>
       <w:pPr>
@@ -12041,12 +12055,12 @@
       <w:pPr>
         <w:pStyle w:val="Ttulo2"/>
       </w:pPr>
-      <w:bookmarkStart w:id="7" w:name="_Toc82524093"/>
+      <w:bookmarkStart w:id="6" w:name="_Toc82524093"/>
       <w:r>
         <w:lastRenderedPageBreak/>
         <w:t>Referencias.</w:t>
       </w:r>
-      <w:bookmarkEnd w:id="7"/>
+      <w:bookmarkEnd w:id="6"/>
     </w:p>
     <w:tbl>
       <w:tblPr>
@@ -12496,7 +12510,7 @@
       <w:pPr>
         <w:pStyle w:val="PiedeIlustracion"/>
       </w:pPr>
-      <w:bookmarkStart w:id="8" w:name="_Toc82524178"/>
+      <w:bookmarkStart w:id="7" w:name="_Toc82524178"/>
       <w:r>
         <w:t xml:space="preserve">Tabla </w:t>
       </w:r>
@@ -12533,7 +12547,7 @@
       <w:r>
         <w:t>. Documentos de Referencia.</w:t>
       </w:r>
-      <w:bookmarkEnd w:id="8"/>
+      <w:bookmarkEnd w:id="7"/>
     </w:p>
     <w:p>
       <w:pPr>
@@ -12546,22 +12560,22 @@
       <w:pPr>
         <w:pStyle w:val="Ttulo1"/>
       </w:pPr>
-      <w:bookmarkStart w:id="9" w:name="_Toc82524094"/>
+      <w:bookmarkStart w:id="8" w:name="_Toc82524094"/>
       <w:r>
         <w:lastRenderedPageBreak/>
         <w:t>Descripción General.</w:t>
       </w:r>
+      <w:bookmarkEnd w:id="8"/>
+    </w:p>
+    <w:p>
+      <w:pPr>
+        <w:pStyle w:val="Ttulo2"/>
+      </w:pPr>
+      <w:bookmarkStart w:id="9" w:name="_Toc82524095"/>
+      <w:r>
+        <w:t>Arquitectura Hardware.</w:t>
+      </w:r>
       <w:bookmarkEnd w:id="9"/>
-    </w:p>
-    <w:p>
-      <w:pPr>
-        <w:pStyle w:val="Ttulo2"/>
-      </w:pPr>
-      <w:bookmarkStart w:id="10" w:name="_Toc82524095"/>
-      <w:r>
-        <w:t>Arquitectura Hardware.</w:t>
-      </w:r>
-      <w:bookmarkEnd w:id="10"/>
     </w:p>
     <w:p>
       <w:r>
@@ -12599,11 +12613,11 @@
       <w:pPr>
         <w:pStyle w:val="Ttulo3"/>
       </w:pPr>
-      <w:bookmarkStart w:id="11" w:name="_Toc82524096"/>
+      <w:bookmarkStart w:id="10" w:name="_Toc82524096"/>
       <w:r>
         <w:t>Estructura Versión 0.</w:t>
       </w:r>
-      <w:bookmarkEnd w:id="11"/>
+      <w:bookmarkEnd w:id="10"/>
     </w:p>
     <w:p>
       <w:r>
@@ -14153,37 +14167,24 @@
       <w:pPr>
         <w:pStyle w:val="PiedeIlustracion"/>
       </w:pPr>
-      <w:bookmarkStart w:id="12" w:name="_Ref62466629"/>
-      <w:bookmarkStart w:id="13" w:name="_Toc82524148"/>
+      <w:bookmarkStart w:id="11" w:name="_Ref62466629"/>
+      <w:bookmarkStart w:id="12" w:name="_Toc82524148"/>
       <w:r>
         <w:t xml:space="preserve">Ilustración </w:t>
       </w:r>
-      <w:r>
-        <w:fldChar w:fldCharType="begin"/>
-      </w:r>
-      <w:r>
-        <w:instrText xml:space="preserve"> SEQ Ilustración \* ARABIC </w:instrText>
-      </w:r>
-      <w:r>
-        <w:fldChar w:fldCharType="separate"/>
-      </w:r>
-      <w:r>
-        <w:rPr>
-          <w:noProof/>
-        </w:rPr>
-        <w:t>1</w:t>
-      </w:r>
-      <w:r>
-        <w:rPr>
-          <w:noProof/>
-        </w:rPr>
-        <w:fldChar w:fldCharType="end"/>
+      <w:fldSimple w:instr=" SEQ Ilustración \* ARABIC ">
+        <w:r>
+          <w:rPr>
+            <w:noProof/>
+          </w:rPr>
+          <w:t>1</w:t>
+        </w:r>
+      </w:fldSimple>
+      <w:bookmarkEnd w:id="11"/>
+      <w:r>
+        <w:t>. Esquema hardware de conexión para CD30</w:t>
       </w:r>
       <w:bookmarkEnd w:id="12"/>
-      <w:r>
-        <w:t>. Esquema hardware de conexión para CD30</w:t>
-      </w:r>
-      <w:bookmarkEnd w:id="13"/>
     </w:p>
     <w:p>
       <w:r>
@@ -14263,11 +14264,11 @@
       <w:pPr>
         <w:pStyle w:val="Ttulo3"/>
       </w:pPr>
-      <w:bookmarkStart w:id="14" w:name="_Toc82524097"/>
+      <w:bookmarkStart w:id="13" w:name="_Toc82524097"/>
       <w:r>
         <w:t>Estructura Versión 1.</w:t>
       </w:r>
-      <w:bookmarkEnd w:id="14"/>
+      <w:bookmarkEnd w:id="13"/>
     </w:p>
     <w:p>
       <w:pPr>
@@ -16696,37 +16697,24 @@
       <w:pPr>
         <w:pStyle w:val="PiedeIlustracion"/>
       </w:pPr>
-      <w:bookmarkStart w:id="15" w:name="_Ref62469571"/>
-      <w:bookmarkStart w:id="16" w:name="_Toc82524149"/>
+      <w:bookmarkStart w:id="14" w:name="_Ref62469571"/>
+      <w:bookmarkStart w:id="15" w:name="_Toc82524149"/>
       <w:r>
         <w:t xml:space="preserve">Ilustración </w:t>
       </w:r>
-      <w:r>
-        <w:fldChar w:fldCharType="begin"/>
-      </w:r>
-      <w:r>
-        <w:instrText xml:space="preserve"> SEQ Ilustración \* ARABIC </w:instrText>
-      </w:r>
-      <w:r>
-        <w:fldChar w:fldCharType="separate"/>
-      </w:r>
-      <w:r>
-        <w:rPr>
-          <w:noProof/>
-        </w:rPr>
-        <w:t>2</w:t>
-      </w:r>
-      <w:r>
-        <w:rPr>
-          <w:noProof/>
-        </w:rPr>
-        <w:fldChar w:fldCharType="end"/>
+      <w:fldSimple w:instr=" SEQ Ilustración \* ARABIC ">
+        <w:r>
+          <w:rPr>
+            <w:noProof/>
+          </w:rPr>
+          <w:t>2</w:t>
+        </w:r>
+      </w:fldSimple>
+      <w:bookmarkEnd w:id="14"/>
+      <w:r>
+        <w:t>. Esquema hardware de conexión para ULISES V 5000i.</w:t>
       </w:r>
       <w:bookmarkEnd w:id="15"/>
-      <w:r>
-        <w:t>. Esquema hardware de conexión para ULISES V 5000i.</w:t>
-      </w:r>
-      <w:bookmarkEnd w:id="16"/>
     </w:p>
     <w:p>
       <w:pPr>
@@ -16868,17 +16856,18 @@
       <w:pPr>
         <w:pStyle w:val="Ttulo2"/>
       </w:pPr>
-      <w:bookmarkStart w:id="17" w:name="_Toc274832500"/>
-      <w:bookmarkStart w:id="18" w:name="_Toc450559954"/>
-      <w:bookmarkStart w:id="19" w:name="_Toc472066464"/>
-      <w:bookmarkStart w:id="20" w:name="_Toc527972320"/>
-      <w:bookmarkStart w:id="21" w:name="_Toc2241603"/>
-      <w:bookmarkStart w:id="22" w:name="_Toc5354484"/>
-      <w:bookmarkStart w:id="23" w:name="_Toc41469146"/>
-      <w:bookmarkStart w:id="24" w:name="_Toc82524098"/>
+      <w:bookmarkStart w:id="16" w:name="_Toc274832500"/>
+      <w:bookmarkStart w:id="17" w:name="_Toc450559954"/>
+      <w:bookmarkStart w:id="18" w:name="_Toc472066464"/>
+      <w:bookmarkStart w:id="19" w:name="_Toc527972320"/>
+      <w:bookmarkStart w:id="20" w:name="_Toc2241603"/>
+      <w:bookmarkStart w:id="21" w:name="_Toc5354484"/>
+      <w:bookmarkStart w:id="22" w:name="_Toc41469146"/>
+      <w:bookmarkStart w:id="23" w:name="_Toc82524098"/>
       <w:r>
         <w:t>Arquitectura Software</w:t>
       </w:r>
+      <w:bookmarkEnd w:id="16"/>
       <w:bookmarkEnd w:id="17"/>
       <w:bookmarkEnd w:id="18"/>
       <w:bookmarkEnd w:id="19"/>
@@ -16886,7 +16875,6 @@
       <w:bookmarkEnd w:id="21"/>
       <w:bookmarkEnd w:id="22"/>
       <w:bookmarkEnd w:id="23"/>
-      <w:bookmarkEnd w:id="24"/>
     </w:p>
     <w:p>
       <w:r>
@@ -17362,13 +17350,13 @@
       <w:pPr>
         <w:pStyle w:val="PiedeIlustracion"/>
       </w:pPr>
-      <w:bookmarkStart w:id="25" w:name="_Toc274832571"/>
-      <w:bookmarkStart w:id="26" w:name="_Toc472066569"/>
-      <w:bookmarkStart w:id="27" w:name="_Toc527972466"/>
-      <w:bookmarkStart w:id="28" w:name="_Toc2241759"/>
-      <w:bookmarkStart w:id="29" w:name="_Toc5354626"/>
-      <w:bookmarkStart w:id="30" w:name="_Toc41469298"/>
-      <w:bookmarkStart w:id="31" w:name="_Toc82524179"/>
+      <w:bookmarkStart w:id="24" w:name="_Toc274832571"/>
+      <w:bookmarkStart w:id="25" w:name="_Toc472066569"/>
+      <w:bookmarkStart w:id="26" w:name="_Toc527972466"/>
+      <w:bookmarkStart w:id="27" w:name="_Toc2241759"/>
+      <w:bookmarkStart w:id="28" w:name="_Toc5354626"/>
+      <w:bookmarkStart w:id="29" w:name="_Toc41469298"/>
+      <w:bookmarkStart w:id="30" w:name="_Toc82524179"/>
       <w:r>
         <w:t xml:space="preserve">Tabla </w:t>
       </w:r>
@@ -17405,169 +17393,169 @@
       <w:r>
         <w:t>. Aplicaciones de Mantenimiento</w:t>
       </w:r>
+      <w:bookmarkEnd w:id="24"/>
       <w:bookmarkEnd w:id="25"/>
       <w:bookmarkEnd w:id="26"/>
       <w:bookmarkEnd w:id="27"/>
       <w:bookmarkEnd w:id="28"/>
       <w:bookmarkEnd w:id="29"/>
+      <w:r>
+        <w:t>.</w:t>
+      </w:r>
       <w:bookmarkEnd w:id="30"/>
+    </w:p>
+    <w:p>
+      <w:r>
+        <w:t xml:space="preserve">Como modelo de aplicación hay que decir que el servidor se estructura sobre un ‘servicio’ de Windows y </w:t>
+      </w:r>
+      <w:r>
+        <w:t>el acceso de los operadores</w:t>
+      </w:r>
+      <w:r>
+        <w:t xml:space="preserve"> se estructura como una aplicación web</w:t>
+      </w:r>
+      <w:r>
+        <w:t xml:space="preserve"> </w:t>
+      </w:r>
+      <w:r>
+        <w:t>que puede ser localizada en cualquier elemento que tenga conectividad con el servidor donde se localice el servicio</w:t>
+      </w:r>
       <w:r>
         <w:t>.</w:t>
       </w:r>
+    </w:p>
+    <w:p>
+      <w:pPr>
+        <w:pStyle w:val="Ttulo2"/>
+      </w:pPr>
+      <w:bookmarkStart w:id="31" w:name="_Toc82524099"/>
+      <w:r>
+        <w:t>Funciones.</w:t>
+      </w:r>
       <w:bookmarkEnd w:id="31"/>
     </w:p>
     <w:p>
-      <w:r>
-        <w:t xml:space="preserve">Como modelo de aplicación hay que decir que el servidor se estructura sobre un ‘servicio’ de Windows y </w:t>
-      </w:r>
-      <w:r>
-        <w:t>el acceso de los operadores</w:t>
-      </w:r>
-      <w:r>
-        <w:t xml:space="preserve"> se estructura como una aplicación web</w:t>
-      </w:r>
-      <w:r>
-        <w:t xml:space="preserve"> </w:t>
-      </w:r>
-      <w:r>
-        <w:t>que puede ser localizada en cualquier elemento que tenga conectividad con el servidor donde se localice el servicio</w:t>
+      <w:pPr>
+        <w:pStyle w:val="Ttulo3"/>
+      </w:pPr>
+      <w:bookmarkStart w:id="32" w:name="_Toc82524100"/>
+      <w:r>
+        <w:t>Interfaz SACTA a PSIs (Emul</w:t>
+      </w:r>
+      <w:r>
+        <w:t>ador de SCV)</w:t>
       </w:r>
       <w:r>
         <w:t>.</w:t>
       </w:r>
-    </w:p>
-    <w:p>
-      <w:pPr>
-        <w:pStyle w:val="Ttulo2"/>
-      </w:pPr>
-      <w:bookmarkStart w:id="32" w:name="_Toc82524099"/>
-      <w:r>
-        <w:t>Funciones.</w:t>
-      </w:r>
       <w:bookmarkEnd w:id="32"/>
     </w:p>
     <w:p>
+      <w:r>
+        <w:t xml:space="preserve">El PROXY-SACTA emula un SCV para cada una de las dependencias SACTA que se encuentren en la configuración </w:t>
+      </w:r>
+      <w:r>
+        <w:t>del sistema, que cumplimenta</w:t>
+      </w:r>
+      <w:r>
+        <w:t xml:space="preserve"> el Protocolo descrito en el documento “Especificación DE LA INTERFAZ SACTA-SCV EN SACTA 3.5 PARA ACC, T-ACC Y TWR" (SGFC|801.100)” en el lado SCV.</w:t>
+      </w:r>
+    </w:p>
+    <w:p>
+      <w:pPr>
+        <w:rPr>
+          <w:lang w:val="es-ES_tradnl"/>
+        </w:rPr>
+      </w:pPr>
+      <w:r>
+        <w:t xml:space="preserve">Los datos utilizados en el protocolo son los definidos en la configuración (ver </w:t>
+      </w:r>
+      <w:r>
+        <w:fldChar w:fldCharType="begin"/>
+      </w:r>
+      <w:r>
+        <w:instrText xml:space="preserve"> REF _Ref62639570 \r \h </w:instrText>
+      </w:r>
+      <w:r>
+        <w:fldChar w:fldCharType="separate"/>
+      </w:r>
+      <w:r>
+        <w:t>4.3.3</w:t>
+      </w:r>
+      <w:r>
+        <w:fldChar w:fldCharType="end"/>
+      </w:r>
+      <w:r>
+        <w:t>)</w:t>
+      </w:r>
+      <w:r>
+        <w:t>.</w:t>
+      </w:r>
+    </w:p>
+    <w:p>
       <w:pPr>
         <w:pStyle w:val="Ttulo3"/>
       </w:pPr>
-      <w:bookmarkStart w:id="33" w:name="_Toc82524100"/>
-      <w:r>
-        <w:t>Interfaz SACTA a PSIs (Emul</w:t>
-      </w:r>
-      <w:r>
-        <w:t>ador de SCV)</w:t>
+      <w:bookmarkStart w:id="33" w:name="_Toc82524101"/>
+      <w:r>
+        <w:t>Interfaz SACTA a Scv (Emu</w:t>
+      </w:r>
+      <w:r>
+        <w:t>lador de PSI).</w:t>
+      </w:r>
+      <w:bookmarkEnd w:id="33"/>
+    </w:p>
+    <w:p>
+      <w:r>
+        <w:t>El PROXY-SACTA emula una PSI para configurar al SCV de la instalación que cumplimenta el Protocolo descrito en el documento “Especificación DE LA INTERFAZ SACTA-SCV EN SACTA 3.5 PARA ACC, T-ACC Y TWR" (SGFC|801.100)” en el lado SCV.</w:t>
+      </w:r>
+    </w:p>
+    <w:p>
+      <w:pPr>
+        <w:rPr>
+          <w:lang w:val="es-ES_tradnl"/>
+        </w:rPr>
+      </w:pPr>
+      <w:r>
+        <w:t xml:space="preserve">Los datos utilizados en el protocolo son los definidos en la configuración (ver </w:t>
+      </w:r>
+      <w:r>
+        <w:fldChar w:fldCharType="begin"/>
+      </w:r>
+      <w:r>
+        <w:instrText xml:space="preserve"> REF _Ref62641681 \r \h </w:instrText>
+      </w:r>
+      <w:r>
+        <w:fldChar w:fldCharType="separate"/>
+      </w:r>
+      <w:r>
+        <w:t>4.3.2</w:t>
+      </w:r>
+      <w:r>
+        <w:fldChar w:fldCharType="end"/>
+      </w:r>
+      <w:r>
+        <w:t>).</w:t>
+      </w:r>
+      <w:r>
+        <w:t xml:space="preserve"> A partir de los cuales se genera l</w:t>
+      </w:r>
+      <w:r>
+        <w:t>a configuración de sectores, sectores virtuales y posiciones se genera de forma automática utilizando los datos configurados para las dependencias</w:t>
       </w:r>
       <w:r>
         <w:t>.</w:t>
       </w:r>
-      <w:bookmarkEnd w:id="33"/>
-    </w:p>
-    <w:p>
-      <w:r>
-        <w:t xml:space="preserve">El PROXY-SACTA emula un SCV para cada una de las dependencias SACTA que se encuentren en la configuración </w:t>
-      </w:r>
-      <w:r>
-        <w:t>del sistema, que cumplimenta</w:t>
-      </w:r>
-      <w:r>
-        <w:t xml:space="preserve"> el Protocolo descrito en el documento “Especificación DE LA INTERFAZ SACTA-SCV EN SACTA 3.5 PARA ACC, T-ACC Y TWR" (SGFC|801.100)” en el lado SCV.</w:t>
-      </w:r>
-    </w:p>
-    <w:p>
-      <w:pPr>
-        <w:rPr>
-          <w:lang w:val="es-ES_tradnl"/>
-        </w:rPr>
-      </w:pPr>
-      <w:r>
-        <w:t xml:space="preserve">Los datos utilizados en el protocolo son los definidos en la configuración (ver </w:t>
-      </w:r>
-      <w:r>
-        <w:fldChar w:fldCharType="begin"/>
-      </w:r>
-      <w:r>
-        <w:instrText xml:space="preserve"> REF _Ref62639570 \r \h </w:instrText>
-      </w:r>
-      <w:r>
-        <w:fldChar w:fldCharType="separate"/>
-      </w:r>
-      <w:r>
-        <w:t>4.3.3</w:t>
-      </w:r>
-      <w:r>
-        <w:fldChar w:fldCharType="end"/>
-      </w:r>
-      <w:r>
-        <w:t>)</w:t>
-      </w:r>
-      <w:r>
-        <w:t>.</w:t>
-      </w:r>
     </w:p>
     <w:p>
       <w:pPr>
         <w:pStyle w:val="Ttulo3"/>
       </w:pPr>
-      <w:bookmarkStart w:id="34" w:name="_Toc82524101"/>
-      <w:r>
-        <w:t>Interfaz SACTA a Scv (Emu</w:t>
-      </w:r>
-      <w:r>
-        <w:t>lador de PSI).</w:t>
+      <w:bookmarkStart w:id="34" w:name="_Toc82524102"/>
+      <w:r>
+        <w:t>Sincronización de Actividad de Emuladores.</w:t>
       </w:r>
       <w:bookmarkEnd w:id="34"/>
-    </w:p>
-    <w:p>
-      <w:r>
-        <w:t>El PROXY-SACTA emula una PSI para configurar al SCV de la instalación que cumplimenta el Protocolo descrito en el documento “Especificación DE LA INTERFAZ SACTA-SCV EN SACTA 3.5 PARA ACC, T-ACC Y TWR" (SGFC|801.100)” en el lado SCV.</w:t>
-      </w:r>
-    </w:p>
-    <w:p>
-      <w:pPr>
-        <w:rPr>
-          <w:lang w:val="es-ES_tradnl"/>
-        </w:rPr>
-      </w:pPr>
-      <w:r>
-        <w:t xml:space="preserve">Los datos utilizados en el protocolo son los definidos en la configuración (ver </w:t>
-      </w:r>
-      <w:r>
-        <w:fldChar w:fldCharType="begin"/>
-      </w:r>
-      <w:r>
-        <w:instrText xml:space="preserve"> REF _Ref62641681 \r \h </w:instrText>
-      </w:r>
-      <w:r>
-        <w:fldChar w:fldCharType="separate"/>
-      </w:r>
-      <w:r>
-        <w:t>4.3.2</w:t>
-      </w:r>
-      <w:r>
-        <w:fldChar w:fldCharType="end"/>
-      </w:r>
-      <w:r>
-        <w:t>).</w:t>
-      </w:r>
-      <w:r>
-        <w:t xml:space="preserve"> A partir de los cuales se genera l</w:t>
-      </w:r>
-      <w:r>
-        <w:t>a configuración de sectores, sectores virtuales y posiciones se genera de forma automática utilizando los datos configurados para las dependencias</w:t>
-      </w:r>
-      <w:r>
-        <w:t>.</w:t>
-      </w:r>
-    </w:p>
-    <w:p>
-      <w:pPr>
-        <w:pStyle w:val="Ttulo3"/>
-      </w:pPr>
-      <w:bookmarkStart w:id="35" w:name="_Toc82524102"/>
-      <w:r>
-        <w:t>Sincronización de Actividad de Emuladores.</w:t>
-      </w:r>
-      <w:bookmarkEnd w:id="35"/>
     </w:p>
     <w:p>
       <w:pPr>
@@ -18128,11 +18116,11 @@
       <w:pPr>
         <w:pStyle w:val="Ttulo3"/>
       </w:pPr>
-      <w:bookmarkStart w:id="36" w:name="_Toc82524103"/>
+      <w:bookmarkStart w:id="35" w:name="_Toc82524103"/>
       <w:r>
         <w:t>Gestión de Sectorizaciones.</w:t>
       </w:r>
-      <w:bookmarkEnd w:id="36"/>
+      <w:bookmarkEnd w:id="35"/>
       <w:r>
         <w:t xml:space="preserve"> </w:t>
       </w:r>
@@ -19209,16 +19197,16 @@
       <w:pPr>
         <w:pStyle w:val="Ttulo3"/>
       </w:pPr>
+      <w:bookmarkStart w:id="36" w:name="_Toc82524104"/>
       <w:bookmarkStart w:id="37" w:name="_Ref62556152"/>
       <w:bookmarkStart w:id="38" w:name="_Ref62556185"/>
       <w:bookmarkStart w:id="39" w:name="_Ref62556199"/>
       <w:bookmarkStart w:id="40" w:name="_Ref62556217"/>
       <w:bookmarkStart w:id="41" w:name="_Ref62556223"/>
-      <w:bookmarkStart w:id="42" w:name="_Toc82524104"/>
       <w:r>
         <w:t>Control Main / Standby</w:t>
       </w:r>
-      <w:bookmarkEnd w:id="42"/>
+      <w:bookmarkEnd w:id="36"/>
     </w:p>
     <w:p>
       <w:pPr>
@@ -19325,21 +19313,7 @@
         <w:rPr>
           <w:lang w:val="es-ES_tradnl"/>
         </w:rPr>
-        <w:t xml:space="preserve">En Modo STANDBY el sistema mantiene detenidos </w:t>
-      </w:r>
-      <w:proofErr w:type="gramStart"/>
-      <w:r>
-        <w:rPr>
-          <w:lang w:val="es-ES_tradnl"/>
-        </w:rPr>
-        <w:t>su emuladores</w:t>
-      </w:r>
-      <w:proofErr w:type="gramEnd"/>
-      <w:r>
-        <w:rPr>
-          <w:lang w:val="es-ES_tradnl"/>
-        </w:rPr>
-        <w:t>. Solo mantiene activo en servicio WEB de HMI.</w:t>
+        <w:t>En Modo STANDBY el sistema mantiene detenidos su emuladores. Solo mantiene activo en servicio WEB de HMI.</w:t>
       </w:r>
     </w:p>
     <w:p>
@@ -19359,11 +19333,11 @@
       <w:pPr>
         <w:pStyle w:val="Ttulo3"/>
       </w:pPr>
-      <w:bookmarkStart w:id="43" w:name="_Toc82524105"/>
+      <w:bookmarkStart w:id="42" w:name="_Toc82524105"/>
       <w:r>
         <w:t>Sincronización de Configuración del Proxy.</w:t>
       </w:r>
-      <w:bookmarkEnd w:id="43"/>
+      <w:bookmarkEnd w:id="42"/>
     </w:p>
     <w:p>
       <w:pPr>
@@ -19451,7 +19425,7 @@
       <w:pPr>
         <w:pStyle w:val="Ttulo3"/>
       </w:pPr>
-      <w:bookmarkStart w:id="44" w:name="_Toc82524106"/>
+      <w:bookmarkStart w:id="43" w:name="_Toc82524106"/>
       <w:r>
         <w:t>Histórico</w:t>
       </w:r>
@@ -19463,7 +19437,7 @@
       <w:bookmarkEnd w:id="39"/>
       <w:bookmarkEnd w:id="40"/>
       <w:bookmarkEnd w:id="41"/>
-      <w:bookmarkEnd w:id="44"/>
+      <w:bookmarkEnd w:id="43"/>
       <w:r>
         <w:t xml:space="preserve"> </w:t>
       </w:r>
@@ -19957,69 +19931,69 @@
       <w:pPr>
         <w:pStyle w:val="Ttulo3"/>
       </w:pPr>
-      <w:bookmarkStart w:id="45" w:name="_Toc82524107"/>
+      <w:bookmarkStart w:id="44" w:name="_Toc82524107"/>
       <w:r>
         <w:t>Interfaz de Usuario.</w:t>
       </w:r>
+      <w:bookmarkEnd w:id="44"/>
+      <w:r>
+        <w:t xml:space="preserve"> </w:t>
+      </w:r>
+    </w:p>
+    <w:p>
+      <w:pPr>
+        <w:pStyle w:val="Ttulo4"/>
+      </w:pPr>
+      <w:bookmarkStart w:id="45" w:name="_Ref62558365"/>
+      <w:bookmarkStart w:id="46" w:name="_Toc82524108"/>
+      <w:r>
+        <w:t>Control de Acceso.</w:t>
+      </w:r>
       <w:bookmarkEnd w:id="45"/>
+      <w:bookmarkEnd w:id="46"/>
       <w:r>
         <w:t xml:space="preserve"> </w:t>
       </w:r>
     </w:p>
     <w:p>
       <w:pPr>
+        <w:pStyle w:val="TextoNivel1"/>
+      </w:pPr>
+      <w:r>
+        <w:t>El acceso a las diferentes funciones ofrecidas se realiza a través del control tipo Usuario / Clave, establecido en la base de datos del SCV correspondiente</w:t>
+      </w:r>
+      <w:r>
+        <w:rPr>
+          <w:rStyle w:val="Refdenotaalpie"/>
+        </w:rPr>
+        <w:footnoteReference w:id="7"/>
+      </w:r>
+      <w:r>
+        <w:t>. Para aquellas instalaciones que no tienen el servicio de Base de Datos disponible</w:t>
+      </w:r>
+      <w:r>
+        <w:t xml:space="preserve"> se accederá al servicio a través de una clave maestra.</w:t>
+      </w:r>
+      <w:r>
+        <w:rPr>
+          <w:rStyle w:val="Refdenotaalpie"/>
+        </w:rPr>
+        <w:footnoteReference w:id="8"/>
+      </w:r>
+      <w:r>
+        <w:t xml:space="preserve"> </w:t>
+      </w:r>
+    </w:p>
+    <w:p>
+      <w:pPr>
         <w:pStyle w:val="Ttulo4"/>
       </w:pPr>
-      <w:bookmarkStart w:id="46" w:name="_Ref62558365"/>
-      <w:bookmarkStart w:id="47" w:name="_Toc82524108"/>
-      <w:r>
-        <w:t>Control de Acceso.</w:t>
-      </w:r>
-      <w:bookmarkEnd w:id="46"/>
-      <w:bookmarkEnd w:id="47"/>
-      <w:r>
-        <w:t xml:space="preserve"> </w:t>
-      </w:r>
-    </w:p>
-    <w:p>
-      <w:pPr>
-        <w:pStyle w:val="TextoNivel1"/>
-      </w:pPr>
-      <w:r>
-        <w:t>El acceso a las diferentes funciones ofrecidas se realiza a través del control tipo Usuario / Clave, establecido en la base de datos del SCV correspondiente</w:t>
-      </w:r>
-      <w:r>
-        <w:rPr>
-          <w:rStyle w:val="Refdenotaalpie"/>
-        </w:rPr>
-        <w:footnoteReference w:id="7"/>
-      </w:r>
-      <w:r>
-        <w:t>. Para aquellas instalaciones que no tienen el servicio de Base de Datos disponible</w:t>
-      </w:r>
-      <w:r>
-        <w:t xml:space="preserve"> se accederá al servicio a través de una clave maestra.</w:t>
-      </w:r>
-      <w:r>
-        <w:rPr>
-          <w:rStyle w:val="Refdenotaalpie"/>
-        </w:rPr>
-        <w:footnoteReference w:id="8"/>
-      </w:r>
-      <w:r>
-        <w:t xml:space="preserve"> </w:t>
-      </w:r>
-    </w:p>
-    <w:p>
-      <w:pPr>
-        <w:pStyle w:val="Ttulo4"/>
-      </w:pPr>
-      <w:bookmarkStart w:id="48" w:name="_Toc82524109"/>
+      <w:bookmarkStart w:id="47" w:name="_Toc82524109"/>
       <w:r>
         <w:lastRenderedPageBreak/>
         <w:t>Monitorización de Estado.</w:t>
       </w:r>
-      <w:bookmarkEnd w:id="48"/>
+      <w:bookmarkEnd w:id="47"/>
       <w:r>
         <w:t xml:space="preserve"> </w:t>
       </w:r>
@@ -20393,11 +20367,11 @@
       <w:pPr>
         <w:pStyle w:val="Ttulo4"/>
       </w:pPr>
-      <w:bookmarkStart w:id="49" w:name="_Toc82524110"/>
+      <w:bookmarkStart w:id="48" w:name="_Toc82524110"/>
       <w:r>
         <w:t>Explotación de Históricos.</w:t>
       </w:r>
-      <w:bookmarkEnd w:id="49"/>
+      <w:bookmarkEnd w:id="48"/>
       <w:r>
         <w:t xml:space="preserve"> </w:t>
       </w:r>
@@ -20453,15 +20427,7 @@
         </w:numPr>
       </w:pPr>
       <w:r>
-        <w:t xml:space="preserve">Profundidad </w:t>
-      </w:r>
-      <w:proofErr w:type="gramStart"/>
-      <w:r>
-        <w:t>Histórico</w:t>
-      </w:r>
-      <w:proofErr w:type="gramEnd"/>
-      <w:r>
-        <w:t xml:space="preserve"> (Registros)</w:t>
+        <w:t>Profundidad Histórico (Registros)</w:t>
       </w:r>
       <w:r>
         <w:t>.</w:t>
@@ -20594,11 +20560,11 @@
       <w:pPr>
         <w:pStyle w:val="Ttulo4"/>
       </w:pPr>
-      <w:bookmarkStart w:id="50" w:name="_Toc82524111"/>
+      <w:bookmarkStart w:id="49" w:name="_Toc82524111"/>
       <w:r>
         <w:t>Configuración del Sistema.</w:t>
       </w:r>
-      <w:bookmarkEnd w:id="50"/>
+      <w:bookmarkEnd w:id="49"/>
     </w:p>
     <w:p>
       <w:pPr>
@@ -20831,15 +20797,7 @@
         </w:numPr>
       </w:pPr>
       <w:r>
-        <w:t xml:space="preserve">Parámetros asociados a la Interfaces con las PSIs de Dependencias. Corresponden a los parámetros del Protocolo SACTA del emulador de SCV para dos </w:t>
-      </w:r>
-      <w:proofErr w:type="gramStart"/>
-      <w:r>
-        <w:t>dependencia</w:t>
-      </w:r>
-      <w:proofErr w:type="gramEnd"/>
-      <w:r>
-        <w:t xml:space="preserve"> (TWR y APP) que hablan con el PROXY. La configuración de cada una de ellas se divide en dos grupos:</w:t>
+        <w:t>Parámetros asociados a la Interfaces con las PSIs de Dependencias. Corresponden a los parámetros del Protocolo SACTA del emulador de SCV para dos dependencia (TWR y APP) que hablan con el PROXY. La configuración de cada una de ellas se divide en dos grupos:</w:t>
       </w:r>
     </w:p>
     <w:p>
@@ -20918,11 +20876,11 @@
       <w:pPr>
         <w:pStyle w:val="Ttulo2"/>
       </w:pPr>
-      <w:bookmarkStart w:id="51" w:name="_Toc82524112"/>
+      <w:bookmarkStart w:id="50" w:name="_Toc82524112"/>
       <w:r>
         <w:t>Dimensionamiento.</w:t>
       </w:r>
-      <w:bookmarkEnd w:id="51"/>
+      <w:bookmarkEnd w:id="50"/>
     </w:p>
     <w:tbl>
       <w:tblPr>
@@ -21197,42 +21155,42 @@
       <w:pPr>
         <w:pStyle w:val="Ttulo1"/>
       </w:pPr>
-      <w:bookmarkStart w:id="52" w:name="_Toc82524113"/>
+      <w:bookmarkStart w:id="51" w:name="_Toc82524113"/>
       <w:r>
         <w:lastRenderedPageBreak/>
         <w:t>Guía de Instalación.</w:t>
       </w:r>
+      <w:bookmarkEnd w:id="51"/>
+    </w:p>
+    <w:p>
+      <w:pPr>
+        <w:pStyle w:val="Ttulo2"/>
+      </w:pPr>
+      <w:bookmarkStart w:id="52" w:name="_Toc82524114"/>
+      <w:r>
+        <w:t>Preparación.</w:t>
+      </w:r>
       <w:bookmarkEnd w:id="52"/>
     </w:p>
     <w:p>
       <w:pPr>
-        <w:pStyle w:val="Ttulo2"/>
-      </w:pPr>
-      <w:bookmarkStart w:id="53" w:name="_Toc82524114"/>
-      <w:r>
-        <w:t>Preparación.</w:t>
+        <w:pStyle w:val="Ttulo3"/>
+      </w:pPr>
+      <w:bookmarkStart w:id="53" w:name="_Toc82524115"/>
+      <w:r>
+        <w:t>Ordenador Simple.</w:t>
       </w:r>
       <w:bookmarkEnd w:id="53"/>
     </w:p>
     <w:p>
       <w:pPr>
-        <w:pStyle w:val="Ttulo3"/>
-      </w:pPr>
-      <w:bookmarkStart w:id="54" w:name="_Toc82524115"/>
-      <w:r>
-        <w:t>Ordenador Simple.</w:t>
+        <w:pStyle w:val="Ttulo4"/>
+      </w:pPr>
+      <w:bookmarkStart w:id="54" w:name="_Toc82524116"/>
+      <w:r>
+        <w:t>Establecer las IP físicas y virtuales que se van a configurar.</w:t>
       </w:r>
       <w:bookmarkEnd w:id="54"/>
-    </w:p>
-    <w:p>
-      <w:pPr>
-        <w:pStyle w:val="Ttulo4"/>
-      </w:pPr>
-      <w:bookmarkStart w:id="55" w:name="_Toc82524116"/>
-      <w:r>
-        <w:t>Establecer las IP físicas y virtuales que se van a configurar.</w:t>
-      </w:r>
-      <w:bookmarkEnd w:id="55"/>
     </w:p>
     <w:p>
       <w:pPr>
@@ -21774,8 +21732,8 @@
       <w:pPr>
         <w:pStyle w:val="PiedeIlustracion"/>
       </w:pPr>
-      <w:bookmarkStart w:id="56" w:name="_Ref62470805"/>
-      <w:bookmarkStart w:id="57" w:name="_Toc82524180"/>
+      <w:bookmarkStart w:id="55" w:name="_Ref62470805"/>
+      <w:bookmarkStart w:id="56" w:name="_Toc82524180"/>
       <w:r>
         <w:t xml:space="preserve">Tabla </w:t>
       </w:r>
@@ -21809,83 +21767,83 @@
         </w:rPr>
         <w:fldChar w:fldCharType="end"/>
       </w:r>
+      <w:bookmarkEnd w:id="55"/>
+      <w:r>
+        <w:t>. Plan IP en Ordenador Simple.</w:t>
+      </w:r>
       <w:bookmarkEnd w:id="56"/>
-      <w:r>
-        <w:t>. Plan IP en Ordenador Simple.</w:t>
+    </w:p>
+    <w:p>
+      <w:pPr>
+        <w:pStyle w:val="Ttulo4"/>
+      </w:pPr>
+      <w:bookmarkStart w:id="57" w:name="_Toc82524117"/>
+      <w:r>
+        <w:t>Instalar y configurar las interfaces ETH (6).</w:t>
       </w:r>
       <w:bookmarkEnd w:id="57"/>
     </w:p>
     <w:p>
+      <w:bookmarkStart w:id="58" w:name="_Toc452388831"/>
+      <w:bookmarkStart w:id="59" w:name="_Ref519852744"/>
+      <w:bookmarkStart w:id="60" w:name="_Ref519852770"/>
+      <w:bookmarkStart w:id="61" w:name="_Toc520302331"/>
+      <w:bookmarkStart w:id="62" w:name="_Toc27641632"/>
+      <w:bookmarkStart w:id="63" w:name="_Toc54777906"/>
+      <w:r>
+        <w:t xml:space="preserve">Una vez instalados los adaptadores y sus controladores correspondientes, hay que identificar cada una de las interfaces añadidas con las descritas en la </w:t>
+      </w:r>
+      <w:r>
+        <w:fldChar w:fldCharType="begin"/>
+      </w:r>
+      <w:r>
+        <w:instrText xml:space="preserve"> REF _Ref62470805 \h </w:instrText>
+      </w:r>
+      <w:r>
+        <w:fldChar w:fldCharType="separate"/>
+      </w:r>
+      <w:r>
+        <w:t xml:space="preserve">Tabla </w:t>
+      </w:r>
+      <w:r>
+        <w:rPr>
+          <w:noProof/>
+        </w:rPr>
+        <w:t>3</w:t>
+      </w:r>
+      <w:r>
+        <w:fldChar w:fldCharType="end"/>
+      </w:r>
+      <w:r>
+        <w:t>.</w:t>
+      </w:r>
+    </w:p>
+    <w:p>
+      <w:r>
+        <w:t>Para cada una de ellas se procede a programar la IP asociada en la misma tabla.</w:t>
+      </w:r>
+    </w:p>
+    <w:p>
       <w:pPr>
         <w:pStyle w:val="Ttulo4"/>
       </w:pPr>
-      <w:bookmarkStart w:id="58" w:name="_Toc82524117"/>
-      <w:r>
-        <w:t>Instalar y configurar las interfaces ETH (6).</w:t>
+      <w:bookmarkStart w:id="64" w:name="_Toc82524118"/>
+      <w:r>
+        <w:t>Componentes</w:t>
+      </w:r>
+      <w:r>
+        <w:t xml:space="preserve"> Windows</w:t>
       </w:r>
       <w:bookmarkEnd w:id="58"/>
-    </w:p>
-    <w:p>
-      <w:bookmarkStart w:id="59" w:name="_Toc452388831"/>
-      <w:bookmarkStart w:id="60" w:name="_Ref519852744"/>
-      <w:bookmarkStart w:id="61" w:name="_Ref519852770"/>
-      <w:bookmarkStart w:id="62" w:name="_Toc520302331"/>
-      <w:bookmarkStart w:id="63" w:name="_Toc27641632"/>
-      <w:bookmarkStart w:id="64" w:name="_Toc54777906"/>
-      <w:r>
-        <w:t xml:space="preserve">Una vez instalados los adaptadores y sus controladores correspondientes, hay que identificar cada una de las interfaces añadidas con las descritas en la </w:t>
-      </w:r>
-      <w:r>
-        <w:fldChar w:fldCharType="begin"/>
-      </w:r>
-      <w:r>
-        <w:instrText xml:space="preserve"> REF _Ref62470805 \h </w:instrText>
-      </w:r>
-      <w:r>
-        <w:fldChar w:fldCharType="separate"/>
-      </w:r>
-      <w:r>
-        <w:t xml:space="preserve">Tabla </w:t>
-      </w:r>
-      <w:r>
-        <w:rPr>
-          <w:noProof/>
-        </w:rPr>
-        <w:t>3</w:t>
-      </w:r>
-      <w:r>
-        <w:fldChar w:fldCharType="end"/>
-      </w:r>
-      <w:r>
-        <w:t>.</w:t>
-      </w:r>
-    </w:p>
-    <w:p>
-      <w:r>
-        <w:t>Para cada una de ellas se procede a programar la IP asociada en la misma tabla.</w:t>
-      </w:r>
-    </w:p>
-    <w:p>
-      <w:pPr>
-        <w:pStyle w:val="Ttulo4"/>
-      </w:pPr>
-      <w:bookmarkStart w:id="65" w:name="_Toc82524118"/>
-      <w:r>
-        <w:t>Componentes</w:t>
-      </w:r>
-      <w:r>
-        <w:t xml:space="preserve"> Windows</w:t>
-      </w:r>
       <w:bookmarkEnd w:id="59"/>
       <w:bookmarkEnd w:id="60"/>
       <w:bookmarkEnd w:id="61"/>
       <w:bookmarkEnd w:id="62"/>
       <w:bookmarkEnd w:id="63"/>
+      <w:r>
+        <w:t>.</w:t>
+      </w:r>
       <w:bookmarkEnd w:id="64"/>
-      <w:r>
-        <w:t>.</w:t>
-      </w:r>
-      <w:bookmarkEnd w:id="65"/>
     </w:p>
     <w:p>
       <w:pPr>
@@ -21894,9 +21852,9 @@
           <w:u w:val="single"/>
         </w:rPr>
       </w:pPr>
-      <w:bookmarkStart w:id="66" w:name="_Toc452388833"/>
-      <w:bookmarkStart w:id="67" w:name="_Toc520302333"/>
-      <w:bookmarkStart w:id="68" w:name="_Toc54777908"/>
+      <w:bookmarkStart w:id="65" w:name="_Toc452388833"/>
+      <w:bookmarkStart w:id="66" w:name="_Toc520302333"/>
+      <w:bookmarkStart w:id="67" w:name="_Toc54777908"/>
       <w:r>
         <w:rPr>
           <w:i/>
@@ -21904,9 +21862,9 @@
         </w:rPr>
         <w:t>.NET Framework 4.5</w:t>
       </w:r>
+      <w:bookmarkEnd w:id="65"/>
       <w:bookmarkEnd w:id="66"/>
       <w:bookmarkEnd w:id="67"/>
-      <w:bookmarkEnd w:id="68"/>
       <w:r>
         <w:rPr>
           <w:i/>
@@ -22035,7 +21993,7 @@
           <w:u w:val="single"/>
         </w:rPr>
       </w:pPr>
-      <w:bookmarkStart w:id="69" w:name="_Toc54777909"/>
+      <w:bookmarkStart w:id="68" w:name="_Toc54777909"/>
       <w:r>
         <w:rPr>
           <w:i/>
@@ -22043,29 +22001,29 @@
         </w:rPr>
         <w:t>Actualizaciones de seguridad.</w:t>
       </w:r>
+      <w:bookmarkEnd w:id="68"/>
+    </w:p>
+    <w:p>
+      <w:r>
+        <w:t xml:space="preserve">Es recomendable actualizar el sistema operativo con las últimas actualizaciones de seguridad publicadas. </w:t>
+      </w:r>
+      <w:bookmarkStart w:id="69" w:name="_Toc452388837"/>
+      <w:bookmarkStart w:id="70" w:name="_Toc520302337"/>
+      <w:bookmarkStart w:id="71" w:name="_Toc54777913"/>
+    </w:p>
+    <w:p>
+      <w:pPr>
+        <w:pStyle w:val="Ttulo4"/>
+      </w:pPr>
+      <w:bookmarkStart w:id="72" w:name="_Toc82524119"/>
       <w:bookmarkEnd w:id="69"/>
-    </w:p>
-    <w:p>
-      <w:r>
-        <w:t xml:space="preserve">Es recomendable actualizar el sistema operativo con las últimas actualizaciones de seguridad publicadas. </w:t>
-      </w:r>
-      <w:bookmarkStart w:id="70" w:name="_Toc452388837"/>
-      <w:bookmarkStart w:id="71" w:name="_Toc520302337"/>
-      <w:bookmarkStart w:id="72" w:name="_Toc54777913"/>
-    </w:p>
-    <w:p>
-      <w:pPr>
-        <w:pStyle w:val="Ttulo4"/>
-      </w:pPr>
-      <w:bookmarkStart w:id="73" w:name="_Toc82524119"/>
       <w:bookmarkEnd w:id="70"/>
       <w:bookmarkEnd w:id="71"/>
-      <w:bookmarkEnd w:id="72"/>
       <w:r>
         <w:lastRenderedPageBreak/>
         <w:t>Reconfigurar el servicio SACTA del SCV.</w:t>
       </w:r>
-      <w:bookmarkEnd w:id="73"/>
+      <w:bookmarkEnd w:id="72"/>
     </w:p>
     <w:p>
       <w:pPr>
@@ -22178,30 +22136,30 @@
       <w:pPr>
         <w:pStyle w:val="Ttulo3"/>
       </w:pPr>
-      <w:bookmarkStart w:id="74" w:name="_Toc82524120"/>
+      <w:bookmarkStart w:id="73" w:name="_Toc82524120"/>
       <w:r>
         <w:t xml:space="preserve">CLUSTER </w:t>
       </w:r>
       <w:r>
         <w:t>Ulises.</w:t>
       </w:r>
+      <w:bookmarkEnd w:id="73"/>
+    </w:p>
+    <w:p>
+      <w:pPr>
+        <w:pStyle w:val="Ttulo4"/>
+      </w:pPr>
+      <w:bookmarkStart w:id="74" w:name="_Toc82524121"/>
+      <w:r>
+        <w:t>Establecer</w:t>
+      </w:r>
+      <w:r>
+        <w:t xml:space="preserve"> las IP físicas y virtuales que se van a configurar</w:t>
+      </w:r>
+      <w:r>
+        <w:t>.</w:t>
+      </w:r>
       <w:bookmarkEnd w:id="74"/>
-    </w:p>
-    <w:p>
-      <w:pPr>
-        <w:pStyle w:val="Ttulo4"/>
-      </w:pPr>
-      <w:bookmarkStart w:id="75" w:name="_Toc82524121"/>
-      <w:r>
-        <w:t>Establecer</w:t>
-      </w:r>
-      <w:r>
-        <w:t xml:space="preserve"> las IP físicas y virtuales que se van a configurar</w:t>
-      </w:r>
-      <w:r>
-        <w:t>.</w:t>
-      </w:r>
-      <w:bookmarkEnd w:id="75"/>
     </w:p>
     <w:p>
       <w:pPr>
@@ -22768,8 +22726,8 @@
       <w:pPr>
         <w:pStyle w:val="PiedeIlustracion"/>
       </w:pPr>
-      <w:bookmarkStart w:id="76" w:name="_Ref62471080"/>
-      <w:bookmarkStart w:id="77" w:name="_Toc82524181"/>
+      <w:bookmarkStart w:id="75" w:name="_Ref62471080"/>
+      <w:bookmarkStart w:id="76" w:name="_Toc82524181"/>
       <w:r>
         <w:t xml:space="preserve">Tabla </w:t>
       </w:r>
@@ -22803,11 +22761,11 @@
         </w:rPr>
         <w:fldChar w:fldCharType="end"/>
       </w:r>
+      <w:bookmarkEnd w:id="75"/>
+      <w:r>
+        <w:t>. Plan IP en CLUSTER. Nodo 1.</w:t>
+      </w:r>
       <w:bookmarkEnd w:id="76"/>
-      <w:r>
-        <w:t>. Plan IP en CLUSTER. Nodo 1.</w:t>
-      </w:r>
-      <w:bookmarkEnd w:id="77"/>
     </w:p>
     <w:p>
       <w:pPr>
@@ -23312,8 +23270,8 @@
       <w:pPr>
         <w:pStyle w:val="PiedeIlustracion"/>
       </w:pPr>
-      <w:bookmarkStart w:id="78" w:name="_Ref62471088"/>
-      <w:bookmarkStart w:id="79" w:name="_Toc82524182"/>
+      <w:bookmarkStart w:id="77" w:name="_Ref62471088"/>
+      <w:bookmarkStart w:id="78" w:name="_Toc82524182"/>
       <w:r>
         <w:t xml:space="preserve">Tabla </w:t>
       </w:r>
@@ -23347,68 +23305,68 @@
         </w:rPr>
         <w:fldChar w:fldCharType="end"/>
       </w:r>
+      <w:bookmarkEnd w:id="77"/>
+      <w:r>
+        <w:t>. Plan IP en CLUSTER. N</w:t>
+      </w:r>
+      <w:r>
+        <w:t>odo 2</w:t>
+      </w:r>
+      <w:r>
+        <w:t>.</w:t>
+      </w:r>
       <w:bookmarkEnd w:id="78"/>
-      <w:r>
-        <w:t>. Plan IP en CLUSTER. N</w:t>
-      </w:r>
-      <w:r>
-        <w:t>odo 2</w:t>
-      </w:r>
-      <w:r>
-        <w:t>.</w:t>
+    </w:p>
+    <w:p>
+      <w:pPr>
+        <w:pStyle w:val="Ttulo4"/>
+      </w:pPr>
+      <w:bookmarkStart w:id="79" w:name="_Toc82524122"/>
+      <w:r>
+        <w:t>Instalar las Interfaces ETH adicionales (4) y Configurar los TEAMS.</w:t>
       </w:r>
       <w:bookmarkEnd w:id="79"/>
     </w:p>
     <w:p>
-      <w:pPr>
-        <w:pStyle w:val="Ttulo4"/>
-      </w:pPr>
-      <w:bookmarkStart w:id="80" w:name="_Toc82524122"/>
-      <w:r>
-        <w:t>Instalar las Interfaces ETH adicionales (4) y Configurar los TEAMS.</w:t>
+      <w:r>
+        <w:t>Una vez instalados los adaptadores adicionales y sus controladores correspondientes, hay que agruparlos dos a dos, formando 2 grupos o TEAMS.</w:t>
+      </w:r>
+    </w:p>
+    <w:p>
+      <w:pPr>
+        <w:rPr>
+          <w:lang w:val="es-ES_tradnl"/>
+        </w:rPr>
+      </w:pPr>
+      <w:r>
+        <w:t xml:space="preserve">Para formar cada grupo, se ha de seguir el siguiente procedimiento (Dependiente del sistema operativo del servidor), </w:t>
+      </w:r>
+      <w:r>
+        <w:rPr>
+          <w:lang w:val="es-ES_tradnl"/>
+        </w:rPr>
+        <w:t>e cada NODO del CLUSTER.</w:t>
+      </w:r>
+    </w:p>
+    <w:p>
+      <w:pPr>
+        <w:pStyle w:val="Ttulo5"/>
+      </w:pPr>
+      <w:bookmarkStart w:id="80" w:name="_Toc70406528"/>
+      <w:bookmarkStart w:id="81" w:name="_Toc75246820"/>
+      <w:bookmarkStart w:id="82" w:name="_Toc82524123"/>
+      <w:r>
+        <w:t>Windows 10 Pro</w:t>
       </w:r>
       <w:bookmarkEnd w:id="80"/>
-    </w:p>
-    <w:p>
-      <w:r>
-        <w:t>Una vez instalados los adaptadores adicionales y sus controladores correspondientes, hay que agruparlos dos a dos, formando 2 grupos o TEAMS.</w:t>
-      </w:r>
-    </w:p>
-    <w:p>
-      <w:pPr>
-        <w:rPr>
-          <w:lang w:val="es-ES_tradnl"/>
-        </w:rPr>
-      </w:pPr>
-      <w:r>
-        <w:t xml:space="preserve">Para formar cada grupo, se ha de seguir el siguiente procedimiento (Dependiente del sistema operativo del servidor), </w:t>
-      </w:r>
-      <w:r>
-        <w:rPr>
-          <w:lang w:val="es-ES_tradnl"/>
-        </w:rPr>
-        <w:t>e cada NODO del CLUSTER.</w:t>
-      </w:r>
-    </w:p>
-    <w:p>
-      <w:pPr>
-        <w:pStyle w:val="Ttulo5"/>
-      </w:pPr>
-      <w:bookmarkStart w:id="81" w:name="_Toc70406528"/>
-      <w:bookmarkStart w:id="82" w:name="_Toc75246820"/>
-      <w:bookmarkStart w:id="83" w:name="_Toc82524123"/>
-      <w:r>
-        <w:t>Windows 10 Pro</w:t>
-      </w:r>
       <w:bookmarkEnd w:id="81"/>
+      <w:r>
+        <w:rPr>
+          <w:rStyle w:val="Refdenotaalpie"/>
+        </w:rPr>
+        <w:footnoteReference w:id="31"/>
+      </w:r>
       <w:bookmarkEnd w:id="82"/>
-      <w:r>
-        <w:rPr>
-          <w:rStyle w:val="Refdenotaalpie"/>
-        </w:rPr>
-        <w:footnoteReference w:id="31"/>
-      </w:r>
-      <w:bookmarkEnd w:id="83"/>
     </w:p>
     <w:p>
       <w:pPr>
@@ -23489,7 +23447,7 @@
       <w:pPr>
         <w:pStyle w:val="PiedeIlustracion"/>
       </w:pPr>
-      <w:bookmarkStart w:id="84" w:name="_Toc82524150"/>
+      <w:bookmarkStart w:id="83" w:name="_Toc82524150"/>
       <w:r>
         <w:t xml:space="preserve">Ilustración </w:t>
       </w:r>
@@ -23529,7 +23487,7 @@
       <w:r>
         <w:t>.</w:t>
       </w:r>
-      <w:bookmarkEnd w:id="84"/>
+      <w:bookmarkEnd w:id="83"/>
     </w:p>
     <w:p>
       <w:pPr>
@@ -23594,7 +23552,7 @@
           <w:numId w:val="45"/>
         </w:numPr>
       </w:pPr>
-      <w:bookmarkStart w:id="85" w:name="_Toc82524151"/>
+      <w:bookmarkStart w:id="84" w:name="_Toc82524151"/>
       <w:r>
         <w:t xml:space="preserve">Ilustración </w:t>
       </w:r>
@@ -23634,7 +23592,7 @@
       <w:r>
         <w:t>.</w:t>
       </w:r>
-      <w:bookmarkEnd w:id="85"/>
+      <w:bookmarkEnd w:id="84"/>
     </w:p>
     <w:p>
       <w:pPr>
@@ -23725,7 +23683,7 @@
       <w:pPr>
         <w:pStyle w:val="PiedeIlustracion"/>
       </w:pPr>
-      <w:bookmarkStart w:id="86" w:name="_Toc82524152"/>
+      <w:bookmarkStart w:id="85" w:name="_Toc82524152"/>
       <w:r>
         <w:t xml:space="preserve">Ilustración </w:t>
       </w:r>
@@ -23765,7 +23723,7 @@
       <w:r>
         <w:t>.</w:t>
       </w:r>
-      <w:bookmarkEnd w:id="86"/>
+      <w:bookmarkEnd w:id="85"/>
     </w:p>
     <w:p>
       <w:pPr>
@@ -23828,7 +23786,7 @@
       <w:pPr>
         <w:pStyle w:val="PiedeIlustracion"/>
       </w:pPr>
-      <w:bookmarkStart w:id="87" w:name="_Toc82524153"/>
+      <w:bookmarkStart w:id="86" w:name="_Toc82524153"/>
       <w:r>
         <w:lastRenderedPageBreak/>
         <w:t xml:space="preserve">Ilustración </w:t>
@@ -23869,7 +23827,7 @@
       <w:r>
         <w:t>.</w:t>
       </w:r>
-      <w:bookmarkEnd w:id="87"/>
+      <w:bookmarkEnd w:id="86"/>
     </w:p>
     <w:p>
       <w:pPr>
@@ -23928,7 +23886,7 @@
       <w:pPr>
         <w:pStyle w:val="PiedeIlustracion"/>
       </w:pPr>
-      <w:bookmarkStart w:id="88" w:name="_Toc82524154"/>
+      <w:bookmarkStart w:id="87" w:name="_Toc82524154"/>
       <w:r>
         <w:t xml:space="preserve">Ilustración </w:t>
       </w:r>
@@ -23968,7 +23926,7 @@
       <w:r>
         <w:t>.</w:t>
       </w:r>
-      <w:bookmarkEnd w:id="88"/>
+      <w:bookmarkEnd w:id="87"/>
     </w:p>
     <w:p>
       <w:pPr>
@@ -24046,9 +24004,9 @@
       <w:pPr>
         <w:pStyle w:val="PiedeIlustracion"/>
       </w:pPr>
+      <w:bookmarkStart w:id="88" w:name="_Toc82524155"/>
       <w:bookmarkStart w:id="89" w:name="_Toc70406529"/>
       <w:bookmarkStart w:id="90" w:name="_Toc75246821"/>
-      <w:bookmarkStart w:id="91" w:name="_Toc82524155"/>
       <w:r>
         <w:t xml:space="preserve">Ilustración </w:t>
       </w:r>
@@ -24088,19 +24046,19 @@
       <w:r>
         <w:t>.</w:t>
       </w:r>
-      <w:bookmarkEnd w:id="91"/>
+      <w:bookmarkEnd w:id="88"/>
     </w:p>
     <w:p>
       <w:pPr>
         <w:pStyle w:val="Ttulo5"/>
       </w:pPr>
-      <w:bookmarkStart w:id="92" w:name="_Toc82524124"/>
+      <w:bookmarkStart w:id="91" w:name="_Toc82524124"/>
       <w:r>
         <w:t>Windows 2019 Server</w:t>
       </w:r>
       <w:bookmarkEnd w:id="89"/>
       <w:bookmarkEnd w:id="90"/>
-      <w:bookmarkEnd w:id="92"/>
+      <w:bookmarkEnd w:id="91"/>
     </w:p>
     <w:p>
       <w:pPr>
@@ -24180,7 +24138,7 @@
       <w:pPr>
         <w:pStyle w:val="PiedeIlustracion"/>
       </w:pPr>
-      <w:bookmarkStart w:id="93" w:name="_Toc82524156"/>
+      <w:bookmarkStart w:id="92" w:name="_Toc82524156"/>
       <w:r>
         <w:t xml:space="preserve">Ilustración </w:t>
       </w:r>
@@ -24217,7 +24175,7 @@
       <w:r>
         <w:t>. Configuración TEAM Windows 2019 Server. Paso 1.</w:t>
       </w:r>
-      <w:bookmarkEnd w:id="93"/>
+      <w:bookmarkEnd w:id="92"/>
     </w:p>
     <w:p>
       <w:pPr>
@@ -24327,7 +24285,7 @@
           <w:numId w:val="45"/>
         </w:numPr>
       </w:pPr>
-      <w:bookmarkStart w:id="94" w:name="_Toc82524157"/>
+      <w:bookmarkStart w:id="93" w:name="_Toc82524157"/>
       <w:r>
         <w:t xml:space="preserve">Ilustración </w:t>
       </w:r>
@@ -24364,7 +24322,7 @@
       <w:r>
         <w:t>. Configuración TEAM Windows 2019 Server. Paso 2.</w:t>
       </w:r>
-      <w:bookmarkEnd w:id="94"/>
+      <w:bookmarkEnd w:id="93"/>
     </w:p>
     <w:p>
       <w:pPr>
@@ -24481,23 +24439,7 @@
           <w:rFonts w:ascii="Arial" w:hAnsi="Arial" w:cs="Arial"/>
           <w:lang w:val="es-ES"/>
         </w:rPr>
-        <w:t xml:space="preserve">Adaptador de modo de espera= Se seleccionará uno de los adaptadores. NOTA: En este caso, siempre que el adaptador en modo principal esté en servicio, este será el operativo, conmutando </w:t>
-      </w:r>
-      <w:proofErr w:type="gramStart"/>
-      <w:r>
-        <w:rPr>
-          <w:rFonts w:ascii="Arial" w:hAnsi="Arial" w:cs="Arial"/>
-          <w:lang w:val="es-ES"/>
-        </w:rPr>
-        <w:t>del</w:t>
-      </w:r>
-      <w:proofErr w:type="gramEnd"/>
-      <w:r>
-        <w:rPr>
-          <w:rFonts w:ascii="Arial" w:hAnsi="Arial" w:cs="Arial"/>
-          <w:lang w:val="es-ES"/>
-        </w:rPr>
-        <w:t xml:space="preserve"> espera al principal.</w:t>
+        <w:t>Adaptador de modo de espera= Se seleccionará uno de los adaptadores. NOTA: En este caso, siempre que el adaptador en modo principal esté en servicio, este será el operativo, conmutando del espera al principal.</w:t>
       </w:r>
     </w:p>
     <w:p>
@@ -24523,15 +24465,15 @@
       <w:pPr>
         <w:pStyle w:val="Ttulo5"/>
       </w:pPr>
-      <w:bookmarkStart w:id="95" w:name="_Toc70406530"/>
-      <w:bookmarkStart w:id="96" w:name="_Toc75246822"/>
-      <w:bookmarkStart w:id="97" w:name="_Toc82524125"/>
+      <w:bookmarkStart w:id="94" w:name="_Toc70406530"/>
+      <w:bookmarkStart w:id="95" w:name="_Toc75246822"/>
+      <w:bookmarkStart w:id="96" w:name="_Toc82524125"/>
       <w:r>
         <w:t>Windows 7</w:t>
       </w:r>
+      <w:bookmarkEnd w:id="94"/>
       <w:bookmarkEnd w:id="95"/>
       <w:bookmarkEnd w:id="96"/>
-      <w:bookmarkEnd w:id="97"/>
     </w:p>
     <w:p>
       <w:pPr>
@@ -24621,7 +24563,7 @@
           <w:numId w:val="45"/>
         </w:numPr>
       </w:pPr>
-      <w:bookmarkStart w:id="98" w:name="_Toc82524158"/>
+      <w:bookmarkStart w:id="97" w:name="_Toc82524158"/>
       <w:r>
         <w:t xml:space="preserve">Ilustración </w:t>
       </w:r>
@@ -24658,7 +24600,7 @@
       <w:r>
         <w:t>. Configuración TEAM Windows 7. Paso 1.</w:t>
       </w:r>
-      <w:bookmarkEnd w:id="98"/>
+      <w:bookmarkEnd w:id="97"/>
     </w:p>
     <w:p>
       <w:pPr>
@@ -24761,7 +24703,7 @@
           <w:numId w:val="45"/>
         </w:numPr>
       </w:pPr>
-      <w:bookmarkStart w:id="99" w:name="_Toc82524159"/>
+      <w:bookmarkStart w:id="98" w:name="_Toc82524159"/>
       <w:r>
         <w:t xml:space="preserve">Ilustración </w:t>
       </w:r>
@@ -24798,7 +24740,7 @@
       <w:r>
         <w:t>. Configuración TEAM Windows 7. Paso 2.</w:t>
       </w:r>
-      <w:bookmarkEnd w:id="99"/>
+      <w:bookmarkEnd w:id="98"/>
     </w:p>
     <w:p>
       <w:pPr>
@@ -24879,7 +24821,7 @@
           <w:numId w:val="45"/>
         </w:numPr>
       </w:pPr>
-      <w:bookmarkStart w:id="100" w:name="_Toc82524160"/>
+      <w:bookmarkStart w:id="99" w:name="_Toc82524160"/>
       <w:r>
         <w:t xml:space="preserve">Ilustración </w:t>
       </w:r>
@@ -24916,7 +24858,7 @@
       <w:r>
         <w:t>. Configuración TEAM Windows 7. Paso 3.</w:t>
       </w:r>
-      <w:bookmarkEnd w:id="100"/>
+      <w:bookmarkEnd w:id="99"/>
     </w:p>
     <w:p>
       <w:pPr>
@@ -24998,7 +24940,7 @@
           <w:numId w:val="45"/>
         </w:numPr>
       </w:pPr>
-      <w:bookmarkStart w:id="101" w:name="_Toc82524161"/>
+      <w:bookmarkStart w:id="100" w:name="_Toc82524161"/>
       <w:r>
         <w:t xml:space="preserve">Ilustración </w:t>
       </w:r>
@@ -25035,7 +24977,7 @@
       <w:r>
         <w:t>. Configuración TEAM Windows 7. Paso 4.</w:t>
       </w:r>
-      <w:bookmarkEnd w:id="101"/>
+      <w:bookmarkEnd w:id="100"/>
     </w:p>
     <w:p>
       <w:pPr>
@@ -25116,7 +25058,7 @@
           <w:numId w:val="45"/>
         </w:numPr>
       </w:pPr>
-      <w:bookmarkStart w:id="102" w:name="_Toc82524162"/>
+      <w:bookmarkStart w:id="101" w:name="_Toc82524162"/>
       <w:r>
         <w:t xml:space="preserve">Ilustración </w:t>
       </w:r>
@@ -25153,7 +25095,7 @@
       <w:r>
         <w:t>. Configuración TEAM Windows 7. Paso 5.</w:t>
       </w:r>
-      <w:bookmarkEnd w:id="102"/>
+      <w:bookmarkEnd w:id="101"/>
     </w:p>
     <w:p>
       <w:pPr>
@@ -25234,7 +25176,7 @@
           <w:numId w:val="45"/>
         </w:numPr>
       </w:pPr>
-      <w:bookmarkStart w:id="103" w:name="_Toc82524163"/>
+      <w:bookmarkStart w:id="102" w:name="_Toc82524163"/>
       <w:r>
         <w:t xml:space="preserve">Ilustración </w:t>
       </w:r>
@@ -25271,7 +25213,7 @@
       <w:r>
         <w:t>. Configuración TEAM Windows 7. Paso 6.</w:t>
       </w:r>
-      <w:bookmarkEnd w:id="103"/>
+      <w:bookmarkEnd w:id="102"/>
     </w:p>
     <w:p>
       <w:pPr>
@@ -25397,7 +25339,7 @@
           <w:numId w:val="45"/>
         </w:numPr>
       </w:pPr>
-      <w:bookmarkStart w:id="104" w:name="_Toc82524164"/>
+      <w:bookmarkStart w:id="103" w:name="_Toc82524164"/>
       <w:r>
         <w:t xml:space="preserve">Ilustración </w:t>
       </w:r>
@@ -25434,7 +25376,7 @@
       <w:r>
         <w:t>. Configuración TEAM Windows 7. Paso 7.</w:t>
       </w:r>
-      <w:bookmarkEnd w:id="104"/>
+      <w:bookmarkEnd w:id="103"/>
     </w:p>
     <w:p>
       <w:pPr>
@@ -25453,11 +25395,11 @@
       <w:pPr>
         <w:pStyle w:val="Ttulo4"/>
       </w:pPr>
-      <w:bookmarkStart w:id="105" w:name="_Toc82524126"/>
+      <w:bookmarkStart w:id="104" w:name="_Toc82524126"/>
       <w:r>
         <w:t>Actualizar y configurar el servicio de CLUSTER.</w:t>
       </w:r>
-      <w:bookmarkEnd w:id="105"/>
+      <w:bookmarkEnd w:id="104"/>
     </w:p>
     <w:p>
       <w:pPr>
@@ -25624,7 +25566,7 @@
       <w:pPr>
         <w:pStyle w:val="PiedeIlustracion"/>
       </w:pPr>
-      <w:bookmarkStart w:id="106" w:name="_Toc82524165"/>
+      <w:bookmarkStart w:id="105" w:name="_Toc82524165"/>
       <w:r>
         <w:t xml:space="preserve">Ilustración </w:t>
       </w:r>
@@ -25664,7 +25606,7 @@
       <w:r>
         <w:t>.</w:t>
       </w:r>
-      <w:bookmarkEnd w:id="106"/>
+      <w:bookmarkEnd w:id="105"/>
     </w:p>
     <w:p>
       <w:pPr>
@@ -25757,7 +25699,7 @@
       <w:pPr>
         <w:pStyle w:val="Ttulo4"/>
       </w:pPr>
-      <w:bookmarkStart w:id="107" w:name="_Toc82524127"/>
+      <w:bookmarkStart w:id="106" w:name="_Toc82524127"/>
       <w:r>
         <w:t xml:space="preserve">Reconfigurar el servicio SACTA del </w:t>
       </w:r>
@@ -25767,7 +25709,7 @@
       <w:r>
         <w:t>.</w:t>
       </w:r>
-      <w:bookmarkEnd w:id="107"/>
+      <w:bookmarkEnd w:id="106"/>
     </w:p>
     <w:p>
       <w:pPr>
@@ -25873,7 +25815,7 @@
       <w:pPr>
         <w:pStyle w:val="PiedeIlustracion"/>
       </w:pPr>
-      <w:bookmarkStart w:id="108" w:name="_Toc82524166"/>
+      <w:bookmarkStart w:id="107" w:name="_Toc82524166"/>
       <w:r>
         <w:t xml:space="preserve">Ilustración </w:t>
       </w:r>
@@ -25913,7 +25855,7 @@
       <w:r>
         <w:t>.</w:t>
       </w:r>
-      <w:bookmarkEnd w:id="108"/>
+      <w:bookmarkEnd w:id="107"/>
     </w:p>
     <w:p>
       <w:pPr>
@@ -26132,36 +26074,36 @@
       <w:pPr>
         <w:pStyle w:val="Ttulo2"/>
       </w:pPr>
-      <w:bookmarkStart w:id="109" w:name="_Toc82524128"/>
+      <w:bookmarkStart w:id="108" w:name="_Toc82524128"/>
       <w:r>
         <w:t>I</w:t>
       </w:r>
       <w:r>
         <w:t>nstalación del Servicio.</w:t>
       </w:r>
+      <w:bookmarkEnd w:id="108"/>
+    </w:p>
+    <w:p>
+      <w:pPr>
+        <w:pStyle w:val="Ttulo3"/>
+      </w:pPr>
+      <w:bookmarkStart w:id="109" w:name="_Toc450559965"/>
+      <w:bookmarkStart w:id="110" w:name="_Toc472066480"/>
+      <w:bookmarkStart w:id="111" w:name="_Toc527972341"/>
+      <w:bookmarkStart w:id="112" w:name="_Toc2241624"/>
+      <w:bookmarkStart w:id="113" w:name="_Toc5354506"/>
+      <w:bookmarkStart w:id="114" w:name="_Toc41469168"/>
+      <w:bookmarkStart w:id="115" w:name="_Toc82524129"/>
+      <w:r>
+        <w:t>Prerrequisitos.</w:t>
+      </w:r>
       <w:bookmarkEnd w:id="109"/>
-    </w:p>
-    <w:p>
-      <w:pPr>
-        <w:pStyle w:val="Ttulo3"/>
-      </w:pPr>
-      <w:bookmarkStart w:id="110" w:name="_Toc450559965"/>
-      <w:bookmarkStart w:id="111" w:name="_Toc472066480"/>
-      <w:bookmarkStart w:id="112" w:name="_Toc527972341"/>
-      <w:bookmarkStart w:id="113" w:name="_Toc2241624"/>
-      <w:bookmarkStart w:id="114" w:name="_Toc5354506"/>
-      <w:bookmarkStart w:id="115" w:name="_Toc41469168"/>
-      <w:bookmarkStart w:id="116" w:name="_Toc82524129"/>
-      <w:r>
-        <w:t>Prerrequisitos.</w:t>
-      </w:r>
       <w:bookmarkEnd w:id="110"/>
       <w:bookmarkEnd w:id="111"/>
       <w:bookmarkEnd w:id="112"/>
       <w:bookmarkEnd w:id="113"/>
       <w:bookmarkEnd w:id="114"/>
       <w:bookmarkEnd w:id="115"/>
-      <w:bookmarkEnd w:id="116"/>
     </w:p>
     <w:p>
       <w:pPr>
@@ -26206,17 +26148,18 @@
       <w:pPr>
         <w:pStyle w:val="Ttulo3"/>
       </w:pPr>
-      <w:bookmarkStart w:id="117" w:name="_Toc450559966"/>
-      <w:bookmarkStart w:id="118" w:name="_Toc472066481"/>
-      <w:bookmarkStart w:id="119" w:name="_Toc527972342"/>
-      <w:bookmarkStart w:id="120" w:name="_Toc2241625"/>
-      <w:bookmarkStart w:id="121" w:name="_Toc5354507"/>
-      <w:bookmarkStart w:id="122" w:name="_Toc41469169"/>
-      <w:bookmarkStart w:id="123" w:name="_Ref62640112"/>
-      <w:bookmarkStart w:id="124" w:name="_Toc82524130"/>
+      <w:bookmarkStart w:id="116" w:name="_Toc450559966"/>
+      <w:bookmarkStart w:id="117" w:name="_Toc472066481"/>
+      <w:bookmarkStart w:id="118" w:name="_Toc527972342"/>
+      <w:bookmarkStart w:id="119" w:name="_Toc2241625"/>
+      <w:bookmarkStart w:id="120" w:name="_Toc5354507"/>
+      <w:bookmarkStart w:id="121" w:name="_Toc41469169"/>
+      <w:bookmarkStart w:id="122" w:name="_Ref62640112"/>
+      <w:bookmarkStart w:id="123" w:name="_Toc82524130"/>
       <w:r>
         <w:t>Proceso.</w:t>
       </w:r>
+      <w:bookmarkEnd w:id="116"/>
       <w:bookmarkEnd w:id="117"/>
       <w:bookmarkEnd w:id="118"/>
       <w:bookmarkEnd w:id="119"/>
@@ -26224,7 +26167,6 @@
       <w:bookmarkEnd w:id="121"/>
       <w:bookmarkEnd w:id="122"/>
       <w:bookmarkEnd w:id="123"/>
-      <w:bookmarkEnd w:id="124"/>
     </w:p>
     <w:p>
       <w:pPr>
@@ -26900,12 +26842,12 @@
       <w:pPr>
         <w:pStyle w:val="PiedeIlustracion"/>
       </w:pPr>
-      <w:bookmarkStart w:id="125" w:name="_Toc472066531"/>
-      <w:bookmarkStart w:id="126" w:name="_Toc527972414"/>
-      <w:bookmarkStart w:id="127" w:name="_Toc2241703"/>
-      <w:bookmarkStart w:id="128" w:name="_Toc5354571"/>
-      <w:bookmarkStart w:id="129" w:name="_Toc41469243"/>
-      <w:bookmarkStart w:id="130" w:name="_Toc82524167"/>
+      <w:bookmarkStart w:id="124" w:name="_Toc472066531"/>
+      <w:bookmarkStart w:id="125" w:name="_Toc527972414"/>
+      <w:bookmarkStart w:id="126" w:name="_Toc2241703"/>
+      <w:bookmarkStart w:id="127" w:name="_Toc5354571"/>
+      <w:bookmarkStart w:id="128" w:name="_Toc41469243"/>
+      <w:bookmarkStart w:id="129" w:name="_Toc82524167"/>
       <w:r>
         <w:t xml:space="preserve">Ilustración </w:t>
       </w:r>
@@ -26948,12 +26890,12 @@
       <w:r>
         <w:t>.</w:t>
       </w:r>
+      <w:bookmarkEnd w:id="124"/>
       <w:bookmarkEnd w:id="125"/>
       <w:bookmarkEnd w:id="126"/>
       <w:bookmarkEnd w:id="127"/>
       <w:bookmarkEnd w:id="128"/>
       <w:bookmarkEnd w:id="129"/>
-      <w:bookmarkEnd w:id="130"/>
     </w:p>
     <w:p>
       <w:pPr>
@@ -27059,7 +27001,7 @@
       <w:pPr>
         <w:pStyle w:val="PiedeIlustracion"/>
       </w:pPr>
-      <w:bookmarkStart w:id="131" w:name="_Toc82524168"/>
+      <w:bookmarkStart w:id="130" w:name="_Toc82524168"/>
       <w:r>
         <w:t xml:space="preserve">Ilustración </w:t>
       </w:r>
@@ -27105,120 +27047,120 @@
       <w:r>
         <w:t>.</w:t>
       </w:r>
+      <w:bookmarkEnd w:id="130"/>
+    </w:p>
+    <w:p>
+      <w:pPr>
+        <w:pStyle w:val="Ttulo2"/>
+      </w:pPr>
+      <w:bookmarkStart w:id="131" w:name="_Toc82524131"/>
+      <w:r>
+        <w:t>Configuración del Sistema.</w:t>
+      </w:r>
       <w:bookmarkEnd w:id="131"/>
     </w:p>
     <w:p>
       <w:pPr>
+        <w:rPr>
+          <w:lang w:val="es-ES_tradnl"/>
+        </w:rPr>
+      </w:pPr>
+      <w:r>
+        <w:rPr>
+          <w:lang w:val="es-ES_tradnl"/>
+        </w:rPr>
+        <w:t xml:space="preserve">Una vez instalado el servicio, hay que proceder a su configuración inicial. Para ello utilizaremos las herramientas que ofrece la interfaz HMI para ello (ver </w:t>
+      </w:r>
+      <w:r>
+        <w:rPr>
+          <w:lang w:val="es-ES_tradnl"/>
+        </w:rPr>
+        <w:fldChar w:fldCharType="begin"/>
+      </w:r>
+      <w:r>
+        <w:rPr>
+          <w:lang w:val="es-ES_tradnl"/>
+        </w:rPr>
+        <w:instrText xml:space="preserve"> REF _Ref62636995 \r \h </w:instrText>
+      </w:r>
+      <w:r>
+        <w:rPr>
+          <w:lang w:val="es-ES_tradnl"/>
+        </w:rPr>
+      </w:r>
+      <w:r>
+        <w:rPr>
+          <w:lang w:val="es-ES_tradnl"/>
+        </w:rPr>
+        <w:fldChar w:fldCharType="separate"/>
+      </w:r>
+      <w:r>
+        <w:rPr>
+          <w:lang w:val="es-ES_tradnl"/>
+        </w:rPr>
+        <w:t>4.3</w:t>
+      </w:r>
+      <w:r>
+        <w:rPr>
+          <w:lang w:val="es-ES_tradnl"/>
+        </w:rPr>
+        <w:fldChar w:fldCharType="end"/>
+      </w:r>
+      <w:r>
+        <w:rPr>
+          <w:lang w:val="es-ES_tradnl"/>
+        </w:rPr>
+        <w:t xml:space="preserve"> </w:t>
+      </w:r>
+      <w:r>
+        <w:rPr>
+          <w:lang w:val="es-ES_tradnl"/>
+        </w:rPr>
+        <w:fldChar w:fldCharType="begin"/>
+      </w:r>
+      <w:r>
+        <w:rPr>
+          <w:lang w:val="es-ES_tradnl"/>
+        </w:rPr>
+        <w:instrText xml:space="preserve"> REF _Ref62637001 \h </w:instrText>
+      </w:r>
+      <w:r>
+        <w:rPr>
+          <w:lang w:val="es-ES_tradnl"/>
+        </w:rPr>
+      </w:r>
+      <w:r>
+        <w:rPr>
+          <w:lang w:val="es-ES_tradnl"/>
+        </w:rPr>
+        <w:fldChar w:fldCharType="separate"/>
+      </w:r>
+      <w:r>
+        <w:t>Configuración.</w:t>
+      </w:r>
+      <w:r>
+        <w:rPr>
+          <w:lang w:val="es-ES_tradnl"/>
+        </w:rPr>
+        <w:fldChar w:fldCharType="end"/>
+      </w:r>
+      <w:r>
+        <w:rPr>
+          <w:lang w:val="es-ES_tradnl"/>
+        </w:rPr>
+        <w:t>).</w:t>
+      </w:r>
+    </w:p>
+    <w:p>
+      <w:pPr>
         <w:pStyle w:val="Ttulo2"/>
       </w:pPr>
-      <w:bookmarkStart w:id="132" w:name="_Toc82524131"/>
-      <w:r>
-        <w:t>Configuración del Sistema.</w:t>
-      </w:r>
-      <w:bookmarkEnd w:id="132"/>
-    </w:p>
-    <w:p>
-      <w:pPr>
-        <w:rPr>
-          <w:lang w:val="es-ES_tradnl"/>
-        </w:rPr>
-      </w:pPr>
-      <w:r>
-        <w:rPr>
-          <w:lang w:val="es-ES_tradnl"/>
-        </w:rPr>
-        <w:t xml:space="preserve">Una vez instalado el servicio, hay que proceder a su configuración inicial. Para ello utilizaremos las herramientas que ofrece la interfaz HMI para ello (ver </w:t>
-      </w:r>
-      <w:r>
-        <w:rPr>
-          <w:lang w:val="es-ES_tradnl"/>
-        </w:rPr>
-        <w:fldChar w:fldCharType="begin"/>
-      </w:r>
-      <w:r>
-        <w:rPr>
-          <w:lang w:val="es-ES_tradnl"/>
-        </w:rPr>
-        <w:instrText xml:space="preserve"> REF _Ref62636995 \r \h </w:instrText>
-      </w:r>
-      <w:r>
-        <w:rPr>
-          <w:lang w:val="es-ES_tradnl"/>
-        </w:rPr>
-      </w:r>
-      <w:r>
-        <w:rPr>
-          <w:lang w:val="es-ES_tradnl"/>
-        </w:rPr>
-        <w:fldChar w:fldCharType="separate"/>
-      </w:r>
-      <w:r>
-        <w:rPr>
-          <w:lang w:val="es-ES_tradnl"/>
-        </w:rPr>
-        <w:t>4.3</w:t>
-      </w:r>
-      <w:r>
-        <w:rPr>
-          <w:lang w:val="es-ES_tradnl"/>
-        </w:rPr>
-        <w:fldChar w:fldCharType="end"/>
-      </w:r>
-      <w:r>
-        <w:rPr>
-          <w:lang w:val="es-ES_tradnl"/>
-        </w:rPr>
-        <w:t xml:space="preserve"> </w:t>
-      </w:r>
-      <w:r>
-        <w:rPr>
-          <w:lang w:val="es-ES_tradnl"/>
-        </w:rPr>
-        <w:fldChar w:fldCharType="begin"/>
-      </w:r>
-      <w:r>
-        <w:rPr>
-          <w:lang w:val="es-ES_tradnl"/>
-        </w:rPr>
-        <w:instrText xml:space="preserve"> REF _Ref62637001 \h </w:instrText>
-      </w:r>
-      <w:r>
-        <w:rPr>
-          <w:lang w:val="es-ES_tradnl"/>
-        </w:rPr>
-      </w:r>
-      <w:r>
-        <w:rPr>
-          <w:lang w:val="es-ES_tradnl"/>
-        </w:rPr>
-        <w:fldChar w:fldCharType="separate"/>
-      </w:r>
-      <w:r>
-        <w:t>Configuración.</w:t>
-      </w:r>
-      <w:r>
-        <w:rPr>
-          <w:lang w:val="es-ES_tradnl"/>
-        </w:rPr>
-        <w:fldChar w:fldCharType="end"/>
-      </w:r>
-      <w:r>
-        <w:rPr>
-          <w:lang w:val="es-ES_tradnl"/>
-        </w:rPr>
-        <w:t>).</w:t>
-      </w:r>
-    </w:p>
-    <w:p>
-      <w:pPr>
-        <w:pStyle w:val="Ttulo2"/>
-      </w:pPr>
-      <w:bookmarkStart w:id="133" w:name="_Toc82524132"/>
+      <w:bookmarkStart w:id="132" w:name="_Toc82524132"/>
       <w:r>
         <w:lastRenderedPageBreak/>
         <w:t>Parámetros de Configuración Local.</w:t>
       </w:r>
-      <w:bookmarkEnd w:id="133"/>
+      <w:bookmarkEnd w:id="132"/>
     </w:p>
     <w:p>
       <w:pPr>
@@ -28225,21 +28167,7 @@
               <w:rPr>
                 <w:lang w:val="es-ES_tradnl"/>
               </w:rPr>
-              <w:t>Grupo Multicast (IP</w:t>
-            </w:r>
-            <w:proofErr w:type="gramStart"/>
-            <w:r>
-              <w:rPr>
-                <w:lang w:val="es-ES_tradnl"/>
-              </w:rPr>
-              <w:t>:Puerto</w:t>
-            </w:r>
-            <w:proofErr w:type="gramEnd"/>
-            <w:r>
-              <w:rPr>
-                <w:lang w:val="es-ES_tradnl"/>
-              </w:rPr>
-              <w:t>), utilizado para la sincronización de la configuración entre los nodos del CLUSTER.</w:t>
+              <w:t>Grupo Multicast (IP:Puerto), utilizado para la sincronización de la configuración entre los nodos del CLUSTER.</w:t>
             </w:r>
           </w:p>
           <w:p>
@@ -28486,12 +28414,12 @@
       <w:pPr>
         <w:pStyle w:val="Ttulo1"/>
       </w:pPr>
-      <w:bookmarkStart w:id="134" w:name="_Toc82524133"/>
+      <w:bookmarkStart w:id="133" w:name="_Toc82524133"/>
       <w:r>
         <w:lastRenderedPageBreak/>
         <w:t>Aplicación Web. Guía de Usuario.</w:t>
       </w:r>
-      <w:bookmarkEnd w:id="134"/>
+      <w:bookmarkEnd w:id="133"/>
     </w:p>
     <w:p>
       <w:r>
@@ -28620,12 +28548,12 @@
       <w:pPr>
         <w:pStyle w:val="PiedeIlustracion"/>
       </w:pPr>
-      <w:bookmarkStart w:id="135" w:name="_Toc353890809"/>
-      <w:bookmarkStart w:id="136" w:name="_Ref487703035"/>
-      <w:bookmarkStart w:id="137" w:name="_Toc519592984"/>
-      <w:bookmarkStart w:id="138" w:name="_Toc5274716"/>
-      <w:bookmarkStart w:id="139" w:name="_Toc55228282"/>
-      <w:bookmarkStart w:id="140" w:name="_Toc82524169"/>
+      <w:bookmarkStart w:id="134" w:name="_Toc353890809"/>
+      <w:bookmarkStart w:id="135" w:name="_Ref487703035"/>
+      <w:bookmarkStart w:id="136" w:name="_Toc519592984"/>
+      <w:bookmarkStart w:id="137" w:name="_Toc5274716"/>
+      <w:bookmarkStart w:id="138" w:name="_Toc55228282"/>
+      <w:bookmarkStart w:id="139" w:name="_Toc82524169"/>
       <w:r>
         <w:t xml:space="preserve">Ilustración </w:t>
       </w:r>
@@ -28668,39 +28596,39 @@
       <w:r>
         <w:t>LOGIN de la aplicación.</w:t>
       </w:r>
+      <w:bookmarkEnd w:id="134"/>
       <w:bookmarkEnd w:id="135"/>
       <w:bookmarkEnd w:id="136"/>
       <w:bookmarkEnd w:id="137"/>
       <w:bookmarkEnd w:id="138"/>
       <w:bookmarkEnd w:id="139"/>
+    </w:p>
+    <w:p>
+      <w:r>
+        <w:t>Una vez se haya accedido correctamente mediante la introducción del usuario y la clave</w:t>
+      </w:r>
+      <w:r>
+        <w:rPr>
+          <w:rStyle w:val="Refdenotaalpie"/>
+        </w:rPr>
+        <w:footnoteReference w:id="38"/>
+      </w:r>
+      <w:r>
+        <w:t xml:space="preserve">, </w:t>
+      </w:r>
+      <w:r>
+        <w:t>se abre la aplicación.</w:t>
+      </w:r>
+    </w:p>
+    <w:p>
+      <w:pPr>
+        <w:pStyle w:val="Ttulo2"/>
+      </w:pPr>
+      <w:bookmarkStart w:id="140" w:name="_Toc82524134"/>
+      <w:r>
+        <w:t>Estructura General.</w:t>
+      </w:r>
       <w:bookmarkEnd w:id="140"/>
-    </w:p>
-    <w:p>
-      <w:r>
-        <w:t>Una vez se haya accedido correctamente mediante la introducción del usuario y la clave</w:t>
-      </w:r>
-      <w:r>
-        <w:rPr>
-          <w:rStyle w:val="Refdenotaalpie"/>
-        </w:rPr>
-        <w:footnoteReference w:id="38"/>
-      </w:r>
-      <w:r>
-        <w:t xml:space="preserve">, </w:t>
-      </w:r>
-      <w:r>
-        <w:t>se abre la aplicación.</w:t>
-      </w:r>
-    </w:p>
-    <w:p>
-      <w:pPr>
-        <w:pStyle w:val="Ttulo2"/>
-      </w:pPr>
-      <w:bookmarkStart w:id="141" w:name="_Toc82524134"/>
-      <w:r>
-        <w:t>Estructura General.</w:t>
-      </w:r>
-      <w:bookmarkEnd w:id="141"/>
     </w:p>
     <w:p>
       <w:pPr>
@@ -28769,7 +28697,7 @@
       <w:pPr>
         <w:pStyle w:val="PiedeIlustracion"/>
       </w:pPr>
-      <w:bookmarkStart w:id="142" w:name="_Toc82524170"/>
+      <w:bookmarkStart w:id="141" w:name="_Toc82524170"/>
       <w:r>
         <w:t xml:space="preserve">Ilustración </w:t>
       </w:r>
@@ -28812,7 +28740,7 @@
       <w:r>
         <w:t>.</w:t>
       </w:r>
-      <w:bookmarkEnd w:id="142"/>
+      <w:bookmarkEnd w:id="141"/>
     </w:p>
     <w:p>
       <w:r>
@@ -29198,11 +29126,11 @@
       <w:pPr>
         <w:pStyle w:val="Ttulo2"/>
       </w:pPr>
-      <w:bookmarkStart w:id="143" w:name="_Toc82524135"/>
+      <w:bookmarkStart w:id="142" w:name="_Toc82524135"/>
       <w:r>
         <w:t>Información de Estado e Historicos.</w:t>
       </w:r>
-      <w:bookmarkEnd w:id="143"/>
+      <w:bookmarkEnd w:id="142"/>
     </w:p>
     <w:p>
       <w:r>
@@ -29248,15 +29176,15 @@
       <w:pPr>
         <w:pStyle w:val="Ttulo3"/>
       </w:pPr>
-      <w:bookmarkStart w:id="144" w:name="_Ref62654396"/>
-      <w:bookmarkStart w:id="145" w:name="_Ref62654406"/>
-      <w:bookmarkStart w:id="146" w:name="_Toc82524136"/>
+      <w:bookmarkStart w:id="143" w:name="_Ref62654396"/>
+      <w:bookmarkStart w:id="144" w:name="_Ref62654406"/>
+      <w:bookmarkStart w:id="145" w:name="_Toc82524136"/>
       <w:r>
         <w:t>Información de Estado.</w:t>
       </w:r>
+      <w:bookmarkEnd w:id="143"/>
       <w:bookmarkEnd w:id="144"/>
       <w:bookmarkEnd w:id="145"/>
-      <w:bookmarkEnd w:id="146"/>
     </w:p>
     <w:p>
       <w:pPr>
@@ -29336,7 +29264,7 @@
       <w:pPr>
         <w:pStyle w:val="PiedeIlustracion"/>
       </w:pPr>
-      <w:bookmarkStart w:id="147" w:name="_Toc82524171"/>
+      <w:bookmarkStart w:id="146" w:name="_Toc82524171"/>
       <w:r>
         <w:t xml:space="preserve">Ilustración </w:t>
       </w:r>
@@ -29379,7 +29307,7 @@
       <w:r>
         <w:t>.</w:t>
       </w:r>
-      <w:bookmarkEnd w:id="147"/>
+      <w:bookmarkEnd w:id="146"/>
     </w:p>
     <w:p>
       <w:pPr>
@@ -30119,11 +30047,11 @@
       <w:pPr>
         <w:pStyle w:val="Ttulo3"/>
       </w:pPr>
-      <w:bookmarkStart w:id="148" w:name="_Toc82524137"/>
+      <w:bookmarkStart w:id="147" w:name="_Toc82524137"/>
       <w:r>
         <w:t>Históricos.</w:t>
       </w:r>
-      <w:bookmarkEnd w:id="148"/>
+      <w:bookmarkEnd w:id="147"/>
     </w:p>
     <w:p>
       <w:pPr>
@@ -30190,7 +30118,7 @@
       <w:pPr>
         <w:pStyle w:val="PiedeIlustracion"/>
       </w:pPr>
-      <w:bookmarkStart w:id="149" w:name="_Toc82524172"/>
+      <w:bookmarkStart w:id="148" w:name="_Toc82524172"/>
       <w:r>
         <w:t xml:space="preserve">Ilustración </w:t>
       </w:r>
@@ -30233,7 +30161,7 @@
       <w:r>
         <w:t>.</w:t>
       </w:r>
-      <w:bookmarkEnd w:id="149"/>
+      <w:bookmarkEnd w:id="148"/>
     </w:p>
     <w:p>
       <w:pPr>
@@ -30326,7 +30254,7 @@
       <w:pPr>
         <w:pStyle w:val="PiedeIlustracion"/>
       </w:pPr>
-      <w:bookmarkStart w:id="150" w:name="_Toc82524173"/>
+      <w:bookmarkStart w:id="149" w:name="_Toc82524173"/>
       <w:r>
         <w:t xml:space="preserve">Ilustración </w:t>
       </w:r>
@@ -30369,7 +30297,7 @@
       <w:r>
         <w:t>.</w:t>
       </w:r>
-      <w:bookmarkEnd w:id="150"/>
+      <w:bookmarkEnd w:id="149"/>
     </w:p>
     <w:p>
       <w:pPr>
@@ -30382,21 +30310,7 @@
         <w:rPr>
           <w:lang w:val="es-ES_tradnl"/>
         </w:rPr>
-        <w:t>Al actuar sobre el control ‘Add Condición’, se despliegan 3 controles que permiten configurar la condición. En el primero se selecciona la ‘columna’ sobre la que se establece la condición, en el segundo el criterio de la condición (Igual, distinto, empieza por..</w:t>
-      </w:r>
-      <w:proofErr w:type="gramStart"/>
-      <w:r>
-        <w:rPr>
-          <w:lang w:val="es-ES_tradnl"/>
-        </w:rPr>
-        <w:t>,</w:t>
-      </w:r>
-      <w:proofErr w:type="gramEnd"/>
-      <w:r>
-        <w:rPr>
-          <w:lang w:val="es-ES_tradnl"/>
-        </w:rPr>
-        <w:t xml:space="preserve"> contiene…, etc.) y en el tercero el valor buscado.</w:t>
+        <w:t>Al actuar sobre el control ‘Add Condición’, se despliegan 3 controles que permiten configurar la condición. En el primero se selecciona la ‘columna’ sobre la que se establece la condición, en el segundo el criterio de la condición (Igual, distinto, empieza por.., contiene…, etc.) y en el tercero el valor buscado.</w:t>
       </w:r>
       <w:r>
         <w:rPr>
@@ -30932,15 +30846,15 @@
       <w:pPr>
         <w:pStyle w:val="Ttulo2"/>
       </w:pPr>
-      <w:bookmarkStart w:id="151" w:name="_Ref62636995"/>
-      <w:bookmarkStart w:id="152" w:name="_Ref62637001"/>
-      <w:bookmarkStart w:id="153" w:name="_Toc82524138"/>
+      <w:bookmarkStart w:id="150" w:name="_Ref62636995"/>
+      <w:bookmarkStart w:id="151" w:name="_Ref62637001"/>
+      <w:bookmarkStart w:id="152" w:name="_Toc82524138"/>
       <w:r>
         <w:t>Configuración.</w:t>
       </w:r>
+      <w:bookmarkEnd w:id="150"/>
       <w:bookmarkEnd w:id="151"/>
       <w:bookmarkEnd w:id="152"/>
-      <w:bookmarkEnd w:id="153"/>
     </w:p>
     <w:p>
       <w:pPr>
@@ -31213,11 +31127,11 @@
       <w:pPr>
         <w:pStyle w:val="Ttulo3"/>
       </w:pPr>
-      <w:bookmarkStart w:id="154" w:name="_Toc82524139"/>
+      <w:bookmarkStart w:id="153" w:name="_Toc82524139"/>
       <w:r>
         <w:t>Parámetros Generales</w:t>
       </w:r>
-      <w:bookmarkEnd w:id="154"/>
+      <w:bookmarkEnd w:id="153"/>
     </w:p>
     <w:p>
       <w:pPr>
@@ -31320,7 +31234,7 @@
       <w:pPr>
         <w:pStyle w:val="PiedeIlustracion"/>
       </w:pPr>
-      <w:bookmarkStart w:id="155" w:name="_Toc82524174"/>
+      <w:bookmarkStart w:id="154" w:name="_Toc82524174"/>
       <w:r>
         <w:t xml:space="preserve">Ilustración </w:t>
       </w:r>
@@ -31360,7 +31274,7 @@
       <w:r>
         <w:t>Aplicación. Configuración de Parámetros Generales.</w:t>
       </w:r>
-      <w:bookmarkEnd w:id="155"/>
+      <w:bookmarkEnd w:id="154"/>
     </w:p>
     <w:p>
       <w:r>
@@ -31396,15 +31310,7 @@
     </w:p>
     <w:p>
       <w:r>
-        <w:t xml:space="preserve">OR: El servicio SACTA está activo para el SCV cuando alguna de las fuentes exteriores </w:t>
-      </w:r>
-      <w:proofErr w:type="gramStart"/>
-      <w:r>
-        <w:t>están</w:t>
-      </w:r>
-      <w:proofErr w:type="gramEnd"/>
-      <w:r>
-        <w:t xml:space="preserve"> activas.</w:t>
+        <w:t>OR: El servicio SACTA está activo para el SCV cuando alguna de las fuentes exteriores están activas.</w:t>
       </w:r>
     </w:p>
     <w:p>
@@ -31446,13 +31352,13 @@
       <w:pPr>
         <w:pStyle w:val="Ttulo3"/>
       </w:pPr>
-      <w:bookmarkStart w:id="156" w:name="_Ref62641681"/>
-      <w:bookmarkStart w:id="157" w:name="_Toc82524140"/>
+      <w:bookmarkStart w:id="155" w:name="_Ref62641681"/>
+      <w:bookmarkStart w:id="156" w:name="_Toc82524140"/>
       <w:r>
         <w:t>Configuración de Interfaz con SCV</w:t>
       </w:r>
+      <w:bookmarkEnd w:id="155"/>
       <w:bookmarkEnd w:id="156"/>
-      <w:bookmarkEnd w:id="157"/>
     </w:p>
     <w:p>
       <w:pPr>
@@ -31523,7 +31429,7 @@
       <w:pPr>
         <w:pStyle w:val="PiedeIlustracion"/>
       </w:pPr>
-      <w:bookmarkStart w:id="158" w:name="_Toc82524175"/>
+      <w:bookmarkStart w:id="157" w:name="_Toc82524175"/>
       <w:r>
         <w:t xml:space="preserve">Ilustración </w:t>
       </w:r>
@@ -31563,7 +31469,7 @@
       <w:r>
         <w:t>Aplicación. Configuración de Interfaz al SCV.</w:t>
       </w:r>
-      <w:bookmarkEnd w:id="158"/>
+      <w:bookmarkEnd w:id="157"/>
     </w:p>
     <w:p>
       <w:r>
@@ -31606,11 +31512,11 @@
       <w:pPr>
         <w:pStyle w:val="Ttulo4"/>
       </w:pPr>
-      <w:bookmarkStart w:id="159" w:name="_Toc82524141"/>
+      <w:bookmarkStart w:id="158" w:name="_Toc82524141"/>
       <w:r>
         <w:t>Grupo de Comunicaciones.</w:t>
       </w:r>
-      <w:bookmarkEnd w:id="159"/>
+      <w:bookmarkEnd w:id="158"/>
     </w:p>
     <w:p>
       <w:r>
@@ -31710,7 +31616,12 @@
         <w:t>Grupo M</w:t>
       </w:r>
       <w:r>
-        <w:t>ulticast: Dirección IP Multicast al que hay que subscribirse para recibir las tramas de LAN1 procedentes del SCV. El parámetro introducido debe cumplimentar el formato para direcciones IPV4.</w:t>
+        <w:t xml:space="preserve">ulticast: Dirección </w:t>
+      </w:r>
+      <w:bookmarkStart w:id="159" w:name="_GoBack"/>
+      <w:bookmarkEnd w:id="159"/>
+      <w:r>
+        <w:t>IP Multicast al que hay que subscribirse para recibir las tramas de LAN1 procedentes del SCV. El parámetro introducido debe cumplimentar el formato para direcciones IPV4.</w:t>
       </w:r>
     </w:p>
     <w:p>
@@ -32627,7 +32538,13 @@
         </w:numPr>
       </w:pPr>
       <w:r>
-        <w:t>Dominio. Permite valores en el rango 0…1.</w:t>
+        <w:t>Domini</w:t>
+      </w:r>
+      <w:r>
+        <w:t>o. Permite valores en el rango 1…2</w:t>
+      </w:r>
+      <w:r>
+        <w:t>.</w:t>
       </w:r>
     </w:p>
     <w:p>
@@ -32639,7 +32556,13 @@
         </w:numPr>
       </w:pPr>
       <w:r>
-        <w:t>Centro. Permite valores en el rango 100…120.</w:t>
+        <w:t>Centro.</w:t>
+      </w:r>
+      <w:r>
+        <w:t xml:space="preserve"> Permite valores en el rango 1…255</w:t>
+      </w:r>
+      <w:r>
+        <w:t>.</w:t>
       </w:r>
     </w:p>
     <w:p>
@@ -32651,7 +32574,13 @@
         </w:numPr>
       </w:pPr>
       <w:r>
-        <w:t>Grupo. Permite valores en el rango 1…120.</w:t>
+        <w:t>Grupo. P</w:t>
+      </w:r>
+      <w:r>
+        <w:t>ermite valores en el rango 1…255</w:t>
+      </w:r>
+      <w:r>
+        <w:t>.</w:t>
       </w:r>
     </w:p>
     <w:p>
@@ -32732,7 +32661,13 @@
         </w:numPr>
       </w:pPr>
       <w:r>
-        <w:t>Dominio. Permite valores en el rango 0…1.</w:t>
+        <w:t>Domini</w:t>
+      </w:r>
+      <w:r>
+        <w:t>o. Permite valores en el rango 1…2</w:t>
+      </w:r>
+      <w:r>
+        <w:t>.</w:t>
       </w:r>
     </w:p>
     <w:p>
@@ -32744,7 +32679,13 @@
         </w:numPr>
       </w:pPr>
       <w:r>
-        <w:t>Centro. Permite valores en el rango 100…120.</w:t>
+        <w:t xml:space="preserve">Centro. Permite valores en el </w:t>
+      </w:r>
+      <w:r>
+        <w:t>rango 1…255</w:t>
+      </w:r>
+      <w:r>
+        <w:t>.</w:t>
       </w:r>
     </w:p>
     <w:p>
@@ -32756,7 +32697,13 @@
         </w:numPr>
       </w:pPr>
       <w:r>
-        <w:t>Usuario. Permite valores en el rango 1…120.</w:t>
+        <w:t>Usuario. P</w:t>
+      </w:r>
+      <w:r>
+        <w:t>ermite valores en el rango 1…65535</w:t>
+      </w:r>
+      <w:r>
+        <w:t>.</w:t>
       </w:r>
     </w:p>
     <w:p>
@@ -32812,7 +32759,6 @@
         </w:rPr>
         <w:t>ENPSI</w:t>
       </w:r>
-      <w:proofErr w:type="gramStart"/>
       <w:r>
         <w:t>:POS</w:t>
       </w:r>
@@ -32822,7 +32768,6 @@
         </w:rPr>
         <w:t>ENSCV</w:t>
       </w:r>
-      <w:proofErr w:type="gramEnd"/>
       <w:r>
         <w:t>&gt;</w:t>
       </w:r>
@@ -32859,7 +32804,6 @@
         </w:rPr>
         <w:t>ENPSI</w:t>
       </w:r>
-      <w:proofErr w:type="gramStart"/>
       <w:r>
         <w:t>:OR</w:t>
       </w:r>
@@ -32869,7 +32813,6 @@
         </w:rPr>
         <w:t>ENSCV</w:t>
       </w:r>
-      <w:proofErr w:type="gramEnd"/>
       <w:r>
         <w:t>&gt; separados por comas (,).Si el código en PSI coincide con el código en SCV no haría falta poner en la lista el par correspondiente.</w:t>
       </w:r>
@@ -34191,7 +34134,7 @@
         <w:sz w:val="16"/>
         <w:szCs w:val="16"/>
       </w:rPr>
-      <w:t>49</w:t>
+      <w:t>45</w:t>
     </w:r>
     <w:r>
       <w:rPr>
@@ -34464,15 +34407,7 @@
         <w:footnoteRef/>
       </w:r>
       <w:r>
-        <w:t xml:space="preserve"> Conjunto IP</w:t>
-      </w:r>
-      <w:proofErr w:type="gramStart"/>
-      <w:r>
-        <w:t>:PUERTO</w:t>
-      </w:r>
-      <w:proofErr w:type="gramEnd"/>
-      <w:r>
-        <w:t>.</w:t>
+        <w:t xml:space="preserve"> Conjunto IP:PUERTO.</w:t>
       </w:r>
     </w:p>
   </w:footnote>
@@ -34601,15 +34536,7 @@
         <w:footnoteRef/>
       </w:r>
       <w:r>
-        <w:t xml:space="preserve"> Estos valores (x</w:t>
-      </w:r>
-      <w:proofErr w:type="gramStart"/>
-      <w:r>
-        <w:t>,y</w:t>
-      </w:r>
-      <w:proofErr w:type="gramEnd"/>
-      <w:r>
-        <w:t>) los debe dar ENAIRE para cada emplazamiento.</w:t>
+        <w:t xml:space="preserve"> Estos valores (x,y) los debe dar ENAIRE para cada emplazamiento.</w:t>
       </w:r>
     </w:p>
   </w:footnote>
@@ -34689,15 +34616,7 @@
         <w:footnoteRef/>
       </w:r>
       <w:r>
-        <w:t xml:space="preserve"> Estos valores (x</w:t>
-      </w:r>
-      <w:proofErr w:type="gramStart"/>
-      <w:r>
-        <w:t>,y,z</w:t>
-      </w:r>
-      <w:proofErr w:type="gramEnd"/>
-      <w:r>
-        <w:t>) los debe dar ENAIRE para cada emplazamiento.</w:t>
+        <w:t xml:space="preserve"> Estos valores (x,y,z) los debe dar ENAIRE para cada emplazamiento.</w:t>
       </w:r>
     </w:p>
   </w:footnote>
@@ -34761,15 +34680,7 @@
         <w:footnoteRef/>
       </w:r>
       <w:r>
-        <w:t xml:space="preserve"> Estos valores (x</w:t>
-      </w:r>
-      <w:proofErr w:type="gramStart"/>
-      <w:r>
-        <w:t>,y,z</w:t>
-      </w:r>
-      <w:proofErr w:type="gramEnd"/>
-      <w:r>
-        <w:t>) los debe dar ENAIRE para cada emplazamiento.</w:t>
+        <w:t xml:space="preserve"> Estos valores (x,y,z) los debe dar ENAIRE para cada emplazamiento.</w:t>
       </w:r>
     </w:p>
   </w:footnote>
@@ -35108,42 +35019,6 @@
     <w:pPr>
       <w:pStyle w:val="Encabezado"/>
     </w:pPr>
-    <w:r>
-      <w:rPr>
-        <w:noProof/>
-      </w:rPr>
-      <w:pict>
-        <v:shapetype id="_x0000_t136" coordsize="21600,21600" o:spt="136" adj="10800" path="m@7,l@8,m@5,21600l@6,21600e">
-          <v:formulas>
-            <v:f eqn="sum #0 0 10800"/>
-            <v:f eqn="prod #0 2 1"/>
-            <v:f eqn="sum 21600 0 @1"/>
-            <v:f eqn="sum 0 0 @2"/>
-            <v:f eqn="sum 21600 0 @3"/>
-            <v:f eqn="if @0 @3 0"/>
-            <v:f eqn="if @0 21600 @1"/>
-            <v:f eqn="if @0 0 @2"/>
-            <v:f eqn="if @0 @4 21600"/>
-            <v:f eqn="mid @5 @6"/>
-            <v:f eqn="mid @8 @5"/>
-            <v:f eqn="mid @7 @8"/>
-            <v:f eqn="mid @6 @7"/>
-            <v:f eqn="sum @6 0 @5"/>
-          </v:formulas>
-          <v:path textpathok="t" o:connecttype="custom" o:connectlocs="@9,0;@10,10800;@11,21600;@12,10800" o:connectangles="270,180,90,0"/>
-          <v:textpath on="t" fitshape="t"/>
-          <v:handles>
-            <v:h position="#0,bottomRight" xrange="6629,14971"/>
-          </v:handles>
-          <o:lock v:ext="edit" text="t" shapetype="t"/>
-        </v:shapetype>
-        <v:shape id="PowerPlusWaterMarkObject206916360" o:spid="_x0000_s2050" type="#_x0000_t136" style="position:absolute;left:0;text-align:left;margin-left:0;margin-top:0;width:599.5pt;height:119.9pt;rotation:315;z-index:-251645952;mso-position-horizontal:center;mso-position-horizontal-relative:margin;mso-position-vertical:center;mso-position-vertical-relative:margin" o:allowincell="f" fillcolor="silver" stroked="f">
-          <v:fill opacity=".5"/>
-          <v:textpath style="font-family:&quot;Arial&quot;;font-size:1pt" string="BORRADOR"/>
-          <w10:wrap anchorx="margin" anchory="margin"/>
-        </v:shape>
-      </w:pict>
-    </w:r>
   </w:p>
 </w:hdr>
 </file>
@@ -35160,42 +35035,6 @@
         <w:lang w:val="en-US"/>
       </w:rPr>
     </w:pPr>
-    <w:r>
-      <w:rPr>
-        <w:noProof/>
-      </w:rPr>
-      <w:pict>
-        <v:shapetype id="_x0000_t136" coordsize="21600,21600" o:spt="136" adj="10800" path="m@7,l@8,m@5,21600l@6,21600e">
-          <v:formulas>
-            <v:f eqn="sum #0 0 10800"/>
-            <v:f eqn="prod #0 2 1"/>
-            <v:f eqn="sum 21600 0 @1"/>
-            <v:f eqn="sum 0 0 @2"/>
-            <v:f eqn="sum 21600 0 @3"/>
-            <v:f eqn="if @0 @3 0"/>
-            <v:f eqn="if @0 21600 @1"/>
-            <v:f eqn="if @0 0 @2"/>
-            <v:f eqn="if @0 @4 21600"/>
-            <v:f eqn="mid @5 @6"/>
-            <v:f eqn="mid @8 @5"/>
-            <v:f eqn="mid @7 @8"/>
-            <v:f eqn="mid @6 @7"/>
-            <v:f eqn="sum @6 0 @5"/>
-          </v:formulas>
-          <v:path textpathok="t" o:connecttype="custom" o:connectlocs="@9,0;@10,10800;@11,21600;@12,10800" o:connectangles="270,180,90,0"/>
-          <v:textpath on="t" fitshape="t"/>
-          <v:handles>
-            <v:h position="#0,bottomRight" xrange="6629,14971"/>
-          </v:handles>
-          <o:lock v:ext="edit" text="t" shapetype="t"/>
-        </v:shapetype>
-        <v:shape id="PowerPlusWaterMarkObject206916361" o:spid="_x0000_s2051" type="#_x0000_t136" style="position:absolute;left:0;text-align:left;margin-left:0;margin-top:0;width:599.5pt;height:119.9pt;rotation:315;z-index:-251643904;mso-position-horizontal:center;mso-position-horizontal-relative:margin;mso-position-vertical:center;mso-position-vertical-relative:margin" o:allowincell="f" fillcolor="silver" stroked="f">
-          <v:fill opacity=".5"/>
-          <v:textpath style="font-family:&quot;Arial&quot;;font-size:1pt" string="BORRADOR"/>
-          <w10:wrap anchorx="margin" anchory="margin"/>
-        </v:shape>
-      </w:pict>
-    </w:r>
     <w:sdt>
       <w:sdtPr>
         <w:rPr>
@@ -35480,42 +35319,6 @@
     <w:pPr>
       <w:pStyle w:val="Encabezado"/>
     </w:pPr>
-    <w:r>
-      <w:rPr>
-        <w:noProof/>
-      </w:rPr>
-      <w:pict>
-        <v:shapetype id="_x0000_t136" coordsize="21600,21600" o:spt="136" adj="10800" path="m@7,l@8,m@5,21600l@6,21600e">
-          <v:formulas>
-            <v:f eqn="sum #0 0 10800"/>
-            <v:f eqn="prod #0 2 1"/>
-            <v:f eqn="sum 21600 0 @1"/>
-            <v:f eqn="sum 0 0 @2"/>
-            <v:f eqn="sum 21600 0 @3"/>
-            <v:f eqn="if @0 @3 0"/>
-            <v:f eqn="if @0 21600 @1"/>
-            <v:f eqn="if @0 0 @2"/>
-            <v:f eqn="if @0 @4 21600"/>
-            <v:f eqn="mid @5 @6"/>
-            <v:f eqn="mid @8 @5"/>
-            <v:f eqn="mid @7 @8"/>
-            <v:f eqn="mid @6 @7"/>
-            <v:f eqn="sum @6 0 @5"/>
-          </v:formulas>
-          <v:path textpathok="t" o:connecttype="custom" o:connectlocs="@9,0;@10,10800;@11,21600;@12,10800" o:connectangles="270,180,90,0"/>
-          <v:textpath on="t" fitshape="t"/>
-          <v:handles>
-            <v:h position="#0,bottomRight" xrange="6629,14971"/>
-          </v:handles>
-          <o:lock v:ext="edit" text="t" shapetype="t"/>
-        </v:shapetype>
-        <v:shape id="PowerPlusWaterMarkObject206916359" o:spid="_x0000_s2049" type="#_x0000_t136" style="position:absolute;left:0;text-align:left;margin-left:0;margin-top:0;width:599.5pt;height:119.9pt;rotation:315;z-index:-251648000;mso-position-horizontal:center;mso-position-horizontal-relative:margin;mso-position-vertical:center;mso-position-vertical-relative:margin" o:allowincell="f" fillcolor="silver" stroked="f">
-          <v:fill opacity=".5"/>
-          <v:textpath style="font-family:&quot;Arial&quot;;font-size:1pt" string="BORRADOR"/>
-          <w10:wrap anchorx="margin" anchory="margin"/>
-        </v:shape>
-      </w:pict>
-    </w:r>
   </w:p>
 </w:hdr>
 </file>
@@ -45916,6 +45719,7 @@
     <w:rsid w:val="00AE1C7E"/>
     <w:rsid w:val="00B35810"/>
     <w:rsid w:val="00B51C0A"/>
+    <w:rsid w:val="00CB36D9"/>
     <w:rsid w:val="00D20007"/>
     <w:rsid w:val="00F94785"/>
   </w:rsids>
@@ -46699,7 +46503,7 @@
 </file>
 
 <file path=customXml/itemProps2.xml><?xml version="1.0" encoding="utf-8"?>
-<ds:datastoreItem xmlns:ds="http://schemas.openxmlformats.org/officeDocument/2006/customXml" ds:itemID="{5C0F62A7-30C0-47D0-A033-979A88BCA105}">
+<ds:datastoreItem xmlns:ds="http://schemas.openxmlformats.org/officeDocument/2006/customXml" ds:itemID="{5A4A3188-58CE-493B-96FB-F8FF45504B8F}">
   <ds:schemaRefs>
     <ds:schemaRef ds:uri="http://schemas.openxmlformats.org/officeDocument/2006/bibliography"/>
   </ds:schemaRefs>

</xml_diff>